<commit_message>
created flow chart, updated stage 1 verification report
</commit_message>
<xml_diff>
--- a/manuscript/Stage 1 Verification Report Submission Template.docx
+++ b/manuscript/Stage 1 Verification Report Submission Template.docx
@@ -45,8 +45,236 @@
       </w:r>
     </w:p>
     <w:p>
-      <w:r>
-        <w:t>A short (100 word maximum) including a summary of the original conclusion, the work being completed, and the focus (reproducibility and/or robustness).</w:t>
+      <w:pPr>
+        <w:rPr>
+          <w:lang w:val="en-GB"/>
+        </w:rPr>
+      </w:pPr>
+      <w:proofErr w:type="spellStart"/>
+      <w:r>
+        <w:rPr>
+          <w:lang w:val="en-GB"/>
+        </w:rPr>
+        <w:t>Vahey</w:t>
+      </w:r>
+      <w:proofErr w:type="spellEnd"/>
+      <w:r>
+        <w:rPr>
+          <w:lang w:val="en-GB"/>
+        </w:rPr>
+        <w:t xml:space="preserve"> et al.</w:t>
+      </w:r>
+      <w:r>
+        <w:rPr>
+          <w:lang w:val="en-GB"/>
+        </w:rPr>
+        <w:t>’s</w:t>
+      </w:r>
+      <w:r>
+        <w:rPr>
+          <w:lang w:val="en-GB"/>
+        </w:rPr>
+        <w:t xml:space="preserve"> (2015) meta-analysis of clinically-relevant studies </w:t>
+      </w:r>
+      <w:r>
+        <w:rPr>
+          <w:lang w:val="en-GB"/>
+        </w:rPr>
+        <w:t xml:space="preserve">using the </w:t>
+      </w:r>
+      <w:r>
+        <w:t>Implicit Relational Assessment Procedure (IRAP)</w:t>
+      </w:r>
+      <w:r>
+        <w:t xml:space="preserve"> </w:t>
+      </w:r>
+      <w:r>
+        <w:rPr>
+          <w:lang w:val="en-GB"/>
+        </w:rPr>
+        <w:t xml:space="preserve">concluded that </w:t>
+      </w:r>
+      <w:r>
+        <w:rPr>
+          <w:lang w:val="en-GB"/>
+        </w:rPr>
+        <w:t>it</w:t>
+      </w:r>
+      <w:r>
+        <w:rPr>
+          <w:lang w:val="en-GB"/>
+        </w:rPr>
+        <w:t xml:space="preserve"> has </w:t>
+      </w:r>
+      <w:r>
+        <w:rPr>
+          <w:lang w:val="en-GB"/>
+        </w:rPr>
+        <w:t xml:space="preserve">potential </w:t>
+      </w:r>
+      <w:r>
+        <w:rPr>
+          <w:lang w:val="en-GB"/>
+        </w:rPr>
+        <w:t>“</w:t>
+      </w:r>
+      <w:r>
+        <w:rPr>
+          <w:lang w:val="en-GB"/>
+        </w:rPr>
+        <w:t>as a tool for clinical assessment”</w:t>
+      </w:r>
+      <w:r>
+        <w:rPr>
+          <w:lang w:val="en-GB"/>
+        </w:rPr>
+        <w:t xml:space="preserve">. They reported </w:t>
+      </w:r>
+      <w:r>
+        <w:rPr>
+          <w:lang w:val="en-GB"/>
+        </w:rPr>
+        <w:t xml:space="preserve">power analyses </w:t>
+      </w:r>
+      <w:r>
+        <w:rPr>
+          <w:lang w:val="en-GB"/>
+        </w:rPr>
+        <w:t xml:space="preserve">which have since </w:t>
+      </w:r>
+      <w:r>
+        <w:rPr>
+          <w:lang w:val="en-GB"/>
+        </w:rPr>
+        <w:t xml:space="preserve">been </w:t>
+      </w:r>
+      <w:r>
+        <w:rPr>
+          <w:lang w:val="en-GB"/>
+        </w:rPr>
+        <w:t xml:space="preserve">frequently </w:t>
+      </w:r>
+      <w:r>
+        <w:rPr>
+          <w:lang w:val="en-GB"/>
+        </w:rPr>
+        <w:t xml:space="preserve">cited as a rationale for </w:t>
+      </w:r>
+      <w:r>
+        <w:rPr>
+          <w:lang w:val="en-GB"/>
+        </w:rPr>
+        <w:t>sample size</w:t>
+      </w:r>
+      <w:r>
+        <w:rPr>
+          <w:lang w:val="en-GB"/>
+        </w:rPr>
+        <w:t xml:space="preserve"> determination. </w:t>
+      </w:r>
+      <w:r>
+        <w:rPr>
+          <w:lang w:val="en-GB"/>
+        </w:rPr>
+        <w:t>T</w:t>
+      </w:r>
+      <w:r>
+        <w:rPr>
+          <w:lang w:val="en-GB"/>
+        </w:rPr>
+        <w:t xml:space="preserve">he current article assesses the computational reproducibility of </w:t>
+      </w:r>
+      <w:proofErr w:type="spellStart"/>
+      <w:r>
+        <w:rPr>
+          <w:lang w:val="en-GB"/>
+        </w:rPr>
+        <w:t>Vahey</w:t>
+      </w:r>
+      <w:proofErr w:type="spellEnd"/>
+      <w:r>
+        <w:rPr>
+          <w:lang w:val="en-GB"/>
+        </w:rPr>
+        <w:t xml:space="preserve"> et al.’s claims. </w:t>
+      </w:r>
+      <w:r>
+        <w:rPr>
+          <w:lang w:val="en-GB"/>
+        </w:rPr>
+        <w:t>On the whole, conclusions could not be reproduced and m</w:t>
+      </w:r>
+      <w:r>
+        <w:rPr>
+          <w:lang w:val="en-GB"/>
+        </w:rPr>
+        <w:t>any apparent errors were detected</w:t>
+      </w:r>
+      <w:r>
+        <w:rPr>
+          <w:lang w:val="en-GB"/>
+        </w:rPr>
+        <w:t xml:space="preserve">, </w:t>
+      </w:r>
+      <w:r>
+        <w:rPr>
+          <w:lang w:val="en-GB"/>
+        </w:rPr>
+        <w:t>generally in favour of over</w:t>
+      </w:r>
+      <w:r>
+        <w:rPr>
+          <w:lang w:val="en-GB"/>
+        </w:rPr>
+        <w:t>-</w:t>
+      </w:r>
+      <w:r>
+        <w:rPr>
+          <w:lang w:val="en-GB"/>
+        </w:rPr>
+        <w:t xml:space="preserve">estimating the IRAP’s validity. </w:t>
+      </w:r>
+      <w:r>
+        <w:rPr>
+          <w:lang w:val="en-GB"/>
+        </w:rPr>
+        <w:t>A new meta-analysis and power analysis suggest</w:t>
+      </w:r>
+      <w:r>
+        <w:rPr>
+          <w:lang w:val="en-GB"/>
+        </w:rPr>
+        <w:t>ed</w:t>
+      </w:r>
+      <w:r>
+        <w:rPr>
+          <w:lang w:val="en-GB"/>
+        </w:rPr>
+        <w:t xml:space="preserve"> that the IRAP has weak criterion validity </w:t>
+      </w:r>
+      <w:r>
+        <w:rPr>
+          <w:lang w:val="en-GB"/>
+        </w:rPr>
+        <w:t xml:space="preserve">for clinically-relevant </w:t>
+      </w:r>
+      <w:r>
+        <w:rPr>
+          <w:lang w:val="en-GB"/>
+        </w:rPr>
+        <w:t xml:space="preserve">variables </w:t>
+      </w:r>
+      <w:r>
+        <w:rPr>
+          <w:lang w:val="en-GB"/>
+        </w:rPr>
+        <w:t>and requires very large sample sizes.</w:t>
+      </w:r>
+      <w:r>
+        <w:rPr>
+          <w:lang w:val="en-GB"/>
+        </w:rPr>
+        <w:t xml:space="preserve"> </w:t>
       </w:r>
     </w:p>
     <w:p/>
@@ -60,10 +288,7 @@
     </w:p>
     <w:p>
       <w:r>
-        <w:t xml:space="preserve">implicit relational assessment procedure; </w:t>
-      </w:r>
-      <w:r>
-        <w:t>i</w:t>
+        <w:t>implicit relational assessment procedure; i</w:t>
       </w:r>
       <w:r>
         <w:t>mplicit attitudes; meta-analysis; criterion validity; verification report</w:t>
@@ -119,15 +344,7 @@
         <w:fldChar w:fldCharType="separate"/>
       </w:r>
       <w:r>
-        <w:t xml:space="preserve">(e.g., Greenwald &amp; Lai, 2020; </w:t>
-      </w:r>
-      <w:proofErr w:type="spellStart"/>
-      <w:r>
-        <w:t>Roefs</w:t>
-      </w:r>
-      <w:proofErr w:type="spellEnd"/>
-      <w:r>
-        <w:t xml:space="preserve"> et al., 2011)</w:t>
+        <w:t>(e.g., Greenwald &amp; Lai, 2020; Roefs et al., 2011)</w:t>
       </w:r>
       <w:r>
         <w:rPr>
@@ -163,23 +380,7 @@
         <w:fldChar w:fldCharType="separate"/>
       </w:r>
       <w:r>
-        <w:t xml:space="preserve">(De </w:t>
-      </w:r>
-      <w:proofErr w:type="spellStart"/>
-      <w:r>
-        <w:t>Houwer</w:t>
-      </w:r>
-      <w:proofErr w:type="spellEnd"/>
-      <w:r>
-        <w:t xml:space="preserve"> &amp; Moors, 2010; although see Corneille &amp; </w:t>
-      </w:r>
-      <w:proofErr w:type="spellStart"/>
-      <w:r>
-        <w:t>Hütter</w:t>
-      </w:r>
-      <w:proofErr w:type="spellEnd"/>
-      <w:r>
-        <w:t>, 2020)</w:t>
+        <w:t>(De Houwer &amp; Moors, 2010; although see Corneille &amp; Hütter, 2020)</w:t>
       </w:r>
       <w:r>
         <w:rPr>
@@ -230,15 +431,548 @@
         <w:fldChar w:fldCharType="separate"/>
       </w:r>
       <w:r>
+        <w:t>(Vahey et al., 2015)</w:t>
+      </w:r>
+      <w:r>
+        <w:rPr>
+          <w:lang w:val="en-IE"/>
+        </w:rPr>
+        <w:fldChar w:fldCharType="end"/>
+      </w:r>
+      <w:r>
+        <w:t xml:space="preserve">. In </w:t>
+      </w:r>
+      <w:proofErr w:type="spellStart"/>
+      <w:r>
+        <w:t>Vahey</w:t>
+      </w:r>
+      <w:proofErr w:type="spellEnd"/>
+      <w:r>
+        <w:t xml:space="preserve"> et al. (2015), the authors (a) provided an estimate of the association between IRAP effects and clinically-relevant criterion variables, (b) reported that the IRAP compares favorably to other a more popular implicit measure, the Implicit Association Test </w:t>
+      </w:r>
+      <w:r>
+        <w:fldChar w:fldCharType="begin"/>
+      </w:r>
+      <w:r>
+        <w:instrText xml:space="preserve"> ADDIN ZOTERO_ITEM CSL_CITATION {"citationID":"ZUfIn3Nj","properties":{"formattedCitation":"(Greenwald et al., 1998)","plainCitation":"(Greenwald et al., 1998)","noteIndex":0},"citationItems":[{"id":814,"uris":["http://zotero.org/users/1687755/items/DAREVDNK"],"itemData":{"id":814,"type":"article-journal","abstract":"An implicit association test (IAT) measures differential association of 2 target concepts with an attribute. The 2 concepts appear in a 2-choice task (2-choice task (e.g., flower vs. insect names), and the attribute in a 2nd task (e.g., pleasant vs. unpleasant words for an evaluation attribute). When instructions oblige highly associated categories (e.g., flower + pleasant) to share a response key, performance is faster than when less associated categories (e.g., insect &amp; pleasant) share a key. This performance difference implicitly measures differential association of the 2 concepts with the attribute. In 3 experiments, the IAT was sensitive to (a) near-universal evaluative differences (e.g., flower vs. insect), (b) expected individual differences in evaluative associations (Japanese + pleasant vs. Korean + pleasant for Japanese vs. Korean subjects), and (c) consciously disavowed evaluative differences (Black + pleasant vs. White + pleasant for self-described unprejudiced White subjects).","container-title":"Journal of personality and social psychology","DOI":"10.1037/0022-3514.74.6.1464","ISSN":"0022-3514","issue":"6","journalAbbreviation":"J Pers Soc Psychol","language":"eng","note":"PMID: 9654756","page":"1464-1480","source":"NCBI PubMed","title":"Measuring individual differences in implicit cognition: the Implicit Association Test","title-short":"Measuring individual differences in implicit cognition","volume":"74","author":[{"family":"Greenwald","given":"Anthony G."},{"family":"McGhee","given":"D E"},{"family":"Schwartz","given":"J L"}],"issued":{"date-parts":[["1998",6]]}}}],"schema":"https://github.com/citation-style-language/schema/raw/master/csl-citation.json"} </w:instrText>
+      </w:r>
+      <w:r>
+        <w:fldChar w:fldCharType="separate"/>
+      </w:r>
+      <w:r>
+        <w:t>(Greenwald et al., 1998)</w:t>
+      </w:r>
+      <w:r>
+        <w:rPr>
+          <w:lang w:val="en-IE"/>
+        </w:rPr>
+        <w:fldChar w:fldCharType="end"/>
+      </w:r>
+      <w:r>
+        <w:t>, and (c) used the</w:t>
+      </w:r>
+      <w:r>
+        <w:t>ir meta-analyzed</w:t>
+      </w:r>
+      <w:r>
+        <w:t xml:space="preserve"> estimate of effect size to conduct power analyses </w:t>
+      </w:r>
+      <w:r>
+        <w:t xml:space="preserve">and </w:t>
+      </w:r>
+      <w:r>
+        <w:t>make sample size recommendations for future research</w:t>
+      </w:r>
+      <w:r>
+        <w:t xml:space="preserve"> using the IRAP</w:t>
+      </w:r>
+      <w:r>
+        <w:t xml:space="preserve">. </w:t>
+      </w:r>
+      <w:r>
+        <w:t xml:space="preserve">In the following paragraphs I discuss </w:t>
+      </w:r>
+      <w:r>
+        <w:t xml:space="preserve">three strong rationales to perform a verification of </w:t>
+      </w:r>
+      <w:proofErr w:type="spellStart"/>
+      <w:r>
+        <w:t>Vahey</w:t>
+      </w:r>
+      <w:proofErr w:type="spellEnd"/>
+      <w:r>
+        <w:t xml:space="preserve"> et al. (201</w:t>
+      </w:r>
+      <w:r>
+        <w:t xml:space="preserve">5). </w:t>
+      </w:r>
+    </w:p>
+    <w:p/>
+    <w:p>
+      <w:r>
+        <w:t xml:space="preserve">First, there is good a priori reason to believe that meta-analyses in general often contain non-replicable results. </w:t>
+      </w:r>
+      <w:proofErr w:type="spellStart"/>
+      <w:r>
+        <w:rPr>
+          <w:lang w:val="da-DK"/>
+        </w:rPr>
+        <w:t>Lakens</w:t>
+      </w:r>
+      <w:proofErr w:type="spellEnd"/>
+      <w:r>
+        <w:rPr>
+          <w:lang w:val="da-DK"/>
+        </w:rPr>
+        <w:t xml:space="preserve"> et al. </w:t>
+      </w:r>
+      <w:r>
+        <w:fldChar w:fldCharType="begin"/>
+      </w:r>
+      <w:r>
+        <w:rPr>
+          <w:lang w:val="da-DK"/>
+        </w:rPr>
+        <w:instrText xml:space="preserve"> ADDIN ZOTERO_ITEM CSL_CITATION {"citationID":"d6XNcoxQ","properties":{"formattedCitation":"(2017)","plainCitation":"(2017)","noteIndex":0},"citationItems":[{"id":4190,"uris":["http://zotero.org/users/1687755/items/IBB5XYVT"],"itemData":{"id":4190,"type":"report","abstract":"Meta-analyses are an important tool to evaluate the literature. It is essential that meta-analyses can easily be reproduced to allow researchers to evaluate the impact of subjective choices on meta-analytic effect sizes, but also to update meta-analyses as new data comes in, or as novel statistical techniques (for example to correct for publication bias) are developed. Research in medicine has revealed meta-analyses often cannot be reproduced. In this project, we examined the reproducibility of meta-analyses in psychology by reproducing twenty published meta-analyses. Reproducing published meta-analyses was surprisingly difficult. 96% of meta-analyses published in 2013-2014 did not adhere to reporting guidelines. A third of these meta-analyses did not contain a table specifying all individual effect sizes. Five of the 20 randomly selected meta-analyses we attempted to reproduce could not be reproduced at all due to lack of access to raw data, no details about the effect sizes extracted from each study, or a lack of information about how effect sizes were coded. In the remaining meta-analyses, differences between the reported and reproduced effect size or sample size were common. We discuss a range of possible improvements, such as more clearly indicating which data were used to calculate an effect size, specifying all individual effect sizes, adding detailed information about equations that are used, and how multiple effect size estimates from the same study are combined, but also sharing raw data retrieved from original authors, or unpublished research reports. This project clearly illustrates there is a lot of room for improvement when it comes to the transparency and reproducibility of published meta-analyses.","genre":"preprint","note":"DOI: 10.31222/osf.io/xfbjf","publisher":"BITSS","source":"DOI.org (Crossref)","title":"Examining the Reproducibility of Meta-Analyses in Psychology: A Preliminary Report","title-short":"Examining the Reproducibility of Meta-Analyses in Psychology","URL":"https://osf.io/xfbjf","author":[{"family":"Lakens","given":"Daniël"},{"family":"Page-Gould","given":"Elizabeth"},{"family":"Assen","given":"Marcel A. L. M.","non-dropping-particle":"van"},{"family":"Spellman","given":"Bobbie"},{"family":"Schönbrodt","given":"Felix D."},{"family":"Hasselman","given":"Fred"},{"family":"Corker","given":"Katherine S."},{"family":"Grange","given":"Jim"},{"family":"Sharples","given":"Amanda"},{"family":"Cavender","given":"Corinne"},{"family":"Augusteijn","given":"Hilde"},{"family":"Augusteijn","given":"Hilde"},{"family":"Gerger","given":"Heike"},{"family":"Locher","given":"Cosima"},{"family":"Miller","given":"Ian Dennis"},{"family":"Anvari","given":"Farid"},{"family":"Scheel","given":"Anne M."}],"accessed":{"date-parts":[["2020",6,17]]},"issued":{"date-parts":[["2017",3,31]]}},"suppress-author":true}],"schema":"https://github.com/citation-style-language/schema/raw/master/csl-citation.json"} </w:instrText>
+      </w:r>
+      <w:r>
+        <w:fldChar w:fldCharType="separate"/>
+      </w:r>
+      <w:r>
+        <w:rPr>
+          <w:lang w:val="da-DK"/>
+        </w:rPr>
+        <w:t>(2017)</w:t>
+      </w:r>
+      <w:r>
+        <w:rPr>
+          <w:lang w:val="en-IE"/>
+        </w:rPr>
+        <w:fldChar w:fldCharType="end"/>
+      </w:r>
+      <w:r>
+        <w:rPr>
+          <w:lang w:val="da-DK"/>
+        </w:rPr>
+        <w:t xml:space="preserve"> </w:t>
+      </w:r>
+      <w:proofErr w:type="spellStart"/>
+      <w:r>
+        <w:rPr>
+          <w:lang w:val="da-DK"/>
+        </w:rPr>
+        <w:t>recently</w:t>
+      </w:r>
+      <w:proofErr w:type="spellEnd"/>
+      <w:r>
+        <w:rPr>
+          <w:lang w:val="da-DK"/>
+        </w:rPr>
+        <w:t xml:space="preserve"> </w:t>
+      </w:r>
+      <w:proofErr w:type="spellStart"/>
+      <w:r>
+        <w:rPr>
+          <w:lang w:val="da-DK"/>
+        </w:rPr>
+        <w:t>demonstrated</w:t>
+      </w:r>
+      <w:proofErr w:type="spellEnd"/>
+      <w:r>
+        <w:rPr>
+          <w:lang w:val="da-DK"/>
+        </w:rPr>
+        <w:t xml:space="preserve"> </w:t>
+      </w:r>
+      <w:proofErr w:type="spellStart"/>
+      <w:r>
+        <w:rPr>
+          <w:lang w:val="da-DK"/>
+        </w:rPr>
+        <w:t>that</w:t>
+      </w:r>
+      <w:proofErr w:type="spellEnd"/>
+      <w:r>
+        <w:rPr>
+          <w:lang w:val="da-DK"/>
+        </w:rPr>
+        <w:t xml:space="preserve"> the </w:t>
+      </w:r>
+      <w:proofErr w:type="spellStart"/>
+      <w:r>
+        <w:rPr>
+          <w:lang w:val="da-DK"/>
+        </w:rPr>
+        <w:t>results</w:t>
+      </w:r>
+      <w:proofErr w:type="spellEnd"/>
+      <w:r>
+        <w:rPr>
+          <w:lang w:val="da-DK"/>
+        </w:rPr>
+        <w:t xml:space="preserve"> of the </w:t>
+      </w:r>
+      <w:proofErr w:type="spellStart"/>
+      <w:r>
+        <w:rPr>
+          <w:lang w:val="da-DK"/>
+        </w:rPr>
+        <w:t>majority</w:t>
+      </w:r>
+      <w:proofErr w:type="spellEnd"/>
+      <w:r>
+        <w:rPr>
+          <w:lang w:val="da-DK"/>
+        </w:rPr>
+        <w:t xml:space="preserve"> of a </w:t>
+      </w:r>
+      <w:proofErr w:type="spellStart"/>
+      <w:r>
+        <w:rPr>
+          <w:lang w:val="da-DK"/>
+        </w:rPr>
+        <w:t>random</w:t>
+      </w:r>
+      <w:proofErr w:type="spellEnd"/>
+      <w:r>
+        <w:rPr>
+          <w:lang w:val="da-DK"/>
+        </w:rPr>
+        <w:t xml:space="preserve"> sample of </w:t>
+      </w:r>
+      <w:proofErr w:type="spellStart"/>
+      <w:r>
+        <w:rPr>
+          <w:lang w:val="da-DK"/>
+        </w:rPr>
+        <w:t>meta</w:t>
+      </w:r>
+      <w:proofErr w:type="spellEnd"/>
+      <w:r>
+        <w:rPr>
+          <w:lang w:val="da-DK"/>
+        </w:rPr>
+        <w:t xml:space="preserve">-analyses </w:t>
+      </w:r>
+      <w:proofErr w:type="spellStart"/>
+      <w:r>
+        <w:rPr>
+          <w:lang w:val="da-DK"/>
+        </w:rPr>
+        <w:t>published</w:t>
+      </w:r>
+      <w:proofErr w:type="spellEnd"/>
+      <w:r>
+        <w:rPr>
+          <w:lang w:val="da-DK"/>
+        </w:rPr>
+        <w:t xml:space="preserve"> in </w:t>
+      </w:r>
+      <w:proofErr w:type="spellStart"/>
+      <w:r>
+        <w:rPr>
+          <w:lang w:val="da-DK"/>
+        </w:rPr>
+        <w:t>psychology</w:t>
+      </w:r>
+      <w:proofErr w:type="spellEnd"/>
+      <w:r>
+        <w:rPr>
+          <w:lang w:val="da-DK"/>
+        </w:rPr>
+        <w:t xml:space="preserve"> </w:t>
+      </w:r>
+      <w:commentRangeStart w:id="0"/>
+      <w:proofErr w:type="spellStart"/>
+      <w:r>
+        <w:rPr>
+          <w:lang w:val="da-DK"/>
+        </w:rPr>
+        <w:t>cannot</w:t>
+      </w:r>
+      <w:proofErr w:type="spellEnd"/>
+      <w:r>
+        <w:rPr>
+          <w:lang w:val="da-DK"/>
+        </w:rPr>
+        <w:t xml:space="preserve"> </w:t>
+      </w:r>
+      <w:proofErr w:type="spellStart"/>
+      <w:r>
+        <w:rPr>
+          <w:lang w:val="da-DK"/>
+        </w:rPr>
+        <w:t>be</w:t>
+      </w:r>
+      <w:proofErr w:type="spellEnd"/>
+      <w:r>
+        <w:rPr>
+          <w:lang w:val="da-DK"/>
+        </w:rPr>
+        <w:t xml:space="preserve"> </w:t>
+      </w:r>
+      <w:proofErr w:type="spellStart"/>
+      <w:r>
+        <w:rPr>
+          <w:lang w:val="da-DK"/>
+        </w:rPr>
+        <w:t>reproduced</w:t>
+      </w:r>
+      <w:commentRangeEnd w:id="0"/>
+      <w:proofErr w:type="spellEnd"/>
+      <w:r>
+        <w:rPr>
+          <w:rStyle w:val="CommentReference"/>
+        </w:rPr>
+        <w:commentReference w:id="0"/>
+      </w:r>
+      <w:r>
+        <w:rPr>
+          <w:lang w:val="da-DK"/>
+        </w:rPr>
+        <w:t xml:space="preserve">. </w:t>
+      </w:r>
+      <w:proofErr w:type="spellStart"/>
+      <w:r>
+        <w:rPr>
+          <w:lang w:val="en-GB"/>
+        </w:rPr>
+        <w:t>Maassen</w:t>
+      </w:r>
+      <w:proofErr w:type="spellEnd"/>
+      <w:r>
+        <w:rPr>
+          <w:lang w:val="en-GB"/>
+        </w:rPr>
+        <w:t xml:space="preserve"> et al. </w:t>
+      </w:r>
+      <w:r>
+        <w:fldChar w:fldCharType="begin"/>
+      </w:r>
+      <w:r>
+        <w:rPr>
+          <w:lang w:val="en-GB"/>
+        </w:rPr>
+        <w:instrText xml:space="preserve"> ADDIN ZOTERO_ITEM CSL_CITATION {"citationID":"4Iu1pdzi","properties":{"formattedCitation":"(2020)","plainCitation":"(2020)","noteIndex":0},"citationItems":[{"id":4201,"uris":["http://zotero.org/users/1687755/items/WUWAGAGT"],"itemData":{"id":4201,"type":"article-journal","abstract":"To determine the reproducibility of psychological meta-analyses, we investigated whether we could reproduce 500 primary study effect sizes drawn from 33 published meta-analyses based on the information given in the meta-a</w:instrText>
+      </w:r>
+      <w:r>
+        <w:rPr>
+          <w:lang w:val="en-GB"/>
+        </w:rPr>
+        <w:instrText xml:space="preserve">nalyses, and whether recomputations of primary study effect sizes altered the overall results of the meta-analysis. Results showed that almost half (k = 224) of all sampled primary effect sizes could not be reproduced based on the reported information in the meta-analysis, mostly because of incomplete or missing information on how effect sizes from primary studies were selected and computed. Overall, this led to small discrepancies in the computation of mean effect sizes, confidence intervals and heterogeneity estimates in 13 out of 33 meta-analyses. We provide recommendations to improve transparency in the reporting of the entire meta-analytic process, including the use of preregistration, data and workflow sharing, and explicit coding practices.","container-title":"PLOS ONE","DOI":"10.1371/journal.pone.0233107","ISSN":"1932-6203","issue":"5","journalAbbreviation":"PLOS ONE","language":"en","note":"publisher: Public Library of Science","page":"e0233107","source":"PLoS Journals","title":"Reproducibility of individual effect sizes in meta-analyses in psychology","volume":"15","author":[{"family":"Maassen","given":"Esther"},{"family":"Assen","given":"Marcel A. L. M.","dropping-particle":"van"},{"family":"Nuijten","given":"Michèle B."},{"family":"Olsson-Collentine","given":"Anton"},{"family":"Wicherts","given":"Jelte M."}],"issued":{"date-parts":[["2020",5,27]]}},"suppress-author":true}],"schema":"https://github.com/citation-style-language/schema/raw/master/csl-citation.json"} </w:instrText>
+      </w:r>
+      <w:r>
+        <w:fldChar w:fldCharType="separate"/>
+      </w:r>
+      <w:r>
+        <w:t>(2020)</w:t>
+      </w:r>
+      <w:r>
+        <w:rPr>
+          <w:lang w:val="en-IE"/>
+        </w:rPr>
+        <w:fldChar w:fldCharType="end"/>
+      </w:r>
+      <w:r>
+        <w:t xml:space="preserve"> found that almost half of effect-sizes reported in meta-analyses of psychology research could not be reproduced</w:t>
+      </w:r>
+      <w:r>
+        <w:t xml:space="preserve"> from the original articles</w:t>
+      </w:r>
+      <w:r>
+        <w:t xml:space="preserve">. This was attributed to due to a variety of issues such as errors in the extraction of effect sizes from original studies, insufficient details regarding data processing and transformation of effect sizes, insufficient details of the specific meta-analytic approach employed, or failures to adhere to meta-analysis </w:t>
+      </w:r>
+      <w:commentRangeStart w:id="1"/>
+      <w:r>
+        <w:t>reporting guidelines</w:t>
+      </w:r>
+      <w:commentRangeEnd w:id="1"/>
+      <w:r>
+        <w:commentReference w:id="1"/>
+      </w:r>
+      <w:r>
+        <w:t>.</w:t>
+      </w:r>
+    </w:p>
+    <w:p/>
+    <w:p>
+      <w:pPr>
+        <w:rPr>
+          <w:lang w:val="en-GB"/>
+        </w:rPr>
+      </w:pPr>
+      <w:r>
+        <w:t xml:space="preserve">Second, </w:t>
+      </w:r>
+      <w:proofErr w:type="spellStart"/>
+      <w:r>
+        <w:t>Vahey</w:t>
+      </w:r>
+      <w:proofErr w:type="spellEnd"/>
+      <w:r>
+        <w:t xml:space="preserve"> et al.</w:t>
+      </w:r>
+      <w:r>
+        <w:t>’s</w:t>
+      </w:r>
+      <w:r>
+        <w:t xml:space="preserve"> (2015) </w:t>
+      </w:r>
+      <w:r>
+        <w:t xml:space="preserve">article </w:t>
+      </w:r>
+      <w:r>
+        <w:t>has been well-cited and used to guide subsequent work</w:t>
+      </w:r>
+      <w:r>
+        <w:t>.</w:t>
+      </w:r>
+      <w:r>
+        <w:t xml:space="preserve"> </w:t>
+      </w:r>
+      <w:r>
+        <w:t>A</w:t>
+      </w:r>
+      <w:r>
+        <w:t>t time of writing</w:t>
+      </w:r>
+      <w:r>
+        <w:t>,</w:t>
+      </w:r>
+      <w:r>
+        <w:t xml:space="preserve"> it has been cited </w:t>
+      </w:r>
+      <w:r>
+        <w:t>119</w:t>
+      </w:r>
+      <w:r>
+        <w:t xml:space="preserve"> times with roughly 20% of articles citing it to justify sample size decisions</w:t>
+      </w:r>
+      <w:r>
+        <w:t xml:space="preserve"> (</w:t>
+      </w:r>
+      <w:r>
+        <w:t>i.e.,</w:t>
+      </w:r>
+      <w:r>
+        <w:t xml:space="preserve"> in lieu of a power analysis</w:t>
+      </w:r>
+      <w:r>
+        <w:t xml:space="preserve"> for that study</w:t>
+      </w:r>
+      <w:r>
+        <w:t>)</w:t>
+      </w:r>
+      <w:r>
+        <w:t>.</w:t>
+      </w:r>
+      <w:r>
+        <w:t xml:space="preserve"> Studies employing the</w:t>
+      </w:r>
+      <w:r>
+        <w:t xml:space="preserve"> IRAP have typically involved small sample sizes</w:t>
+      </w:r>
+      <w:r>
+        <w:t xml:space="preserve"> of around 40 </w:t>
+      </w:r>
+      <w:r>
+        <w:t xml:space="preserve">participants. </w:t>
+      </w:r>
+      <w:r>
+        <w:t>T</w:t>
+      </w:r>
+      <w:r>
+        <w:t xml:space="preserve">his </w:t>
+      </w:r>
+      <w:r>
+        <w:t xml:space="preserve">is </w:t>
+      </w:r>
+      <w:r>
+        <w:t xml:space="preserve">frequently argued to be </w:t>
+      </w:r>
+      <w:r>
+        <w:t xml:space="preserve">acceptable because it </w:t>
+      </w:r>
+      <w:r>
+        <w:t xml:space="preserve">is in line with </w:t>
+      </w:r>
+      <w:proofErr w:type="spellStart"/>
+      <w:r>
+        <w:t>Vahey</w:t>
+      </w:r>
+      <w:proofErr w:type="spellEnd"/>
+      <w:r>
+        <w:t xml:space="preserve"> et al.’s </w:t>
+      </w:r>
+      <w:r>
+        <w:t xml:space="preserve">(2015) </w:t>
+      </w:r>
+      <w:r>
+        <w:t>sample size recommendation</w:t>
+      </w:r>
+      <w:r>
+        <w:t xml:space="preserve">: </w:t>
+      </w:r>
+      <w:r>
+        <w:t xml:space="preserve">“a sample size of at least N </w:t>
+      </w:r>
+      <w:r>
+        <w:t>=</w:t>
+      </w:r>
+      <w:r>
+        <w:t xml:space="preserve"> 37 would be required in order to achieve a statistical power of .80 when testing a continuous first</w:t>
+      </w:r>
+      <w:r>
+        <w:t>-</w:t>
+      </w:r>
+      <w:r>
+        <w:t xml:space="preserve">order correlation between a clinically-focused IRAP effect and a given criterion variable” </w:t>
+      </w:r>
+      <w:r>
         <w:t>(</w:t>
       </w:r>
+      <w:r>
+        <w:t>p. 63</w:t>
+      </w:r>
+      <w:r>
+        <w:t>).</w:t>
+      </w:r>
+      <w:r>
+        <w:t xml:space="preserve"> </w:t>
+      </w:r>
+      <w:proofErr w:type="spellStart"/>
+      <w:r>
+        <w:t>McEnteggart</w:t>
+      </w:r>
+      <w:proofErr w:type="spellEnd"/>
+      <w:r>
+        <w:t xml:space="preserve"> (2015) provide</w:t>
+      </w:r>
+      <w:r>
+        <w:t>d</w:t>
+      </w:r>
+      <w:r>
+        <w:t xml:space="preserve"> a particularly clear characterization of the importance of </w:t>
+      </w:r>
       <w:proofErr w:type="spellStart"/>
       <w:r>
         <w:t>Vahey</w:t>
       </w:r>
       <w:proofErr w:type="spellEnd"/>
       <w:r>
-        <w:t xml:space="preserve"> et al., 2015)</w:t>
+        <w:t xml:space="preserve"> et al.’s </w:t>
+      </w:r>
+      <w:r>
+        <w:fldChar w:fldCharType="begin"/>
+      </w:r>
+      <w:r>
+        <w:instrText xml:space="preserve"> ADDIN ZOTERO_ITEM CSL_CITATION {"citationID":"Oq85LjsQ","properties":{"formattedCitation":"(2015)","plainCitation":"(2015)","noteIndex":0},"citationItems":[{"id":1273,"uris":["http://zotero.org/users/1687755/items/4SHQ9XKM"],"itemData":{"id":1273,"type":"article-journal","abstract":"AbstractBackground and objectives\nThe Implicit Relational Assessment Procedure (IRAP) is a technique that is attracting a substantial body of research literature, particularly within the clinical domain.\nMethod\nIn response, the present paper outlines a meta-analysis of clinically-focused IRAP effects (N = 494) to provide the first estimate of how well such effects validate against their respective criterion variables in general.\nResults\nThe meta-analysis incorporated clinically-focused IRAP effects from 15 studies yielding a large effect size, r ¯  = .45, with a desirably narrow 95% credibility interval (.23, .67). The funnel plot and subsequent sensitivity analyses indicated that this meta-effect was not subject to publication bias.\nLimitations\nThe present meta-effect is an estimate based upon an IRAP literature that is still evolving rapidly in the clinical domain, and so as per its accompanying credibility interval, all conclusions that follow are necessarily provisional even if bounded. Apart from the fact that the current meta-effect might be subject to inadvertent under- and/or over-estimations of the current literature, the present meta-effect might strengthen with further refinements of the IRAP.\nConclusions\nThe current meta-effect provides the means to calculate what sample size would be required to achieve a statistical power of .80 when testing the criterion validity of clinically-focused IRAP effects using a given parametric statistic. For example, first-order Pearson correlations would hypothetically require an N of 29–37 for such purposes depending upon how conservatively over-estimation of the present meta-effect is controlled for. Overall, the IRAP compares favourably with alternative implicit measures in clinical psychology.","container-title":"Journal of Behavior Therapy and Experimental Psychiatry","DOI":"10.1016/j.jbtep.2015.01.004","ISSN":"0005-7916","journalAbbreviation":"Journal of Behavior Therapy and Experimental Psychiatry","page":"59-65","source":"ScienceDirect","title":"A meta-analysis of criterion effects for the Implicit Relational Assessment Procedure (IRAP) in the clinical domain","volume":"48","author":[{"family":"Vahey","given":"Nigel A."},{"family":"Nicholson","given":"Emma"},{"family":"Barnes-Holmes","given":"Dermot"}],"issued":{"date-parts":[["2015",9]]}},"suppress-author":true}],"schema":"https://github.com/citation-style-language/schema/raw/master/csl-citation.json"} </w:instrText>
+      </w:r>
+      <w:r>
+        <w:fldChar w:fldCharType="separate"/>
+      </w:r>
+      <w:r>
+        <w:t>(2015)</w:t>
       </w:r>
       <w:r>
         <w:rPr>
@@ -247,7 +981,53 @@
         <w:fldChar w:fldCharType="end"/>
       </w:r>
       <w:r>
-        <w:t xml:space="preserve">. In </w:t>
+        <w:t xml:space="preserve"> results for </w:t>
+      </w:r>
+      <w:r>
+        <w:t xml:space="preserve">practices in </w:t>
+      </w:r>
+      <w:r>
+        <w:t xml:space="preserve">the broader IRAP literature: “the </w:t>
+      </w:r>
+      <w:r>
+        <w:rPr>
+          <w:i/>
+        </w:rPr>
+        <w:t>N</w:t>
+      </w:r>
+      <w:r>
+        <w:t xml:space="preserve">s involved in [IRAP] studies … are often relatively small. ... Indeed, it could be argued that this impacts upon on the credibility of IRAP research. However, in a recent meta-analysis of IRAP studies, it was reported that even small </w:t>
+      </w:r>
+      <w:r>
+        <w:rPr>
+          <w:i/>
+        </w:rPr>
+        <w:t>N</w:t>
+      </w:r>
+      <w:r>
+        <w:t xml:space="preserve"> IRAP studies have sufficient statistical power.” (p.</w:t>
+      </w:r>
+      <w:r>
+        <w:t xml:space="preserve"> 166</w:t>
+      </w:r>
+      <w:r>
+        <w:t xml:space="preserve">). Given that </w:t>
+      </w:r>
+      <w:r>
+        <w:t xml:space="preserve">research </w:t>
+      </w:r>
+      <w:r>
+        <w:t>continue</w:t>
+      </w:r>
+      <w:r>
+        <w:t>s</w:t>
+      </w:r>
+      <w:r>
+        <w:t xml:space="preserve"> to rely on the </w:t>
+      </w:r>
+      <w:r>
+        <w:lastRenderedPageBreak/>
+        <w:t xml:space="preserve">conclusions of </w:t>
       </w:r>
       <w:proofErr w:type="spellStart"/>
       <w:r>
@@ -255,19 +1035,19 @@
       </w:r>
       <w:proofErr w:type="spellEnd"/>
       <w:r>
-        <w:t xml:space="preserve"> et al. (2015), the authors (a) provided an estimate of the association between IRAP effects and clinically-relevant criterion variables, (b) reported that the IRAP compares favorably to other a more popular implicit measure, the Implicit Association Test </w:t>
+        <w:t xml:space="preserve"> et al.’s </w:t>
       </w:r>
       <w:r>
         <w:fldChar w:fldCharType="begin"/>
       </w:r>
       <w:r>
-        <w:instrText xml:space="preserve"> ADDIN ZOTERO_ITEM CSL_CITATION {"citationID":"ZUfIn3Nj","properties":{"formattedCitation":"(Greenwald et al., 1998)","plainCitation":"(Greenwald et al., 1998)","noteIndex":0},"citationItems":[{"id":814,"uris":["http://zotero.org/users/1687755/items/DAREVDNK"],"itemData":{"id":814,"type":"article-journal","abstract":"An implicit association test (IAT) measures differential association of 2 target concepts with an attribute. The 2 concepts appear in a 2-choice task (2-choice task (e.g., flower vs. insect names), and the attribute in a 2nd task (e.g., pleasant vs. unpleasant words for an evaluation attribute). When instructions oblige highly associated categories (e.g., flower + pleasant) to share a response key, performance is faster than when less associated categories (e.g., insect &amp; pleasant) share a key. This performance difference implicitly measures differential association of the 2 concepts with the attribute. In 3 experiments, the IAT was sensitive to (a) near-universal evaluative differences (e.g., flower vs. insect), (b) expected individual differences in evaluative associations (Japanese + pleasant vs. Korean + pleasant for Japanese vs. Korean subjects), and (c) consciously disavowed evaluative differences (Black + pleasant vs. White + pleasant for self-described unprejudiced White subjects).","container-title":"Journal of personality and social psychology","DOI":"10.1037/0022-3514.74.6.1464","ISSN":"0022-3514","issue":"6","journalAbbreviation":"J Pers Soc Psychol","language":"eng","note":"PMID: 9654756","page":"1464-1480","source":"NCBI PubMed","title":"Measuring individual differences in implicit cognition: the Implicit Association Test","title-short":"Measuring individual differences in implicit cognition","volume":"74","author":[{"family":"Greenwald","given":"Anthony G."},{"family":"McGhee","given":"D E"},{"family":"Schwartz","given":"J L"}],"issued":{"date-parts":[["1998",6]]}}}],"schema":"https://github.com/citation-style-language/schema/raw/master/csl-citation.json"} </w:instrText>
+        <w:instrText xml:space="preserve"> ADDIN ZOTERO_ITEM CSL_CITATION {"citationID":"JPEuisyd","properties":{"formattedCitation":"(2015)","plainCitation":"(2015)","noteIndex":0},"citationItems":[{"id":1273,"uris":["http://zotero.org/users/1687755/items/4SHQ9XKM"],"itemData":{"id":1273,"type":"article-journal","abstract":"AbstractBackground and objectives\nThe Implicit Relational Assessment Procedure (IRAP) is a technique that is attracting a substantial body of research literature, particularly within the clinical domain.\nMethod\nIn response, the present paper outlines a meta-analysis of clinically-focused IRAP effects (N = 494) to provide the first estimate of how well such effects validate against their respective criterion variables in general.\nResults\nThe meta-analysis incorporated clinically-focused IRAP effects from 15 studies yielding a large effect size, r ¯  = .45, with a desirably narrow 95% credibility interval (.23, .67). The funnel plot and subsequent sensitivity analyses indicated that this meta-effect was not subject to publication bias.\nLimitations\nThe present meta-effect is an estimate based upon an IRAP literature that is still evolving rapidly in the clinical domain, and so as per its accompanying credibility interval, all conclusions that follow are necessarily provisional even if bounded. Apart from the fact that the current meta-effect might be subject to inadvertent under- and/or over-estimations of the current literature, the present meta-effect might strengthen with further refinements of the IRAP.\nConclusions\nThe current meta-effect provides the means to calculate what sample size would be required to achieve a statistical power of .80 when testing the criterion validity of clinically-focused IRAP effects using a given parametric statistic. For example, first-order Pearson correlations would hypothetically require an N of 29–37 for such purposes depending upon how conservatively over-estimation of the present meta-effect is controlled for. Overall, the IRAP compares favourably with alternative implicit measures in clinical psychology.","container-title":"Journal of Behavior Therapy and Experimental Psychiatry","DOI":"10.1016/j.jbtep.2015.01.004","ISSN":"0005-7916","journalAbbreviation":"Journal of Behavior Therapy and Experimental Psychiatry","page":"59-65","source":"ScienceDirect","title":"A meta-analysis of criterion effects for the Implicit Relational Assessment Procedure (IRAP) in the clinical domain","volume":"48","author":[{"family":"Vahey","given":"Nigel A."},{"family":"Nicholson","given":"Emma"},{"family":"Barnes-Holmes","given":"Dermot"}],"issued":{"date-parts":[["2015",9]]}},"suppress-author":true}],"schema":"https://github.com/citation-style-language/schema/raw/master/csl-citation.json"} </w:instrText>
       </w:r>
       <w:r>
         <w:fldChar w:fldCharType="separate"/>
       </w:r>
       <w:r>
-        <w:t>(Greenwald et al., 1998)</w:t>
+        <w:t>(2015)</w:t>
       </w:r>
       <w:r>
         <w:rPr>
@@ -276,31 +1056,73 @@
         <w:fldChar w:fldCharType="end"/>
       </w:r>
       <w:r>
-        <w:t>, and (c) used the</w:t>
-      </w:r>
-      <w:r>
-        <w:t>ir meta-analyzed</w:t>
-      </w:r>
-      <w:r>
-        <w:t xml:space="preserve"> estimate of effect size to conduct power analyses </w:t>
-      </w:r>
-      <w:r>
-        <w:t xml:space="preserve">and </w:t>
-      </w:r>
-      <w:r>
-        <w:t>make sample size recommendations for future research</w:t>
-      </w:r>
-      <w:r>
-        <w:t xml:space="preserve"> using the IRAP</w:t>
+        <w:t xml:space="preserve"> meta-analysis, it is therefore important that its results are </w:t>
+      </w:r>
+      <w:r>
+        <w:t>computationally replicable and accurate</w:t>
       </w:r>
       <w:r>
         <w:t xml:space="preserve">. </w:t>
       </w:r>
-      <w:r>
-        <w:t xml:space="preserve">In the following paragraphs I discuss </w:t>
-      </w:r>
-      <w:r>
-        <w:t xml:space="preserve">three strong rationales to perform a verification of </w:t>
+    </w:p>
+    <w:p>
+      <w:pPr>
+        <w:rPr>
+          <w:lang w:val="en-GB"/>
+        </w:rPr>
+      </w:pPr>
+    </w:p>
+    <w:p>
+      <w:r>
+        <w:t xml:space="preserve">Third, there is currently an incompatibility between the findings of different meta-analyses of the IRAP literature. On the one hand, three different </w:t>
+      </w:r>
+      <w:r>
+        <w:t xml:space="preserve">three meta-analyses have all concluded that the IRAP’s reliability that is poor </w:t>
+      </w:r>
+      <w:r>
+        <w:fldChar w:fldCharType="begin"/>
+      </w:r>
+      <w:r>
+        <w:instrText xml:space="preserve"> ADDIN ZOTERO_ITEM CSL_CITATION {"citationID":"mTnw3UFi","properties":{"formattedCitation":"(Golijani-Moghaddam et al., 2013; Greenwald &amp; Lai, 2020; Hussey &amp; Drake, 2020)","plainCitation":"(Golijani-Moghaddam et al., 2013; Greenwald &amp; Lai, 2020; Hussey &amp; Drake, 2020)","noteIndex":0},"citationItems":[{"id":1240,"uris":["http://zotero.org/users/1687755/items/WEXEG2BA"],"itemData":{"id":1240,"type":"article-journal","container-title":"Journal of Contextual Behavioral Science","DOI":"10.1016/j.jcbs.2013.05.002","ISSN":"22121447","issue":"3-4","language":"en","page":"105-119","source":"CrossRef","title":"The Implicit Relational Assessment Procedure: Emerging reliability and validity data","title-short":"The Implicit Relational Assessment Procedure","volume":"2","author":[{"family":"Golijani-Moghaddam","given":"Nima"},{"family":"Hart","given":"Aidan"},{"family":"Dawson","given":"David L."}],"issued":{"date-parts":[["2013",10]]}}},{"id":24,"uris":["http://zotero.org/users/1687755/items/UQYJYU63"],"itemData":{"id":24,"type":"article-journal","abstract":"In the last 20 years, research on implicit social cognition has established that social judgments and behavior are guided by attitudes and stereotypes of which the actor may lack awareness. Research using the methods of implicit social cognition has produced the concept of implicit bias, which has generated wide attention not only in social, clinical, and developmental psychology, but also in disciplines outside of psychology, including business, law, criminal justice, medicine, education, and political science. Although this rapidly growing body of research offers prospects of useful societal applications, the theory needed to confidently guide those applications remains insufficiently developed. This article describes the methods that have been developed, the findings that have been obtained, and the theoretical questions that remain to be answered.","container-title":"Annual Review of Psychology","DOI":"10.1146/annurev-psych-010419-050837","issue":"1","note":"_eprint: https://doi.org/10.1146/annurev-psych-010419-050837\nPMID: 31640465","page":"419-445","source":"Annual Reviews","title":"Implicit Social Cognition","volume":"71","author":[{"family":"Greenwald","given":"Anthony G."},{"family":"Lai","given":"Calvin K."}],"issued":{"date-parts":[["2020"]]}}},{"id":4191,"uris":["http://zotero.org/users/1687755/items/MU3ZSDRR"],"itemData":{"id":4191,"type":"article-journal","abstract":"Evidence for the IRAP’s reliability and validity is mixed, with one meta-analysis concluding it has good criterion validity and potential for clinical assessment, and two others concluding that it demonstrates low reliability. Here, we extend this evidence base through meta-analyses of all published and unpublished studies conducted in two labs. Individual participant data was used to estimate both internal consistency and test-retest reliability across a large number of domains (k = 16) and participants (N = 1576). Results suggest that internal consistency is poor (α = .51, 95% CI [.46, .56]) and test-retest reliability is very poor (ICC = .20, 95% CI [.05, .34]). We conclude that researchers should be very cautious about choosing to employ the IRAP or when interpreting its results.","container-title":"Preprint","DOI":"10.31234/osf.io/ge3k7","note":"publisher: PsyArXiv","source":"psyarxiv.com","title":"The Implicit Relational Assessment Procedure demonstrates poor internal consistency and test-retest reliability: A meta-analysis","URL":"https://psyarxiv.com/ge3k7/","author":[{"family":"Hussey","given":"Ian"},{"family":"Drake","given":"Chad E."}],"accessed":{"date-parts":[["2020",6,12]]},"issued":{"date-parts":[["2020"]]}}}],"schema":"https://github.com/citation-style-language/schema/raw/master/csl-citation.json"} </w:instrText>
+      </w:r>
+      <w:r>
+        <w:fldChar w:fldCharType="separate"/>
+      </w:r>
+      <w:r>
+        <w:t>(Golijani-Moghaddam et al., 2013; Greenwald &amp; Lai, 2020; Hussey &amp; Drake, 2020)</w:t>
+      </w:r>
+      <w:r>
+        <w:rPr>
+          <w:lang w:val="en-IE"/>
+        </w:rPr>
+        <w:fldChar w:fldCharType="end"/>
+      </w:r>
+      <w:r>
+        <w:t xml:space="preserve">. </w:t>
+      </w:r>
+      <w:r>
+        <w:t xml:space="preserve">At the same time, it is well established that low reliably serves to lower the observable correlations between measures </w:t>
+      </w:r>
+      <w:r>
+        <w:fldChar w:fldCharType="begin"/>
+      </w:r>
+      <w:r>
+        <w:instrText xml:space="preserve"> ADDIN ZOTERO_ITEM CSL_CITATION {"citationID":"fFSBei4H","properties":{"formattedCitation":"(Heo et al., 2015; Parsons, 2018)","plainCitation":"(Heo et al., 2015; Parsons, 2018)","noteIndex":0},"citationItems":[{"id":3023,"uris":["http://zotero.org/users/1687755/items/V3G3HX3T"],"itemData":{"id":3023,"type":"article-journal","abstract":"Background\nIn countless number of clinical trials, measurements of outcomes rely on instrument questionnaire items which however often suffer measurement error problems which in turn affect statistical power of study designs. The Cronbach alpha or coefficient alpha, here denoted by Cα, can be used as a measure of internal consistency of parallel instrument items that are developed to measure a target unidimensional outcome construct. Scale score for the target construct is often represented by the sum of the item scores. However, power functions based on Cα have been lacking for various study designs.\n\nMethods\nWe formulate a statistical model for parallel items to derive power functions as a function of Cα under several study designs. To this end, we assume fixed true score variance assumption as opposed to usual fixed total variance assumption. That assumption is critical and practically relevant to show that smaller measurement errors are inversely associated with higher inter-item correlations, and thus that greater Cα is associated with greater statistical power. We compare the derived theoretical statistical power with empirical power obtained through Monte Carlo simulations for the following comparisons: one-sample comparison of pre- and post-treatment mean differences, two-sample comparison of pre-post mean differences between groups, and two-sample comparison of mean differences between groups.\n\nResults\nIt is shown that Cα is the same as a test-retest correlation of the scale scores of parallel items, which enables testing significance of Cα. Closed-form power functions and samples size determination formulas are derived in terms of Cα, for all of the aforementioned comparisons. Power functions are shown to be an increasing function of Cα, regardless of comparison of interest. The derived power functions are well validated by simulation studies that show that the magnitudes of theoretical power are virtually identical to those of the empirical power.\n\nConclusion\nRegardless of research designs or settings, in order to increase statistical power, development and use of instruments with greater Cα, or equivalently with greater inter-item correlations, is crucial for trials that intend to use questionnaire items for measuring research outcomes.\n\nDiscussion\nFurther development of the power functions for binary or ordinal item scores and under more general item correlation strutures reflecting more real world situations would be a valuable future study.","container-title":"BMC Medical Research Methodology","DOI":"10.1186/s12874-015-0070-6","ISSN":"1471-2288","journalAbbreviation":"BMC Med Res Methodol","note":"PMID: 26467219\nPMCID: PMC4606843","source":"PubMed Central","title":"Statistical power as a function of Cronbach alpha of instrument questionnaire items","URL":"https://www.ncbi.nlm.nih.gov/pmc/articles/PMC4606843/","volume":"15","author":[{"family":"Heo","given":"Moonseong"},{"family":"Kim","given":"Namhee"},{"family":"Faith","given":"Myles S."}],"accessed":{"date-parts":[["2018",3,15]]},"issued":{"date-parts":[["2015",10,14]]}}},{"id":4212,"uris":["http://zotero.org/users/1687755/items/RQVLYRA9"],"itemData":{"id":4212,"type":"article-journal","abstract":"The relationship between measurement reliability and statistical power is a complex one. Where reliability is defined by classical test theory as the proportion of 'true' variance to total variance (the sum of true score and error variance), power is only functionally related to total variance. Therefore, to explore direct relationships between reliability and power, one must hold either true-score variance or error variance  constant while varying the other. Here, visualisations are used to illustrate the reliability-power relationship under conditions of fixed true-score variance and fixed error variance. From these visualisations, conceptual distinctions between fixing true-score or error variance can be raised. Namely, when true-score variance is fixed, low reliability (and low power) suggests a true effect may be hidden by error. Whereas, when error variance is fixed, high reliability (and low power) may simply suggest a very small effect. I raise several observations I hope will be useful in considering the utility of measurement reliability and it's relationship to effect sizes and statistical power.","DOI":"10.31234/osf.io/qh5mf","note":"publisher: PsyArXiv","source":"psyarxiv.com","title":"Visualising two approaches to explore reliability-power relationships","URL":"https://psyarxiv.com/qh5mf/","author":[{"family":"Parsons","given":"Sam"}],"accessed":{"date-parts":[["2020",6,12]]},"issued":{"date-parts":[["2018",5,24]]}}}],"schema":"https://github.com/citation-style-language/schema/raw/master/csl-citation.json"} </w:instrText>
+      </w:r>
+      <w:r>
+        <w:fldChar w:fldCharType="separate"/>
+      </w:r>
+      <w:r>
+        <w:rPr>
+          <w:noProof/>
+        </w:rPr>
+        <w:t>(Heo et al., 2015; Parsons, 2018)</w:t>
+      </w:r>
+      <w:r>
+        <w:fldChar w:fldCharType="end"/>
+      </w:r>
+      <w:r>
+        <w:t xml:space="preserve">. On the other hand, </w:t>
       </w:r>
       <w:proofErr w:type="spellStart"/>
       <w:r>
@@ -308,311 +1130,171 @@
       </w:r>
       <w:proofErr w:type="spellEnd"/>
       <w:r>
-        <w:t xml:space="preserve"> et al. (201</w:t>
-      </w:r>
-      <w:r>
-        <w:t xml:space="preserve">5). </w:t>
+        <w:t xml:space="preserve"> et al. (2015) argue that the IRAP produces relatively large criterion effects. These would </w:t>
+      </w:r>
+      <w:r>
+        <w:t>seem to be at odds with one another</w:t>
+      </w:r>
+      <w:r>
+        <w:t xml:space="preserve">: </w:t>
+      </w:r>
+      <w:r>
+        <w:t xml:space="preserve">while not impossible, it is relatively less likely that a measure with poor reliability will </w:t>
+      </w:r>
+      <w:r>
+        <w:t>demonstrate high validity</w:t>
+      </w:r>
+      <w:r>
+        <w:t xml:space="preserve">. </w:t>
+      </w:r>
+      <w:r>
+        <w:t xml:space="preserve">This is not a foregone conclusion, but serves as an important motivation for inspecting the replicability of </w:t>
+      </w:r>
+      <w:proofErr w:type="spellStart"/>
+      <w:r>
+        <w:t>Vahey</w:t>
+      </w:r>
+      <w:proofErr w:type="spellEnd"/>
+      <w:r>
+        <w:t xml:space="preserve"> et al. (2015). </w:t>
       </w:r>
     </w:p>
     <w:p/>
     <w:p>
-      <w:r>
-        <w:t>First, there</w:t>
-      </w:r>
-      <w:r>
-        <w:t xml:space="preserve"> is good a priori reason to believe that meta-analyses in general often contain non-replicable results. </w:t>
-      </w:r>
-      <w:proofErr w:type="spellStart"/>
-      <w:r>
-        <w:rPr>
-          <w:lang w:val="da-DK"/>
-        </w:rPr>
-        <w:t>Lakens</w:t>
-      </w:r>
-      <w:proofErr w:type="spellEnd"/>
-      <w:r>
-        <w:rPr>
-          <w:lang w:val="da-DK"/>
-        </w:rPr>
-        <w:t xml:space="preserve"> et al. </w:t>
-      </w:r>
-      <w:r>
-        <w:fldChar w:fldCharType="begin"/>
-      </w:r>
-      <w:r>
-        <w:rPr>
-          <w:lang w:val="da-DK"/>
-        </w:rPr>
-        <w:instrText xml:space="preserve"> ADDIN ZOTERO_ITEM CSL_CITATION {"citationID":"d6XNcoxQ","properties":{"formattedCitation":"(2017)","plainCitation":"(2017)","noteIndex":0},"citationItems":[{"id":4190,"uris":["http://zotero.org/users/1687755/items/IBB5XYVT"],"itemData":{"id":4190,"type":"report","abstract":"Meta-analyses are an important tool to evaluate the literature. It is essential that meta-analyses can easily be reproduced to allow researchers to evaluate the impact of subjective choices on meta-analytic effect sizes, but also to update meta-analyses as new data comes in, or as novel statistical techniques (for example to correct for publication bias) are developed. Research in medicine has revealed meta-analyses often cannot be reproduced. In this project, we examined the reproducibility of meta-analyses in psychology by reproducing twenty published meta-analyses. Reproducing published meta-analyses was surprisingly difficult. 96% of meta-analyses published in 2013-2014 did not adhere to reporting guidelines. A third of these meta-analyses did not contain a table specifying all individual effect sizes. Five of the 20 randomly selected meta-analyses we attempted to reproduce could not be reproduced at all due to lack of access to raw data, no details about the effect sizes extracted from each study, or a lack of information about how effect sizes were coded. In the remaining meta-analyses, differences between the reported and reproduced effect size or sample size were common. We discuss a range of possible improvements, such as more clearly indicating which data were used to calculate an effect size, specifying all individual effect sizes, adding detailed information about equations that are used, and how multiple effect size estimates from the same study are combined, but also sharing raw data retrieved from original authors, or unpublished research reports. This project clearly illustrates there is a lot of room for improvement when it comes to the transparency and reproducibility of published meta-analyses.","genre":"preprint","note":"DOI: 10.31222/osf.io/xfbjf","publisher":"BITSS","source":"DOI.org (Crossref)","title":"Examining the Reproducibility of Meta-Analyses in Psychology: A Preliminary Report","title-short":"Examining the Reproducibility of Meta-Analyses in Psychology","URL":"https://osf.io/xfbjf","author":[{"family":"Lakens","given":"Daniël"},{"family":"Page-Gould","given":"Elizabeth"},{"family":"Assen","given":"Marcel A. L. M.","non-dropping-particle":"van"},{"family":"Spellman","given":"Bobbie"},{"family":"Schönbrodt","given":"Felix D."},{"family":"Hasselman","given":"Fred"},{"family":"Corker","given":"Katherine S."},{"family":"Grange","given":"Jim"},{"family":"Sharples","given":"Amanda"},{"family":"Cavender","given":"Corinne"},{"family":"Augusteijn","given":"Hilde"},{"family":"Augusteijn","given":"Hilde"},{"family":"Gerger","given":"Heike"},{"family":"Locher","given":"Cosima"},{"family":"Miller","given":"Ian Dennis"},{"family":"Anvari","given":"Farid"},{"family":"Scheel","given":"Anne M."}],"accessed":{"date-parts":[["2020",6,17]]},"issued":{"date-parts":[["2017",3,31]]}},"suppress-author":true}],"schema":"https://github.com/citation-style-language/schema/raw/master/csl-citation.json"} </w:instrText>
-      </w:r>
-      <w:r>
-        <w:fldChar w:fldCharType="separate"/>
-      </w:r>
-      <w:r>
-        <w:rPr>
-          <w:lang w:val="da-DK"/>
-        </w:rPr>
-        <w:t>(2017)</w:t>
-      </w:r>
-      <w:r>
-        <w:rPr>
-          <w:lang w:val="en-IE"/>
-        </w:rPr>
-        <w:fldChar w:fldCharType="end"/>
-      </w:r>
-      <w:r>
-        <w:rPr>
-          <w:lang w:val="da-DK"/>
+      <w:pPr>
+        <w:rPr>
+          <w:lang w:val="en-IE"/>
+        </w:rPr>
+      </w:pPr>
+      <w:r>
+        <w:t xml:space="preserve">In this article, I therefore sought to assess the reproducibility of </w:t>
+      </w:r>
+      <w:proofErr w:type="spellStart"/>
+      <w:r>
+        <w:t>Vahey</w:t>
+      </w:r>
+      <w:proofErr w:type="spellEnd"/>
+      <w:r>
+        <w:t xml:space="preserve"> et al.’s (2015) data</w:t>
+      </w:r>
+      <w:r>
+        <w:t xml:space="preserve">, analyses, </w:t>
+      </w:r>
+      <w:r>
+        <w:t xml:space="preserve">and results. </w:t>
+      </w:r>
+      <w:r>
+        <w:rPr>
+          <w:highlight w:val="yellow"/>
+        </w:rPr>
+        <w:t xml:space="preserve">In the first section of this </w:t>
+      </w:r>
+      <w:proofErr w:type="gramStart"/>
+      <w:r>
+        <w:rPr>
+          <w:highlight w:val="yellow"/>
+        </w:rPr>
+        <w:t>article</w:t>
+      </w:r>
+      <w:proofErr w:type="gramEnd"/>
+      <w:r>
+        <w:rPr>
+          <w:highlight w:val="yellow"/>
+        </w:rPr>
+        <w:t xml:space="preserve"> I </w:t>
+      </w:r>
+      <w:r>
+        <w:rPr>
+          <w:highlight w:val="yellow"/>
+          <w:lang w:val="en-IE"/>
+        </w:rPr>
+        <w:t>provide details of the original meta-analysis. In the second section I assess its reproducibility in multiple ways: its power analyses, meta-analysis results, the calculation of weighted-mean effect sizes, and the extraction and conversion of individual effect sizes from original articles. Based on issues and errors that were detected in the second section, in the third section I conduct a new meta-analysis and power analyses to make sample size recommendations.</w:t>
+      </w:r>
+      <w:r>
+        <w:rPr>
+          <w:lang w:val="en-IE"/>
         </w:rPr>
         <w:t xml:space="preserve"> </w:t>
       </w:r>
-      <w:proofErr w:type="spellStart"/>
-      <w:r>
-        <w:rPr>
-          <w:lang w:val="da-DK"/>
-        </w:rPr>
-        <w:t>recently</w:t>
-      </w:r>
-      <w:proofErr w:type="spellEnd"/>
-      <w:r>
-        <w:rPr>
-          <w:lang w:val="da-DK"/>
+      <w:commentRangeStart w:id="2"/>
+      <w:r>
+        <w:rPr>
+          <w:lang w:val="en-IE"/>
+        </w:rPr>
+        <w:t xml:space="preserve">All data and </w:t>
+      </w:r>
+      <w:r>
+        <w:rPr>
+          <w:lang w:val="en-IE"/>
+        </w:rPr>
+        <w:t xml:space="preserve">R </w:t>
+      </w:r>
+      <w:r>
+        <w:rPr>
+          <w:lang w:val="en-IE"/>
+        </w:rPr>
+        <w:t xml:space="preserve">code to reproduce my analyses </w:t>
+      </w:r>
+      <w:r>
+        <w:rPr>
+          <w:lang w:val="en-IE"/>
+        </w:rPr>
+        <w:t xml:space="preserve">is available </w:t>
+      </w:r>
+      <w:r>
+        <w:rPr>
+          <w:lang w:val="en-IE"/>
+        </w:rPr>
+        <w:t>(osf.io/</w:t>
+      </w:r>
+      <w:r>
+        <w:rPr>
+          <w:highlight w:val="yellow"/>
+          <w:lang w:val="en-IE"/>
+        </w:rPr>
+        <w:t>XXXX</w:t>
+      </w:r>
+      <w:r>
+        <w:rPr>
+          <w:lang w:val="en-IE"/>
+        </w:rPr>
+        <w:t>).</w:t>
+      </w:r>
+      <w:commentRangeEnd w:id="2"/>
+      <w:r>
+        <w:rPr>
+          <w:rStyle w:val="CommentReference"/>
+        </w:rPr>
+        <w:commentReference w:id="2"/>
+      </w:r>
+      <w:r>
+        <w:rPr>
+          <w:lang w:val="en-IE"/>
         </w:rPr>
         <w:t xml:space="preserve"> </w:t>
       </w:r>
-      <w:proofErr w:type="spellStart"/>
-      <w:r>
-        <w:rPr>
-          <w:lang w:val="da-DK"/>
-        </w:rPr>
-        <w:t>demonstrated</w:t>
-      </w:r>
-      <w:proofErr w:type="spellEnd"/>
-      <w:r>
-        <w:rPr>
-          <w:lang w:val="da-DK"/>
-        </w:rPr>
-        <w:t xml:space="preserve"> </w:t>
-      </w:r>
-      <w:proofErr w:type="spellStart"/>
-      <w:r>
-        <w:rPr>
-          <w:lang w:val="da-DK"/>
-        </w:rPr>
-        <w:t>that</w:t>
-      </w:r>
-      <w:proofErr w:type="spellEnd"/>
-      <w:r>
-        <w:rPr>
-          <w:lang w:val="da-DK"/>
-        </w:rPr>
-        <w:t xml:space="preserve"> the </w:t>
-      </w:r>
-      <w:proofErr w:type="spellStart"/>
-      <w:r>
-        <w:rPr>
-          <w:lang w:val="da-DK"/>
-        </w:rPr>
-        <w:t>results</w:t>
-      </w:r>
-      <w:proofErr w:type="spellEnd"/>
-      <w:r>
-        <w:rPr>
-          <w:lang w:val="da-DK"/>
-        </w:rPr>
-        <w:t xml:space="preserve"> of the </w:t>
-      </w:r>
-      <w:proofErr w:type="spellStart"/>
-      <w:r>
-        <w:rPr>
-          <w:lang w:val="da-DK"/>
-        </w:rPr>
-        <w:t>majority</w:t>
-      </w:r>
-      <w:proofErr w:type="spellEnd"/>
-      <w:r>
-        <w:rPr>
-          <w:lang w:val="da-DK"/>
-        </w:rPr>
-        <w:t xml:space="preserve"> of a </w:t>
-      </w:r>
-      <w:proofErr w:type="spellStart"/>
-      <w:r>
-        <w:rPr>
-          <w:lang w:val="da-DK"/>
-        </w:rPr>
-        <w:t>random</w:t>
-      </w:r>
-      <w:proofErr w:type="spellEnd"/>
-      <w:r>
-        <w:rPr>
-          <w:lang w:val="da-DK"/>
-        </w:rPr>
-        <w:t xml:space="preserve"> sample of </w:t>
-      </w:r>
-      <w:proofErr w:type="spellStart"/>
-      <w:r>
-        <w:rPr>
-          <w:lang w:val="da-DK"/>
-        </w:rPr>
-        <w:t>meta</w:t>
-      </w:r>
-      <w:proofErr w:type="spellEnd"/>
-      <w:r>
-        <w:rPr>
-          <w:lang w:val="da-DK"/>
-        </w:rPr>
-        <w:t xml:space="preserve">-analyses </w:t>
-      </w:r>
-      <w:proofErr w:type="spellStart"/>
-      <w:r>
-        <w:rPr>
-          <w:lang w:val="da-DK"/>
-        </w:rPr>
-        <w:t>published</w:t>
-      </w:r>
-      <w:proofErr w:type="spellEnd"/>
-      <w:r>
-        <w:rPr>
-          <w:lang w:val="da-DK"/>
-        </w:rPr>
-        <w:t xml:space="preserve"> in </w:t>
-      </w:r>
-      <w:proofErr w:type="spellStart"/>
-      <w:r>
-        <w:rPr>
-          <w:lang w:val="da-DK"/>
-        </w:rPr>
-        <w:t>psychology</w:t>
-      </w:r>
-      <w:proofErr w:type="spellEnd"/>
-      <w:r>
-        <w:rPr>
-          <w:lang w:val="da-DK"/>
-        </w:rPr>
-        <w:t xml:space="preserve"> </w:t>
-      </w:r>
-      <w:commentRangeStart w:id="0"/>
-      <w:proofErr w:type="spellStart"/>
-      <w:r>
-        <w:rPr>
-          <w:lang w:val="da-DK"/>
-        </w:rPr>
-        <w:t>cannot</w:t>
-      </w:r>
-      <w:proofErr w:type="spellEnd"/>
-      <w:r>
-        <w:rPr>
-          <w:lang w:val="da-DK"/>
-        </w:rPr>
-        <w:t xml:space="preserve"> </w:t>
-      </w:r>
-      <w:proofErr w:type="spellStart"/>
-      <w:r>
-        <w:rPr>
-          <w:lang w:val="da-DK"/>
-        </w:rPr>
-        <w:t>be</w:t>
-      </w:r>
-      <w:proofErr w:type="spellEnd"/>
-      <w:r>
-        <w:rPr>
-          <w:lang w:val="da-DK"/>
-        </w:rPr>
-        <w:t xml:space="preserve"> </w:t>
-      </w:r>
-      <w:proofErr w:type="spellStart"/>
-      <w:r>
-        <w:rPr>
-          <w:lang w:val="da-DK"/>
-        </w:rPr>
-        <w:t>reproduced</w:t>
-      </w:r>
-      <w:commentRangeEnd w:id="0"/>
-      <w:proofErr w:type="spellEnd"/>
-      <w:r>
-        <w:rPr>
-          <w:rStyle w:val="CommentReference"/>
-        </w:rPr>
-        <w:commentReference w:id="0"/>
-      </w:r>
-      <w:r>
-        <w:rPr>
-          <w:lang w:val="da-DK"/>
-        </w:rPr>
-        <w:t xml:space="preserve">. </w:t>
-      </w:r>
-      <w:proofErr w:type="spellStart"/>
-      <w:r>
-        <w:rPr>
-          <w:lang w:val="en-GB"/>
-        </w:rPr>
-        <w:t>Maassen</w:t>
-      </w:r>
-      <w:proofErr w:type="spellEnd"/>
-      <w:r>
-        <w:rPr>
-          <w:lang w:val="en-GB"/>
-        </w:rPr>
-        <w:t xml:space="preserve"> et al. </w:t>
-      </w:r>
-      <w:r>
-        <w:fldChar w:fldCharType="begin"/>
-      </w:r>
-      <w:r>
-        <w:rPr>
-          <w:lang w:val="en-GB"/>
-        </w:rPr>
-        <w:instrText xml:space="preserve"> ADDIN ZOTERO_ITEM CSL_CITATION {"citationID":"4Iu1pdzi","properties":{"formattedCitation":"(2020)","plainCitation":"(2020)","noteIndex":0},"citationItems":[{"id":4201,"uris":["http://zotero.org/users/1687755/items/WUWAGAGT"],"itemData":{"id":4201,"type":"article-journal","abstract":"To determine the reproducibility of psychological meta-analyses, we investigated whether we could reproduce 500 primary study effect sizes drawn from 33 published meta-analyses based on the information given in the meta-a</w:instrText>
-      </w:r>
-      <w:r>
-        <w:rPr>
-          <w:lang w:val="en-GB"/>
-        </w:rPr>
-        <w:instrText xml:space="preserve">nalyses, and whether recomputations of primary study effect sizes altered the overall results of the meta-analysis. Results showed that almost half (k = 224) of all sampled primary effect sizes could not be reproduced based on the reported information in the meta-analysis, mostly because of incomplete or missing information on how effect sizes from primary studies were selected and computed. Overall, this led to small discrepancies in the computation of mean effect sizes, confidence intervals and heterogeneity estimates in 13 out of 33 meta-analyses. We provide recommendations to improve transparency in the reporting of the entire meta-analytic process, including the use of preregistration, data and workflow sharing, and explicit coding practices.","container-title":"PLOS ONE","DOI":"10.1371/journal.pone.0233107","ISSN":"1932-6203","issue":"5","journalAbbreviation":"PLOS ONE","language":"en","note":"publisher: Public Library of Science","page":"e0233107","source":"PLoS Journals","title":"Reproducibility of individual effect sizes in meta-analyses in psychology","volume":"15","author":[{"family":"Maassen","given":"Esther"},{"family":"Assen","given":"Marcel A. L. M.","dropping-particle":"van"},{"family":"Nuijten","given":"Michèle B."},{"family":"Olsson-Collentine","given":"Anton"},{"family":"Wicherts","given":"Jelte M."}],"issued":{"date-parts":[["2020",5,27]]}},"suppress-author":true}],"schema":"https://github.com/citation-style-language/schema/raw/master/csl-citation.json"} </w:instrText>
-      </w:r>
-      <w:r>
-        <w:fldChar w:fldCharType="separate"/>
-      </w:r>
-      <w:r>
-        <w:t>(2020)</w:t>
-      </w:r>
-      <w:r>
-        <w:rPr>
-          <w:lang w:val="en-IE"/>
-        </w:rPr>
-        <w:fldChar w:fldCharType="end"/>
-      </w:r>
-      <w:r>
-        <w:t xml:space="preserve"> found that almost half of effect-sizes reported in meta-analyses of psychology research could not be reproduced</w:t>
-      </w:r>
-      <w:r>
-        <w:t xml:space="preserve"> from the original articles</w:t>
-      </w:r>
-      <w:r>
-        <w:t xml:space="preserve">. This was attributed to due to a variety of issues such as errors in the extraction of effect sizes from original studies, insufficient details regarding data processing and transformation of effect sizes, insufficient details of the specific meta-analytic approach employed, or failures to adhere to meta-analysis </w:t>
-      </w:r>
-      <w:commentRangeStart w:id="1"/>
-      <w:r>
-        <w:t>reporting guidelines</w:t>
-      </w:r>
-      <w:commentRangeEnd w:id="1"/>
-      <w:r>
-        <w:commentReference w:id="1"/>
-      </w:r>
-      <w:r>
-        <w:t>.</w:t>
-      </w:r>
     </w:p>
     <w:p/>
     <w:p>
       <w:pPr>
-        <w:rPr>
-          <w:lang w:val="en-GB"/>
-        </w:rPr>
-      </w:pPr>
-      <w:r>
-        <w:t xml:space="preserve">Second, </w:t>
+        <w:pStyle w:val="Heading1"/>
+      </w:pPr>
+      <w:r>
+        <w:t>Method</w:t>
+      </w:r>
+    </w:p>
+    <w:p>
+      <w:r>
+        <w:rPr>
+          <w:highlight w:val="yellow"/>
+        </w:rPr>
+        <w:t>A detailed protocol describing the (re)analyses. This should be comprehensive in detail and include links to all materials and code required.</w:t>
+      </w:r>
+    </w:p>
+    <w:p/>
+    <w:p>
+      <w:r>
+        <w:t xml:space="preserve">Figure 1. Order in which </w:t>
       </w:r>
       <w:proofErr w:type="spellStart"/>
       <w:r>
@@ -620,493 +1302,60 @@
       </w:r>
       <w:proofErr w:type="spellEnd"/>
       <w:r>
-        <w:t xml:space="preserve"> et al.</w:t>
-      </w:r>
-      <w:r>
-        <w:t>’s</w:t>
-      </w:r>
-      <w:r>
-        <w:t xml:space="preserve"> (2015) </w:t>
-      </w:r>
-      <w:r>
-        <w:t xml:space="preserve">article </w:t>
-      </w:r>
-      <w:r>
-        <w:t>has been well-cited and used to guide subsequent work</w:t>
-      </w:r>
-      <w:r>
-        <w:t>.</w:t>
-      </w:r>
-      <w:r>
-        <w:t xml:space="preserve"> </w:t>
-      </w:r>
-      <w:r>
-        <w:t>A</w:t>
-      </w:r>
-      <w:r>
-        <w:t>t time of writing</w:t>
-      </w:r>
-      <w:r>
-        <w:t>,</w:t>
-      </w:r>
-      <w:r>
-        <w:t xml:space="preserve"> it has been cited </w:t>
-      </w:r>
-      <w:r>
-        <w:t>119</w:t>
-      </w:r>
-      <w:r>
-        <w:t xml:space="preserve"> times with roughly 20% of articles citing it to justify sample size decisions</w:t>
-      </w:r>
-      <w:r>
-        <w:t xml:space="preserve"> (</w:t>
-      </w:r>
-      <w:r>
-        <w:t>i.e.,</w:t>
-      </w:r>
-      <w:r>
-        <w:t xml:space="preserve"> in lieu of a power analysis</w:t>
-      </w:r>
-      <w:r>
-        <w:t xml:space="preserve"> for that study</w:t>
-      </w:r>
-      <w:r>
-        <w:t>)</w:t>
-      </w:r>
-      <w:r>
-        <w:t>.</w:t>
-      </w:r>
-      <w:r>
-        <w:t xml:space="preserve"> Studies employing the</w:t>
-      </w:r>
-      <w:r>
-        <w:t xml:space="preserve"> IRAP have typically involved small sample sizes</w:t>
-      </w:r>
-      <w:r>
-        <w:t xml:space="preserve"> of around 40 </w:t>
-      </w:r>
-      <w:r>
-        <w:t xml:space="preserve">participants. </w:t>
-      </w:r>
-      <w:r>
-        <w:t>T</w:t>
-      </w:r>
-      <w:r>
-        <w:t xml:space="preserve">his </w:t>
-      </w:r>
-      <w:r>
-        <w:t xml:space="preserve">is </w:t>
-      </w:r>
-      <w:r>
-        <w:t xml:space="preserve">frequently argued to be </w:t>
-      </w:r>
-      <w:r>
-        <w:t xml:space="preserve">acceptable because it </w:t>
-      </w:r>
-      <w:r>
-        <w:t xml:space="preserve">is in line with </w:t>
-      </w:r>
-      <w:proofErr w:type="spellStart"/>
-      <w:r>
-        <w:t>Vahey</w:t>
-      </w:r>
-      <w:proofErr w:type="spellEnd"/>
-      <w:r>
-        <w:t xml:space="preserve"> et al.’s </w:t>
-      </w:r>
-      <w:r>
-        <w:t xml:space="preserve">(2015) </w:t>
-      </w:r>
-      <w:r>
-        <w:t>sample size recommendation</w:t>
-      </w:r>
-      <w:r>
-        <w:t xml:space="preserve">: </w:t>
-      </w:r>
-      <w:r>
-        <w:t xml:space="preserve">“a sample size of at least N </w:t>
-      </w:r>
-      <w:r>
-        <w:t>=</w:t>
-      </w:r>
-      <w:r>
-        <w:t xml:space="preserve"> 37 would be required in order to achieve a statistical power of .80 when testing a continuous first</w:t>
-      </w:r>
-      <w:r>
-        <w:t>-</w:t>
-      </w:r>
-      <w:r>
-        <w:t xml:space="preserve">order correlation between a clinically-focused IRAP effect and a given criterion variable” </w:t>
-      </w:r>
-      <w:r>
-        <w:t>(</w:t>
-      </w:r>
-      <w:r>
-        <w:t>p. 63</w:t>
-      </w:r>
-      <w:r>
-        <w:t>).</w:t>
-      </w:r>
-      <w:r>
-        <w:t xml:space="preserve"> </w:t>
-      </w:r>
-      <w:proofErr w:type="spellStart"/>
-      <w:r>
-        <w:t>McEnteggart</w:t>
-      </w:r>
-      <w:proofErr w:type="spellEnd"/>
-      <w:r>
-        <w:t xml:space="preserve"> (2015) provide</w:t>
-      </w:r>
-      <w:r>
-        <w:t>d</w:t>
-      </w:r>
-      <w:r>
-        <w:t xml:space="preserve"> a particularly clear characterization of the importance of </w:t>
-      </w:r>
-      <w:proofErr w:type="spellStart"/>
-      <w:r>
-        <w:t>Vahey</w:t>
-      </w:r>
-      <w:proofErr w:type="spellEnd"/>
-      <w:r>
-        <w:t xml:space="preserve"> et al.’s </w:t>
-      </w:r>
-      <w:r>
-        <w:fldChar w:fldCharType="begin"/>
-      </w:r>
-      <w:r>
-        <w:instrText xml:space="preserve"> ADDIN ZOTERO_ITEM CSL_CITATION {"citationID":"Oq85LjsQ","properties":{"formattedCitation":"(2015)","plainCitation":"(2015)","noteIndex":0},"citationItems":[{"id":1273,"uris":["http://zotero.org/users/1687755/items/4SHQ9XKM"],"itemData":{"id":1273,"type":"article-journal","abstract":"AbstractBackground and objectives\nThe Implicit Relational Assessment Procedure (IRAP) is a technique that is attracting a substantial body of research literature, particularly within the clinical domain.\nMethod\nIn response, the present paper outlines a meta-analysis of clinically-focused IRAP effects (N = 494) to provide the first estimate of how well such effects validate against their respective criterion variables in general.\nResults\nThe meta-analysis incorporated clinically-focused IRAP effects from 15 studies yielding a large effect size, r ¯  = .45, with a desirably narrow 95% credibility interval (.23, .67). The funnel plot and subsequent sensitivity analyses indicated that this meta-effect was not subject to publication bias.\nLimitations\nThe present meta-effect is an estimate based upon an IRAP literature that is still evolving rapidly in the clinical domain, and so as per its accompanying credibility interval, all conclusions that follow are necessarily provisional even if bounded. Apart from the fact that the current meta-effect might be subject to inadvertent under- and/or over-estimations of the current literature, the present meta-effect might strengthen with further refinements of the IRAP.\nConclusions\nThe current meta-effect provides the means to calculate what sample size would be required to achieve a statistical power of .80 when testing the criterion validity of clinically-focused IRAP effects using a given parametric statistic. For example, first-order Pearson correlations would hypothetically require an N of 29–37 for such purposes depending upon how conservatively over-estimation of the present meta-effect is controlled for. Overall, the IRAP compares favourably with alternative implicit measures in clinical psychology.","container-title":"Journal of Behavior Therapy and Experimental Psychiatry","DOI":"10.1016/j.jbtep.2015.01.004","ISSN":"0005-7916","journalAbbreviation":"Journal of Behavior Therapy and Experimental Psychiatry","page":"59-65","source":"ScienceDirect","title":"A meta-analysis of criterion effects for the Implicit Relational Assessment Procedure (IRAP) in the clinical domain","volume":"48","author":[{"family":"Vahey","given":"Nigel A."},{"family":"Nicholson","given":"Emma"},{"family":"Barnes-Holmes","given":"Dermot"}],"issued":{"date-parts":[["2015",9]]}},"suppress-author":true}],"schema":"https://github.com/citation-style-language/schema/raw/master/csl-citation.json"} </w:instrText>
-      </w:r>
-      <w:r>
-        <w:fldChar w:fldCharType="separate"/>
-      </w:r>
-      <w:r>
-        <w:t>(2015)</w:t>
-      </w:r>
-      <w:r>
-        <w:rPr>
-          <w:lang w:val="en-IE"/>
-        </w:rPr>
-        <w:fldChar w:fldCharType="end"/>
-      </w:r>
-      <w:r>
-        <w:t xml:space="preserve"> results for </w:t>
-      </w:r>
-      <w:r>
-        <w:t xml:space="preserve">practices in </w:t>
-      </w:r>
-      <w:r>
-        <w:t xml:space="preserve">the broader IRAP literature: “the </w:t>
-      </w:r>
-      <w:r>
-        <w:rPr>
-          <w:i/>
-        </w:rPr>
-        <w:t>N</w:t>
-      </w:r>
-      <w:r>
-        <w:t xml:space="preserve">s involved in [IRAP] studies … are often relatively small. ... Indeed, it could be argued that this impacts upon on the credibility of IRAP research. However, in a recent meta-analysis of IRAP studies, it was reported that even small </w:t>
-      </w:r>
-      <w:r>
-        <w:rPr>
-          <w:i/>
-        </w:rPr>
-        <w:t>N</w:t>
-      </w:r>
-      <w:r>
-        <w:t xml:space="preserve"> IRAP studies have sufficient statistical power.” (p.</w:t>
-      </w:r>
-      <w:r>
-        <w:t xml:space="preserve"> 166</w:t>
-      </w:r>
-      <w:r>
-        <w:t xml:space="preserve">). Given that </w:t>
-      </w:r>
-      <w:r>
-        <w:t xml:space="preserve">research </w:t>
-      </w:r>
-      <w:r>
-        <w:t>continue</w:t>
-      </w:r>
-      <w:r>
-        <w:t>s</w:t>
-      </w:r>
-      <w:r>
-        <w:t xml:space="preserve"> to rely on the conclusions of </w:t>
-      </w:r>
-      <w:proofErr w:type="spellStart"/>
-      <w:r>
-        <w:t>Vahey</w:t>
-      </w:r>
-      <w:proofErr w:type="spellEnd"/>
-      <w:r>
-        <w:t xml:space="preserve"> et al.’s </w:t>
-      </w:r>
-      <w:r>
-        <w:fldChar w:fldCharType="begin"/>
-      </w:r>
-      <w:r>
-        <w:instrText xml:space="preserve"> ADDIN ZOTERO_ITEM CSL_CITATION {"citationID":"JPEuisyd","properties":{"formattedCitation":"(2015)","plainCitation":"(2015)","noteIndex":0},"citationItems":[{"id":1273,"uris":["http://zotero.org/users/1687755/items/4SHQ9XKM"],"itemData":{"id":1273,"type":"article-journal","abstract":"AbstractBackground and objectives\nThe Implicit Relational Assessment Procedure (IRAP) is a technique that is attracting a substantial body of research literature, particularly within the clinical domain.\nMethod\nIn response, the present paper outlines a meta-analysis of clinically-focused IRAP effects (N = 494) to provide the first estimate of how well such effects validate against their respective criterion variables in general.\nResults\nThe meta-analysis incorporated clinically-focused IRAP effects from 15 studies yielding a large effect size, r ¯  = .45, with a desirably narrow 95% credibility interval (.23, .67). The funnel plot and subsequent sensitivity analyses indicated that this meta-effect was not subject to publication bias.\nLimitations\nThe present meta-effect is an estimate based upon an IRAP literature that is still evolving rapidly in the clinical domain, and so as per its accompanying credibility interval, all conclusions that follow are necessarily provisional even if bounded. Apart from the fact that the current meta-effect might be subject to inadvertent under- and/or over-estimations of the current literature, the present meta-effect might strengthen with further refinements of the IRAP.\nConclusions\nThe current meta-effect provides the means to calculate what sample size would be required to achieve a statistical power of .80 when testing the criterion validity of clinically-focused IRAP effects using a given parametric statistic. For example, first-order Pearson correlations would hypothetically require an N of 29–37 for such purposes depending upon how conservatively over-estimation of the present meta-effect is controlled for. Overall, the IRAP compares favourably with alternative implicit measures in clinical psychology.","container-title":"Journal of Behavior Therapy and Experimental Psychiatry","DOI":"10.1016/j.jbtep.2015.01.004","ISSN":"0005-7916","journalAbbreviation":"Journal of Behavior Therapy and Experimental Psychiatry","page":"59-65","source":"ScienceDirect","title":"A meta-analysis of criterion effects for the Implicit Relational Assessment Procedure (IRAP) in the clinical domain","volume":"48","author":[{"family":"Vahey","given":"Nigel A."},{"family":"Nicholson","given":"Emma"},{"family":"Barnes-Holmes","given":"Dermot"}],"issued":{"date-parts":[["2015",9]]}},"suppress-author":true}],"schema":"https://github.com/citation-style-language/schema/raw/master/csl-citation.json"} </w:instrText>
-      </w:r>
-      <w:r>
-        <w:fldChar w:fldCharType="separate"/>
-      </w:r>
-      <w:r>
-        <w:t>(2015)</w:t>
-      </w:r>
-      <w:r>
-        <w:rPr>
-          <w:lang w:val="en-IE"/>
-        </w:rPr>
-        <w:fldChar w:fldCharType="end"/>
-      </w:r>
-      <w:r>
-        <w:t xml:space="preserve"> meta-analysis, it is therefore important that its results are </w:t>
-      </w:r>
-      <w:r>
-        <w:t>computationally replicable and accurate</w:t>
-      </w:r>
-      <w:r>
-        <w:t xml:space="preserve">. </w:t>
-      </w:r>
-    </w:p>
-    <w:p>
-      <w:pPr>
-        <w:rPr>
-          <w:lang w:val="en-GB"/>
-        </w:rPr>
-      </w:pPr>
-    </w:p>
-    <w:p>
-      <w:r>
-        <w:t xml:space="preserve">Third, there is currently an incompatibility between the findings of different meta-analyses of the IRAP literature. On the one hand, three different </w:t>
-      </w:r>
-      <w:r>
-        <w:t xml:space="preserve">three meta-analyses have all concluded that the IRAP’s reliability that is poor </w:t>
-      </w:r>
-      <w:r>
-        <w:fldChar w:fldCharType="begin"/>
-      </w:r>
-      <w:r>
-        <w:instrText xml:space="preserve"> ADDIN ZOTERO_ITEM CSL_CITATION {"citationID":"mTnw3UFi","properties":{"formattedCitation":"(Golijani-Moghaddam et al., 2013; Greenwald &amp; Lai, 2020; Hussey &amp; Drake, 2020)","plainCitation":"(Golijani-Moghaddam et al., 2013; Greenwald &amp; Lai, 2020; Hussey &amp; Drake, 2020)","noteIndex":0},"citationItems":[{"id":1240,"uris":["http://zotero.org/users/1687755/items/WEXEG2BA"],"itemData":{"id":1240,"type":"article-journal","container-title":"Journal of Contextual Behavioral Science","DOI":"10.1016/j.jcbs.2013.05.002","ISSN":"22121447","issue":"3-4","language":"en","page":"105-119","source":"CrossRef","title":"The Implicit Relational Assessment Procedure: Emerging reliability and validity data","title-short":"The Implicit Relational Assessment Procedure","volume":"2","author":[{"family":"Golijani-Moghaddam","given":"Nima"},{"family":"Hart","given":"Aidan"},{"family":"Dawson","given":"David L."}],"issued":{"date-parts":[["2013",10]]}}},{"id":24,"uris":["http://zotero.org/users/1687755/items/UQYJYU63"],"itemData":{"id":24,"type":"article-journal","abstract":"In the last 20 years, research on implicit social cognition has established that social judgments and behavior are guided by attitudes and stereotypes of which the actor may lack awareness. Research using the methods of implicit social cognition has produced the concept of implicit bias, which has generated wide attention not only in social, clinical, and developmental psychology, but also in disciplines outside of psychology, including business, law, criminal justice, medicine, education, and political science. Although this rapidly growing body of research offers prospects of useful societal applications, the theory needed to confidently guide those applications remains insufficiently developed. This article describes the methods that have been developed, the findings that have been obtained, and the theoretical questions that remain to be answered.","container-title":"Annual Review of Psychology","DOI":"10.1146/annurev-psych-010419-050837","issue":"1","note":"_eprint: https://doi.org/10.1146/annurev-psych-010419-050837\nPMID: 31640465","page":"419-445","source":"Annual Reviews","title":"Implicit Social Cognition","volume":"71","author":[{"family":"Greenwald","given":"Anthony G."},{"family":"Lai","given":"Calvin K."}],"issued":{"date-parts":[["2020"]]}}},{"id":4191,"uris":["http://zotero.org/users/1687755/items/MU3ZSDRR"],"itemData":{"id":4191,"type":"article-journal","abstract":"Evidence for the IRAP’s reliability and validity is mixed, with one meta-analysis concluding it has good criterion validity and potential for clinical assessment, and two others concluding that it demonstrates low reliability. Here, we extend this evidence base through meta-analyses of all published and unpublished studies conducted in two labs. Individual participant data was used to estimate both internal consistency and test-retest reliability across a large number of domains (k = 16) and participants (N = 1576). Results suggest that internal consistency is poor (α = .51, 95% CI [.46, .56]) and test-retest reliability is very poor (ICC = .20, 95% CI [.05, .34]). We conclude that researchers should be very cautious about choosing to employ the IRAP or when interpreting its results.","container-title":"Preprint","DOI":"10.31234/osf.io/ge3k7","note":"publisher: PsyArXiv","source":"psyarxiv.com","title":"The Implicit Relational Assessment Procedure demonstrates poor internal consistency and test-retest reliability: A meta-analysis","URL":"https://psyarxiv.com/ge3k7/","author":[{"family":"Hussey","given":"Ian"},{"family":"Drake","given":"Chad E."}],"accessed":{"date-parts":[["2020",6,12]]},"issued":{"date-parts":[["2020"]]}}}],"schema":"https://github.com/citation-style-language/schema/raw/master/csl-citation.json"} </w:instrText>
-      </w:r>
-      <w:r>
-        <w:fldChar w:fldCharType="separate"/>
-      </w:r>
-      <w:r>
-        <w:t>(</w:t>
-      </w:r>
-      <w:proofErr w:type="spellStart"/>
-      <w:r>
-        <w:t>Golijani</w:t>
-      </w:r>
-      <w:proofErr w:type="spellEnd"/>
-      <w:r>
-        <w:t>-Moghaddam et al., 2013; Greenwald &amp; Lai, 2020; Hussey &amp; Drake, 2020)</w:t>
-      </w:r>
-      <w:r>
-        <w:rPr>
-          <w:lang w:val="en-IE"/>
-        </w:rPr>
-        <w:fldChar w:fldCharType="end"/>
-      </w:r>
-      <w:r>
-        <w:t xml:space="preserve">. </w:t>
-      </w:r>
-      <w:r>
-        <w:t xml:space="preserve">At the same </w:t>
-      </w:r>
-      <w:r>
-        <w:lastRenderedPageBreak/>
-        <w:t xml:space="preserve">time, it is well established that low reliably serves to lower the observable correlations between measures </w:t>
-      </w:r>
-      <w:r>
-        <w:fldChar w:fldCharType="begin"/>
-      </w:r>
-      <w:r>
-        <w:instrText xml:space="preserve"> ADDIN ZOTERO_ITEM CSL_CITATION {"citationID":"fFSBei4H","properties":{"formattedCitation":"(Heo et al., 2015; Parsons, 2018)","plainCitation":"(Heo et al., 2015; Parsons, 2018)","noteIndex":0},"citationItems":[{"id":3023,"uris":["http://zotero.org/users/1687755/items/V3G3HX3T"],"itemData":{"id":3023,"type":"article-journal","abstract":"Background\nIn countless number of clinical trials, measurements of outcomes rely on instrument questionnaire items which however often suffer measurement error problems which in turn affect statistical power of study designs. The Cronbach alpha or coefficient alpha, here denoted by Cα, can be used as a measure of internal consistency of parallel instrument items that are developed to measure a target unidimensional outcome construct. Scale score for the target construct is often represented by the sum of the item scores. However, power functions based on Cα have been lacking for various study designs.\n\nMethods\nWe formulate a statistical model for parallel items to derive power functions as a function of Cα under several study designs. To this end, we assume fixed true score variance assumption as opposed to usual fixed total variance assumption. That assumption is critical and practically relevant to show that smaller measurement errors are inversely associated with higher inter-item correlations, and thus that greater Cα is associated with greater statistical power. We compare the derived theoretical statistical power with empirical power obtained through Monte Carlo simulations for the following comparisons: one-sample comparison of pre- and post-treatment mean differences, two-sample comparison of pre-post mean differences between groups, and two-sample comparison of mean differences between groups.\n\nResults\nIt is shown that Cα is the same as a test-retest correlation of the scale scores of parallel items, which enables testing significance of Cα. Closed-form power functions and samples size determination formulas are derived in terms of Cα, for all of the aforementioned comparisons. Power functions are shown to be an increasing function of Cα, regardless of comparison of interest. The derived power functions are well validated by simulation studies that show that the magnitudes of theoretical power are virtually identical to those of the empirical power.\n\nConclusion\nRegardless of research designs or settings, in order to increase statistical power, development and use of instruments with greater Cα, or equivalently with greater inter-item correlations, is crucial for trials that intend to use questionnaire items for measuring research outcomes.\n\nDiscussion\nFurther development of the power functions for binary or ordinal item scores and under more general item correlation strutures reflecting more real world situations would be a valuable future study.","container-title":"BMC Medical Research Methodology","DOI":"10.1186/s12874-015-0070-6","ISSN":"1471-2288","journalAbbreviation":"BMC Med Res Methodol","note":"PMID: 26467219\nPMCID: PMC4606843","source":"PubMed Central","title":"Statistical power as a function of Cronbach alpha of instrument questionnaire items","URL":"https://www.ncbi.nlm.nih.gov/pmc/articles/PMC4606843/","volume":"15","author":[{"family":"Heo","given":"Moonseong"},{"family":"Kim","given":"Namhee"},{"family":"Faith","given":"Myles S."}],"accessed":{"date-parts":[["2018",3,15]]},"issued":{"date-parts":[["2015",10,14]]}}},{"id":4212,"uris":["http://zotero.org/users/1687755/items/RQVLYRA9"],"itemData":{"id":4212,"type":"article-journal","abstract":"The relationship between measurement reliability and statistical power is a complex one. Where reliability is defined by classical test theory as the proportion of 'true' variance to total variance (the sum of true score and error variance), power is only functionally related to total variance. Therefore, to explore direct relationships between reliability and power, one must hold either true-score variance or error variance  constant while varying the other. Here, visualisations are used to illustrate the reliability-power relationship under conditions of fixed true-score variance and fixed error variance. From these visualisations, conceptual distinctions between fixing true-score or error variance can be raised. Namely, when true-score variance is fixed, low reliability (and low power) suggests a true effect may be hidden by error. Whereas, when error variance is fixed, high reliability (and low power) may simply suggest a very small effect. I raise several observations I hope will be useful in considering the utility of measurement reliability and it's relationship to effect sizes and statistical power.","DOI":"10.31234/osf.io/qh5mf","note":"publisher: PsyArXiv","source":"psyarxiv.com","title":"Visualising two approaches to explore reliability-power relationships","URL":"https://psyarxiv.com/qh5mf/","author":[{"family":"Parsons","given":"Sam"}],"accessed":{"date-parts":[["2020",6,12]]},"issued":{"date-parts":[["2018",5,24]]}}}],"schema":"https://github.com/citation-style-language/schema/raw/master/csl-citation.json"} </w:instrText>
-      </w:r>
-      <w:r>
-        <w:fldChar w:fldCharType="separate"/>
-      </w:r>
+        <w:t xml:space="preserve"> et al. (2015) reported analyses. </w:t>
+      </w:r>
+      <w:r>
+        <w:t xml:space="preserve">Analyses were reproduced in reverse order. </w:t>
+      </w:r>
+    </w:p>
+    <w:p>
+      <w:pPr>
+        <w:jc w:val="center"/>
+      </w:pPr>
+    </w:p>
+    <w:p>
+      <w:pPr>
+        <w:jc w:val="center"/>
+      </w:pPr>
       <w:r>
         <w:rPr>
           <w:noProof/>
         </w:rPr>
-        <w:t>(Heo et al., 2015; Parsons, 2018)</w:t>
-      </w:r>
-      <w:r>
-        <w:fldChar w:fldCharType="end"/>
-      </w:r>
-      <w:r>
-        <w:t xml:space="preserve">. On the other hand, </w:t>
-      </w:r>
-      <w:proofErr w:type="spellStart"/>
-      <w:r>
-        <w:t>Vahey</w:t>
-      </w:r>
-      <w:proofErr w:type="spellEnd"/>
-      <w:r>
-        <w:t xml:space="preserve"> et al. (2015) argue that the IRAP produces relatively large criterion effects. These would </w:t>
-      </w:r>
-      <w:r>
-        <w:t>seem to be at odds with one another</w:t>
-      </w:r>
-      <w:r>
-        <w:t xml:space="preserve">: </w:t>
-      </w:r>
-      <w:r>
-        <w:t xml:space="preserve">while not impossible, it is relatively less likely that a measure with poor reliability will </w:t>
-      </w:r>
-      <w:r>
-        <w:t>demonstrate high validity</w:t>
-      </w:r>
-      <w:r>
-        <w:t xml:space="preserve">. </w:t>
-      </w:r>
-      <w:r>
-        <w:t xml:space="preserve">This is not a foregone conclusion, but serves as an important motivation for inspecting the replicability of </w:t>
-      </w:r>
-      <w:proofErr w:type="spellStart"/>
-      <w:r>
-        <w:t>Vahey</w:t>
-      </w:r>
-      <w:proofErr w:type="spellEnd"/>
-      <w:r>
-        <w:t xml:space="preserve"> et al. (2015). </w:t>
-      </w:r>
-    </w:p>
-    <w:p/>
-    <w:p>
-      <w:pPr>
-        <w:rPr>
-          <w:lang w:val="en-IE"/>
-        </w:rPr>
-      </w:pPr>
-      <w:r>
-        <w:t xml:space="preserve">In this article, I therefore sought to assess the reproducibility of </w:t>
-      </w:r>
-      <w:proofErr w:type="spellStart"/>
-      <w:r>
-        <w:t>Vahey</w:t>
-      </w:r>
-      <w:proofErr w:type="spellEnd"/>
-      <w:r>
-        <w:t xml:space="preserve"> et al.’s (2015) data</w:t>
-      </w:r>
-      <w:r>
-        <w:t xml:space="preserve">, analyses, </w:t>
-      </w:r>
-      <w:r>
-        <w:t xml:space="preserve">and results. </w:t>
-      </w:r>
-      <w:r>
-        <w:rPr>
-          <w:highlight w:val="yellow"/>
-        </w:rPr>
-        <w:t xml:space="preserve">In the first section of this </w:t>
-      </w:r>
-      <w:proofErr w:type="gramStart"/>
-      <w:r>
-        <w:rPr>
-          <w:highlight w:val="yellow"/>
-        </w:rPr>
-        <w:t>article</w:t>
-      </w:r>
-      <w:proofErr w:type="gramEnd"/>
-      <w:r>
-        <w:rPr>
-          <w:highlight w:val="yellow"/>
-        </w:rPr>
-        <w:t xml:space="preserve"> I </w:t>
-      </w:r>
-      <w:r>
-        <w:rPr>
-          <w:highlight w:val="yellow"/>
-          <w:lang w:val="en-IE"/>
-        </w:rPr>
-        <w:t>provide details of the original meta-analysis. In the second section I assess its reproducibility in multiple ways: its power analyses, meta-analysis results, the calculation of weighted-mean effect sizes, and the extraction and conversion of individual effect sizes from original articles. Based on issues and errors that were detected in the second section, in the third section I conduct a new meta-analysis and power analyses to make sample size recommendations.</w:t>
-      </w:r>
-      <w:r>
-        <w:rPr>
-          <w:lang w:val="en-IE"/>
-        </w:rPr>
-        <w:t xml:space="preserve"> </w:t>
-      </w:r>
-      <w:commentRangeStart w:id="2"/>
-      <w:r>
-        <w:rPr>
-          <w:lang w:val="en-IE"/>
-        </w:rPr>
-        <w:t xml:space="preserve">All data and </w:t>
-      </w:r>
-      <w:r>
-        <w:rPr>
-          <w:lang w:val="en-IE"/>
-        </w:rPr>
-        <w:t xml:space="preserve">R </w:t>
-      </w:r>
-      <w:r>
-        <w:rPr>
-          <w:lang w:val="en-IE"/>
-        </w:rPr>
-        <w:t xml:space="preserve">code to reproduce my analyses </w:t>
-      </w:r>
-      <w:r>
-        <w:rPr>
-          <w:lang w:val="en-IE"/>
-        </w:rPr>
-        <w:t xml:space="preserve">is available </w:t>
-      </w:r>
-      <w:r>
-        <w:rPr>
-          <w:lang w:val="en-IE"/>
-        </w:rPr>
-        <w:t>(osf.io/</w:t>
-      </w:r>
-      <w:r>
-        <w:rPr>
-          <w:highlight w:val="yellow"/>
-          <w:lang w:val="en-IE"/>
-        </w:rPr>
-        <w:t>XXXX</w:t>
-      </w:r>
-      <w:r>
-        <w:rPr>
-          <w:lang w:val="en-IE"/>
-        </w:rPr>
-        <w:t>).</w:t>
-      </w:r>
-      <w:commentRangeEnd w:id="2"/>
-      <w:r>
-        <w:rPr>
-          <w:rStyle w:val="CommentReference"/>
-        </w:rPr>
-        <w:commentReference w:id="2"/>
-      </w:r>
-      <w:r>
-        <w:rPr>
-          <w:lang w:val="en-IE"/>
-        </w:rPr>
-        <w:t xml:space="preserve"> </w:t>
-      </w:r>
-    </w:p>
-    <w:p/>
-    <w:p>
-      <w:pPr>
-        <w:pStyle w:val="Heading1"/>
-      </w:pPr>
-      <w:r>
-        <w:t>Method</w:t>
-      </w:r>
-    </w:p>
-    <w:p>
-      <w:r>
-        <w:rPr>
-          <w:highlight w:val="yellow"/>
-        </w:rPr>
-        <w:t>A detailed protocol describing the (re)analyses. This should be comprehensive in detail and include links to all materials and code required.</w:t>
+        <w:drawing>
+          <wp:inline distT="0" distB="0" distL="0" distR="0" wp14:anchorId="0A7D7029" wp14:editId="1DC3D9DE">
+            <wp:extent cx="2669807" cy="2290351"/>
+            <wp:effectExtent l="0" t="0" r="0" b="0"/>
+            <wp:docPr id="2" name="Picture 2"/>
+            <wp:cNvGraphicFramePr>
+              <a:graphicFrameLocks xmlns:a="http://schemas.openxmlformats.org/drawingml/2006/main" noChangeAspect="1"/>
+            </wp:cNvGraphicFramePr>
+            <a:graphic xmlns:a="http://schemas.openxmlformats.org/drawingml/2006/main">
+              <a:graphicData uri="http://schemas.openxmlformats.org/drawingml/2006/picture">
+                <pic:pic xmlns:pic="http://schemas.openxmlformats.org/drawingml/2006/picture">
+                  <pic:nvPicPr>
+                    <pic:cNvPr id="2" name="Picture 2"/>
+                    <pic:cNvPicPr/>
+                  </pic:nvPicPr>
+                  <pic:blipFill>
+                    <a:blip r:embed="rId9"/>
+                    <a:stretch>
+                      <a:fillRect/>
+                    </a:stretch>
+                  </pic:blipFill>
+                  <pic:spPr>
+                    <a:xfrm>
+                      <a:off x="0" y="0"/>
+                      <a:ext cx="2681604" cy="2300471"/>
+                    </a:xfrm>
+                    <a:prstGeom prst="rect">
+                      <a:avLst/>
+                    </a:prstGeom>
+                  </pic:spPr>
+                </pic:pic>
+              </a:graphicData>
+            </a:graphic>
+          </wp:inline>
+        </w:drawing>
       </w:r>
     </w:p>
     <w:p/>
@@ -1192,7 +1441,14 @@
         <w:rPr>
           <w:lang w:val="en-IE"/>
         </w:rPr>
-        <w:t>Their inclusion criterion of clinical relevance was stated as “the IRAP and criterion variables must have been deemed to target some aspect of a condition included in a major psychiatric diagnostic scheme such as the Diagnostic and Statistical Manual of Mental Disorders (DSM-5, 2013) … The authors decided whether the responses measured by a given IRAP trial-type should co-vary with a specific criterion variable by consulting the relevant empirical literature.” (p.60).</w:t>
+        <w:t xml:space="preserve">Their inclusion criterion of clinical relevance was stated as “the IRAP and criterion variables must have been deemed to target some aspect of a condition included in a major psychiatric diagnostic scheme such as the Diagnostic and Statistical Manual of Mental Disorders (DSM-5, 2013) … The authors decided whether the </w:t>
+      </w:r>
+      <w:r>
+        <w:rPr>
+          <w:lang w:val="en-IE"/>
+        </w:rPr>
+        <w:lastRenderedPageBreak/>
+        <w:t>responses measured by a given IRAP trial-type should co-vary with a specific criterion variable by consulting the relevant empirical literature.” (p.60).</w:t>
       </w:r>
     </w:p>
     <w:p/>
@@ -1486,620 +1742,411 @@
         <w:rPr>
           <w:lang w:val="en-IE"/>
         </w:rPr>
-        <w:t xml:space="preserve"> = .45), 36 participants would be required (80% power, alpha = .05, two-tailed). When using the </w:t>
-      </w:r>
-      <w:r>
-        <w:rPr>
+        <w:t xml:space="preserve"> = .45), 36 participants would be required (80% power, alpha = .05, two-tailed). When using the lower bound of the confidence interval (</w:t>
+      </w:r>
+      <w:r>
+        <w:rPr>
+          <w:i/>
+          <w:lang w:val="en-IE"/>
+        </w:rPr>
+        <w:t>r</w:t>
+      </w:r>
+      <w:r>
+        <w:rPr>
+          <w:lang w:val="en-IE"/>
+        </w:rPr>
+        <w:t xml:space="preserve"> = .40), 46 participants would be required. These suggested sample sizes were therefore 24% higher than those reported in </w:t>
+      </w:r>
+      <w:proofErr w:type="spellStart"/>
+      <w:r>
+        <w:rPr>
+          <w:lang w:val="en-IE"/>
+        </w:rPr>
+        <w:t>Vahey</w:t>
+      </w:r>
+      <w:proofErr w:type="spellEnd"/>
+      <w:r>
+        <w:rPr>
+          <w:lang w:val="en-IE"/>
+        </w:rPr>
+        <w:t xml:space="preserve"> et al. (2015).</w:t>
+      </w:r>
+    </w:p>
+    <w:p>
+      <w:pPr>
+        <w:pStyle w:val="Heading2"/>
+      </w:pPr>
+      <w:r>
+        <w:t>Meta-analytic effect size</w:t>
+      </w:r>
+    </w:p>
+    <w:p>
+      <w:pPr>
+        <w:rPr>
+          <w:lang w:val="en-IE"/>
+        </w:rPr>
+      </w:pPr>
+      <w:proofErr w:type="spellStart"/>
+      <w:r>
+        <w:rPr>
+          <w:lang w:val="en-IE"/>
+        </w:rPr>
+        <w:t>Vahey</w:t>
+      </w:r>
+      <w:proofErr w:type="spellEnd"/>
+      <w:r>
+        <w:rPr>
+          <w:lang w:val="en-IE"/>
+        </w:rPr>
+        <w:t xml:space="preserve"> et al.’s (2015) aforementioned power analyses relied on the accuracy of the meta-analytic effect size. I attempted to computationally reproduce the meta-analytic effect size from the weighted-mean effect sizes</w:t>
+      </w:r>
+      <w:r>
+        <w:rPr>
+          <w:lang w:val="en-IE"/>
+        </w:rPr>
+        <w:t xml:space="preserve"> </w:t>
+      </w:r>
+      <w:r>
+        <w:rPr>
+          <w:lang w:val="en-IE"/>
+        </w:rPr>
+        <w:t xml:space="preserve">and sample sizes reported in </w:t>
+      </w:r>
+      <w:proofErr w:type="spellStart"/>
+      <w:r>
+        <w:rPr>
+          <w:lang w:val="en-IE"/>
+        </w:rPr>
+        <w:t>Vahey</w:t>
+      </w:r>
+      <w:proofErr w:type="spellEnd"/>
+      <w:r>
+        <w:rPr>
+          <w:lang w:val="en-IE"/>
+        </w:rPr>
+        <w:t xml:space="preserve"> et al.’s (2105) forest plot (</w:t>
+      </w:r>
+      <w:proofErr w:type="spellStart"/>
+      <w:r>
+        <w:rPr>
+          <w:lang w:val="en-IE"/>
+        </w:rPr>
+        <w:t>p.XX</w:t>
+      </w:r>
+      <w:proofErr w:type="spellEnd"/>
+      <w:r>
+        <w:rPr>
+          <w:lang w:val="en-IE"/>
+        </w:rPr>
+        <w:t xml:space="preserve">). </w:t>
+      </w:r>
+    </w:p>
+    <w:p>
+      <w:pPr>
+        <w:rPr>
+          <w:lang w:val="en-IE"/>
+        </w:rPr>
+      </w:pPr>
+      <w:proofErr w:type="spellStart"/>
+      <w:r>
+        <w:rPr>
+          <w:lang w:val="en-IE"/>
+        </w:rPr>
+        <w:t>Vahey</w:t>
+      </w:r>
+      <w:proofErr w:type="spellEnd"/>
+      <w:r>
+        <w:rPr>
+          <w:lang w:val="en-IE"/>
+        </w:rPr>
+        <w:t xml:space="preserve"> et al. (2105) reported employing a Hunter and Schmidt style meta-analysis. The meta-analysis model was implemented using the R package </w:t>
+      </w:r>
+      <w:proofErr w:type="spellStart"/>
+      <w:r>
+        <w:rPr>
+          <w:lang w:val="en-IE"/>
+        </w:rPr>
+        <w:t>metafor</w:t>
+      </w:r>
+      <w:proofErr w:type="spellEnd"/>
+      <w:r>
+        <w:rPr>
+          <w:lang w:val="en-IE"/>
+        </w:rPr>
+        <w:t xml:space="preserve"> (REF). The Hunter &amp; Schmidt estimator was used, and the effect sizes were weighted by sample size, following the Hunter &amp; Schmidt method.</w:t>
+      </w:r>
+    </w:p>
+    <w:p>
+      <w:pPr>
+        <w:rPr>
+          <w:lang w:val="en-IE"/>
+        </w:rPr>
+      </w:pPr>
+      <w:r>
+        <w:rPr>
+          <w:lang w:val="en-IE"/>
+        </w:rPr>
+        <w:t xml:space="preserve">Results demonstrated a meta-analytic effect size of </w:t>
+      </w:r>
+      <w:r>
+        <w:rPr>
+          <w:i/>
+          <w:lang w:val="en-IE"/>
+        </w:rPr>
+        <w:t>r</w:t>
+      </w:r>
+      <w:r>
+        <w:rPr>
+          <w:lang w:val="en-IE"/>
+        </w:rPr>
+        <w:t xml:space="preserve"> = .47, 95% CI [.40, .54], 95% CR [.40, .54], </w:t>
+      </w:r>
+      <w:r>
+        <w:rPr>
+          <w:i/>
+          <w:lang w:val="en-IE"/>
+        </w:rPr>
+        <w:t>p</w:t>
+      </w:r>
+      <w:r>
+        <w:rPr>
+          <w:lang w:val="en-IE"/>
+        </w:rPr>
+        <w:t xml:space="preserve"> &lt; .0001. No heterogeneity was observed, </w:t>
+      </w:r>
+      <w:r>
+        <w:rPr>
+          <w:i/>
+          <w:lang w:val="en-IE"/>
+        </w:rPr>
+        <w:t>Q</w:t>
+      </w:r>
+      <w:r>
+        <w:rPr>
+          <w:lang w:val="en-IE"/>
+        </w:rPr>
+        <w:t>(</w:t>
+      </w:r>
+      <w:proofErr w:type="spellStart"/>
+      <w:r>
+        <w:rPr>
+          <w:i/>
+          <w:lang w:val="en-IE"/>
+        </w:rPr>
+        <w:t>df</w:t>
+      </w:r>
+      <w:proofErr w:type="spellEnd"/>
+      <w:r>
+        <w:rPr>
+          <w:lang w:val="en-IE"/>
+        </w:rPr>
+        <w:t xml:space="preserve"> = 14) = 7.05, </w:t>
+      </w:r>
+      <w:r>
+        <w:rPr>
+          <w:i/>
+          <w:lang w:val="en-IE"/>
+        </w:rPr>
+        <w:t>p</w:t>
+      </w:r>
+      <w:r>
+        <w:rPr>
+          <w:lang w:val="en-IE"/>
+        </w:rPr>
+        <w:t xml:space="preserve"> = .933, </w:t>
+      </w:r>
+      <w:r>
+        <w:rPr>
+          <w:rFonts w:ascii="Cambria Math" w:hAnsi="Cambria Math" w:cs="Cambria Math"/>
+          <w:lang w:val="en-IE"/>
+        </w:rPr>
+        <w:t>𝜏</w:t>
+      </w:r>
+      <w:r>
+        <w:rPr>
+          <w:vertAlign w:val="superscript"/>
+          <w:lang w:val="en-IE"/>
+        </w:rPr>
+        <w:t>2</w:t>
+      </w:r>
+      <w:r>
+        <w:rPr>
+          <w:lang w:val="en-IE"/>
+        </w:rPr>
+        <w:t xml:space="preserve"> = 0.0, </w:t>
+      </w:r>
+      <w:r>
+        <w:rPr>
+          <w:i/>
+          <w:lang w:val="en-IE"/>
+        </w:rPr>
+        <w:t>I</w:t>
+      </w:r>
+      <w:r>
+        <w:rPr>
+          <w:vertAlign w:val="superscript"/>
+          <w:lang w:val="en-IE"/>
+        </w:rPr>
+        <w:t>2</w:t>
+      </w:r>
+      <w:r>
+        <w:rPr>
+          <w:lang w:val="en-IE"/>
+        </w:rPr>
+        <w:t xml:space="preserve"> = 0.0, </w:t>
+      </w:r>
+      <w:r>
+        <w:rPr>
+          <w:i/>
+          <w:lang w:val="en-IE"/>
+        </w:rPr>
+        <w:t>H</w:t>
+      </w:r>
+      <w:r>
+        <w:rPr>
+          <w:vertAlign w:val="superscript"/>
+          <w:lang w:val="en-IE"/>
+        </w:rPr>
+        <w:t>2</w:t>
+      </w:r>
+      <w:r>
+        <w:rPr>
+          <w:lang w:val="en-IE"/>
+        </w:rPr>
+        <w:t xml:space="preserve"> = 1.0. </w:t>
+      </w:r>
+      <w:proofErr w:type="spellStart"/>
+      <w:r>
+        <w:rPr>
+          <w:lang w:val="en-IE"/>
+        </w:rPr>
+        <w:t>Vahey</w:t>
+      </w:r>
+      <w:proofErr w:type="spellEnd"/>
+      <w:r>
+        <w:rPr>
+          <w:lang w:val="en-IE"/>
+        </w:rPr>
+        <w:t xml:space="preserve"> et al.’s (2015) meta-analysis results could therefore not be precisely computationally reproduced using the data they reported in their forest plot and their descriptions of their analytic approach. Estimate of the meta-analytic effect size differed by only a small amount (</w:t>
+      </w:r>
+      <w:proofErr w:type="spellStart"/>
+      <w:r>
+        <w:rPr>
+          <w:lang w:val="en-IE"/>
+        </w:rPr>
+        <w:t>Δ</w:t>
+      </w:r>
+      <w:r>
+        <w:rPr>
+          <w:i/>
+          <w:lang w:val="en-IE"/>
+        </w:rPr>
+        <w:t>r</w:t>
+      </w:r>
+      <w:proofErr w:type="spellEnd"/>
+      <w:r>
+        <w:rPr>
+          <w:lang w:val="en-IE"/>
+        </w:rPr>
+        <w:t xml:space="preserve"> = .02). Confidence intervals were identical widths (i.e., were reproduced). However, credibility intervals and therefore estimated heterogeneity differed by a large amount (large heterogeneity in </w:t>
+      </w:r>
+      <w:proofErr w:type="spellStart"/>
+      <w:r>
+        <w:rPr>
+          <w:lang w:val="en-IE"/>
+        </w:rPr>
+        <w:t>Vahey</w:t>
+      </w:r>
+      <w:proofErr w:type="spellEnd"/>
+      <w:r>
+        <w:rPr>
+          <w:lang w:val="en-IE"/>
+        </w:rPr>
+        <w:t xml:space="preserve"> et al. 2015, no heterogeneity in my reanalysis).</w:t>
+      </w:r>
+    </w:p>
+    <w:p>
+      <w:pPr>
+        <w:pStyle w:val="Heading2"/>
+        <w:rPr>
+          <w:lang w:val="en-IE"/>
+        </w:rPr>
+      </w:pPr>
+      <w:r>
+        <w:rPr>
+          <w:lang w:val="en-IE"/>
+        </w:rPr>
+        <w:t>Weighted-average effect sizes</w:t>
+      </w:r>
+    </w:p>
+    <w:p>
+      <w:pPr>
+        <w:rPr>
+          <w:lang w:val="en-IE"/>
+        </w:rPr>
+      </w:pPr>
+      <w:proofErr w:type="spellStart"/>
+      <w:r>
+        <w:rPr>
+          <w:lang w:val="en-IE"/>
+        </w:rPr>
+        <w:t>Vahey</w:t>
+      </w:r>
+      <w:proofErr w:type="spellEnd"/>
+      <w:r>
+        <w:rPr>
+          <w:lang w:val="en-IE"/>
+        </w:rPr>
+        <w:t xml:space="preserve"> et al.’s (2015) meta-analysis results relied on the accuracy of the weighted-mean effect sizes used in it. I attempted to computationally reproduce the weighted-mean effect sizes presented in their forest plot from the individual effect sizes and degrees of freedom presented in their supplementary online materials. Weighted-mean effect sizes are one strategy that can be employed to deal with the non-independence of multiple effect sizes taken from a given study or sample. </w:t>
+      </w:r>
+      <w:proofErr w:type="spellStart"/>
+      <w:r>
+        <w:rPr>
+          <w:lang w:val="en-IE"/>
+        </w:rPr>
+        <w:t>Vahey</w:t>
+      </w:r>
+      <w:proofErr w:type="spellEnd"/>
+      <w:r>
+        <w:rPr>
+          <w:lang w:val="en-IE"/>
+        </w:rPr>
+        <w:t xml:space="preserve"> et al. (2015) reported that they followed the method suggested by [REF] and weighted by degrees of freedom.  Results were not computationally reproducible in 2 of 15 (13%) of cases. The magnitudes of the differences were small (</w:t>
+      </w:r>
+      <w:proofErr w:type="spellStart"/>
+      <w:r>
+        <w:rPr>
+          <w:lang w:val="en-IE"/>
+        </w:rPr>
+        <w:t>Δ</w:t>
+      </w:r>
+      <w:r>
+        <w:rPr>
+          <w:i/>
+          <w:lang w:val="en-IE"/>
+        </w:rPr>
+        <w:t>r</w:t>
+      </w:r>
+      <w:proofErr w:type="spellEnd"/>
+      <w:r>
+        <w:rPr>
+          <w:lang w:val="en-IE"/>
+        </w:rPr>
+        <w:t xml:space="preserve"> = -.02 and .05).</w:t>
+      </w:r>
+    </w:p>
+    <w:p>
+      <w:pPr>
+        <w:rPr>
+          <w:lang w:val="en-IE"/>
+        </w:rPr>
+      </w:pPr>
+      <w:r>
+        <w:rPr>
+          <w:noProof/>
           <w:lang w:val="en-IE"/>
         </w:rPr>
         <w:lastRenderedPageBreak/>
-        <w:t>lower bound of the confidence interval (</w:t>
-      </w:r>
-      <w:r>
-        <w:rPr>
-          <w:i/>
-          <w:lang w:val="en-IE"/>
-        </w:rPr>
-        <w:t>r</w:t>
-      </w:r>
-      <w:r>
-        <w:rPr>
-          <w:lang w:val="en-IE"/>
-        </w:rPr>
-        <w:t xml:space="preserve"> = .40), 46 participants would be required. These suggested sample sizes were therefore 24% higher than those reported in </w:t>
-      </w:r>
-      <w:proofErr w:type="spellStart"/>
-      <w:r>
-        <w:rPr>
-          <w:lang w:val="en-IE"/>
-        </w:rPr>
-        <w:t>Vahey</w:t>
-      </w:r>
-      <w:proofErr w:type="spellEnd"/>
-      <w:r>
-        <w:rPr>
-          <w:lang w:val="en-IE"/>
-        </w:rPr>
-        <w:t xml:space="preserve"> et al. (2015).</w:t>
-      </w:r>
-    </w:p>
-    <w:p>
-      <w:pPr>
-        <w:pStyle w:val="Heading2"/>
-      </w:pPr>
-      <w:r>
-        <w:t>Meta-analytic effect size</w:t>
-      </w:r>
-    </w:p>
-    <w:p>
-      <w:pPr>
-        <w:rPr>
-          <w:lang w:val="en-IE"/>
-        </w:rPr>
-      </w:pPr>
-      <w:proofErr w:type="spellStart"/>
-      <w:r>
-        <w:rPr>
-          <w:lang w:val="en-IE"/>
-        </w:rPr>
-        <w:t>Vahey</w:t>
-      </w:r>
-      <w:proofErr w:type="spellEnd"/>
-      <w:r>
-        <w:rPr>
-          <w:lang w:val="en-IE"/>
-        </w:rPr>
-        <w:t xml:space="preserve"> et al.’s (2015) aforementioned power analyses relied on the accuracy of the meta-analytic effect size. I attempted to computationally reproduce the meta-analytic effect size from the weighted-mean effect sizes, 95% Confidence Intervals and sample sizes reported in </w:t>
-      </w:r>
-      <w:proofErr w:type="spellStart"/>
-      <w:r>
-        <w:rPr>
-          <w:lang w:val="en-IE"/>
-        </w:rPr>
-        <w:t>Vahey</w:t>
-      </w:r>
-      <w:proofErr w:type="spellEnd"/>
-      <w:r>
-        <w:rPr>
-          <w:lang w:val="en-IE"/>
-        </w:rPr>
-        <w:t xml:space="preserve"> et al.’s (2105) forest plot (</w:t>
-      </w:r>
-      <w:proofErr w:type="spellStart"/>
-      <w:r>
-        <w:rPr>
-          <w:lang w:val="en-IE"/>
-        </w:rPr>
-        <w:t>p.XX</w:t>
-      </w:r>
-      <w:proofErr w:type="spellEnd"/>
-      <w:r>
-        <w:rPr>
-          <w:lang w:val="en-IE"/>
-        </w:rPr>
-        <w:t xml:space="preserve">). I noted that some of the confidence intervals in </w:t>
-      </w:r>
-      <w:proofErr w:type="spellStart"/>
-      <w:r>
-        <w:rPr>
-          <w:lang w:val="en-IE"/>
-        </w:rPr>
-        <w:t>Vahey</w:t>
-      </w:r>
-      <w:proofErr w:type="spellEnd"/>
-      <w:r>
-        <w:rPr>
-          <w:lang w:val="en-IE"/>
-        </w:rPr>
-        <w:t xml:space="preserve"> et al.’s (2105) forest plot were asymmetrical around the point estimate. This is uncommon for Pearson’s </w:t>
-      </w:r>
-      <w:r>
-        <w:rPr>
-          <w:i/>
-          <w:lang w:val="en-IE"/>
-        </w:rPr>
-        <w:t>r</w:t>
-      </w:r>
-      <w:r>
-        <w:rPr>
-          <w:lang w:val="en-IE"/>
-        </w:rPr>
-        <w:t xml:space="preserve"> effect sizes, and was not accounted for by </w:t>
-      </w:r>
-      <w:proofErr w:type="spellStart"/>
-      <w:r>
-        <w:rPr>
-          <w:lang w:val="en-IE"/>
-        </w:rPr>
-        <w:t>Vahey</w:t>
-      </w:r>
-      <w:proofErr w:type="spellEnd"/>
-      <w:r>
-        <w:rPr>
-          <w:lang w:val="en-IE"/>
-        </w:rPr>
-        <w:t xml:space="preserve"> et al. detailing of how they calculated the effect sizes and their confidence intervals. However, I took them at face value as they are the most detailed data available to work from. 95% Confidence Intervals were extracted from the forest plot and converted to variances using the following formula:</w:t>
-      </w:r>
-    </w:p>
-    <w:p>
-      <w:pPr>
-        <w:rPr>
-          <w:lang w:val="en-IE"/>
-        </w:rPr>
-      </w:pPr>
-      <m:oMathPara>
-        <m:oMath>
-          <m:r>
-            <w:rPr>
-              <w:rFonts w:ascii="Cambria Math" w:hAnsi="Cambria Math"/>
-              <w:lang w:val="en-IE"/>
-            </w:rPr>
-            <m:t>V</m:t>
-          </m:r>
-          <m:r>
-            <m:rPr>
-              <m:sty m:val="p"/>
-            </m:rPr>
-            <w:rPr>
-              <w:rFonts w:ascii="Cambria Math" w:hAnsi="Cambria Math"/>
-              <w:lang w:val="en-IE"/>
-            </w:rPr>
-            <m:t xml:space="preserve">= </m:t>
-          </m:r>
-          <m:sSup>
-            <m:sSupPr>
-              <m:ctrlPr>
-                <w:rPr>
-                  <w:rFonts w:ascii="Cambria Math" w:hAnsi="Cambria Math"/>
-                  <w:lang w:val="en-IE"/>
-                </w:rPr>
-              </m:ctrlPr>
-            </m:sSupPr>
-            <m:e>
-              <m:r>
-                <m:rPr>
-                  <m:sty m:val="p"/>
-                </m:rPr>
-                <w:rPr>
-                  <w:rFonts w:ascii="Cambria Math" w:hAnsi="Cambria Math"/>
-                  <w:lang w:val="en-IE"/>
-                </w:rPr>
-                <m:t>(</m:t>
-              </m:r>
-              <m:f>
-                <m:fPr>
-                  <m:type m:val="lin"/>
-                  <m:ctrlPr>
-                    <w:rPr>
-                      <w:rFonts w:ascii="Cambria Math" w:hAnsi="Cambria Math"/>
-                      <w:lang w:val="en-IE"/>
-                    </w:rPr>
-                  </m:ctrlPr>
-                </m:fPr>
-                <m:num>
-                  <m:r>
-                    <m:rPr>
-                      <m:sty m:val="p"/>
-                    </m:rPr>
-                    <w:rPr>
-                      <w:rFonts w:ascii="Cambria Math" w:hAnsi="Cambria Math"/>
-                      <w:lang w:val="en-IE"/>
-                    </w:rPr>
-                    <m:t xml:space="preserve">( </m:t>
-                  </m:r>
-                  <m:r>
-                    <w:rPr>
-                      <w:rFonts w:ascii="Cambria Math" w:hAnsi="Cambria Math"/>
-                      <w:lang w:val="en-IE"/>
-                    </w:rPr>
-                    <m:t>CI</m:t>
-                  </m:r>
-                  <m:r>
-                    <m:rPr>
-                      <m:sty m:val="p"/>
-                    </m:rPr>
-                    <w:rPr>
-                      <w:rFonts w:ascii="Cambria Math" w:hAnsi="Cambria Math"/>
-                      <w:lang w:val="en-IE"/>
-                    </w:rPr>
-                    <m:t>_</m:t>
-                  </m:r>
-                  <m:r>
-                    <w:rPr>
-                      <w:rFonts w:ascii="Cambria Math" w:hAnsi="Cambria Math"/>
-                      <w:lang w:val="en-IE"/>
-                    </w:rPr>
-                    <m:t>upper</m:t>
-                  </m:r>
-                  <m:r>
-                    <m:rPr>
-                      <m:sty m:val="p"/>
-                    </m:rPr>
-                    <w:rPr>
-                      <w:rFonts w:ascii="Cambria Math" w:hAnsi="Cambria Math"/>
-                      <w:lang w:val="en-IE"/>
-                    </w:rPr>
-                    <m:t>-</m:t>
-                  </m:r>
-                  <m:r>
-                    <w:rPr>
-                      <w:rFonts w:ascii="Cambria Math" w:hAnsi="Cambria Math"/>
-                      <w:lang w:val="en-IE"/>
-                    </w:rPr>
-                    <m:t>CI</m:t>
-                  </m:r>
-                  <m:r>
-                    <m:rPr>
-                      <m:sty m:val="p"/>
-                    </m:rPr>
-                    <w:rPr>
-                      <w:rFonts w:ascii="Cambria Math" w:hAnsi="Cambria Math"/>
-                      <w:lang w:val="en-IE"/>
-                    </w:rPr>
-                    <m:t>_</m:t>
-                  </m:r>
-                  <m:r>
-                    <w:rPr>
-                      <w:rFonts w:ascii="Cambria Math" w:hAnsi="Cambria Math"/>
-                      <w:lang w:val="en-IE"/>
-                    </w:rPr>
-                    <m:t>lower</m:t>
-                  </m:r>
-                  <m:r>
-                    <m:rPr>
-                      <m:sty m:val="p"/>
-                    </m:rPr>
-                    <w:rPr>
-                      <w:rFonts w:ascii="Cambria Math" w:hAnsi="Cambria Math"/>
-                      <w:lang w:val="en-IE"/>
-                    </w:rPr>
-                    <m:t xml:space="preserve"> )</m:t>
-                  </m:r>
-                </m:num>
-                <m:den>
-                  <m:r>
-                    <m:rPr>
-                      <m:sty m:val="p"/>
-                    </m:rPr>
-                    <w:rPr>
-                      <w:rFonts w:ascii="Cambria Math" w:hAnsi="Cambria Math"/>
-                      <w:lang w:val="en-IE"/>
-                    </w:rPr>
-                    <m:t>( 2× 1.96 )</m:t>
-                  </m:r>
-                </m:den>
-              </m:f>
-              <m:r>
-                <m:rPr>
-                  <m:sty m:val="p"/>
-                </m:rPr>
-                <w:rPr>
-                  <w:rFonts w:ascii="Cambria Math" w:hAnsi="Cambria Math"/>
-                  <w:lang w:val="en-IE"/>
-                </w:rPr>
-                <m:t>)</m:t>
-              </m:r>
-            </m:e>
-            <m:sup>
-              <m:r>
-                <m:rPr>
-                  <m:sty m:val="p"/>
-                </m:rPr>
-                <w:rPr>
-                  <w:rFonts w:ascii="Cambria Math" w:hAnsi="Cambria Math"/>
-                  <w:lang w:val="en-IE"/>
-                </w:rPr>
-                <m:t>2</m:t>
-              </m:r>
-            </m:sup>
-          </m:sSup>
-        </m:oMath>
-      </m:oMathPara>
-    </w:p>
-    <w:p>
-      <w:pPr>
-        <w:rPr>
-          <w:lang w:val="en-IE"/>
-        </w:rPr>
-      </w:pPr>
-      <w:proofErr w:type="spellStart"/>
-      <w:r>
-        <w:rPr>
-          <w:lang w:val="en-IE"/>
-        </w:rPr>
-        <w:t>Vahey</w:t>
-      </w:r>
-      <w:proofErr w:type="spellEnd"/>
-      <w:r>
-        <w:rPr>
-          <w:lang w:val="en-IE"/>
-        </w:rPr>
-        <w:t xml:space="preserve"> et al. (2105) reported employing a Hunter and Schmidt style meta-analysis. The meta-analysis model was implemented using the R package </w:t>
-      </w:r>
-      <w:proofErr w:type="spellStart"/>
-      <w:r>
-        <w:rPr>
-          <w:lang w:val="en-IE"/>
-        </w:rPr>
-        <w:t>metafor</w:t>
-      </w:r>
-      <w:proofErr w:type="spellEnd"/>
-      <w:r>
-        <w:rPr>
-          <w:lang w:val="en-IE"/>
-        </w:rPr>
-        <w:t xml:space="preserve"> (REF). The Hunter &amp; Schmidt estimator was used, and the effect sizes were weighted by sample size, following the Hunter &amp; Schmidt method.</w:t>
-      </w:r>
-    </w:p>
-    <w:p>
-      <w:pPr>
-        <w:rPr>
-          <w:lang w:val="en-IE"/>
-        </w:rPr>
-      </w:pPr>
-      <w:r>
-        <w:rPr>
-          <w:lang w:val="en-IE"/>
-        </w:rPr>
-        <w:t xml:space="preserve">Results demonstrated a meta-analytic effect size of </w:t>
-      </w:r>
-      <w:r>
-        <w:rPr>
-          <w:i/>
-          <w:lang w:val="en-IE"/>
-        </w:rPr>
-        <w:t>r</w:t>
-      </w:r>
-      <w:r>
-        <w:rPr>
-          <w:lang w:val="en-IE"/>
-        </w:rPr>
-        <w:t xml:space="preserve"> = .47, 95% CI [.40, .54], 95% CR [.40, .54], </w:t>
-      </w:r>
-      <w:r>
-        <w:rPr>
-          <w:i/>
-          <w:lang w:val="en-IE"/>
-        </w:rPr>
-        <w:t>p</w:t>
-      </w:r>
-      <w:r>
-        <w:rPr>
-          <w:lang w:val="en-IE"/>
-        </w:rPr>
-        <w:t xml:space="preserve"> &lt; .0001. No heterogeneity was observed, </w:t>
-      </w:r>
-      <w:r>
-        <w:rPr>
-          <w:i/>
-          <w:lang w:val="en-IE"/>
-        </w:rPr>
-        <w:t>Q</w:t>
-      </w:r>
-      <w:r>
-        <w:rPr>
-          <w:lang w:val="en-IE"/>
-        </w:rPr>
-        <w:t>(</w:t>
-      </w:r>
-      <w:proofErr w:type="spellStart"/>
-      <w:r>
-        <w:rPr>
-          <w:i/>
-          <w:lang w:val="en-IE"/>
-        </w:rPr>
-        <w:t>df</w:t>
-      </w:r>
-      <w:proofErr w:type="spellEnd"/>
-      <w:r>
-        <w:rPr>
-          <w:lang w:val="en-IE"/>
-        </w:rPr>
-        <w:t xml:space="preserve"> = 14) = 7.05, </w:t>
-      </w:r>
-      <w:r>
-        <w:rPr>
-          <w:i/>
-          <w:lang w:val="en-IE"/>
-        </w:rPr>
-        <w:t>p</w:t>
-      </w:r>
-      <w:r>
-        <w:rPr>
-          <w:lang w:val="en-IE"/>
-        </w:rPr>
-        <w:t xml:space="preserve"> = .933, </w:t>
-      </w:r>
-      <w:r>
-        <w:rPr>
-          <w:rFonts w:ascii="Cambria Math" w:hAnsi="Cambria Math" w:cs="Cambria Math"/>
-          <w:lang w:val="en-IE"/>
-        </w:rPr>
-        <w:t>𝜏</w:t>
-      </w:r>
-      <w:r>
-        <w:rPr>
-          <w:vertAlign w:val="superscript"/>
-          <w:lang w:val="en-IE"/>
-        </w:rPr>
-        <w:t>2</w:t>
-      </w:r>
-      <w:r>
-        <w:rPr>
-          <w:lang w:val="en-IE"/>
-        </w:rPr>
-        <w:t xml:space="preserve"> = 0.0, </w:t>
-      </w:r>
-      <w:r>
-        <w:rPr>
-          <w:i/>
-          <w:lang w:val="en-IE"/>
-        </w:rPr>
-        <w:t>I</w:t>
-      </w:r>
-      <w:r>
-        <w:rPr>
-          <w:vertAlign w:val="superscript"/>
-          <w:lang w:val="en-IE"/>
-        </w:rPr>
-        <w:t>2</w:t>
-      </w:r>
-      <w:r>
-        <w:rPr>
-          <w:lang w:val="en-IE"/>
-        </w:rPr>
-        <w:t xml:space="preserve"> = 0.0, </w:t>
-      </w:r>
-      <w:r>
-        <w:rPr>
-          <w:i/>
-          <w:lang w:val="en-IE"/>
-        </w:rPr>
-        <w:t>H</w:t>
-      </w:r>
-      <w:r>
-        <w:rPr>
-          <w:vertAlign w:val="superscript"/>
-          <w:lang w:val="en-IE"/>
-        </w:rPr>
-        <w:t>2</w:t>
-      </w:r>
-      <w:r>
-        <w:rPr>
-          <w:lang w:val="en-IE"/>
-        </w:rPr>
-        <w:t xml:space="preserve"> = 1.0. </w:t>
-      </w:r>
-      <w:proofErr w:type="spellStart"/>
-      <w:r>
-        <w:rPr>
-          <w:lang w:val="en-IE"/>
-        </w:rPr>
-        <w:t>Vahey</w:t>
-      </w:r>
-      <w:proofErr w:type="spellEnd"/>
-      <w:r>
-        <w:rPr>
-          <w:lang w:val="en-IE"/>
-        </w:rPr>
-        <w:t xml:space="preserve"> et al.’s (2015) meta-analysis results could therefore not be precisely computationally reproduced using the data they reported in their forest plot and their descriptions of their analytic approach. Estimate of the meta-analytic effect size differed by only a small amount (</w:t>
-      </w:r>
-      <w:proofErr w:type="spellStart"/>
-      <w:r>
-        <w:rPr>
-          <w:lang w:val="en-IE"/>
-        </w:rPr>
-        <w:t>Δ</w:t>
-      </w:r>
-      <w:r>
-        <w:rPr>
-          <w:i/>
-          <w:lang w:val="en-IE"/>
-        </w:rPr>
-        <w:t>r</w:t>
-      </w:r>
-      <w:proofErr w:type="spellEnd"/>
-      <w:r>
-        <w:rPr>
-          <w:lang w:val="en-IE"/>
-        </w:rPr>
-        <w:t xml:space="preserve"> = .02). Confidence intervals were identical widths (i.e., were reproduced). However, credibility intervals and therefore estimated heterogeneity differed by a large amount (large heterogeneity in </w:t>
-      </w:r>
-      <w:proofErr w:type="spellStart"/>
-      <w:r>
-        <w:rPr>
-          <w:lang w:val="en-IE"/>
-        </w:rPr>
-        <w:t>Vahey</w:t>
-      </w:r>
-      <w:proofErr w:type="spellEnd"/>
-      <w:r>
-        <w:rPr>
-          <w:lang w:val="en-IE"/>
-        </w:rPr>
-        <w:t xml:space="preserve"> et al. 2015, no heterogeneity in my reanalysis).</w:t>
-      </w:r>
-    </w:p>
-    <w:p>
-      <w:pPr>
-        <w:pStyle w:val="Heading2"/>
-        <w:rPr>
-          <w:lang w:val="en-IE"/>
-        </w:rPr>
-      </w:pPr>
-      <w:r>
-        <w:rPr>
-          <w:lang w:val="en-IE"/>
-        </w:rPr>
-        <w:t>Weighted-average effect sizes</w:t>
-      </w:r>
-    </w:p>
-    <w:p>
-      <w:pPr>
-        <w:rPr>
-          <w:lang w:val="en-IE"/>
-        </w:rPr>
-      </w:pPr>
-      <w:proofErr w:type="spellStart"/>
-      <w:r>
-        <w:rPr>
-          <w:lang w:val="en-IE"/>
-        </w:rPr>
-        <w:t>Vahey</w:t>
-      </w:r>
-      <w:proofErr w:type="spellEnd"/>
-      <w:r>
-        <w:rPr>
-          <w:lang w:val="en-IE"/>
-        </w:rPr>
-        <w:t xml:space="preserve"> et al.’s (2015) meta-analysis results relied on the accuracy of the weighted-mean effect sizes used in it. I attempted to computationally reproduce the weighted-mean effect sizes presented in their forest plot from the individual effect sizes and degrees of freedom presented in their supplementary online materials. Weighted-mean effect sizes are one strategy that can be employed to deal with the non-independence of multiple effect sizes taken from a given study or sample. </w:t>
-      </w:r>
-      <w:proofErr w:type="spellStart"/>
-      <w:r>
-        <w:rPr>
-          <w:lang w:val="en-IE"/>
-        </w:rPr>
-        <w:t>Vahey</w:t>
-      </w:r>
-      <w:proofErr w:type="spellEnd"/>
-      <w:r>
-        <w:rPr>
-          <w:lang w:val="en-IE"/>
-        </w:rPr>
-        <w:t xml:space="preserve"> et al. (2015) reported that they followed the method suggested by [REF] and weighted by degrees of freedom.  Results were not computationally reproducible in 2 of 15 (13%) of cases. The magnitudes of the differences were small (</w:t>
-      </w:r>
-      <w:proofErr w:type="spellStart"/>
-      <w:r>
-        <w:rPr>
-          <w:lang w:val="en-IE"/>
-        </w:rPr>
-        <w:t>Δ</w:t>
-      </w:r>
-      <w:r>
-        <w:rPr>
-          <w:i/>
-          <w:lang w:val="en-IE"/>
-        </w:rPr>
-        <w:t>r</w:t>
-      </w:r>
-      <w:proofErr w:type="spellEnd"/>
-      <w:r>
-        <w:rPr>
-          <w:lang w:val="en-IE"/>
-        </w:rPr>
-        <w:t xml:space="preserve"> = -.02 and .05).</w:t>
-      </w:r>
-    </w:p>
-    <w:p>
-      <w:pPr>
-        <w:rPr>
-          <w:lang w:val="en-IE"/>
-        </w:rPr>
-      </w:pPr>
-      <w:r>
-        <w:rPr>
-          <w:lang w:val="en-IE"/>
-        </w:rPr>
         <w:drawing>
           <wp:inline distT="0" distB="0" distL="0" distR="0" wp14:anchorId="05135A0D" wp14:editId="5272544D">
             <wp:extent cx="3565525" cy="3350091"/>
@@ -2116,7 +2163,7 @@
                     <pic:cNvPicPr/>
                   </pic:nvPicPr>
                   <pic:blipFill>
-                    <a:blip r:embed="rId9"/>
+                    <a:blip r:embed="rId10"/>
                     <a:stretch>
                       <a:fillRect/>
                     </a:stretch>
@@ -2223,170 +2270,165 @@
         <w:rPr>
           <w:lang w:val="en-IE"/>
         </w:rPr>
-        <w:t xml:space="preserve">) and, where </w:t>
-      </w:r>
-      <w:r>
-        <w:rPr>
+        <w:t xml:space="preserve">) and, where applicable, the mathematical conversion between other effect sizes to Pearson’s </w:t>
+      </w:r>
+      <w:r>
+        <w:rPr>
+          <w:i/>
+          <w:lang w:val="en-IE"/>
+        </w:rPr>
+        <w:t>r</w:t>
+      </w:r>
+      <w:r>
+        <w:rPr>
+          <w:lang w:val="en-IE"/>
+        </w:rPr>
+        <w:t xml:space="preserve">. I therefore attempted to computationally reproduce the individual effect sizes presented in </w:t>
+      </w:r>
+      <w:proofErr w:type="spellStart"/>
+      <w:r>
+        <w:rPr>
+          <w:lang w:val="en-IE"/>
+        </w:rPr>
+        <w:t>Vahey</w:t>
+      </w:r>
+      <w:proofErr w:type="spellEnd"/>
+      <w:r>
+        <w:rPr>
+          <w:lang w:val="en-IE"/>
+        </w:rPr>
+        <w:t xml:space="preserve"> et al.’s (2015) supplementary online materials. I make a distinction between two subsets of effect sizes and their reproducibility. </w:t>
+      </w:r>
+    </w:p>
+    <w:p>
+      <w:pPr>
+        <w:rPr>
+          <w:lang w:val="en-IE"/>
+        </w:rPr>
+      </w:pPr>
+      <w:r>
+        <w:rPr>
+          <w:lang w:val="en-IE"/>
+        </w:rPr>
+        <w:t xml:space="preserve">The first subset refers to effect sizes that could be reextracted and converted to Pearson’s </w:t>
+      </w:r>
+      <w:r>
+        <w:rPr>
+          <w:i/>
+          <w:lang w:val="en-IE"/>
+        </w:rPr>
+        <w:t>r</w:t>
+      </w:r>
+      <w:r>
+        <w:rPr>
+          <w:lang w:val="en-IE"/>
+        </w:rPr>
+        <w:t xml:space="preserve">. In these cases, reproducibility refers to the numerical congruence between the effect sizes I obtain and those reported by </w:t>
+      </w:r>
+      <w:proofErr w:type="spellStart"/>
+      <w:r>
+        <w:rPr>
+          <w:lang w:val="en-IE"/>
+        </w:rPr>
+        <w:t>Vahey</w:t>
+      </w:r>
+      <w:proofErr w:type="spellEnd"/>
+      <w:r>
+        <w:rPr>
+          <w:lang w:val="en-IE"/>
+        </w:rPr>
+        <w:t xml:space="preserve"> et al. (2015). Wherever possible, the same effect size conversion method was employed as in the original meta-analysis, following the approaches listed in their supplementary materials. However, while these approaches were listed by name, specific formulae or software implementations were not provided. 29 (52%) effect sizes could be reextracted. When rounding all effect sizes to two decimal places, nearly half of the effect sizes reported by </w:t>
+      </w:r>
+      <w:proofErr w:type="spellStart"/>
+      <w:r>
+        <w:rPr>
+          <w:lang w:val="en-IE"/>
+        </w:rPr>
+        <w:t>Vahey</w:t>
+      </w:r>
+      <w:proofErr w:type="spellEnd"/>
+      <w:r>
+        <w:rPr>
+          <w:lang w:val="en-IE"/>
+        </w:rPr>
+        <w:t xml:space="preserve"> et al. (2015) could not be computationally reproduced (13 effect sizes, 45%). The magnitude of the differences between </w:t>
+      </w:r>
+      <w:proofErr w:type="spellStart"/>
+      <w:r>
+        <w:rPr>
+          <w:lang w:val="en-IE"/>
+        </w:rPr>
+        <w:t>Vahey</w:t>
+      </w:r>
+      <w:proofErr w:type="spellEnd"/>
+      <w:r>
+        <w:rPr>
+          <w:lang w:val="en-IE"/>
+        </w:rPr>
+        <w:t xml:space="preserve"> et al.’s effect sizes and mine were large in some cases (</w:t>
+      </w:r>
+      <w:proofErr w:type="spellStart"/>
+      <w:r>
+        <w:rPr>
+          <w:lang w:val="en-IE"/>
+        </w:rPr>
+        <w:t>Δ</w:t>
+      </w:r>
+      <w:r>
+        <w:rPr>
+          <w:i/>
+          <w:lang w:val="en-IE"/>
+        </w:rPr>
+        <w:t>r</w:t>
+      </w:r>
+      <w:r>
+        <w:rPr>
+          <w:vertAlign w:val="subscript"/>
+          <w:lang w:val="en-IE"/>
+        </w:rPr>
+        <w:t>max</w:t>
+      </w:r>
+      <w:proofErr w:type="spellEnd"/>
+      <w:r>
+        <w:rPr>
+          <w:lang w:val="en-IE"/>
+        </w:rPr>
+        <w:t xml:space="preserve"> = -.44). Where differences were observed, </w:t>
+      </w:r>
+      <w:proofErr w:type="spellStart"/>
+      <w:r>
+        <w:rPr>
+          <w:lang w:val="en-IE"/>
+        </w:rPr>
+        <w:t>Vahey</w:t>
+      </w:r>
+      <w:proofErr w:type="spellEnd"/>
+      <w:r>
+        <w:rPr>
+          <w:lang w:val="en-IE"/>
+        </w:rPr>
+        <w:t xml:space="preserve"> et al.’s (2015) effect sizes were generally skewed in favour of the IRAP’s validity (see Figure XX).</w:t>
+      </w:r>
+    </w:p>
+    <w:p>
+      <w:pPr>
+        <w:rPr>
+          <w:lang w:val="en-IE"/>
+        </w:rPr>
+      </w:pPr>
+    </w:p>
+    <w:p>
+      <w:pPr>
+        <w:rPr>
+          <w:lang w:val="en-IE"/>
+        </w:rPr>
+      </w:pPr>
+      <w:r>
+        <w:rPr>
+          <w:noProof/>
           <w:lang w:val="en-IE"/>
         </w:rPr>
         <w:lastRenderedPageBreak/>
-        <w:t xml:space="preserve">applicable, the mathematical conversion between other effect sizes to Pearson’s </w:t>
-      </w:r>
-      <w:r>
-        <w:rPr>
-          <w:i/>
-          <w:lang w:val="en-IE"/>
-        </w:rPr>
-        <w:t>r</w:t>
-      </w:r>
-      <w:r>
-        <w:rPr>
-          <w:lang w:val="en-IE"/>
-        </w:rPr>
-        <w:t xml:space="preserve">. I therefore attempted to computationally reproduce the individual effect sizes presented in </w:t>
-      </w:r>
-      <w:proofErr w:type="spellStart"/>
-      <w:r>
-        <w:rPr>
-          <w:lang w:val="en-IE"/>
-        </w:rPr>
-        <w:t>Vahey</w:t>
-      </w:r>
-      <w:proofErr w:type="spellEnd"/>
-      <w:r>
-        <w:rPr>
-          <w:lang w:val="en-IE"/>
-        </w:rPr>
-        <w:t xml:space="preserve"> et al.’s (2015) supplementary online materials. I make a distinction between two subsets of effect sizes and their reproducibility. </w:t>
-      </w:r>
-    </w:p>
-    <w:p>
-      <w:pPr>
-        <w:rPr>
-          <w:lang w:val="en-IE"/>
-        </w:rPr>
-      </w:pPr>
-      <w:r>
-        <w:rPr>
-          <w:lang w:val="en-IE"/>
-        </w:rPr>
-        <w:t xml:space="preserve">The first subset refers to effect sizes that could be reextracted and converted to Pearson’s </w:t>
-      </w:r>
-      <w:r>
-        <w:rPr>
-          <w:i/>
-          <w:lang w:val="en-IE"/>
-        </w:rPr>
-        <w:t>r</w:t>
-      </w:r>
-      <w:r>
-        <w:rPr>
-          <w:lang w:val="en-IE"/>
-        </w:rPr>
-        <w:t xml:space="preserve">. In these cases, reproducibility refers to the numerical congruence between the effect sizes I obtain and those reported by </w:t>
-      </w:r>
-      <w:proofErr w:type="spellStart"/>
-      <w:r>
-        <w:rPr>
-          <w:lang w:val="en-IE"/>
-        </w:rPr>
-        <w:t>Vahey</w:t>
-      </w:r>
-      <w:proofErr w:type="spellEnd"/>
-      <w:r>
-        <w:rPr>
-          <w:lang w:val="en-IE"/>
-        </w:rPr>
-        <w:t xml:space="preserve"> et al. (2015). Wherever possible, the same effect size conversion method was employed as in the original meta-analysis, following the approaches listed in their supplementary materials. However, while these approaches were listed by name, specific formulae or software implementations were not provided. 29 (52%) effect sizes could be reextracted. When rounding all effect sizes to two decimal places, nearly half of the effect sizes reported by </w:t>
-      </w:r>
-      <w:proofErr w:type="spellStart"/>
-      <w:r>
-        <w:rPr>
-          <w:lang w:val="en-IE"/>
-        </w:rPr>
-        <w:t>Vahey</w:t>
-      </w:r>
-      <w:proofErr w:type="spellEnd"/>
-      <w:r>
-        <w:rPr>
-          <w:lang w:val="en-IE"/>
-        </w:rPr>
-        <w:t xml:space="preserve"> et al. (2015) could not be computationally reproduced (13 effect sizes, 45%). The magnitude of the differences between </w:t>
-      </w:r>
-      <w:proofErr w:type="spellStart"/>
-      <w:r>
-        <w:rPr>
-          <w:lang w:val="en-IE"/>
-        </w:rPr>
-        <w:t>Vahey</w:t>
-      </w:r>
-      <w:proofErr w:type="spellEnd"/>
-      <w:r>
-        <w:rPr>
-          <w:lang w:val="en-IE"/>
-        </w:rPr>
-        <w:t xml:space="preserve"> et al.’s effect sizes and mine were large in some cases (</w:t>
-      </w:r>
-      <w:proofErr w:type="spellStart"/>
-      <w:r>
-        <w:rPr>
-          <w:lang w:val="en-IE"/>
-        </w:rPr>
-        <w:t>Δ</w:t>
-      </w:r>
-      <w:r>
-        <w:rPr>
-          <w:i/>
-          <w:lang w:val="en-IE"/>
-        </w:rPr>
-        <w:t>r</w:t>
-      </w:r>
-      <w:r>
-        <w:rPr>
-          <w:vertAlign w:val="subscript"/>
-          <w:lang w:val="en-IE"/>
-        </w:rPr>
-        <w:t>max</w:t>
-      </w:r>
-      <w:proofErr w:type="spellEnd"/>
-      <w:r>
-        <w:rPr>
-          <w:lang w:val="en-IE"/>
-        </w:rPr>
-        <w:t xml:space="preserve"> = -.44). Where differences were observed, </w:t>
-      </w:r>
-      <w:proofErr w:type="spellStart"/>
-      <w:r>
-        <w:rPr>
-          <w:lang w:val="en-IE"/>
-        </w:rPr>
-        <w:t>Vahey</w:t>
-      </w:r>
-      <w:proofErr w:type="spellEnd"/>
-      <w:r>
-        <w:rPr>
-          <w:lang w:val="en-IE"/>
-        </w:rPr>
-        <w:t xml:space="preserve"> et al.’s (2015) effect sizes were generally skewed in favour of the IRAP’s validity (see Figure XX).</w:t>
-      </w:r>
-    </w:p>
-    <w:p>
-      <w:pPr>
-        <w:rPr>
-          <w:lang w:val="en-IE"/>
-        </w:rPr>
-      </w:pPr>
-    </w:p>
-    <w:p>
-      <w:pPr>
-        <w:rPr>
-          <w:lang w:val="en-IE"/>
-        </w:rPr>
-      </w:pPr>
-      <w:r>
-        <w:rPr>
-          <w:lang w:val="en-IE"/>
-        </w:rPr>
         <w:drawing>
           <wp:inline distT="0" distB="0" distL="0" distR="0" wp14:anchorId="0718F4EE" wp14:editId="6378F19A">
             <wp:extent cx="4038600" cy="4029645"/>
@@ -2403,7 +2445,7 @@
                     <pic:cNvPicPr/>
                   </pic:nvPicPr>
                   <pic:blipFill>
-                    <a:blip r:embed="rId10"/>
+                    <a:blip r:embed="rId11"/>
                     <a:stretch>
                       <a:fillRect/>
                     </a:stretch>
@@ -2788,15 +2830,7 @@
         <w:fldChar w:fldCharType="separate"/>
       </w:r>
       <w:r>
-        <w:t>(</w:t>
-      </w:r>
-      <w:proofErr w:type="spellStart"/>
-      <w:r>
-        <w:t>Lakens</w:t>
-      </w:r>
-      <w:proofErr w:type="spellEnd"/>
-      <w:r>
-        <w:t>, 2013)</w:t>
+        <w:t>(Lakens, 2013)</w:t>
       </w:r>
       <w:r>
         <w:rPr>
@@ -2934,157 +2968,137 @@
         <w:rPr>
           <w:lang w:val="en-IE"/>
         </w:rPr>
-        <w:t xml:space="preserve"> et al., 2013, Parling et al., 2012; Hussey et al., 2012; Timko et al., 2010). Predicting mean IRAP effects from known groups tells us little about the IRAP’s validity, which would be appropriately assessed by through the IRAP’s ability to predict group membership. This analytic issue of swapping the IV and DV when </w:t>
-      </w:r>
+        <w:t xml:space="preserve"> et al., 2013, Parling et al., 2012; Hussey et al., 2012; Timko et al., 2010). Predicting mean IRAP effects from known groups tells us little about the IRAP’s validity, which would be appropriately assessed by through the IRAP’s ability to predict group membership. This analytic issue of swapping the IV and DV when attempting to provide evidence for a measure’s validity has been well documented elsewhere as a threat to research findings </w:t>
+      </w:r>
+      <w:r>
+        <w:rPr>
+          <w:lang w:val="en-IE"/>
+        </w:rPr>
+        <w:fldChar w:fldCharType="begin"/>
+      </w:r>
+      <w:r>
+        <w:rPr>
+          <w:lang w:val="en-IE"/>
+        </w:rPr>
+        <w:instrText xml:space="preserve"> ADDIN ZOTERO_ITEM CSL_CITATION {"citationID":"mNkFQuR8","properties":{"formattedCitation":"(Fried &amp; Kievit, 2016)","plainCitation":"(Fried &amp; Kievit, 2016)","noteIndex":0},"citationItems":[{"id":3216,"uris":["http://zotero.org/users/1687755/items/ACZEMPZ2"],"itemData":{"id":3216,"type":"article-journal","container-title":"Molecular Psychiatry","DOI":"10.1038/mp.2015.199","ISSN":"1359-4184, 1476-5578","issue":"6","language":"en","page":"724-725","source":"Crossref","title":"The volumes of subcortical regions in depressed and healthy individuals are strikingly similar: a reinterpretation of the results by Schmaal et al.","title-short":"The volumes of subcortical regions in depressed and healthy individuals are strikingly similar","volume":"21","author":[{"family":"Fried","given":"E I"},{"family":"Kievit","given":"R A"}],"issued":{"date-parts":[["2016",6]]}}}],"schema":"https://github.com/citation-style-language/schema/raw/master/csl-citation.json"} </w:instrText>
+      </w:r>
+      <w:r>
+        <w:rPr>
+          <w:lang w:val="en-IE"/>
+        </w:rPr>
+        <w:fldChar w:fldCharType="separate"/>
+      </w:r>
+      <w:r>
+        <w:rPr>
+          <w:lang w:val="en-IE"/>
+        </w:rPr>
+        <w:t>(Fried &amp; Kievit, 2016)</w:t>
+      </w:r>
+      <w:r>
+        <w:rPr>
+          <w:lang w:val="en-IE"/>
+        </w:rPr>
+        <w:fldChar w:fldCharType="end"/>
+      </w:r>
+      <w:r>
+        <w:rPr>
+          <w:lang w:val="en-IE"/>
+        </w:rPr>
+        <w:t xml:space="preserve">. </w:t>
+      </w:r>
+    </w:p>
+    <w:p>
+      <w:pPr>
+        <w:rPr>
+          <w:lang w:val="en-IE"/>
+        </w:rPr>
+      </w:pPr>
+      <w:r>
+        <w:rPr>
+          <w:lang w:val="en-IE"/>
+        </w:rPr>
+        <w:t xml:space="preserve">Fourth, </w:t>
+      </w:r>
+      <w:proofErr w:type="spellStart"/>
+      <w:r>
+        <w:rPr>
+          <w:lang w:val="en-IE"/>
+        </w:rPr>
+        <w:t>Vahey</w:t>
+      </w:r>
+      <w:proofErr w:type="spellEnd"/>
+      <w:r>
+        <w:rPr>
+          <w:lang w:val="en-IE"/>
+        </w:rPr>
+        <w:t xml:space="preserve"> et al. (2015) included a large number of effect sizes that referred to tests of whether an IRAP effect had been demonstrated. That is, whether mean IRAP </w:t>
+      </w:r>
+      <w:r>
+        <w:rPr>
+          <w:i/>
+          <w:lang w:val="en-IE"/>
+        </w:rPr>
+        <w:t>D</w:t>
+      </w:r>
+      <w:r>
+        <w:rPr>
+          <w:lang w:val="en-IE"/>
+        </w:rPr>
+        <w:t xml:space="preserve"> scores were non-zero, or whether a reaction time differential was found between the consistent and inconsistent blocks. However, criterion validity can by definition only be established with reference to external variables. Quantifying the evidence for IRAP effects in isolation is at odds with </w:t>
+      </w:r>
+      <w:proofErr w:type="spellStart"/>
+      <w:r>
+        <w:rPr>
+          <w:lang w:val="en-IE"/>
+        </w:rPr>
+        <w:t>Vahey</w:t>
+      </w:r>
+      <w:proofErr w:type="spellEnd"/>
+      <w:r>
+        <w:rPr>
+          <w:lang w:val="en-IE"/>
+        </w:rPr>
+        <w:t xml:space="preserve"> et al.’s (2015) stated goal of assessing the IRAP’s clinically relevant criterion validity. As such, a number of effect sizes were not reproduced for this reason.</w:t>
+      </w:r>
+    </w:p>
+    <w:p>
+      <w:pPr>
+        <w:rPr>
+          <w:lang w:val="en-IE"/>
+        </w:rPr>
+      </w:pPr>
+      <w:r>
+        <w:rPr>
+          <w:lang w:val="en-IE"/>
+        </w:rPr>
+        <w:t xml:space="preserve">Finally, some effect sizes were not reported in sufficient detail in the original paper to allow for the calculation of an effect size. In such cases, I contacted the original authors, however in many cases I was not able to obtain additional data. These cases represent greater success by </w:t>
+      </w:r>
+      <w:proofErr w:type="spellStart"/>
+      <w:r>
+        <w:rPr>
+          <w:lang w:val="en-IE"/>
+        </w:rPr>
+        <w:t>Vahey</w:t>
+      </w:r>
+      <w:proofErr w:type="spellEnd"/>
+      <w:r>
+        <w:rPr>
+          <w:lang w:val="en-IE"/>
+        </w:rPr>
+        <w:t xml:space="preserve"> et al. (2015) in assembling results than I was able to achieve.</w:t>
+      </w:r>
+    </w:p>
+    <w:p>
+      <w:pPr>
+        <w:rPr>
+          <w:lang w:val="en-IE"/>
+        </w:rPr>
+      </w:pPr>
       <w:r>
         <w:rPr>
           <w:lang w:val="en-IE"/>
         </w:rPr>
         <w:lastRenderedPageBreak/>
-        <w:t xml:space="preserve">attempting to provide evidence for a measure’s validity has been well documented elsewhere as a threat to research findings </w:t>
-      </w:r>
-      <w:r>
-        <w:rPr>
-          <w:lang w:val="en-IE"/>
-        </w:rPr>
-        <w:fldChar w:fldCharType="begin"/>
-      </w:r>
-      <w:r>
-        <w:rPr>
-          <w:lang w:val="en-IE"/>
-        </w:rPr>
-        <w:instrText xml:space="preserve"> ADDIN ZOTERO_ITEM CSL_CITATION {"citationID":"mNkFQuR8","properties":{"formattedCitation":"(Fried &amp; Kievit, 2016)","plainCitation":"(Fried &amp; Kievit, 2016)","noteIndex":0},"citationItems":[{"id":3216,"uris":["http://zotero.org/users/1687755/items/ACZEMPZ2"],"itemData":{"id":3216,"type":"article-journal","container-title":"Molecular Psychiatry","DOI":"10.1038/mp.2015.199","ISSN":"1359-4184, 1476-5578","issue":"6","language":"en","page":"724-725","source":"Crossref","title":"The volumes of subcortical regions in depressed and healthy individuals are strikingly similar: a reinterpretation of the results by Schmaal et al.","title-short":"The volumes of subcortical regions in depressed and healthy individuals are strikingly similar","volume":"21","author":[{"family":"Fried","given":"E I"},{"family":"Kievit","given":"R A"}],"issued":{"date-parts":[["2016",6]]}}}],"schema":"https://github.com/citation-style-language/schema/raw/master/csl-citation.json"} </w:instrText>
-      </w:r>
-      <w:r>
-        <w:rPr>
-          <w:lang w:val="en-IE"/>
-        </w:rPr>
-        <w:fldChar w:fldCharType="separate"/>
-      </w:r>
-      <w:r>
-        <w:rPr>
-          <w:lang w:val="en-IE"/>
-        </w:rPr>
-        <w:t xml:space="preserve">(Fried &amp; </w:t>
-      </w:r>
-      <w:proofErr w:type="spellStart"/>
-      <w:r>
-        <w:rPr>
-          <w:lang w:val="en-IE"/>
-        </w:rPr>
-        <w:t>Kievit</w:t>
-      </w:r>
-      <w:proofErr w:type="spellEnd"/>
-      <w:r>
-        <w:rPr>
-          <w:lang w:val="en-IE"/>
-        </w:rPr>
-        <w:t>, 2016)</w:t>
-      </w:r>
-      <w:r>
-        <w:rPr>
-          <w:lang w:val="en-IE"/>
-        </w:rPr>
-        <w:fldChar w:fldCharType="end"/>
-      </w:r>
-      <w:r>
-        <w:rPr>
-          <w:lang w:val="en-IE"/>
-        </w:rPr>
-        <w:t xml:space="preserve">. </w:t>
-      </w:r>
-    </w:p>
-    <w:p>
-      <w:pPr>
-        <w:rPr>
-          <w:lang w:val="en-IE"/>
-        </w:rPr>
-      </w:pPr>
-      <w:r>
-        <w:rPr>
-          <w:lang w:val="en-IE"/>
-        </w:rPr>
-        <w:t xml:space="preserve">Fourth, </w:t>
-      </w:r>
-      <w:proofErr w:type="spellStart"/>
-      <w:r>
-        <w:rPr>
-          <w:lang w:val="en-IE"/>
-        </w:rPr>
-        <w:t>Vahey</w:t>
-      </w:r>
-      <w:proofErr w:type="spellEnd"/>
-      <w:r>
-        <w:rPr>
-          <w:lang w:val="en-IE"/>
-        </w:rPr>
-        <w:t xml:space="preserve"> et al. (2015) included a large number of effect sizes that referred to tests of whether an IRAP effect had been demonstrated. That is, whether mean IRAP </w:t>
-      </w:r>
-      <w:r>
-        <w:rPr>
-          <w:i/>
-          <w:lang w:val="en-IE"/>
-        </w:rPr>
-        <w:t>D</w:t>
-      </w:r>
-      <w:r>
-        <w:rPr>
-          <w:lang w:val="en-IE"/>
-        </w:rPr>
-        <w:t xml:space="preserve"> scores were non-zero, or whether a reaction time differential was found between the consistent and inconsistent blocks. However, criterion validity can by definition only be established with reference to external variables. Quantifying the evidence for IRAP effects in isolation is at odds with </w:t>
-      </w:r>
-      <w:proofErr w:type="spellStart"/>
-      <w:r>
-        <w:rPr>
-          <w:lang w:val="en-IE"/>
-        </w:rPr>
-        <w:t>Vahey</w:t>
-      </w:r>
-      <w:proofErr w:type="spellEnd"/>
-      <w:r>
-        <w:rPr>
-          <w:lang w:val="en-IE"/>
-        </w:rPr>
-        <w:t xml:space="preserve"> et al.’s (2015) stated goal of assessing the IRAP’s clinically relevant criterion validity. As such, a number of effect sizes were not reproduced for this reason.</w:t>
-      </w:r>
-    </w:p>
-    <w:p>
-      <w:pPr>
-        <w:rPr>
-          <w:lang w:val="en-IE"/>
-        </w:rPr>
-      </w:pPr>
-      <w:r>
-        <w:rPr>
-          <w:lang w:val="en-IE"/>
-        </w:rPr>
-        <w:t xml:space="preserve">Finally, some effect sizes were not reported in sufficient detail in the original paper to allow for the calculation of an effect size. In such cases, I contacted the original authors, however in many cases I was not able to obtain additional data. These cases represent greater success by </w:t>
-      </w:r>
-      <w:proofErr w:type="spellStart"/>
-      <w:r>
-        <w:rPr>
-          <w:lang w:val="en-IE"/>
-        </w:rPr>
-        <w:t>Vahey</w:t>
-      </w:r>
-      <w:proofErr w:type="spellEnd"/>
-      <w:r>
-        <w:rPr>
-          <w:lang w:val="en-IE"/>
-        </w:rPr>
-        <w:t xml:space="preserve"> et al. (2015) in assembling results than I was able to achieve.</w:t>
-      </w:r>
-    </w:p>
-    <w:p>
-      <w:pPr>
-        <w:rPr>
-          <w:lang w:val="en-IE"/>
-        </w:rPr>
-      </w:pPr>
-      <w:r>
-        <w:rPr>
-          <w:lang w:val="en-IE"/>
-        </w:rPr>
         <w:t xml:space="preserve">In total, only XX of XX effect sizes included in </w:t>
       </w:r>
       <w:proofErr w:type="spellStart"/>
@@ -3422,116 +3436,117 @@
           <w:i/>
           <w:lang w:val="en-IE"/>
         </w:rPr>
+        <w:t>r</w:t>
+      </w:r>
+      <w:r>
+        <w:rPr>
+          <w:lang w:val="en-IE"/>
+        </w:rPr>
+        <w:t xml:space="preserve"> = .20, 95% CI [.12, .29], 95% CR [-.04, .44], </w:t>
+      </w:r>
+      <w:r>
+        <w:rPr>
+          <w:i/>
+          <w:lang w:val="en-IE"/>
+        </w:rPr>
+        <w:t>p</w:t>
+      </w:r>
+      <w:r>
+        <w:rPr>
+          <w:lang w:val="en-IE"/>
+        </w:rPr>
+        <w:t xml:space="preserve"> = .000005. Evidence of heterogeneity was found, </w:t>
+      </w:r>
+      <w:r>
+        <w:rPr>
+          <w:i/>
+          <w:lang w:val="en-IE"/>
+        </w:rPr>
+        <w:t>Q</w:t>
+      </w:r>
+      <w:r>
+        <w:rPr>
+          <w:lang w:val="en-IE"/>
+        </w:rPr>
+        <w:t>(</w:t>
+      </w:r>
+      <w:proofErr w:type="spellStart"/>
+      <w:r>
+        <w:rPr>
+          <w:lang w:val="en-IE"/>
+        </w:rPr>
+        <w:t>df</w:t>
+      </w:r>
+      <w:proofErr w:type="spellEnd"/>
+      <w:r>
+        <w:rPr>
+          <w:lang w:val="en-IE"/>
+        </w:rPr>
+        <w:t xml:space="preserve"> = 141) = 195.21, </w:t>
+      </w:r>
+      <w:r>
+        <w:rPr>
+          <w:i/>
+          <w:lang w:val="en-IE"/>
+        </w:rPr>
+        <w:t>p</w:t>
+      </w:r>
+      <w:r>
+        <w:rPr>
+          <w:lang w:val="en-IE"/>
+        </w:rPr>
+        <w:t xml:space="preserve"> = .0017, </w:t>
+      </w:r>
+      <w:r>
+        <w:rPr>
+          <w:rFonts w:ascii="Cambria Math" w:hAnsi="Cambria Math" w:cs="Cambria Math"/>
+        </w:rPr>
+        <w:t>𝜏</w:t>
+      </w:r>
+      <w:r>
+        <w:rPr>
+          <w:vertAlign w:val="superscript"/>
+        </w:rPr>
+        <w:t>2</w:t>
+      </w:r>
+      <w:r>
+        <w:rPr>
+          <w:lang w:val="en-IE"/>
+        </w:rPr>
+        <w:t xml:space="preserve"> &lt; 0.00. Based on the non-overlap of their confidence intervals, this estimate is significantly smaller than the effect size reported in the original meta-analysis (i.e., </w:t>
+      </w:r>
+      <w:r>
+        <w:rPr>
+          <w:i/>
+          <w:lang w:val="en-IE"/>
+        </w:rPr>
+        <w:t>r</w:t>
+      </w:r>
+      <w:r>
+        <w:rPr>
+          <w:lang w:val="en-IE"/>
+        </w:rPr>
+        <w:t xml:space="preserve"> = .45, 95% CI [.40, .54]).</w:t>
+      </w:r>
+    </w:p>
+    <w:p>
+      <w:r>
+        <w:t xml:space="preserve">Given the large number of effect sizes being meta-analyzed, results are illustrated using a Caterpillar plot rather than a Forest plot (i.e., no article labels are included and effects are sorted by size; see Figure 2). </w:t>
+      </w:r>
+    </w:p>
+    <w:p/>
+    <w:p>
+      <w:pPr>
+        <w:rPr>
+          <w:lang w:val="en-IE"/>
+        </w:rPr>
+      </w:pPr>
+      <w:r>
+        <w:rPr>
+          <w:noProof/>
+          <w:lang w:val="en-IE"/>
+        </w:rPr>
         <w:lastRenderedPageBreak/>
-        <w:t>r</w:t>
-      </w:r>
-      <w:r>
-        <w:rPr>
-          <w:lang w:val="en-IE"/>
-        </w:rPr>
-        <w:t xml:space="preserve"> = .20, 95% CI [.12, .29], 95% CR [-.04, .44], </w:t>
-      </w:r>
-      <w:r>
-        <w:rPr>
-          <w:i/>
-          <w:lang w:val="en-IE"/>
-        </w:rPr>
-        <w:t>p</w:t>
-      </w:r>
-      <w:r>
-        <w:rPr>
-          <w:lang w:val="en-IE"/>
-        </w:rPr>
-        <w:t xml:space="preserve"> = .000005. Evidence of heterogeneity was found, </w:t>
-      </w:r>
-      <w:r>
-        <w:rPr>
-          <w:i/>
-          <w:lang w:val="en-IE"/>
-        </w:rPr>
-        <w:t>Q</w:t>
-      </w:r>
-      <w:r>
-        <w:rPr>
-          <w:lang w:val="en-IE"/>
-        </w:rPr>
-        <w:t>(</w:t>
-      </w:r>
-      <w:proofErr w:type="spellStart"/>
-      <w:r>
-        <w:rPr>
-          <w:lang w:val="en-IE"/>
-        </w:rPr>
-        <w:t>df</w:t>
-      </w:r>
-      <w:proofErr w:type="spellEnd"/>
-      <w:r>
-        <w:rPr>
-          <w:lang w:val="en-IE"/>
-        </w:rPr>
-        <w:t xml:space="preserve"> = 141) = 195.21, </w:t>
-      </w:r>
-      <w:r>
-        <w:rPr>
-          <w:i/>
-          <w:lang w:val="en-IE"/>
-        </w:rPr>
-        <w:t>p</w:t>
-      </w:r>
-      <w:r>
-        <w:rPr>
-          <w:lang w:val="en-IE"/>
-        </w:rPr>
-        <w:t xml:space="preserve"> = .0017, </w:t>
-      </w:r>
-      <w:r>
-        <w:rPr>
-          <w:rFonts w:ascii="Cambria Math" w:hAnsi="Cambria Math" w:cs="Cambria Math"/>
-        </w:rPr>
-        <w:t>𝜏</w:t>
-      </w:r>
-      <w:r>
-        <w:rPr>
-          <w:vertAlign w:val="superscript"/>
-        </w:rPr>
-        <w:t>2</w:t>
-      </w:r>
-      <w:r>
-        <w:rPr>
-          <w:lang w:val="en-IE"/>
-        </w:rPr>
-        <w:t xml:space="preserve"> &lt; 0.00. Based on the non-overlap of their confidence intervals, this estimate is significantly smaller than the effect size reported in the original meta-analysis (i.e., </w:t>
-      </w:r>
-      <w:r>
-        <w:rPr>
-          <w:i/>
-          <w:lang w:val="en-IE"/>
-        </w:rPr>
-        <w:t>r</w:t>
-      </w:r>
-      <w:r>
-        <w:rPr>
-          <w:lang w:val="en-IE"/>
-        </w:rPr>
-        <w:t xml:space="preserve"> = .45, 95% CI [.40, .54]).</w:t>
-      </w:r>
-    </w:p>
-    <w:p>
-      <w:r>
-        <w:t xml:space="preserve">Given the large number of effect sizes being meta-analyzed, results are illustrated using a Caterpillar plot rather than a Forest plot (i.e., no article labels are included and effects are sorted by size; see Figure 2). </w:t>
-      </w:r>
-    </w:p>
-    <w:p/>
-    <w:p>
-      <w:pPr>
-        <w:rPr>
-          <w:lang w:val="en-IE"/>
-        </w:rPr>
-      </w:pPr>
-      <w:r>
-        <w:rPr>
-          <w:lang w:val="en-IE"/>
-        </w:rPr>
         <w:drawing>
           <wp:inline distT="0" distB="0" distL="0" distR="0" wp14:anchorId="31D9820E" wp14:editId="005F1627">
             <wp:extent cx="4057650" cy="4371646"/>
@@ -3548,7 +3563,7 @@
                     <pic:cNvPicPr/>
                   </pic:nvPicPr>
                   <pic:blipFill>
-                    <a:blip r:embed="rId11"/>
+                    <a:blip r:embed="rId12"/>
                     <a:stretch>
                       <a:fillRect/>
                     </a:stretch>
@@ -3942,12 +3957,12 @@
     <w:p>
       <w:pPr>
         <w:rPr>
-          <w:lang w:val="fr-FR"/>
-        </w:rPr>
-      </w:pPr>
-      <w:r>
-        <w:rPr>
-          <w:lang w:val="fr-FR"/>
+          <w:lang w:val="en-GB"/>
+        </w:rPr>
+      </w:pPr>
+      <w:r>
+        <w:rPr>
+          <w:lang w:val="en-GB"/>
         </w:rPr>
         <w:t>Conclusion</w:t>
       </w:r>
@@ -3955,12 +3970,12 @@
     <w:p>
       <w:pPr>
         <w:rPr>
-          <w:lang w:val="fr-FR"/>
-        </w:rPr>
-      </w:pPr>
-      <w:r>
-        <w:rPr>
-          <w:lang w:val="fr-FR"/>
+          <w:lang w:val="en-GB"/>
+        </w:rPr>
+      </w:pPr>
+      <w:r>
+        <w:rPr>
+          <w:lang w:val="en-GB"/>
         </w:rPr>
         <w:t>XXX</w:t>
       </w:r>
@@ -4055,15 +4070,7 @@
         <w:pStyle w:val="Bibliography"/>
       </w:pPr>
       <w:r>
-        <w:t xml:space="preserve">Corneille, O., &amp; </w:t>
-      </w:r>
-      <w:proofErr w:type="spellStart"/>
-      <w:r>
-        <w:t>Hütter</w:t>
-      </w:r>
-      <w:proofErr w:type="spellEnd"/>
-      <w:r>
-        <w:t xml:space="preserve">, M. (2020). Implicit? What Do You Mean? A Comprehensive Review of the Delusive Implicitness Construct in Attitude Research. </w:t>
+        <w:t xml:space="preserve">Corneille, O., &amp; Hütter, M. (2020). Implicit? What Do You Mean? A Comprehensive Review of the Delusive Implicitness Construct in Attitude Research. </w:t>
       </w:r>
       <w:r>
         <w:rPr>
@@ -4081,15 +4088,7 @@
         <w:pStyle w:val="Bibliography"/>
       </w:pPr>
       <w:r>
-        <w:t xml:space="preserve">De </w:t>
-      </w:r>
-      <w:proofErr w:type="spellStart"/>
-      <w:r>
-        <w:t>Houwer</w:t>
-      </w:r>
-      <w:proofErr w:type="spellEnd"/>
-      <w:r>
-        <w:t xml:space="preserve">, J., &amp; Moors, A. (2010). Implicit measures: Similarities and differences. In </w:t>
+        <w:t xml:space="preserve">De Houwer, J., &amp; Moors, A. (2010). Implicit measures: Similarities and differences. In </w:t>
       </w:r>
       <w:r>
         <w:rPr>
@@ -4110,198 +4109,177 @@
         </w:rPr>
       </w:pPr>
       <w:r>
-        <w:t xml:space="preserve">Fried, E. I., &amp; </w:t>
-      </w:r>
-      <w:proofErr w:type="spellStart"/>
-      <w:r>
-        <w:t>Kievit</w:t>
-      </w:r>
-      <w:proofErr w:type="spellEnd"/>
-      <w:r>
-        <w:t xml:space="preserve">, R. A. (2016). The volumes of subcortical regions in depressed and healthy individuals are strikingly similar: A reinterpretation of the results by </w:t>
-      </w:r>
-      <w:proofErr w:type="spellStart"/>
-      <w:r>
-        <w:t>Schmaal</w:t>
-      </w:r>
-      <w:proofErr w:type="spellEnd"/>
-      <w:r>
-        <w:t xml:space="preserve"> et al. </w:t>
-      </w:r>
-      <w:proofErr w:type="spellStart"/>
+        <w:t xml:space="preserve">Fried, E. I., &amp; Kievit, R. A. (2016). The volumes of subcortical regions in depressed and healthy individuals are strikingly similar: A reinterpretation of the results by Schmaal et al. </w:t>
+      </w:r>
       <w:r>
         <w:rPr>
           <w:i/>
           <w:iCs/>
           <w:lang w:val="pl-PL"/>
         </w:rPr>
-        <w:t>Molecular</w:t>
-      </w:r>
-      <w:proofErr w:type="spellEnd"/>
+        <w:t>Molecular Psychiatry</w:t>
+      </w:r>
+      <w:r>
+        <w:rPr>
+          <w:lang w:val="pl-PL"/>
+        </w:rPr>
+        <w:t xml:space="preserve">, </w:t>
+      </w:r>
       <w:r>
         <w:rPr>
           <w:i/>
           <w:iCs/>
           <w:lang w:val="pl-PL"/>
         </w:rPr>
-        <w:t xml:space="preserve"> Psychiatry</w:t>
+        <w:t>21</w:t>
       </w:r>
       <w:r>
         <w:rPr>
           <w:lang w:val="pl-PL"/>
         </w:rPr>
-        <w:t xml:space="preserve">, </w:t>
+        <w:t>(6), 724–725. https://doi.org/10.1038/mp.2015.199</w:t>
+      </w:r>
+    </w:p>
+    <w:p>
+      <w:pPr>
+        <w:pStyle w:val="Bibliography"/>
+      </w:pPr>
+      <w:r>
+        <w:rPr>
+          <w:lang w:val="pl-PL"/>
+        </w:rPr>
+        <w:t xml:space="preserve">Golijani-Moghaddam, N., Hart, A., &amp; Dawson, D. L. (2013). </w:t>
+      </w:r>
+      <w:r>
+        <w:t xml:space="preserve">The Implicit Relational Assessment Procedure: Emerging reliability and validity data. </w:t>
       </w:r>
       <w:r>
         <w:rPr>
           <w:i/>
           <w:iCs/>
-          <w:lang w:val="pl-PL"/>
-        </w:rPr>
-        <w:t>21</w:t>
-      </w:r>
-      <w:r>
-        <w:rPr>
-          <w:lang w:val="pl-PL"/>
-        </w:rPr>
-        <w:t>(6), 724–725. https://doi.org/10.1038/mp.2015.199</w:t>
-      </w:r>
-    </w:p>
-    <w:p>
-      <w:pPr>
-        <w:pStyle w:val="Bibliography"/>
-      </w:pPr>
-      <w:proofErr w:type="spellStart"/>
-      <w:r>
-        <w:rPr>
-          <w:lang w:val="pl-PL"/>
-        </w:rPr>
-        <w:t>Golijani-Moghaddam</w:t>
-      </w:r>
-      <w:proofErr w:type="spellEnd"/>
-      <w:r>
-        <w:rPr>
-          <w:lang w:val="pl-PL"/>
-        </w:rPr>
-        <w:t xml:space="preserve">, N., Hart, A., &amp; Dawson, D. L. (2013). </w:t>
-      </w:r>
-      <w:r>
-        <w:t xml:space="preserve">The Implicit Relational Assessment Procedure: Emerging reliability and validity data. </w:t>
+        </w:rPr>
+        <w:t>Journal of Contextual Behavioral Science</w:t>
+      </w:r>
+      <w:r>
+        <w:t xml:space="preserve">, </w:t>
       </w:r>
       <w:r>
         <w:rPr>
           <w:i/>
           <w:iCs/>
         </w:rPr>
-        <w:t>Journal of Contextual Behavioral Science</w:t>
-      </w:r>
-      <w:r>
-        <w:t xml:space="preserve">, </w:t>
+        <w:t>2</w:t>
+      </w:r>
+      <w:r>
+        <w:t>(3–4), 105–119. https://doi.org/10.1016/j.jcbs.2013.05.002</w:t>
+      </w:r>
+    </w:p>
+    <w:p>
+      <w:pPr>
+        <w:pStyle w:val="Bibliography"/>
+      </w:pPr>
+      <w:r>
+        <w:t xml:space="preserve">Greenwald, A. G., &amp; Lai, C. K. (2020). Implicit Social Cognition. </w:t>
       </w:r>
       <w:r>
         <w:rPr>
           <w:i/>
           <w:iCs/>
         </w:rPr>
-        <w:t>2</w:t>
-      </w:r>
-      <w:r>
-        <w:t>(3–4), 105–119. https://doi.org/10.1016/j.jcbs.2013.05.002</w:t>
-      </w:r>
-    </w:p>
-    <w:p>
-      <w:pPr>
-        <w:pStyle w:val="Bibliography"/>
-      </w:pPr>
-      <w:r>
-        <w:t xml:space="preserve">Greenwald, A. G., &amp; Lai, C. K. (2020). Implicit Social Cognition. </w:t>
+        <w:t>Annual Review of Psychology</w:t>
+      </w:r>
+      <w:r>
+        <w:t xml:space="preserve">, </w:t>
       </w:r>
       <w:r>
         <w:rPr>
           <w:i/>
           <w:iCs/>
         </w:rPr>
-        <w:t>Annual Review of Psychology</w:t>
-      </w:r>
-      <w:r>
-        <w:t xml:space="preserve">, </w:t>
+        <w:t>71</w:t>
+      </w:r>
+      <w:r>
+        <w:t>(1), 419–445. https://doi.org/10.1146/annurev-psych-010419-050837</w:t>
+      </w:r>
+    </w:p>
+    <w:p>
+      <w:pPr>
+        <w:pStyle w:val="Bibliography"/>
+      </w:pPr>
+      <w:r>
+        <w:rPr>
+          <w:lang w:val="de-DE"/>
+        </w:rPr>
+        <w:t xml:space="preserve">Greenwald, A. G., McGhee, D. E., &amp; Schwartz, J. L. (1998). </w:t>
+      </w:r>
+      <w:r>
+        <w:t xml:space="preserve">Measuring individual differences in implicit cognition: The Implicit Association Test. </w:t>
       </w:r>
       <w:r>
         <w:rPr>
           <w:i/>
           <w:iCs/>
         </w:rPr>
-        <w:t>71</w:t>
-      </w:r>
-      <w:r>
-        <w:t>(1), 419–445. https://doi.org/10.1146/annurev-psych-010419-050837</w:t>
-      </w:r>
-    </w:p>
-    <w:p>
-      <w:pPr>
-        <w:pStyle w:val="Bibliography"/>
-      </w:pPr>
-      <w:r>
-        <w:rPr>
-          <w:lang w:val="de-DE"/>
-        </w:rPr>
-        <w:t xml:space="preserve">Greenwald, A. G., McGhee, D. E., &amp; Schwartz, J. L. (1998). </w:t>
-      </w:r>
-      <w:r>
-        <w:t xml:space="preserve">Measuring individual differences in implicit cognition: The Implicit Association Test. </w:t>
+        <w:t>Journal of Personality and Social Psychology</w:t>
+      </w:r>
+      <w:r>
+        <w:t xml:space="preserve">, </w:t>
       </w:r>
       <w:r>
         <w:rPr>
           <w:i/>
           <w:iCs/>
         </w:rPr>
-        <w:t>Journal of Personality and Social Psychology</w:t>
-      </w:r>
-      <w:r>
-        <w:t xml:space="preserve">, </w:t>
+        <w:t>74</w:t>
+      </w:r>
+      <w:r>
+        <w:t>(6), 1464–1480. https://doi.org/10.1037/0022-3514.74.6.1464</w:t>
+      </w:r>
+    </w:p>
+    <w:p>
+      <w:pPr>
+        <w:pStyle w:val="Bibliography"/>
+      </w:pPr>
+      <w:r>
+        <w:t xml:space="preserve">Heo, M., Kim, N., &amp; Faith, M. S. (2015). Statistical power as a function of Cronbach alpha of instrument questionnaire items. </w:t>
       </w:r>
       <w:r>
         <w:rPr>
           <w:i/>
           <w:iCs/>
         </w:rPr>
-        <w:t>74</w:t>
-      </w:r>
-      <w:r>
-        <w:t>(6), 1464–1480. https://doi.org/10.1037/0022-3514.74.6.1464</w:t>
-      </w:r>
-    </w:p>
-    <w:p>
-      <w:pPr>
-        <w:pStyle w:val="Bibliography"/>
-      </w:pPr>
-      <w:proofErr w:type="spellStart"/>
-      <w:r>
-        <w:t>Heo</w:t>
-      </w:r>
-      <w:proofErr w:type="spellEnd"/>
-      <w:r>
-        <w:t xml:space="preserve">, M., Kim, N., &amp; Faith, M. S. (2015). Statistical power as a function of Cronbach alpha of instrument questionnaire items. </w:t>
+        <w:t>BMC Medical Research Methodology</w:t>
+      </w:r>
+      <w:r>
+        <w:t xml:space="preserve">, </w:t>
       </w:r>
       <w:r>
         <w:rPr>
           <w:i/>
           <w:iCs/>
         </w:rPr>
-        <w:t>BMC Medical Research Methodology</w:t>
-      </w:r>
-      <w:r>
-        <w:t xml:space="preserve">, </w:t>
+        <w:t>15</w:t>
+      </w:r>
+      <w:r>
+        <w:t>. https://doi.org/10.1186/s12874-015-0070-6</w:t>
+      </w:r>
+    </w:p>
+    <w:p>
+      <w:pPr>
+        <w:pStyle w:val="Bibliography"/>
+      </w:pPr>
+      <w:r>
+        <w:t xml:space="preserve">Hussey, I., &amp; Drake, C. E. (2020). The Implicit Relational Assessment Procedure demonstrates poor internal consistency and test-retest reliability: A meta-analysis. </w:t>
       </w:r>
       <w:r>
         <w:rPr>
           <w:i/>
           <w:iCs/>
         </w:rPr>
-        <w:t>15</w:t>
-      </w:r>
-      <w:r>
-        <w:t>. https://doi.org/10.1186/s12874-015-0070-6</w:t>
+        <w:t>Preprint</w:t>
+      </w:r>
+      <w:r>
+        <w:t>. https://doi.org/10.31234/osf.io/ge3k7</w:t>
       </w:r>
     </w:p>
     <w:p>
@@ -4309,186 +4287,91 @@
         <w:pStyle w:val="Bibliography"/>
       </w:pPr>
       <w:r>
-        <w:t xml:space="preserve">Hussey, I., &amp; Drake, C. E. (2020). The Implicit Relational Assessment Procedure demonstrates poor internal consistency and test-retest reliability: A meta-analysis. </w:t>
+        <w:t xml:space="preserve">Lakens, D. (2013). Calculating and reporting effect sizes to facilitate cumulative science: A practical primer for t-tests and ANOVAs. </w:t>
       </w:r>
       <w:r>
         <w:rPr>
           <w:i/>
           <w:iCs/>
         </w:rPr>
-        <w:t>Preprint</w:t>
-      </w:r>
-      <w:r>
-        <w:t>. https://doi.org/10.31234/osf.io/ge3k7</w:t>
-      </w:r>
-    </w:p>
-    <w:p>
-      <w:pPr>
-        <w:pStyle w:val="Bibliography"/>
-      </w:pPr>
-      <w:proofErr w:type="spellStart"/>
-      <w:r>
-        <w:t>Lakens</w:t>
-      </w:r>
-      <w:proofErr w:type="spellEnd"/>
-      <w:r>
-        <w:t xml:space="preserve">, D. (2013). Calculating and reporting effect sizes to facilitate cumulative science: A practical primer for t-tests and ANOVAs. </w:t>
+        <w:t>Frontiers in Psychology</w:t>
+      </w:r>
+      <w:r>
+        <w:t xml:space="preserve">, </w:t>
       </w:r>
       <w:r>
         <w:rPr>
           <w:i/>
           <w:iCs/>
         </w:rPr>
-        <w:t>Frontiers in Psychology</w:t>
-      </w:r>
-      <w:r>
-        <w:t xml:space="preserve">, </w:t>
+        <w:t>4</w:t>
+      </w:r>
+      <w:r>
+        <w:t>. https://doi.org/10.3389/fpsyg.2013.00863</w:t>
+      </w:r>
+    </w:p>
+    <w:p>
+      <w:pPr>
+        <w:pStyle w:val="Bibliography"/>
+      </w:pPr>
+      <w:r>
+        <w:t xml:space="preserve">Lakens, D., Page-Gould, E., van Assen, M. A. L. M., Spellman, B., Schönbrodt, F. D., Hasselman, F., Corker, K. S., Grange, J., Sharples, A., Cavender, C., Augusteijn, H., Augusteijn, H., Gerger, H., Locher, C., Miller, I. D., Anvari, F., &amp; Scheel, A. M. (2017). </w:t>
       </w:r>
       <w:r>
         <w:rPr>
           <w:i/>
           <w:iCs/>
         </w:rPr>
-        <w:t>4</w:t>
-      </w:r>
-      <w:r>
-        <w:t>. https://doi.org/10.3389/fpsyg.2013.00863</w:t>
+        <w:t>Examining the Reproducibility of Meta-Analyses in Psychology: A Preliminary Report</w:t>
+      </w:r>
+      <w:r>
+        <w:t xml:space="preserve"> [Preprint]. BITSS. https://doi.org/10.31222/osf.io/xfbjf</w:t>
       </w:r>
     </w:p>
     <w:p>
       <w:pPr>
         <w:pStyle w:val="Bibliography"/>
       </w:pPr>
-      <w:proofErr w:type="spellStart"/>
-      <w:r>
-        <w:t>Lakens</w:t>
-      </w:r>
-      <w:proofErr w:type="spellEnd"/>
-      <w:r>
-        <w:t xml:space="preserve">, D., Page-Gould, E., van Assen, M. A. L. M., Spellman, B., </w:t>
-      </w:r>
-      <w:proofErr w:type="spellStart"/>
-      <w:r>
-        <w:t>Schönbrodt</w:t>
-      </w:r>
-      <w:proofErr w:type="spellEnd"/>
-      <w:r>
-        <w:t xml:space="preserve">, F. D., </w:t>
-      </w:r>
-      <w:proofErr w:type="spellStart"/>
-      <w:r>
-        <w:t>Hasselman</w:t>
-      </w:r>
-      <w:proofErr w:type="spellEnd"/>
-      <w:r>
-        <w:t xml:space="preserve">, F., Corker, K. S., Grange, J., Sharples, A., Cavender, C., </w:t>
-      </w:r>
-      <w:proofErr w:type="spellStart"/>
-      <w:r>
-        <w:t>Augusteijn</w:t>
-      </w:r>
-      <w:proofErr w:type="spellEnd"/>
-      <w:r>
-        <w:t xml:space="preserve">, H., </w:t>
-      </w:r>
-      <w:proofErr w:type="spellStart"/>
-      <w:r>
-        <w:t>Augusteijn</w:t>
-      </w:r>
-      <w:proofErr w:type="spellEnd"/>
-      <w:r>
-        <w:t xml:space="preserve">, H., </w:t>
-      </w:r>
-      <w:proofErr w:type="spellStart"/>
-      <w:r>
-        <w:t>Gerger</w:t>
-      </w:r>
-      <w:proofErr w:type="spellEnd"/>
-      <w:r>
-        <w:t xml:space="preserve">, H., </w:t>
-      </w:r>
-      <w:proofErr w:type="spellStart"/>
-      <w:r>
-        <w:t>Locher</w:t>
-      </w:r>
-      <w:proofErr w:type="spellEnd"/>
-      <w:r>
-        <w:t xml:space="preserve">, C., Miller, I. D., </w:t>
-      </w:r>
-      <w:proofErr w:type="spellStart"/>
-      <w:r>
-        <w:t>Anvari</w:t>
-      </w:r>
-      <w:proofErr w:type="spellEnd"/>
-      <w:r>
-        <w:t xml:space="preserve">, F., &amp; Scheel, A. M. (2017). </w:t>
+      <w:r>
+        <w:t xml:space="preserve">Maassen, E., Assen, M. A. L. M. van, Nuijten, M. B., Olsson-Collentine, A., &amp; Wicherts, J. M. (2020). Reproducibility of individual effect sizes in meta-analyses in psychology. </w:t>
       </w:r>
       <w:r>
         <w:rPr>
           <w:i/>
           <w:iCs/>
         </w:rPr>
-        <w:t>Examining the Reproducibility of Meta-Analyses in Psychology: A Preliminary Report</w:t>
-      </w:r>
-      <w:r>
-        <w:t xml:space="preserve"> [Preprint]. BITSS. https://doi.org/10.31222/osf.io/xfbjf</w:t>
-      </w:r>
-    </w:p>
-    <w:p>
-      <w:pPr>
-        <w:pStyle w:val="Bibliography"/>
-      </w:pPr>
-      <w:proofErr w:type="spellStart"/>
-      <w:r>
-        <w:t>Maassen</w:t>
-      </w:r>
-      <w:proofErr w:type="spellEnd"/>
-      <w:r>
-        <w:t xml:space="preserve">, E., Assen, M. A. L. M. van, </w:t>
-      </w:r>
-      <w:proofErr w:type="spellStart"/>
-      <w:r>
-        <w:t>Nuijten</w:t>
-      </w:r>
-      <w:proofErr w:type="spellEnd"/>
-      <w:r>
-        <w:t>, M. B., Olsson-</w:t>
-      </w:r>
-      <w:proofErr w:type="spellStart"/>
-      <w:r>
-        <w:t>Collentine</w:t>
-      </w:r>
-      <w:proofErr w:type="spellEnd"/>
-      <w:r>
-        <w:t xml:space="preserve">, A., &amp; </w:t>
-      </w:r>
-      <w:proofErr w:type="spellStart"/>
-      <w:r>
-        <w:t>Wicherts</w:t>
-      </w:r>
-      <w:proofErr w:type="spellEnd"/>
-      <w:r>
-        <w:t xml:space="preserve">, J. M. (2020). Reproducibility of individual effect sizes in meta-analyses in psychology. </w:t>
+        <w:t>PLOS ONE</w:t>
+      </w:r>
+      <w:r>
+        <w:t xml:space="preserve">, </w:t>
       </w:r>
       <w:r>
         <w:rPr>
           <w:i/>
           <w:iCs/>
         </w:rPr>
-        <w:t>PLOS ONE</w:t>
-      </w:r>
-      <w:r>
-        <w:t xml:space="preserve">, </w:t>
+        <w:t>15</w:t>
+      </w:r>
+      <w:r>
+        <w:t>(5), e0233107. https://doi.org/10.1371/journal.pone.0233107</w:t>
+      </w:r>
+    </w:p>
+    <w:p>
+      <w:pPr>
+        <w:pStyle w:val="Bibliography"/>
+      </w:pPr>
+      <w:r>
+        <w:t xml:space="preserve">Parsons, S. (2018). </w:t>
       </w:r>
       <w:r>
         <w:rPr>
           <w:i/>
           <w:iCs/>
         </w:rPr>
-        <w:t>15</w:t>
-      </w:r>
-      <w:r>
-        <w:t>(5), e0233107. https://doi.org/10.1371/journal.pone.0233107</w:t>
+        <w:t>Visualising two approaches to explore reliability-power relationships</w:t>
+      </w:r>
+      <w:r>
+        <w:t>. https://doi.org/10.31234/osf.io/qh5mf</w:t>
       </w:r>
     </w:p>
     <w:p>
@@ -4496,26 +4379,33 @@
         <w:pStyle w:val="Bibliography"/>
       </w:pPr>
       <w:r>
-        <w:t xml:space="preserve">Parsons, S. (2018). </w:t>
-      </w:r>
-      <w:proofErr w:type="spellStart"/>
+        <w:rPr>
+          <w:lang w:val="nl-NL"/>
+        </w:rPr>
+        <w:t xml:space="preserve">Roefs, A., Huijding, J., Smulders, F. T. Y., MacLeod, C. M., de Jong, P. J., Wiers, R. W., &amp; Jansen, A. T. M. (2011). </w:t>
+      </w:r>
+      <w:r>
+        <w:t xml:space="preserve">Implicit measures of association in psychopathology research. </w:t>
+      </w:r>
       <w:r>
         <w:rPr>
           <w:i/>
           <w:iCs/>
         </w:rPr>
-        <w:t>Visualising</w:t>
-      </w:r>
-      <w:proofErr w:type="spellEnd"/>
+        <w:t>Psychological Bulletin</w:t>
+      </w:r>
+      <w:r>
+        <w:t xml:space="preserve">, </w:t>
+      </w:r>
       <w:r>
         <w:rPr>
           <w:i/>
           <w:iCs/>
         </w:rPr>
-        <w:t xml:space="preserve"> two approaches to explore reliability-power relationships</w:t>
-      </w:r>
-      <w:r>
-        <w:t>. https://doi.org/10.31234/osf.io/qh5mf</w:t>
+        <w:t>137</w:t>
+      </w:r>
+      <w:r>
+        <w:t>(1), 149–193. https://doi.org/10.1037/a0021729</w:t>
       </w:r>
     </w:p>
     <w:p>
@@ -4523,60 +4413,7 @@
         <w:pStyle w:val="Bibliography"/>
       </w:pPr>
       <w:r>
-        <w:rPr>
-          <w:lang w:val="nl-NL"/>
-        </w:rPr>
-        <w:t xml:space="preserve">Roefs, A., </w:t>
-      </w:r>
-      <w:proofErr w:type="spellStart"/>
-      <w:r>
-        <w:rPr>
-          <w:lang w:val="nl-NL"/>
-        </w:rPr>
-        <w:t>Huijding</w:t>
-      </w:r>
-      <w:proofErr w:type="spellEnd"/>
-      <w:r>
-        <w:rPr>
-          <w:lang w:val="nl-NL"/>
-        </w:rPr>
-        <w:t xml:space="preserve">, J., Smulders, F. T. Y., MacLeod, C. M., de Jong, P. J., Wiers, R. W., &amp; Jansen, A. T. M. (2011). </w:t>
-      </w:r>
-      <w:r>
-        <w:t xml:space="preserve">Implicit measures of association in psychopathology research. </w:t>
-      </w:r>
-      <w:r>
-        <w:rPr>
-          <w:i/>
-          <w:iCs/>
-        </w:rPr>
-        <w:t>Psychological Bulletin</w:t>
-      </w:r>
-      <w:r>
-        <w:t xml:space="preserve">, </w:t>
-      </w:r>
-      <w:r>
-        <w:rPr>
-          <w:i/>
-          <w:iCs/>
-        </w:rPr>
-        <w:t>137</w:t>
-      </w:r>
-      <w:r>
-        <w:t>(1), 149–193. https://doi.org/10.1037/a0021729</w:t>
-      </w:r>
-    </w:p>
-    <w:p>
-      <w:pPr>
-        <w:pStyle w:val="Bibliography"/>
-      </w:pPr>
-      <w:proofErr w:type="spellStart"/>
-      <w:r>
-        <w:t>Vahey</w:t>
-      </w:r>
-      <w:proofErr w:type="spellEnd"/>
-      <w:r>
-        <w:t xml:space="preserve">, N. A., Nicholson, E., &amp; Barnes-Holmes, D. (2015). A meta-analysis of criterion effects for the Implicit Relational Assessment Procedure (IRAP) in the clinical domain. </w:t>
+        <w:t xml:space="preserve">Vahey, N. A., Nicholson, E., &amp; Barnes-Holmes, D. (2015). A meta-analysis of criterion effects for the Implicit Relational Assessment Procedure (IRAP) in the clinical domain. </w:t>
       </w:r>
       <w:r>
         <w:rPr>
@@ -4766,13 +4603,7 @@
         <w:t xml:space="preserve">IH was supported by Ghent University grant 01P05517 </w:t>
       </w:r>
       <w:r>
-        <w:t>(</w:t>
-      </w:r>
-      <w:r>
-        <w:t xml:space="preserve">awarded in </w:t>
-      </w:r>
-      <w:r>
-        <w:t xml:space="preserve">2017) </w:t>
+        <w:t xml:space="preserve">(awarded in 2017) </w:t>
       </w:r>
       <w:r>
         <w:t>and the META-REP Priority Program of the German Research Foundation (#464488178)</w:t>
@@ -5131,10 +4962,7 @@
         <w:t xml:space="preserve"> author, </w:t>
       </w:r>
       <w:r>
-        <w:t>Ian Hussey (</w:t>
-      </w:r>
-      <w:r>
-        <w:t>osf.io/</w:t>
+        <w:t>Ian Hussey (osf.io/</w:t>
       </w:r>
       <w:r>
         <w:t>3kzh8</w:t>
@@ -5922,6 +5750,7 @@
   <w:style w:type="character" w:default="1" w:styleId="DefaultParagraphFont">
     <w:name w:val="Default Paragraph Font"/>
     <w:uiPriority w:val="1"/>
+    <w:semiHidden/>
     <w:unhideWhenUsed/>
   </w:style>
   <w:style w:type="table" w:default="1" w:styleId="TableNormal">

</xml_diff>

<commit_message>
Update Stage 1 Verification Report Submission Template.docx
</commit_message>
<xml_diff>
--- a/manuscript/Stage 1 Verification Report Submission Template.docx
+++ b/manuscript/Stage 1 Verification Report Submission Template.docx
@@ -24,15 +24,7 @@
         <w:t xml:space="preserve">Verification Report: </w:t>
       </w:r>
       <w:r>
-        <w:t xml:space="preserve">A critical reanalysis of </w:t>
-      </w:r>
-      <w:proofErr w:type="spellStart"/>
-      <w:r>
-        <w:t>Vahey</w:t>
-      </w:r>
-      <w:proofErr w:type="spellEnd"/>
-      <w:r>
-        <w:t xml:space="preserve"> et al. (2015) “A meta-analysis of criterion effects for the Implicit Relational Assessment Procedure (IRAP) in the clinical domain”</w:t>
+        <w:t>A critical reanalysis of Vahey et al. (2015) “A meta-analysis of criterion effects for the Implicit Relational Assessment Procedure (IRAP) in the clinical domain”</w:t>
       </w:r>
     </w:p>
     <w:p/>
@@ -50,481 +42,438 @@
           <w:lang w:val="en-GB"/>
         </w:rPr>
       </w:pPr>
-      <w:proofErr w:type="spellStart"/>
       <w:r>
         <w:rPr>
           <w:lang w:val="en-GB"/>
         </w:rPr>
-        <w:t>Vahey</w:t>
-      </w:r>
-      <w:proofErr w:type="spellEnd"/>
+        <w:t>Vahey et al.</w:t>
+      </w:r>
       <w:r>
         <w:rPr>
           <w:lang w:val="en-GB"/>
         </w:rPr>
-        <w:t xml:space="preserve"> et al.</w:t>
+        <w:t>’s</w:t>
       </w:r>
       <w:r>
         <w:rPr>
           <w:lang w:val="en-GB"/>
         </w:rPr>
-        <w:t>’s</w:t>
+        <w:t xml:space="preserve"> (2015) meta-analysis of clinically-relevant studies </w:t>
       </w:r>
       <w:r>
         <w:rPr>
           <w:lang w:val="en-GB"/>
         </w:rPr>
-        <w:t xml:space="preserve"> (2015) meta-analysis of clinically-relevant studies </w:t>
+        <w:t xml:space="preserve">using the </w:t>
+      </w:r>
+      <w:r>
+        <w:t xml:space="preserve">Implicit Relational Assessment Procedure (IRAP) </w:t>
       </w:r>
       <w:r>
         <w:rPr>
           <w:lang w:val="en-GB"/>
         </w:rPr>
-        <w:t xml:space="preserve">using the </w:t>
-      </w:r>
-      <w:r>
-        <w:t>Implicit Relational Assessment Procedure (IRAP)</w:t>
-      </w:r>
-      <w:r>
+        <w:t xml:space="preserve">concluded that </w:t>
+      </w:r>
+      <w:r>
+        <w:rPr>
+          <w:lang w:val="en-GB"/>
+        </w:rPr>
+        <w:t>it</w:t>
+      </w:r>
+      <w:r>
+        <w:rPr>
+          <w:lang w:val="en-GB"/>
+        </w:rPr>
+        <w:t xml:space="preserve"> has </w:t>
+      </w:r>
+      <w:r>
+        <w:rPr>
+          <w:lang w:val="en-GB"/>
+        </w:rPr>
+        <w:t xml:space="preserve">potential </w:t>
+      </w:r>
+      <w:r>
+        <w:rPr>
+          <w:lang w:val="en-GB"/>
+        </w:rPr>
+        <w:t>“</w:t>
+      </w:r>
+      <w:r>
+        <w:rPr>
+          <w:lang w:val="en-GB"/>
+        </w:rPr>
+        <w:t>as a tool for clinical assessment”</w:t>
+      </w:r>
+      <w:r>
+        <w:rPr>
+          <w:lang w:val="en-GB"/>
+        </w:rPr>
+        <w:t xml:space="preserve">. They reported </w:t>
+      </w:r>
+      <w:r>
+        <w:rPr>
+          <w:lang w:val="en-GB"/>
+        </w:rPr>
+        <w:t xml:space="preserve">power analyses </w:t>
+      </w:r>
+      <w:r>
+        <w:rPr>
+          <w:lang w:val="en-GB"/>
+        </w:rPr>
+        <w:t xml:space="preserve">which have since </w:t>
+      </w:r>
+      <w:r>
+        <w:rPr>
+          <w:lang w:val="en-GB"/>
+        </w:rPr>
+        <w:t xml:space="preserve">been </w:t>
+      </w:r>
+      <w:r>
+        <w:rPr>
+          <w:lang w:val="en-GB"/>
+        </w:rPr>
+        <w:t xml:space="preserve">frequently </w:t>
+      </w:r>
+      <w:r>
+        <w:rPr>
+          <w:lang w:val="en-GB"/>
+        </w:rPr>
+        <w:t xml:space="preserve">cited as a rationale for </w:t>
+      </w:r>
+      <w:r>
+        <w:rPr>
+          <w:lang w:val="en-GB"/>
+        </w:rPr>
+        <w:t>sample size</w:t>
+      </w:r>
+      <w:r>
+        <w:rPr>
+          <w:lang w:val="en-GB"/>
+        </w:rPr>
+        <w:t xml:space="preserve"> determination. </w:t>
+      </w:r>
+      <w:r>
+        <w:rPr>
+          <w:lang w:val="en-GB"/>
+        </w:rPr>
+        <w:t>T</w:t>
+      </w:r>
+      <w:r>
+        <w:rPr>
+          <w:lang w:val="en-GB"/>
+        </w:rPr>
+        <w:t xml:space="preserve">he current article assesses the computational reproducibility of </w:t>
+      </w:r>
+      <w:r>
+        <w:rPr>
+          <w:lang w:val="en-GB"/>
+        </w:rPr>
+        <w:t xml:space="preserve">Vahey et al.’s claims. </w:t>
+      </w:r>
+      <w:r>
+        <w:rPr>
+          <w:lang w:val="en-GB"/>
+        </w:rPr>
+        <w:t>On the whole, conclusions could not be reproduced and m</w:t>
+      </w:r>
+      <w:r>
+        <w:rPr>
+          <w:lang w:val="en-GB"/>
+        </w:rPr>
+        <w:t>any apparent errors were detected</w:t>
+      </w:r>
+      <w:r>
+        <w:rPr>
+          <w:lang w:val="en-GB"/>
+        </w:rPr>
+        <w:t xml:space="preserve">, </w:t>
+      </w:r>
+      <w:r>
+        <w:rPr>
+          <w:lang w:val="en-GB"/>
+        </w:rPr>
+        <w:t>generally in favour of over</w:t>
+      </w:r>
+      <w:r>
+        <w:rPr>
+          <w:lang w:val="en-GB"/>
+        </w:rPr>
+        <w:t>-</w:t>
+      </w:r>
+      <w:r>
+        <w:rPr>
+          <w:lang w:val="en-GB"/>
+        </w:rPr>
+        <w:t xml:space="preserve">estimating the IRAP’s validity. </w:t>
+      </w:r>
+      <w:r>
+        <w:rPr>
+          <w:lang w:val="en-GB"/>
+        </w:rPr>
+        <w:t>A new meta-analysis and power analysis suggest</w:t>
+      </w:r>
+      <w:r>
+        <w:rPr>
+          <w:lang w:val="en-GB"/>
+        </w:rPr>
+        <w:t>ed</w:t>
+      </w:r>
+      <w:r>
+        <w:rPr>
+          <w:lang w:val="en-GB"/>
+        </w:rPr>
+        <w:t xml:space="preserve"> that the IRAP has weak criterion validity </w:t>
+      </w:r>
+      <w:r>
+        <w:rPr>
+          <w:lang w:val="en-GB"/>
+        </w:rPr>
+        <w:t xml:space="preserve">for clinically-relevant </w:t>
+      </w:r>
+      <w:r>
+        <w:rPr>
+          <w:lang w:val="en-GB"/>
+        </w:rPr>
+        <w:t xml:space="preserve">variables </w:t>
+      </w:r>
+      <w:r>
+        <w:rPr>
+          <w:lang w:val="en-GB"/>
+        </w:rPr>
+        <w:t>and requires very large sample sizes.</w:t>
+      </w:r>
+      <w:r>
+        <w:rPr>
+          <w:lang w:val="en-GB"/>
+        </w:rPr>
         <w:t xml:space="preserve"> </w:t>
       </w:r>
-      <w:r>
-        <w:rPr>
-          <w:lang w:val="en-GB"/>
-        </w:rPr>
-        <w:t xml:space="preserve">concluded that </w:t>
-      </w:r>
-      <w:r>
-        <w:rPr>
-          <w:lang w:val="en-GB"/>
-        </w:rPr>
-        <w:t>it</w:t>
-      </w:r>
-      <w:r>
-        <w:rPr>
-          <w:lang w:val="en-GB"/>
-        </w:rPr>
-        <w:t xml:space="preserve"> has </w:t>
-      </w:r>
-      <w:r>
-        <w:rPr>
-          <w:lang w:val="en-GB"/>
-        </w:rPr>
-        <w:t xml:space="preserve">potential </w:t>
-      </w:r>
-      <w:r>
-        <w:rPr>
-          <w:lang w:val="en-GB"/>
-        </w:rPr>
-        <w:t>“</w:t>
-      </w:r>
-      <w:r>
-        <w:rPr>
-          <w:lang w:val="en-GB"/>
-        </w:rPr>
-        <w:t>as a tool for clinical assessment”</w:t>
-      </w:r>
-      <w:r>
-        <w:rPr>
-          <w:lang w:val="en-GB"/>
-        </w:rPr>
-        <w:t xml:space="preserve">. They reported </w:t>
-      </w:r>
-      <w:r>
-        <w:rPr>
-          <w:lang w:val="en-GB"/>
-        </w:rPr>
-        <w:t xml:space="preserve">power analyses </w:t>
-      </w:r>
-      <w:r>
-        <w:rPr>
-          <w:lang w:val="en-GB"/>
-        </w:rPr>
-        <w:t xml:space="preserve">which have since </w:t>
-      </w:r>
-      <w:r>
-        <w:rPr>
-          <w:lang w:val="en-GB"/>
-        </w:rPr>
-        <w:t xml:space="preserve">been </w:t>
-      </w:r>
-      <w:r>
-        <w:rPr>
-          <w:lang w:val="en-GB"/>
-        </w:rPr>
-        <w:t xml:space="preserve">frequently </w:t>
-      </w:r>
-      <w:r>
-        <w:rPr>
-          <w:lang w:val="en-GB"/>
-        </w:rPr>
-        <w:t xml:space="preserve">cited as a rationale for </w:t>
-      </w:r>
-      <w:r>
-        <w:rPr>
-          <w:lang w:val="en-GB"/>
-        </w:rPr>
-        <w:t>sample size</w:t>
-      </w:r>
-      <w:r>
-        <w:rPr>
-          <w:lang w:val="en-GB"/>
-        </w:rPr>
-        <w:t xml:space="preserve"> determination. </w:t>
-      </w:r>
-      <w:r>
-        <w:rPr>
-          <w:lang w:val="en-GB"/>
-        </w:rPr>
-        <w:t>T</w:t>
-      </w:r>
-      <w:r>
-        <w:rPr>
-          <w:lang w:val="en-GB"/>
-        </w:rPr>
-        <w:t xml:space="preserve">he current article assesses the computational reproducibility of </w:t>
-      </w:r>
-      <w:proofErr w:type="spellStart"/>
-      <w:r>
-        <w:rPr>
-          <w:lang w:val="en-GB"/>
-        </w:rPr>
-        <w:t>Vahey</w:t>
-      </w:r>
-      <w:proofErr w:type="spellEnd"/>
-      <w:r>
-        <w:rPr>
-          <w:lang w:val="en-GB"/>
-        </w:rPr>
-        <w:t xml:space="preserve"> et al.’s claims. </w:t>
-      </w:r>
-      <w:r>
-        <w:rPr>
-          <w:lang w:val="en-GB"/>
-        </w:rPr>
-        <w:t>On the whole, conclusions could not be reproduced and m</w:t>
-      </w:r>
-      <w:r>
-        <w:rPr>
-          <w:lang w:val="en-GB"/>
-        </w:rPr>
-        <w:t>any apparent errors were detected</w:t>
-      </w:r>
-      <w:r>
-        <w:rPr>
-          <w:lang w:val="en-GB"/>
-        </w:rPr>
-        <w:t xml:space="preserve">, </w:t>
-      </w:r>
-      <w:r>
-        <w:rPr>
-          <w:lang w:val="en-GB"/>
-        </w:rPr>
-        <w:t>generally in favour of over</w:t>
-      </w:r>
-      <w:r>
-        <w:rPr>
-          <w:lang w:val="en-GB"/>
-        </w:rPr>
-        <w:t>-</w:t>
-      </w:r>
-      <w:r>
-        <w:rPr>
-          <w:lang w:val="en-GB"/>
-        </w:rPr>
-        <w:t xml:space="preserve">estimating the IRAP’s validity. </w:t>
-      </w:r>
-      <w:r>
-        <w:rPr>
-          <w:lang w:val="en-GB"/>
-        </w:rPr>
-        <w:t>A new meta-analysis and power analysis suggest</w:t>
-      </w:r>
-      <w:r>
-        <w:rPr>
-          <w:lang w:val="en-GB"/>
-        </w:rPr>
-        <w:t>ed</w:t>
-      </w:r>
-      <w:r>
-        <w:rPr>
-          <w:lang w:val="en-GB"/>
-        </w:rPr>
-        <w:t xml:space="preserve"> that the IRAP has weak criterion validity </w:t>
-      </w:r>
-      <w:r>
-        <w:rPr>
-          <w:lang w:val="en-GB"/>
-        </w:rPr>
-        <w:t xml:space="preserve">for clinically-relevant </w:t>
-      </w:r>
-      <w:r>
-        <w:rPr>
-          <w:lang w:val="en-GB"/>
-        </w:rPr>
-        <w:t xml:space="preserve">variables </w:t>
-      </w:r>
-      <w:r>
-        <w:rPr>
-          <w:lang w:val="en-GB"/>
-        </w:rPr>
-        <w:t>and requires very large sample sizes.</w:t>
-      </w:r>
-      <w:r>
-        <w:rPr>
-          <w:lang w:val="en-GB"/>
-        </w:rPr>
+    </w:p>
+    <w:p/>
+    <w:p>
+      <w:pPr>
+        <w:pStyle w:val="Heading1"/>
+      </w:pPr>
+      <w:r>
+        <w:t>Keywords</w:t>
+      </w:r>
+    </w:p>
+    <w:p>
+      <w:r>
+        <w:t>implicit relational assessment procedure; i</w:t>
+      </w:r>
+      <w:r>
+        <w:t>mplicit attitudes; meta-analysis; criterion validity; verification report</w:t>
+      </w:r>
+    </w:p>
+    <w:p/>
+    <w:p>
+      <w:pPr>
+        <w:pStyle w:val="Heading1"/>
+      </w:pPr>
+      <w:r>
+        <w:t>Introduction</w:t>
+      </w:r>
+    </w:p>
+    <w:p>
+      <w:r>
+        <w:rPr>
+          <w:highlight w:val="yellow"/>
+        </w:rPr>
+        <w:t>At minimum, the introduction should include a brief introduction to the topic, and a clear justification of the importance of the verification attempt.</w:t>
+      </w:r>
+    </w:p>
+    <w:p/>
+    <w:p>
+      <w:r>
+        <w:t xml:space="preserve">Indirect measures of implicit attitudes have seen wide use in </w:t>
+      </w:r>
+      <w:r>
+        <w:t xml:space="preserve">many areas of psychology </w:t>
+      </w:r>
+      <w:r>
+        <w:t xml:space="preserve">research over the last twenty </w:t>
+      </w:r>
+      <w:r>
+        <w:t xml:space="preserve">five </w:t>
+      </w:r>
+      <w:r>
+        <w:t>years</w:t>
+      </w:r>
+      <w:r>
+        <w:rPr>
+          <w:lang w:val="en-IE"/>
+        </w:rPr>
+        <w:t xml:space="preserve">, including psychopathology research </w:t>
+      </w:r>
+      <w:r>
+        <w:fldChar w:fldCharType="begin"/>
+      </w:r>
+      <w:r>
+        <w:instrText xml:space="preserve"> ADDIN ZOTERO_ITEM CSL_CITATION {"citationID":"tbpVPz5K","properties":{"formattedCitation":"(e.g., Greenwald &amp; Lai, 2020; Roefs et al., 2011)","plainCitation":"(e.g., Greenwald &amp; Lai, 2020; Roefs et al., 2011)","noteIndex":0},"citationItems":[{"id":24,"uris":["http://zotero.org/users/1687755/items/UQYJYU63"],"itemData":{"id":24,"type":"article-journal","abstract":"In the last 20 years, research on implicit social cognition has established that social judgments and behavior are guided by attitudes and stereotypes of which the actor may lack awareness. Research using the methods of implicit social cognition has produced the concept of implicit bias, which has generated wide attention not only in social, clinical, and developmental psychology, but also in disciplines outside of psychology, including business, law, criminal justice, medicine, education, and political science. Although this rapidly growing body of research offers prospects of useful societal applications, the theory needed to confidently guide those applications remains insufficiently developed. This article describes the methods that have been developed, the findings that have been obtained, and the theoretical questions that remain to be answered.","container-title":"Annual Review of Psychology","DOI":"10.1146/annurev-psych-010419-050837","issue":"1","note":"_eprint: https://doi.org/10.1146/annurev-psych-010419-050837\nPMID: 31640465","page":"419-445","source":"Annual Reviews","title":"Implicit Social Cognition","volume":"71","author":[{"family":"Greenwald","given":"Anthony G."},{"family":"Lai","given":"Calvin K."}],"issued":{"date-parts":[["2020"]]}},"label":"page","prefix":"e.g., "},{"id":1425,"uris":["http://zotero.org/users/1687755/items/R37R9SNK"],"itemData":{"id":1425,"type":"article-journal","abstract":"Studies obtaining implicit measures of associations in Diagnostic and Statistical Manual of Mental Disorders (4th ed., Text Revision; American Psychiatric Association, 2000) Axis I psychopathology are organized into three categories: (a) studies comparing groups having a disorder with controls, (b) experimental validity studies, and (c) incremental and predictive validity studies. In the first category, implicit measures of disorder-relevant associations were consistent with explicit beliefs for some disorders (e.g., specific phobia), but for other disorders evidence was either mixed (e.g., panic disorder) or inconsistent with explicit beliefs (e.g., pain disorder). For substance use disorders and overeating, expected positive and unexpected negative associations with craved substances were found consistently. Contrary to expectation, implicit measures of self-esteem were consistently positive for patients with depressive disorder, social phobia, and body dysmorphic disorder. In the second category, short-term manipulations of disorder-relevant states generally affected implicit measures as expected. Therapeutic interventions affected implicit measures for one type of specific phobia, social phobia, and panic disorder, but not for alcohol use disorders or obesity. In the third category, implicit measures had predictive value for certain psychopathological behaviors, sometimes moderated by the availability of cognitive resources (e.g., for alcohol and food, only when cognitive resources were limited). The strengths of implicit measures include (a) converging evidence for dysfunctional beliefs regarding certain disorders and consistent new insights for other disorders and (b) prediction of some psychopathological behaviors that explicit measures cannot explain. Weaknesses include (a) that findings were inconsistent for some disorders, raising doubts about the validity of the measures, and (b) that understanding of the concept \"implicit\" is incomplete.","container-title":"Psychological bulletin","DOI":"10.1037/a0021729","ISSN":"1939-1455","issue":"1","journalAbbreviation":"Psychol Bull","language":"eng","note":"PMID: 21219060","page":"149-193","source":"NCBI PubMed","title":"Implicit measures of association in psychopathology research","volume":"137","author":[{"family":"Roefs","given":"Anne"},{"family":"Huijding","given":"Jorg"},{"family":"Smulders","given":"Fren T Y"},{"family":"MacLeod","given":"Colin M"},{"family":"Jong","given":"Peter J","non-dropping-particle":"de"},{"family":"Wiers","given":"Reinout W"},{"family":"Jansen","given":"Anita T M"}],"issued":{"date-parts":[["2011",1]]}},"label":"page"}],"schema":"https://github.com/citation-style-language/schema/raw/master/csl-citation.json"} </w:instrText>
+      </w:r>
+      <w:r>
+        <w:fldChar w:fldCharType="separate"/>
+      </w:r>
+      <w:r>
+        <w:t>(e.g., Greenwald &amp; Lai, 2020; Roefs et al., 2011)</w:t>
+      </w:r>
+      <w:r>
+        <w:rPr>
+          <w:lang w:val="en-IE"/>
+        </w:rPr>
+        <w:fldChar w:fldCharType="end"/>
+      </w:r>
+      <w:r>
+        <w:t xml:space="preserve">. Unlike self-reports, </w:t>
+      </w:r>
+      <w:r>
+        <w:t xml:space="preserve">implicit </w:t>
+      </w:r>
+      <w:r>
+        <w:t xml:space="preserve">measures aim to </w:t>
+      </w:r>
+      <w:r>
+        <w:t xml:space="preserve">infer individuals’ attitudes through reaction time biases, misattributions, and other forms of automatic </w:t>
+      </w:r>
+      <w:r>
+        <w:t>behavior</w:t>
+      </w:r>
+      <w:r>
         <w:t xml:space="preserve"> </w:t>
       </w:r>
+      <w:r>
+        <w:fldChar w:fldCharType="begin"/>
+      </w:r>
+      <w:r>
+        <w:instrText xml:space="preserve"> ADDIN ZOTERO_ITEM CSL_CITATION {"citationID":"AT4cZjKu","properties":{"unsorted":true,"formattedCitation":"(De Houwer &amp; Moors, 2010; although see Corneille &amp; H\\uc0\\u252{}tter, 2020)","plainCitation":"(De Houwer &amp; Moors, 2010; although see Corneille &amp; Hütter, 2020)","noteIndex":0},"citationItems":[{"id":1387,"uris":["http://zotero.org/users/1687755/items/WPFGDZMD"],"itemData":{"id":1387,"type":"chapter","container-title":"Handbook of implicit social cognition: Measurement, theory, and applications","event-place":"New York, NY","page":"176–193","publisher":"Guildford Press","publisher-place":"New York, NY","source":"Google Scholar","title":"Implicit measures: Similarities and differences","title-short":"Implicit measures","author":[{"family":"De Houwer","given":"Jan"},{"family":"Moors","given":"Agnes"}],"accessed":{"date-parts":[["2014",9,18]]},"issued":{"date-parts":[["2010"]]}}},{"id":20,"uris":["http://zotero.org/users/1687755/items/L3DDQX5Y"],"itemData":{"id":20,"type":"article-journal","abstract":"This article provides a comprehensive review of divergent conceptualizations of the “implicit” construct that have emerged in attitude research over the past two decades. In doing so, our goal is to raise awareness of the harmful consequences of conceptual ambiguities associated with this terminology. We identify three main conceptualizations of the “implicitness” construct: the procedural conceptualization (implicit-as-indirect), the functional conceptualization (implicit-as-automatic), and the mental theory conceptualization (implicit-as-associative), as well as two hybrid conceptualizations (implicit-as-indirect-and-automatic, implicit-as-driven-by-affective-gut-reactions). We discuss critical limitations associated with each conceptualization and explain that confusion also arises from their coexistence. We recommend discontinuing the usage of the “implicit” terminology in attitude research and research inspired by it. We offer terminological alternatives aimed at increasing both the precision of theorization and the practical value of future research.","container-title":"Personality and Social Psychology Review","DOI":"10.1177/1088868320911325","ISSN":"1088-8683","journalAbbreviation":"Pers Soc Psychol Rev","language":"en","note":"publisher: SAGE Publications Inc","page":"1088868320911325","source":"SAGE Journals","title":"Implicit? What Do You Mean? A Comprehensive Review of the Delusive Implicitness Construct in Attitude Research","title-short":"Implicit?","author":[{"family":"Corneille","given":"Olivier"},{"family":"Hütter","given":"Mandy"}],"issued":{"date-parts":[["2020",3,20]]}},"prefix":"although see"}],"schema":"https://github.com/citation-style-language/schema/raw/master/csl-citation.json"} </w:instrText>
+      </w:r>
+      <w:r>
+        <w:fldChar w:fldCharType="separate"/>
+      </w:r>
+      <w:r>
+        <w:t>(De Houwer &amp; Moors, 2010; although see Corneille &amp; Hütter, 2020)</w:t>
+      </w:r>
+      <w:r>
+        <w:rPr>
+          <w:lang w:val="en-IE"/>
+        </w:rPr>
+        <w:fldChar w:fldCharType="end"/>
+      </w:r>
+      <w:r>
+        <w:t xml:space="preserve">. </w:t>
+      </w:r>
     </w:p>
     <w:p/>
     <w:p>
-      <w:pPr>
-        <w:pStyle w:val="Heading1"/>
-      </w:pPr>
-      <w:r>
-        <w:t>Keywords</w:t>
-      </w:r>
-    </w:p>
-    <w:p>
-      <w:r>
-        <w:t>implicit relational assessment procedure; i</w:t>
-      </w:r>
-      <w:r>
-        <w:t>mplicit attitudes; meta-analysis; criterion validity; verification report</w:t>
+      <w:r>
+        <w:t xml:space="preserve">A meta-analysis of one implicit measure, the Implicit Relational Assessment Procedure </w:t>
+      </w:r>
+      <w:r>
+        <w:fldChar w:fldCharType="begin"/>
+      </w:r>
+      <w:r>
+        <w:instrText xml:space="preserve"> ADDIN ZOTERO_ITEM CSL_CITATION {"citationID":"QvWzUdFS","properties":{"formattedCitation":"(IRAP: Barnes-Holmes et al., 2010)","plainCitation":"(IRAP: Barnes-Holmes et al., 2010)","noteIndex":0},"citationItems":[{"id":1391,"uris":["http://zotero.org/users/1687755/items/XI3TJMRH"],"itemData":{"id":1391,"type":"article-journal","container-title":"The Psychological Record","page":"527–542","title":"A sketch of the Implicit Relational Assessment Procedure (IRAP) and the Relational Elaboration and Coherence (REC) model","volume":"60","author":[{"family":"Barnes-Holmes","given":"Dermot"},{"family":"Barnes-Holmes","given":"Yvonne"},{"family":"Stewart","given":"Ian"},{"family":"Boles","given":"Shawn"}],"issued":{"date-parts":[["2010"]]}},"prefix":"IRAP: "}],"schema":"https://github.com/citation-style-language/schema/raw/master/csl-citation.json"} </w:instrText>
+      </w:r>
+      <w:r>
+        <w:fldChar w:fldCharType="separate"/>
+      </w:r>
+      <w:r>
+        <w:t>(IRAP: Barnes-Holmes et al., 2010)</w:t>
+      </w:r>
+      <w:r>
+        <w:rPr>
+          <w:lang w:val="en-IE"/>
+        </w:rPr>
+        <w:fldChar w:fldCharType="end"/>
+      </w:r>
+      <w:r>
+        <w:t xml:space="preserve">, concluded that it possesses good criterion validity and </w:t>
+      </w:r>
+      <w:r>
+        <w:t xml:space="preserve">”demonstrates the potential of the IRAP as a tool for clinical assessment” </w:t>
+      </w:r>
+      <w:r>
+        <w:fldChar w:fldCharType="begin"/>
+      </w:r>
+      <w:r>
+        <w:instrText xml:space="preserve"> ADDIN ZOTERO_ITEM CSL_CITATION {"citationID":"KhF8jsoE","properties":{"formattedCitation":"(Vahey et al., 2015)","plainCitation":"(Vahey et al., 2015)","noteIndex":0},"citationItems":[{"id":1273,"uris":["http://zotero.org/users/1687755/items/4SHQ9XKM"],"itemData":{"id":1273,"type":"article-journal","abstract":"AbstractBackground and objectives\nThe Implicit Relational Assessment Procedure (IRAP) is a technique that is attracting a substantial body of research literature, particularly within the clinical domain.\nMethod\nIn response, the present paper outlines a meta-analysis of clinically-focused IRAP effects (N = 494) to provide the first estimate of how well such effects validate against their respective criterion variables in general.\nResults\nThe meta-analysis incorporated clinically-focused IRAP effects from 15 studies yielding a large effect size, r ¯  = .45, with a desirably narrow 95% credibility interval (.23, .67). The funnel plot and subsequent sensitivity analyses indicated that this meta-effect was not subject to publication bias.\nLimitations\nThe present meta-effect is an estimate based upon an IRAP literature that is still evolving rapidly in the clinical domain, and so as per its accompanying credibility interval, all conclusions that follow are necessarily provisional even if bounded. Apart from the fact that the current meta-effect might be subject to inadvertent under- and/or over-estimations of the current literature, the present meta-effect might strengthen with further refinements of the IRAP.\nConclusions\nThe current meta-effect provides the means to calculate what sample size would be required to achieve a statistical power of .80 when testing the criterion validity of clinically-focused IRAP effects using a given parametric statistic. For example, first-order Pearson correlations would hypothetically require an N of 29–37 for such purposes depending upon how conservatively over-estimation of the present meta-effect is controlled for. Overall, the IRAP compares favourably with alternative implicit measures in clinical psychology.","container-title":"Journal of Behavior Therapy and Experimental Psychiatry","DOI":"10.1016/j.jbtep.2015.01.004","ISSN":"0005-7916","journalAbbreviation":"Journal of Behavior Therapy and Experimental Psychiatry","page":"59-65","source":"ScienceDirect","title":"A meta-analysis of criterion effects for the Implicit Relational Assessment Procedure (IRAP) in the clinical domain","volume":"48","author":[{"family":"Vahey","given":"Nigel A."},{"family":"Nicholson","given":"Emma"},{"family":"Barnes-Holmes","given":"Dermot"}],"issued":{"date-parts":[["2015",9]]}}}],"schema":"https://github.com/citation-style-language/schema/raw/master/csl-citation.json"} </w:instrText>
+      </w:r>
+      <w:r>
+        <w:fldChar w:fldCharType="separate"/>
+      </w:r>
+      <w:r>
+        <w:t>(Vahey et al., 2015)</w:t>
+      </w:r>
+      <w:r>
+        <w:rPr>
+          <w:lang w:val="en-IE"/>
+        </w:rPr>
+        <w:fldChar w:fldCharType="end"/>
+      </w:r>
+      <w:r>
+        <w:t xml:space="preserve">. In Vahey et al. (2015), the authors (a) provided an estimate of the association between IRAP effects and clinically-relevant criterion variables, (b) reported that the IRAP compares favorably to other a more popular implicit measure, the Implicit Association Test </w:t>
+      </w:r>
+      <w:r>
+        <w:fldChar w:fldCharType="begin"/>
+      </w:r>
+      <w:r>
+        <w:instrText xml:space="preserve"> ADDIN ZOTERO_ITEM CSL_CITATION {"citationID":"ZUfIn3Nj","properties":{"formattedCitation":"(Greenwald et al., 1998)","plainCitation":"(Greenwald et al., 1998)","noteIndex":0},"citationItems":[{"id":814,"uris":["http://zotero.org/users/1687755/items/DAREVDNK"],"itemData":{"id":814,"type":"article-journal","abstract":"An implicit association test (IAT) measures differential association of 2 target concepts with an attribute. The 2 concepts appear in a 2-choice task (2-choice task (e.g., flower vs. insect names), and the attribute in a 2nd task (e.g., pleasant vs. unpleasant words for an evaluation attribute). When instructions oblige highly associated categories (e.g., flower + pleasant) to share a response key, performance is faster than when less associated categories (e.g., insect &amp; pleasant) share a key. This performance difference implicitly measures differential association of the 2 concepts with the attribute. In 3 experiments, the IAT was sensitive to (a) near-universal evaluative differences (e.g., flower vs. insect), (b) expected individual differences in evaluative associations (Japanese + pleasant vs. Korean + pleasant for Japanese vs. Korean subjects), and (c) consciously disavowed evaluative differences (Black + pleasant vs. White + pleasant for self-described unprejudiced White subjects).","container-title":"Journal of personality and social psychology","DOI":"10.1037/0022-3514.74.6.1464","ISSN":"0022-3514","issue":"6","journalAbbreviation":"J Pers Soc Psychol","language":"eng","note":"PMID: 9654756","page":"1464-1480","source":"NCBI PubMed","title":"Measuring individual differences in implicit cognition: the Implicit Association Test","title-short":"Measuring individual differences in implicit cognition","volume":"74","author":[{"family":"Greenwald","given":"Anthony G."},{"family":"McGhee","given":"D E"},{"family":"Schwartz","given":"J L"}],"issued":{"date-parts":[["1998",6]]}}}],"schema":"https://github.com/citation-style-language/schema/raw/master/csl-citation.json"} </w:instrText>
+      </w:r>
+      <w:r>
+        <w:fldChar w:fldCharType="separate"/>
+      </w:r>
+      <w:r>
+        <w:t>(Greenwald et al., 1998)</w:t>
+      </w:r>
+      <w:r>
+        <w:rPr>
+          <w:lang w:val="en-IE"/>
+        </w:rPr>
+        <w:fldChar w:fldCharType="end"/>
+      </w:r>
+      <w:r>
+        <w:t>, and (c) used the</w:t>
+      </w:r>
+      <w:r>
+        <w:t>ir meta-analyzed</w:t>
+      </w:r>
+      <w:r>
+        <w:t xml:space="preserve"> estimate of effect size to conduct power analyses </w:t>
+      </w:r>
+      <w:r>
+        <w:t xml:space="preserve">and </w:t>
+      </w:r>
+      <w:r>
+        <w:t>make sample size recommendations for future research</w:t>
+      </w:r>
+      <w:r>
+        <w:t xml:space="preserve"> using the IRAP</w:t>
+      </w:r>
+      <w:r>
+        <w:t xml:space="preserve">. </w:t>
+      </w:r>
+      <w:r>
+        <w:t xml:space="preserve">In the following paragraphs I discuss </w:t>
+      </w:r>
+      <w:r>
+        <w:t>three strong rationales to perform a verification of Vahey et al. (201</w:t>
+      </w:r>
+      <w:r>
+        <w:t xml:space="preserve">5). </w:t>
       </w:r>
     </w:p>
     <w:p/>
     <w:p>
-      <w:pPr>
-        <w:pStyle w:val="Heading1"/>
-      </w:pPr>
-      <w:r>
-        <w:t>Introduction</w:t>
-      </w:r>
-    </w:p>
-    <w:p>
-      <w:r>
-        <w:rPr>
-          <w:highlight w:val="yellow"/>
-        </w:rPr>
-        <w:t>At minimum, the introduction should include a brief introduction to the topic, and a clear justification of the importance of the verification attempt.</w:t>
-      </w:r>
-    </w:p>
-    <w:p/>
-    <w:p>
-      <w:r>
-        <w:t xml:space="preserve">Indirect measures of implicit attitudes have seen wide use in </w:t>
-      </w:r>
-      <w:r>
-        <w:t xml:space="preserve">many areas of psychology </w:t>
-      </w:r>
-      <w:r>
-        <w:t xml:space="preserve">research over the last twenty </w:t>
-      </w:r>
-      <w:r>
-        <w:t xml:space="preserve">five </w:t>
-      </w:r>
-      <w:r>
-        <w:t>years</w:t>
-      </w:r>
-      <w:r>
-        <w:rPr>
-          <w:lang w:val="en-IE"/>
-        </w:rPr>
-        <w:t xml:space="preserve">, including psychopathology research </w:t>
-      </w:r>
-      <w:r>
-        <w:fldChar w:fldCharType="begin"/>
-      </w:r>
-      <w:r>
-        <w:instrText xml:space="preserve"> ADDIN ZOTERO_ITEM CSL_CITATION {"citationID":"tbpVPz5K","properties":{"formattedCitation":"(e.g., Greenwald &amp; Lai, 2020; Roefs et al., 2011)","plainCitation":"(e.g., Greenwald &amp; Lai, 2020; Roefs et al., 2011)","noteIndex":0},"citationItems":[{"id":24,"uris":["http://zotero.org/users/1687755/items/UQYJYU63"],"itemData":{"id":24,"type":"article-journal","abstract":"In the last 20 years, research on implicit social cognition has established that social judgments and behavior are guided by attitudes and stereotypes of which the actor may lack awareness. Research using the methods of implicit social cognition has produced the concept of implicit bias, which has generated wide attention not only in social, clinical, and developmental psychology, but also in disciplines outside of psychology, including business, law, criminal justice, medicine, education, and political science. Although this rapidly growing body of research offers prospects of useful societal applications, the theory needed to confidently guide those applications remains insufficiently developed. This article describes the methods that have been developed, the findings that have been obtained, and the theoretical questions that remain to be answered.","container-title":"Annual Review of Psychology","DOI":"10.1146/annurev-psych-010419-050837","issue":"1","note":"_eprint: https://doi.org/10.1146/annurev-psych-010419-050837\nPMID: 31640465","page":"419-445","source":"Annual Reviews","title":"Implicit Social Cognition","volume":"71","author":[{"family":"Greenwald","given":"Anthony G."},{"family":"Lai","given":"Calvin K."}],"issued":{"date-parts":[["2020"]]}},"label":"page","prefix":"e.g., "},{"id":1425,"uris":["http://zotero.org/users/1687755/items/R37R9SNK"],"itemData":{"id":1425,"type":"article-journal","abstract":"Studies obtaining implicit measures of associations in Diagnostic and Statistical Manual of Mental Disorders (4th ed., Text Revision; American Psychiatric Association, 2000) Axis I psychopathology are organized into three categories: (a) studies comparing groups having a disorder with controls, (b) experimental validity studies, and (c) incremental and predictive validity studies. In the first category, implicit measures of disorder-relevant associations were consistent with explicit beliefs for some disorders (e.g., specific phobia), but for other disorders evidence was either mixed (e.g., panic disorder) or inconsistent with explicit beliefs (e.g., pain disorder). For substance use disorders and overeating, expected positive and unexpected negative associations with craved substances were found consistently. Contrary to expectation, implicit measures of self-esteem were consistently positive for patients with depressive disorder, social phobia, and body dysmorphic disorder. In the second category, short-term manipulations of disorder-relevant states generally affected implicit measures as expected. Therapeutic interventions affected implicit measures for one type of specific phobia, social phobia, and panic disorder, but not for alcohol use disorders or obesity. In the third category, implicit measures had predictive value for certain psychopathological behaviors, sometimes moderated by the availability of cognitive resources (e.g., for alcohol and food, only when cognitive resources were limited). The strengths of implicit measures include (a) converging evidence for dysfunctional beliefs regarding certain disorders and consistent new insights for other disorders and (b) prediction of some psychopathological behaviors that explicit measures cannot explain. Weaknesses include (a) that findings were inconsistent for some disorders, raising doubts about the validity of the measures, and (b) that understanding of the concept \"implicit\" is incomplete.","container-title":"Psychological bulletin","DOI":"10.1037/a0021729","ISSN":"1939-1455","issue":"1","journalAbbreviation":"Psychol Bull","language":"eng","note":"PMID: 21219060","page":"149-193","source":"NCBI PubMed","title":"Implicit measures of association in psychopathology research","volume":"137","author":[{"family":"Roefs","given":"Anne"},{"family":"Huijding","given":"Jorg"},{"family":"Smulders","given":"Fren T Y"},{"family":"MacLeod","given":"Colin M"},{"family":"Jong","given":"Peter J","non-dropping-particle":"de"},{"family":"Wiers","given":"Reinout W"},{"family":"Jansen","given":"Anita T M"}],"issued":{"date-parts":[["2011",1]]}},"label":"page"}],"schema":"https://github.com/citation-style-language/schema/raw/master/csl-citation.json"} </w:instrText>
-      </w:r>
-      <w:r>
-        <w:fldChar w:fldCharType="separate"/>
-      </w:r>
-      <w:r>
-        <w:t>(e.g., Greenwald &amp; Lai, 2020; Roefs et al., 2011)</w:t>
-      </w:r>
-      <w:r>
-        <w:rPr>
-          <w:lang w:val="en-IE"/>
-        </w:rPr>
-        <w:fldChar w:fldCharType="end"/>
-      </w:r>
-      <w:r>
-        <w:t xml:space="preserve">. Unlike self-reports, </w:t>
-      </w:r>
-      <w:r>
-        <w:t xml:space="preserve">implicit </w:t>
-      </w:r>
-      <w:r>
-        <w:t xml:space="preserve">measures aim to </w:t>
-      </w:r>
-      <w:r>
-        <w:t xml:space="preserve">infer individuals’ attitudes through reaction time biases, misattributions, and other forms of automatic </w:t>
-      </w:r>
-      <w:r>
-        <w:t>behavior</w:t>
-      </w:r>
-      <w:r>
-        <w:t xml:space="preserve"> </w:t>
-      </w:r>
-      <w:r>
-        <w:fldChar w:fldCharType="begin"/>
-      </w:r>
-      <w:r>
-        <w:instrText xml:space="preserve"> ADDIN ZOTERO_ITEM CSL_CITATION {"citationID":"AT4cZjKu","properties":{"unsorted":true,"formattedCitation":"(De Houwer &amp; Moors, 2010; although see Corneille &amp; H\\uc0\\u252{}tter, 2020)","plainCitation":"(De Houwer &amp; Moors, 2010; although see Corneille &amp; Hütter, 2020)","noteIndex":0},"citationItems":[{"id":1387,"uris":["http://zotero.org/users/1687755/items/WPFGDZMD"],"itemData":{"id":1387,"type":"chapter","container-title":"Handbook of implicit social cognition: Measurement, theory, and applications","event-place":"New York, NY","page":"176–193","publisher":"Guildford Press","publisher-place":"New York, NY","source":"Google Scholar","title":"Implicit measures: Similarities and differences","title-short":"Implicit measures","author":[{"family":"De Houwer","given":"Jan"},{"family":"Moors","given":"Agnes"}],"accessed":{"date-parts":[["2014",9,18]]},"issued":{"date-parts":[["2010"]]}}},{"id":20,"uris":["http://zotero.org/users/1687755/items/L3DDQX5Y"],"itemData":{"id":20,"type":"article-journal","abstract":"This article provides a comprehensive review of divergent conceptualizations of the “implicit” construct that have emerged in attitude research over the past two decades. In doing so, our goal is to raise awareness of the harmful consequences of conceptual ambiguities associated with this terminology. We identify three main conceptualizations of the “implicitness” construct: the procedural conceptualization (implicit-as-indirect), the functional conceptualization (implicit-as-automatic), and the mental theory conceptualization (implicit-as-associative), as well as two hybrid conceptualizations (implicit-as-indirect-and-automatic, implicit-as-driven-by-affective-gut-reactions). We discuss critical limitations associated with each conceptualization and explain that confusion also arises from their coexistence. We recommend discontinuing the usage of the “implicit” terminology in attitude research and research inspired by it. We offer terminological alternatives aimed at increasing both the precision of theorization and the practical value of future research.","container-title":"Personality and Social Psychology Review","DOI":"10.1177/1088868320911325","ISSN":"1088-8683","journalAbbreviation":"Pers Soc Psychol Rev","language":"en","note":"publisher: SAGE Publications Inc","page":"1088868320911325","source":"SAGE Journals","title":"Implicit? What Do You Mean? A Comprehensive Review of the Delusive Implicitness Construct in Attitude Research","title-short":"Implicit?","author":[{"family":"Corneille","given":"Olivier"},{"family":"Hütter","given":"Mandy"}],"issued":{"date-parts":[["2020",3,20]]}},"prefix":"although see"}],"schema":"https://github.com/citation-style-language/schema/raw/master/csl-citation.json"} </w:instrText>
-      </w:r>
-      <w:r>
-        <w:fldChar w:fldCharType="separate"/>
-      </w:r>
-      <w:r>
-        <w:t>(De Houwer &amp; Moors, 2010; although see Corneille &amp; Hütter, 2020)</w:t>
-      </w:r>
-      <w:r>
-        <w:rPr>
-          <w:lang w:val="en-IE"/>
-        </w:rPr>
-        <w:fldChar w:fldCharType="end"/>
-      </w:r>
-      <w:r>
-        <w:t xml:space="preserve">. </w:t>
-      </w:r>
-    </w:p>
-    <w:p/>
-    <w:p>
-      <w:r>
-        <w:t xml:space="preserve">A meta-analysis of one implicit measure, the Implicit Relational Assessment Procedure </w:t>
-      </w:r>
-      <w:r>
-        <w:fldChar w:fldCharType="begin"/>
-      </w:r>
-      <w:r>
-        <w:instrText xml:space="preserve"> ADDIN ZOTERO_ITEM CSL_CITATION {"citationID":"QvWzUdFS","properties":{"formattedCitation":"(IRAP: Barnes-Holmes et al., 2010)","plainCitation":"(IRAP: Barnes-Holmes et al., 2010)","noteIndex":0},"citationItems":[{"id":1391,"uris":["http://zotero.org/users/1687755/items/XI3TJMRH"],"itemData":{"id":1391,"type":"article-journal","container-title":"The Psychological Record","page":"527–542","title":"A sketch of the Implicit Relational Assessment Procedure (IRAP) and the Relational Elaboration and Coherence (REC) model","volume":"60","author":[{"family":"Barnes-Holmes","given":"Dermot"},{"family":"Barnes-Holmes","given":"Yvonne"},{"family":"Stewart","given":"Ian"},{"family":"Boles","given":"Shawn"}],"issued":{"date-parts":[["2010"]]}},"prefix":"IRAP: "}],"schema":"https://github.com/citation-style-language/schema/raw/master/csl-citation.json"} </w:instrText>
-      </w:r>
-      <w:r>
-        <w:fldChar w:fldCharType="separate"/>
-      </w:r>
-      <w:r>
-        <w:t>(IRAP: Barnes-Holmes et al., 2010)</w:t>
-      </w:r>
-      <w:r>
-        <w:rPr>
-          <w:lang w:val="en-IE"/>
-        </w:rPr>
-        <w:fldChar w:fldCharType="end"/>
-      </w:r>
-      <w:r>
-        <w:t xml:space="preserve">, concluded that it possesses good criterion validity and </w:t>
-      </w:r>
-      <w:r>
-        <w:t xml:space="preserve">”demonstrates the potential of the IRAP as a tool for clinical assessment” </w:t>
-      </w:r>
-      <w:r>
-        <w:fldChar w:fldCharType="begin"/>
-      </w:r>
-      <w:r>
-        <w:instrText xml:space="preserve"> ADDIN ZOTERO_ITEM CSL_CITATION {"citationID":"KhF8jsoE","properties":{"formattedCitation":"(Vahey et al., 2015)","plainCitation":"(Vahey et al., 2015)","noteIndex":0},"citationItems":[{"id":1273,"uris":["http://zotero.org/users/1687755/items/4SHQ9XKM"],"itemData":{"id":1273,"type":"article-journal","abstract":"AbstractBackground and objectives\nThe Implicit Relational Assessment Procedure (IRAP) is a technique that is attracting a substantial body of research literature, particularly within the clinical domain.\nMethod\nIn response, the present paper outlines a meta-analysis of clinically-focused IRAP effects (N = 494) to provide the first estimate of how well such effects validate against their respective criterion variables in general.\nResults\nThe meta-analysis incorporated clinically-focused IRAP effects from 15 studies yielding a large effect size, r ¯  = .45, with a desirably narrow 95% credibility interval (.23, .67). The funnel plot and subsequent sensitivity analyses indicated that this meta-effect was not subject to publication bias.\nLimitations\nThe present meta-effect is an estimate based upon an IRAP literature that is still evolving rapidly in the clinical domain, and so as per its accompanying credibility interval, all conclusions that follow are necessarily provisional even if bounded. Apart from the fact that the current meta-effect might be subject to inadvertent under- and/or over-estimations of the current literature, the present meta-effect might strengthen with further refinements of the IRAP.\nConclusions\nThe current meta-effect provides the means to calculate what sample size would be required to achieve a statistical power of .80 when testing the criterion validity of clinically-focused IRAP effects using a given parametric statistic. For example, first-order Pearson correlations would hypothetically require an N of 29–37 for such purposes depending upon how conservatively over-estimation of the present meta-effect is controlled for. Overall, the IRAP compares favourably with alternative implicit measures in clinical psychology.","container-title":"Journal of Behavior Therapy and Experimental Psychiatry","DOI":"10.1016/j.jbtep.2015.01.004","ISSN":"0005-7916","journalAbbreviation":"Journal of Behavior Therapy and Experimental Psychiatry","page":"59-65","source":"ScienceDirect","title":"A meta-analysis of criterion effects for the Implicit Relational Assessment Procedure (IRAP) in the clinical domain","volume":"48","author":[{"family":"Vahey","given":"Nigel A."},{"family":"Nicholson","given":"Emma"},{"family":"Barnes-Holmes","given":"Dermot"}],"issued":{"date-parts":[["2015",9]]}}}],"schema":"https://github.com/citation-style-language/schema/raw/master/csl-citation.json"} </w:instrText>
-      </w:r>
-      <w:r>
-        <w:fldChar w:fldCharType="separate"/>
-      </w:r>
-      <w:r>
-        <w:t>(Vahey et al., 2015)</w:t>
-      </w:r>
-      <w:r>
-        <w:rPr>
-          <w:lang w:val="en-IE"/>
-        </w:rPr>
-        <w:fldChar w:fldCharType="end"/>
-      </w:r>
-      <w:r>
-        <w:t xml:space="preserve">. In </w:t>
-      </w:r>
-      <w:proofErr w:type="spellStart"/>
-      <w:r>
-        <w:t>Vahey</w:t>
-      </w:r>
-      <w:proofErr w:type="spellEnd"/>
-      <w:r>
-        <w:t xml:space="preserve"> et al. (2015), the authors (a) provided an estimate of the association between IRAP effects and clinically-relevant criterion variables, (b) reported that the IRAP compares favorably to other a more popular implicit measure, the Implicit Association Test </w:t>
-      </w:r>
-      <w:r>
-        <w:fldChar w:fldCharType="begin"/>
-      </w:r>
-      <w:r>
-        <w:instrText xml:space="preserve"> ADDIN ZOTERO_ITEM CSL_CITATION {"citationID":"ZUfIn3Nj","properties":{"formattedCitation":"(Greenwald et al., 1998)","plainCitation":"(Greenwald et al., 1998)","noteIndex":0},"citationItems":[{"id":814,"uris":["http://zotero.org/users/1687755/items/DAREVDNK"],"itemData":{"id":814,"type":"article-journal","abstract":"An implicit association test (IAT) measures differential association of 2 target concepts with an attribute. The 2 concepts appear in a 2-choice task (2-choice task (e.g., flower vs. insect names), and the attribute in a 2nd task (e.g., pleasant vs. unpleasant words for an evaluation attribute). When instructions oblige highly associated categories (e.g., flower + pleasant) to share a response key, performance is faster than when less associated categories (e.g., insect &amp; pleasant) share a key. This performance difference implicitly measures differential association of the 2 concepts with the attribute. In 3 experiments, the IAT was sensitive to (a) near-universal evaluative differences (e.g., flower vs. insect), (b) expected individual differences in evaluative associations (Japanese + pleasant vs. Korean + pleasant for Japanese vs. Korean subjects), and (c) consciously disavowed evaluative differences (Black + pleasant vs. White + pleasant for self-described unprejudiced White subjects).","container-title":"Journal of personality and social psychology","DOI":"10.1037/0022-3514.74.6.1464","ISSN":"0022-3514","issue":"6","journalAbbreviation":"J Pers Soc Psychol","language":"eng","note":"PMID: 9654756","page":"1464-1480","source":"NCBI PubMed","title":"Measuring individual differences in implicit cognition: the Implicit Association Test","title-short":"Measuring individual differences in implicit cognition","volume":"74","author":[{"family":"Greenwald","given":"Anthony G."},{"family":"McGhee","given":"D E"},{"family":"Schwartz","given":"J L"}],"issued":{"date-parts":[["1998",6]]}}}],"schema":"https://github.com/citation-style-language/schema/raw/master/csl-citation.json"} </w:instrText>
-      </w:r>
-      <w:r>
-        <w:fldChar w:fldCharType="separate"/>
-      </w:r>
-      <w:r>
-        <w:t>(Greenwald et al., 1998)</w:t>
-      </w:r>
-      <w:r>
-        <w:rPr>
-          <w:lang w:val="en-IE"/>
-        </w:rPr>
-        <w:fldChar w:fldCharType="end"/>
-      </w:r>
-      <w:r>
-        <w:t>, and (c) used the</w:t>
-      </w:r>
-      <w:r>
-        <w:t>ir meta-analyzed</w:t>
-      </w:r>
-      <w:r>
-        <w:t xml:space="preserve"> estimate of effect size to conduct power analyses </w:t>
-      </w:r>
-      <w:r>
-        <w:t xml:space="preserve">and </w:t>
-      </w:r>
-      <w:r>
-        <w:t>make sample size recommendations for future research</w:t>
-      </w:r>
-      <w:r>
-        <w:t xml:space="preserve"> using the IRAP</w:t>
-      </w:r>
-      <w:r>
-        <w:t xml:space="preserve">. </w:t>
-      </w:r>
-      <w:r>
-        <w:t xml:space="preserve">In the following paragraphs I discuss </w:t>
-      </w:r>
-      <w:r>
-        <w:t xml:space="preserve">three strong rationales to perform a verification of </w:t>
-      </w:r>
-      <w:proofErr w:type="spellStart"/>
-      <w:r>
-        <w:t>Vahey</w:t>
-      </w:r>
-      <w:proofErr w:type="spellEnd"/>
-      <w:r>
-        <w:t xml:space="preserve"> et al. (201</w:t>
-      </w:r>
-      <w:r>
-        <w:t xml:space="preserve">5). </w:t>
-      </w:r>
-    </w:p>
-    <w:p/>
-    <w:p>
       <w:r>
         <w:t xml:space="preserve">First, there is good a priori reason to believe that meta-analyses in general often contain non-replicable results. </w:t>
       </w:r>
-      <w:proofErr w:type="spellStart"/>
       <w:r>
         <w:rPr>
           <w:lang w:val="da-DK"/>
         </w:rPr>
-        <w:t>Lakens</w:t>
-      </w:r>
-      <w:proofErr w:type="spellEnd"/>
-      <w:r>
-        <w:rPr>
-          <w:lang w:val="da-DK"/>
-        </w:rPr>
-        <w:t xml:space="preserve"> et al. </w:t>
+        <w:t xml:space="preserve">Lakens et al. </w:t>
       </w:r>
       <w:r>
         <w:fldChar w:fldCharType="begin"/>
@@ -804,13 +753,8 @@
       <w:r>
         <w:t xml:space="preserve">Second, </w:t>
       </w:r>
-      <w:proofErr w:type="spellStart"/>
-      <w:r>
-        <w:t>Vahey</w:t>
-      </w:r>
-      <w:proofErr w:type="spellEnd"/>
-      <w:r>
-        <w:t xml:space="preserve"> et al.</w:t>
+      <w:r>
+        <w:t>Vahey et al.</w:t>
       </w:r>
       <w:r>
         <w:t>’s</w:t>
@@ -896,13 +840,8 @@
       <w:r>
         <w:t xml:space="preserve">is in line with </w:t>
       </w:r>
-      <w:proofErr w:type="spellStart"/>
-      <w:r>
-        <w:t>Vahey</w:t>
-      </w:r>
-      <w:proofErr w:type="spellEnd"/>
-      <w:r>
-        <w:t xml:space="preserve"> et al.’s </w:t>
+      <w:r>
+        <w:t xml:space="preserve">Vahey et al.’s </w:t>
       </w:r>
       <w:r>
         <w:t xml:space="preserve">(2015) </w:t>
@@ -940,27 +879,14 @@
       <w:r>
         <w:t xml:space="preserve"> </w:t>
       </w:r>
-      <w:proofErr w:type="spellStart"/>
-      <w:r>
-        <w:t>McEnteggart</w:t>
-      </w:r>
-      <w:proofErr w:type="spellEnd"/>
-      <w:r>
-        <w:t xml:space="preserve"> (2015) provide</w:t>
+      <w:r>
+        <w:t>McEnteggart (2015) provide</w:t>
       </w:r>
       <w:r>
         <w:t>d</w:t>
       </w:r>
       <w:r>
-        <w:t xml:space="preserve"> a particularly clear characterization of the importance of </w:t>
-      </w:r>
-      <w:proofErr w:type="spellStart"/>
-      <w:r>
-        <w:t>Vahey</w:t>
-      </w:r>
-      <w:proofErr w:type="spellEnd"/>
-      <w:r>
-        <w:t xml:space="preserve"> et al.’s </w:t>
+        <w:t xml:space="preserve"> a particularly clear characterization of the importance of Vahey et al.’s </w:t>
       </w:r>
       <w:r>
         <w:fldChar w:fldCharType="begin"/>
@@ -1011,7 +937,35 @@
         <w:t xml:space="preserve"> 166</w:t>
       </w:r>
       <w:r>
-        <w:t xml:space="preserve">). Given that </w:t>
+        <w:t xml:space="preserve">). </w:t>
+      </w:r>
+      <w:r>
+        <w:t>This practice is ongoing, with the most recent IRAP Vahey et al. (2015) for sample size justifications: “</w:t>
+      </w:r>
+      <w:r>
+        <w:t xml:space="preserve">The general strategy for recruiting numbers of </w:t>
+      </w:r>
+      <w:r>
+        <w:lastRenderedPageBreak/>
+        <w:t>participants was guided by the results of a recent meta-analysis of IRAP effects in the clinical domain, indicating that a minimum of 29 is required to achieve a power of 0.8 for first-order correlations (Vahey et al., 2015).</w:t>
+      </w:r>
+      <w:r>
+        <w:t xml:space="preserve">” (Kavanagh et al., 2022, p. </w:t>
+      </w:r>
+      <w:r>
+        <w:rPr>
+          <w:highlight w:val="yellow"/>
+        </w:rPr>
+        <w:t>XX</w:t>
+      </w:r>
+      <w:r>
+        <w:t>).</w:t>
+      </w:r>
+      <w:r>
+        <w:t xml:space="preserve"> </w:t>
+      </w:r>
+      <w:r>
+        <w:t xml:space="preserve">Given that </w:t>
       </w:r>
       <w:r>
         <w:t xml:space="preserve">research </w:t>
@@ -1023,19 +977,7 @@
         <w:t>s</w:t>
       </w:r>
       <w:r>
-        <w:t xml:space="preserve"> to rely on the </w:t>
-      </w:r>
-      <w:r>
-        <w:lastRenderedPageBreak/>
-        <w:t xml:space="preserve">conclusions of </w:t>
-      </w:r>
-      <w:proofErr w:type="spellStart"/>
-      <w:r>
-        <w:t>Vahey</w:t>
-      </w:r>
-      <w:proofErr w:type="spellEnd"/>
-      <w:r>
-        <w:t xml:space="preserve"> et al.’s </w:t>
+        <w:t xml:space="preserve"> to rely on the conclusions of Vahey et al.’s </w:t>
       </w:r>
       <w:r>
         <w:fldChar w:fldCharType="begin"/>
@@ -1122,15 +1064,7 @@
         <w:fldChar w:fldCharType="end"/>
       </w:r>
       <w:r>
-        <w:t xml:space="preserve">. On the other hand, </w:t>
-      </w:r>
-      <w:proofErr w:type="spellStart"/>
-      <w:r>
-        <w:t>Vahey</w:t>
-      </w:r>
-      <w:proofErr w:type="spellEnd"/>
-      <w:r>
-        <w:t xml:space="preserve"> et al. (2015) argue that the IRAP produces relatively large criterion effects. These would </w:t>
+        <w:t xml:space="preserve">. On the other hand, Vahey et al. (2015) argue that the IRAP produces relatively large criterion effects. These would </w:t>
       </w:r>
       <w:r>
         <w:t>seem to be at odds with one another</w:t>
@@ -1148,15 +1082,7 @@
         <w:t xml:space="preserve">. </w:t>
       </w:r>
       <w:r>
-        <w:t xml:space="preserve">This is not a foregone conclusion, but serves as an important motivation for inspecting the replicability of </w:t>
-      </w:r>
-      <w:proofErr w:type="spellStart"/>
-      <w:r>
-        <w:t>Vahey</w:t>
-      </w:r>
-      <w:proofErr w:type="spellEnd"/>
-      <w:r>
-        <w:t xml:space="preserve"> et al. (2015). </w:t>
+        <w:t xml:space="preserve">This is not a foregone conclusion, but serves as an important motivation for inspecting the replicability of Vahey et al. (2015). </w:t>
       </w:r>
     </w:p>
     <w:p/>
@@ -1167,15 +1093,7 @@
         </w:rPr>
       </w:pPr>
       <w:r>
-        <w:t xml:space="preserve">In this article, I therefore sought to assess the reproducibility of </w:t>
-      </w:r>
-      <w:proofErr w:type="spellStart"/>
-      <w:r>
-        <w:t>Vahey</w:t>
-      </w:r>
-      <w:proofErr w:type="spellEnd"/>
-      <w:r>
-        <w:t xml:space="preserve"> et al.’s (2015) data</w:t>
+        <w:t>In this article, I therefore sought to assess the reproducibility of Vahey et al.’s (2015) data</w:t>
       </w:r>
       <w:r>
         <w:t xml:space="preserve">, analyses, </w:t>
@@ -1187,122 +1105,100 @@
         <w:rPr>
           <w:highlight w:val="yellow"/>
         </w:rPr>
-        <w:t xml:space="preserve">In the first section of this </w:t>
-      </w:r>
-      <w:proofErr w:type="gramStart"/>
+        <w:t xml:space="preserve">In the first section of this article I </w:t>
+      </w:r>
       <w:r>
         <w:rPr>
           <w:highlight w:val="yellow"/>
-        </w:rPr>
-        <w:t>article</w:t>
-      </w:r>
-      <w:proofErr w:type="gramEnd"/>
+          <w:lang w:val="en-IE"/>
+        </w:rPr>
+        <w:t>provide details of the original meta-analysis. In the second section I assess its reproducibility in multiple ways: its power analyses, meta-analysis results, the calculation of weighted-mean effect sizes, and the extraction and conversion of individual effect sizes from original articles. Based on issues and errors that were detected in the second section, in the third section I conduct a new meta-analysis and power analyses to make sample size recommendations.</w:t>
+      </w:r>
+      <w:r>
+        <w:rPr>
+          <w:lang w:val="en-IE"/>
+        </w:rPr>
+        <w:t xml:space="preserve"> </w:t>
+      </w:r>
+      <w:commentRangeStart w:id="2"/>
+      <w:r>
+        <w:rPr>
+          <w:lang w:val="en-IE"/>
+        </w:rPr>
+        <w:t xml:space="preserve">All data and </w:t>
+      </w:r>
+      <w:r>
+        <w:rPr>
+          <w:lang w:val="en-IE"/>
+        </w:rPr>
+        <w:t xml:space="preserve">R </w:t>
+      </w:r>
+      <w:r>
+        <w:rPr>
+          <w:lang w:val="en-IE"/>
+        </w:rPr>
+        <w:t xml:space="preserve">code to reproduce my analyses </w:t>
+      </w:r>
+      <w:r>
+        <w:rPr>
+          <w:lang w:val="en-IE"/>
+        </w:rPr>
+        <w:t xml:space="preserve">is available </w:t>
+      </w:r>
+      <w:r>
+        <w:rPr>
+          <w:lang w:val="en-IE"/>
+        </w:rPr>
+        <w:t>(osf.io/</w:t>
+      </w:r>
       <w:r>
         <w:rPr>
           <w:highlight w:val="yellow"/>
-        </w:rPr>
-        <w:t xml:space="preserve"> I </w:t>
-      </w:r>
+          <w:lang w:val="en-IE"/>
+        </w:rPr>
+        <w:t>XXXX</w:t>
+      </w:r>
+      <w:r>
+        <w:rPr>
+          <w:lang w:val="en-IE"/>
+        </w:rPr>
+        <w:t>).</w:t>
+      </w:r>
+      <w:commentRangeEnd w:id="2"/>
+      <w:r>
+        <w:rPr>
+          <w:rStyle w:val="CommentReference"/>
+        </w:rPr>
+        <w:commentReference w:id="2"/>
+      </w:r>
+      <w:r>
+        <w:rPr>
+          <w:lang w:val="en-IE"/>
+        </w:rPr>
+        <w:t xml:space="preserve"> </w:t>
+      </w:r>
+    </w:p>
+    <w:p/>
+    <w:p>
+      <w:pPr>
+        <w:pStyle w:val="Heading1"/>
+      </w:pPr>
+      <w:r>
+        <w:t>Method</w:t>
+      </w:r>
+    </w:p>
+    <w:p>
       <w:r>
         <w:rPr>
           <w:highlight w:val="yellow"/>
-          <w:lang w:val="en-IE"/>
-        </w:rPr>
-        <w:t>provide details of the original meta-analysis. In the second section I assess its reproducibility in multiple ways: its power analyses, meta-analysis results, the calculation of weighted-mean effect sizes, and the extraction and conversion of individual effect sizes from original articles. Based on issues and errors that were detected in the second section, in the third section I conduct a new meta-analysis and power analyses to make sample size recommendations.</w:t>
-      </w:r>
-      <w:r>
-        <w:rPr>
-          <w:lang w:val="en-IE"/>
-        </w:rPr>
-        <w:t xml:space="preserve"> </w:t>
-      </w:r>
-      <w:commentRangeStart w:id="2"/>
-      <w:r>
-        <w:rPr>
-          <w:lang w:val="en-IE"/>
-        </w:rPr>
-        <w:t xml:space="preserve">All data and </w:t>
-      </w:r>
-      <w:r>
-        <w:rPr>
-          <w:lang w:val="en-IE"/>
-        </w:rPr>
-        <w:t xml:space="preserve">R </w:t>
-      </w:r>
-      <w:r>
-        <w:rPr>
-          <w:lang w:val="en-IE"/>
-        </w:rPr>
-        <w:t xml:space="preserve">code to reproduce my analyses </w:t>
-      </w:r>
-      <w:r>
-        <w:rPr>
-          <w:lang w:val="en-IE"/>
-        </w:rPr>
-        <w:t xml:space="preserve">is available </w:t>
-      </w:r>
-      <w:r>
-        <w:rPr>
-          <w:lang w:val="en-IE"/>
-        </w:rPr>
-        <w:t>(osf.io/</w:t>
-      </w:r>
-      <w:r>
-        <w:rPr>
-          <w:highlight w:val="yellow"/>
-          <w:lang w:val="en-IE"/>
-        </w:rPr>
-        <w:t>XXXX</w:t>
-      </w:r>
-      <w:r>
-        <w:rPr>
-          <w:lang w:val="en-IE"/>
-        </w:rPr>
-        <w:t>).</w:t>
-      </w:r>
-      <w:commentRangeEnd w:id="2"/>
-      <w:r>
-        <w:rPr>
-          <w:rStyle w:val="CommentReference"/>
-        </w:rPr>
-        <w:commentReference w:id="2"/>
-      </w:r>
-      <w:r>
-        <w:rPr>
-          <w:lang w:val="en-IE"/>
-        </w:rPr>
-        <w:t xml:space="preserve"> </w:t>
+        </w:rPr>
+        <w:t>A detailed protocol describing the (re)analyses. This should be comprehensive in detail and include links to all materials and code required.</w:t>
       </w:r>
     </w:p>
     <w:p/>
     <w:p>
-      <w:pPr>
-        <w:pStyle w:val="Heading1"/>
-      </w:pPr>
-      <w:r>
-        <w:t>Method</w:t>
-      </w:r>
-    </w:p>
-    <w:p>
-      <w:r>
-        <w:rPr>
-          <w:highlight w:val="yellow"/>
-        </w:rPr>
-        <w:t>A detailed protocol describing the (re)analyses. This should be comprehensive in detail and include links to all materials and code required.</w:t>
-      </w:r>
-    </w:p>
-    <w:p/>
-    <w:p>
-      <w:r>
-        <w:t xml:space="preserve">Figure 1. Order in which </w:t>
-      </w:r>
-      <w:proofErr w:type="spellStart"/>
-      <w:r>
-        <w:t>Vahey</w:t>
-      </w:r>
-      <w:proofErr w:type="spellEnd"/>
-      <w:r>
-        <w:t xml:space="preserve"> et al. (2015) reported analyses. </w:t>
+      <w:r>
+        <w:t xml:space="preserve">Figure 1. Order in which Vahey et al. (2015) reported analyses. </w:t>
       </w:r>
       <w:r>
         <w:t xml:space="preserve">Analyses were reproduced in reverse order. </w:t>
@@ -1392,19 +1288,11 @@
       </w:r>
     </w:p>
     <w:p>
-      <w:proofErr w:type="spellStart"/>
-      <w:r>
-        <w:rPr>
-          <w:lang w:val="en-IE"/>
-        </w:rPr>
-        <w:t>Vahey</w:t>
-      </w:r>
-      <w:proofErr w:type="spellEnd"/>
-      <w:r>
-        <w:rPr>
-          <w:lang w:val="en-IE"/>
-        </w:rPr>
-        <w:t xml:space="preserve"> et al. (2015) stated that the purpose of their meta-analysis was to “quantify how much IRAP effects from clinically-relevant responding co-vary with corresponding clinically-relevant criterion variables” (p.60). To this end, the authors conducted a non-systematic review of the available literature at the time. They report</w:t>
+      <w:r>
+        <w:rPr>
+          <w:lang w:val="en-IE"/>
+        </w:rPr>
+        <w:t>Vahey et al. (2015) stated that the purpose of their meta-analysis was to “quantify how much IRAP effects from clinically-relevant responding co-vary with corresponding clinically-relevant criterion variables” (p.60). To this end, the authors conducted a non-systematic review of the available literature at the time. They report</w:t>
       </w:r>
       <w:r>
         <w:rPr>
@@ -1441,14 +1329,8 @@
         <w:rPr>
           <w:lang w:val="en-IE"/>
         </w:rPr>
-        <w:t xml:space="preserve">Their inclusion criterion of clinical relevance was stated as “the IRAP and criterion variables must have been deemed to target some aspect of a condition included in a major psychiatric diagnostic scheme such as the Diagnostic and Statistical Manual of Mental Disorders (DSM-5, 2013) … The authors decided whether the </w:t>
-      </w:r>
-      <w:r>
-        <w:rPr>
-          <w:lang w:val="en-IE"/>
-        </w:rPr>
         <w:lastRenderedPageBreak/>
-        <w:t>responses measured by a given IRAP trial-type should co-vary with a specific criterion variable by consulting the relevant empirical literature.” (p.60).</w:t>
+        <w:t>Their inclusion criterion of clinical relevance was stated as “the IRAP and criterion variables must have been deemed to target some aspect of a condition included in a major psychiatric diagnostic scheme such as the Diagnostic and Statistical Manual of Mental Disorders (DSM-5, 2013) … The authors decided whether the responses measured by a given IRAP trial-type should co-vary with a specific criterion variable by consulting the relevant empirical literature.” (p.60).</w:t>
       </w:r>
     </w:p>
     <w:p/>
@@ -1479,54 +1361,175 @@
           <w:lang w:val="en-IE"/>
         </w:rPr>
       </w:pPr>
+      <w:r>
+        <w:rPr>
+          <w:lang w:val="en-IE"/>
+        </w:rPr>
+        <w:t>Vahey et al. (2015) share</w:t>
+      </w:r>
+      <w:r>
+        <w:rPr>
+          <w:lang w:val="en-IE"/>
+        </w:rPr>
+        <w:t>d</w:t>
+      </w:r>
+      <w:r>
+        <w:rPr>
+          <w:lang w:val="en-IE"/>
+        </w:rPr>
+        <w:t xml:space="preserve"> their meta-analysed effect sizes in </w:t>
+      </w:r>
+      <w:r>
+        <w:rPr>
+          <w:lang w:val="en-IE"/>
+        </w:rPr>
+        <w:t xml:space="preserve">their forest plot and also in </w:t>
+      </w:r>
+      <w:r>
+        <w:rPr>
+          <w:lang w:val="en-IE"/>
+        </w:rPr>
+        <w:t>supplementary online materials</w:t>
+      </w:r>
+      <w:r>
+        <w:rPr>
+          <w:lang w:val="en-IE"/>
+        </w:rPr>
+        <w:t xml:space="preserve">, but not their method of converting effect sizes to Pearson’s </w:t>
+      </w:r>
+      <w:r>
+        <w:rPr>
+          <w:i/>
+          <w:iCs/>
+          <w:lang w:val="en-IE"/>
+        </w:rPr>
+        <w:t>r</w:t>
+      </w:r>
+      <w:r>
+        <w:rPr>
+          <w:lang w:val="en-IE"/>
+        </w:rPr>
+        <w:t xml:space="preserve"> correlations. </w:t>
+      </w:r>
+      <w:r>
+        <w:rPr>
+          <w:lang w:val="en-IE"/>
+        </w:rPr>
+        <w:t xml:space="preserve">While </w:t>
+      </w:r>
+      <w:r>
+        <w:rPr>
+          <w:lang w:val="en-IE"/>
+        </w:rPr>
+        <w:t>attempting to reproduce Vahey et al.’s (2015) data and results, I contracted the first author and requested copies of their data</w:t>
+      </w:r>
+      <w:r>
+        <w:rPr>
+          <w:lang w:val="en-IE"/>
+        </w:rPr>
+        <w:t xml:space="preserve"> and </w:t>
+      </w:r>
+      <w:r>
+        <w:rPr>
+          <w:lang w:val="en-IE"/>
+        </w:rPr>
+        <w:t xml:space="preserve">code. However, he declined to share these materials. </w:t>
+      </w:r>
+      <w:r>
+        <w:rPr>
+          <w:lang w:val="en-IE"/>
+        </w:rPr>
+        <w:t>I then asked for details of the implementation of their meta-analysis model. The first author again declined.</w:t>
+      </w:r>
+      <w:r>
+        <w:rPr>
+          <w:lang w:val="en-IE"/>
+        </w:rPr>
+        <w:t xml:space="preserve"> </w:t>
+      </w:r>
+    </w:p>
+    <w:p>
+      <w:pPr>
+        <w:rPr>
+          <w:lang w:val="en-IE"/>
+        </w:rPr>
+      </w:pPr>
+      <w:r>
+        <w:rPr>
+          <w:lang w:val="en-IE"/>
+        </w:rPr>
+        <w:t xml:space="preserve">Results of this verification re-analysis were shared with the first author of Vahey et al. (2015) in </w:t>
+      </w:r>
+    </w:p>
+    <w:p>
+      <w:pPr>
+        <w:pStyle w:val="Heading2"/>
+        <w:rPr>
+          <w:lang w:val="en-IE"/>
+        </w:rPr>
+      </w:pPr>
+      <w:r>
+        <w:rPr>
+          <w:lang w:val="en-IE"/>
+        </w:rPr>
+        <w:t>Power analyses</w:t>
+      </w:r>
+    </w:p>
+    <w:p>
+      <w:pPr>
+        <w:rPr>
+          <w:lang w:val="en-IE"/>
+        </w:rPr>
+      </w:pPr>
+      <w:r>
+        <w:rPr>
+          <w:lang w:val="en-IE"/>
+        </w:rPr>
+        <w:t xml:space="preserve">Vahey et al.’s reported meta-analysis effect size estimate was </w:t>
+      </w:r>
+      <w:r>
+        <w:rPr>
+          <w:i/>
+          <w:lang w:val="en-IE"/>
+        </w:rPr>
+        <w:t>r</w:t>
+      </w:r>
+      <w:r>
+        <w:rPr>
+          <w:lang w:val="en-IE"/>
+        </w:rPr>
+        <w:t xml:space="preserve"> = .45, 95% CI [.40, .54], 95% CR [.23, .67]. Using this effect size, they conducted power analyses for sample size planning. They reported that, to detect a zero order correlation with 80% power, 29 participants would be required when using the meta-analytic effect size, or 37 if using the lower bound of the CI (alpha = .05, one-tailed; following recommendations by Perugini, Gallucci, &amp; </w:t>
+      </w:r>
       <w:proofErr w:type="spellStart"/>
       <w:r>
         <w:rPr>
           <w:lang w:val="en-IE"/>
         </w:rPr>
-        <w:t>Vahey</w:t>
+        <w:t>Costantini</w:t>
       </w:r>
       <w:proofErr w:type="spellEnd"/>
       <w:r>
         <w:rPr>
           <w:lang w:val="en-IE"/>
         </w:rPr>
-        <w:t xml:space="preserve"> et al. (2015) share</w:t>
-      </w:r>
-      <w:r>
-        <w:rPr>
-          <w:lang w:val="en-IE"/>
-        </w:rPr>
-        <w:t>d</w:t>
-      </w:r>
-      <w:r>
-        <w:rPr>
-          <w:lang w:val="en-IE"/>
-        </w:rPr>
-        <w:t xml:space="preserve"> their meta-analysed effect sizes in </w:t>
-      </w:r>
-      <w:r>
-        <w:rPr>
-          <w:lang w:val="en-IE"/>
-        </w:rPr>
-        <w:t xml:space="preserve">their forest plot and also in </w:t>
-      </w:r>
-      <w:r>
-        <w:rPr>
-          <w:lang w:val="en-IE"/>
-        </w:rPr>
-        <w:t>supplementary online materials</w:t>
-      </w:r>
-      <w:r>
-        <w:rPr>
-          <w:lang w:val="en-IE"/>
-        </w:rPr>
-        <w:t xml:space="preserve">, but not their method of converting effect sizes to Pearson’s </w:t>
-      </w:r>
-      <w:r>
-        <w:rPr>
-          <w:i/>
-          <w:iCs/>
+        <w:t>, 2014). I used the R package pwr (REF) to reproduce these sample size recommendations, which were found to be computationally reproducible.</w:t>
+      </w:r>
+    </w:p>
+    <w:p>
+      <w:pPr>
+        <w:rPr>
+          <w:lang w:val="en-IE"/>
+        </w:rPr>
+      </w:pPr>
+      <w:r>
+        <w:rPr>
+          <w:lang w:val="en-IE"/>
+        </w:rPr>
+        <w:t>However, Vahey et al.’s (2015) choice of parameters for these power analyses could be questioned: one-tailed correlation with alpha = .05 are very uncommon in the literature, and regression analyses require two-sided testing. A two-tailed test with alpha = .05 would therefore correspond more closely to modal research practices. I therefore recomputed sample size estimates using these parameters: using the meta-analytic effect size (</w:t>
+      </w:r>
+      <w:r>
+        <w:rPr>
+          <w:i/>
           <w:lang w:val="en-IE"/>
         </w:rPr>
         <w:t>r</w:t>
@@ -1535,84 +1538,225 @@
         <w:rPr>
           <w:lang w:val="en-IE"/>
         </w:rPr>
-        <w:t xml:space="preserve"> correlations. </w:t>
-      </w:r>
-      <w:r>
-        <w:rPr>
-          <w:lang w:val="en-IE"/>
-        </w:rPr>
-        <w:t xml:space="preserve">While </w:t>
-      </w:r>
-      <w:r>
-        <w:rPr>
-          <w:lang w:val="en-IE"/>
-        </w:rPr>
-        <w:t xml:space="preserve">attempting to reproduce </w:t>
+        <w:t xml:space="preserve"> = .45), 36 participants would be required (80% power, alpha = .05, two-tailed). When using the lower bound of the confidence interval (</w:t>
+      </w:r>
+      <w:r>
+        <w:rPr>
+          <w:i/>
+          <w:lang w:val="en-IE"/>
+        </w:rPr>
+        <w:t>r</w:t>
+      </w:r>
+      <w:r>
+        <w:rPr>
+          <w:lang w:val="en-IE"/>
+        </w:rPr>
+        <w:t xml:space="preserve"> = .40), 46 participants would be required. These suggested sample sizes were therefore 24% higher than those reported in Vahey et al. (2015).</w:t>
+      </w:r>
+    </w:p>
+    <w:p>
+      <w:pPr>
+        <w:pStyle w:val="Heading2"/>
+      </w:pPr>
+      <w:r>
+        <w:t>Meta-analytic effect size</w:t>
+      </w:r>
+    </w:p>
+    <w:p>
+      <w:pPr>
+        <w:rPr>
+          <w:lang w:val="en-IE"/>
+        </w:rPr>
+      </w:pPr>
+      <w:r>
+        <w:rPr>
+          <w:lang w:val="en-IE"/>
+        </w:rPr>
+        <w:t>Vahey et al.’s (2015) aforementioned power analyses relied on the accuracy of the meta-analytic effect size. I attempted to computationally reproduce the meta-analytic effect size from the weighted-mean effect sizes</w:t>
+      </w:r>
+      <w:r>
+        <w:rPr>
+          <w:lang w:val="en-IE"/>
+        </w:rPr>
+        <w:t xml:space="preserve"> </w:t>
+      </w:r>
+      <w:r>
+        <w:rPr>
+          <w:lang w:val="en-IE"/>
+        </w:rPr>
+        <w:t xml:space="preserve">and sample sizes reported in Vahey et al.’s (2105) forest plot (p.XX). </w:t>
+      </w:r>
+    </w:p>
+    <w:p>
+      <w:pPr>
+        <w:rPr>
+          <w:lang w:val="en-IE"/>
+        </w:rPr>
+      </w:pPr>
+      <w:r>
+        <w:rPr>
+          <w:lang w:val="en-IE"/>
+        </w:rPr>
+        <w:t>Vahey et al. (2105) reported employing a Hunter and Schmidt style meta-analysis. The meta-analysis model was implemented using the R package metafor (REF). The Hunter &amp; Schmidt estimator was used, and the effect sizes were weighted by sample size, following the Hunter &amp; Schmidt method.</w:t>
+      </w:r>
+    </w:p>
+    <w:p>
+      <w:pPr>
+        <w:rPr>
+          <w:lang w:val="en-IE"/>
+        </w:rPr>
+      </w:pPr>
+      <w:r>
+        <w:rPr>
+          <w:lang w:val="en-IE"/>
+        </w:rPr>
+        <w:t xml:space="preserve">Results demonstrated a meta-analytic effect size of </w:t>
+      </w:r>
+      <w:r>
+        <w:rPr>
+          <w:i/>
+          <w:lang w:val="en-IE"/>
+        </w:rPr>
+        <w:t>r</w:t>
+      </w:r>
+      <w:r>
+        <w:rPr>
+          <w:lang w:val="en-IE"/>
+        </w:rPr>
+        <w:t xml:space="preserve"> = .47, 95% CI [.40, .54], 95% CR [.40, .54], </w:t>
+      </w:r>
+      <w:r>
+        <w:rPr>
+          <w:i/>
+          <w:lang w:val="en-IE"/>
+        </w:rPr>
+        <w:t>p</w:t>
+      </w:r>
+      <w:r>
+        <w:rPr>
+          <w:lang w:val="en-IE"/>
+        </w:rPr>
+        <w:t xml:space="preserve"> &lt; .0001. No heterogeneity was observed, </w:t>
+      </w:r>
+      <w:r>
+        <w:rPr>
+          <w:i/>
+          <w:lang w:val="en-IE"/>
+        </w:rPr>
+        <w:t>Q</w:t>
+      </w:r>
+      <w:r>
+        <w:rPr>
+          <w:lang w:val="en-IE"/>
+        </w:rPr>
+        <w:t>(</w:t>
+      </w:r>
+      <w:r>
+        <w:rPr>
+          <w:i/>
+          <w:lang w:val="en-IE"/>
+        </w:rPr>
+        <w:t>df</w:t>
+      </w:r>
+      <w:r>
+        <w:rPr>
+          <w:lang w:val="en-IE"/>
+        </w:rPr>
+        <w:t xml:space="preserve"> = 14) = 7.05, </w:t>
+      </w:r>
+      <w:r>
+        <w:rPr>
+          <w:i/>
+          <w:lang w:val="en-IE"/>
+        </w:rPr>
+        <w:t>p</w:t>
+      </w:r>
+      <w:r>
+        <w:rPr>
+          <w:lang w:val="en-IE"/>
+        </w:rPr>
+        <w:t xml:space="preserve"> = .933, </w:t>
+      </w:r>
+      <w:r>
+        <w:rPr>
+          <w:rFonts w:ascii="Cambria Math" w:hAnsi="Cambria Math" w:cs="Cambria Math"/>
+          <w:lang w:val="en-IE"/>
+        </w:rPr>
+        <w:t>𝜏</w:t>
+      </w:r>
+      <w:r>
+        <w:rPr>
+          <w:vertAlign w:val="superscript"/>
+          <w:lang w:val="en-IE"/>
+        </w:rPr>
+        <w:t>2</w:t>
+      </w:r>
+      <w:r>
+        <w:rPr>
+          <w:lang w:val="en-IE"/>
+        </w:rPr>
+        <w:t xml:space="preserve"> = 0.0, </w:t>
+      </w:r>
+      <w:r>
+        <w:rPr>
+          <w:i/>
+          <w:lang w:val="en-IE"/>
+        </w:rPr>
+        <w:t>I</w:t>
+      </w:r>
+      <w:r>
+        <w:rPr>
+          <w:vertAlign w:val="superscript"/>
+          <w:lang w:val="en-IE"/>
+        </w:rPr>
+        <w:t>2</w:t>
+      </w:r>
+      <w:r>
+        <w:rPr>
+          <w:lang w:val="en-IE"/>
+        </w:rPr>
+        <w:t xml:space="preserve"> = 0.0, </w:t>
+      </w:r>
+      <w:r>
+        <w:rPr>
+          <w:i/>
+          <w:lang w:val="en-IE"/>
+        </w:rPr>
+        <w:t>H</w:t>
+      </w:r>
+      <w:r>
+        <w:rPr>
+          <w:vertAlign w:val="superscript"/>
+          <w:lang w:val="en-IE"/>
+        </w:rPr>
+        <w:t>2</w:t>
+      </w:r>
+      <w:r>
+        <w:rPr>
+          <w:lang w:val="en-IE"/>
+        </w:rPr>
+        <w:t xml:space="preserve"> = 1.0. Vahey et al.’s (2015) meta-analysis results could therefore not be precisely computationally reproduced using the data they reported in their forest plot and their descriptions of their analytic approach. Estimate of the meta-analytic effect size differed by only a small amount (</w:t>
       </w:r>
       <w:proofErr w:type="spellStart"/>
       <w:r>
         <w:rPr>
           <w:lang w:val="en-IE"/>
         </w:rPr>
-        <w:t>Vahey</w:t>
+        <w:t>Δ</w:t>
+      </w:r>
+      <w:r>
+        <w:rPr>
+          <w:i/>
+          <w:lang w:val="en-IE"/>
+        </w:rPr>
+        <w:t>r</w:t>
       </w:r>
       <w:proofErr w:type="spellEnd"/>
       <w:r>
         <w:rPr>
           <w:lang w:val="en-IE"/>
         </w:rPr>
-        <w:t xml:space="preserve"> et al.’s (2015) data and results, I contracted the first author and requested copies of their data</w:t>
-      </w:r>
-      <w:r>
-        <w:rPr>
-          <w:lang w:val="en-IE"/>
-        </w:rPr>
-        <w:t xml:space="preserve"> and </w:t>
-      </w:r>
-      <w:r>
-        <w:rPr>
-          <w:lang w:val="en-IE"/>
-        </w:rPr>
-        <w:t xml:space="preserve">code. However, he declined to share these materials. </w:t>
-      </w:r>
-      <w:r>
-        <w:rPr>
-          <w:lang w:val="en-IE"/>
-        </w:rPr>
-        <w:t>I then asked for details of the implementation of their meta-analysis model. The first author again declined.</w:t>
-      </w:r>
-      <w:r>
-        <w:rPr>
-          <w:lang w:val="en-IE"/>
-        </w:rPr>
-        <w:t xml:space="preserve"> </w:t>
-      </w:r>
-    </w:p>
-    <w:p>
-      <w:pPr>
-        <w:rPr>
-          <w:lang w:val="en-IE"/>
-        </w:rPr>
-      </w:pPr>
-      <w:r>
-        <w:rPr>
-          <w:lang w:val="en-IE"/>
-        </w:rPr>
-        <w:t xml:space="preserve">Results of this verification re-analysis were shared with the first author of </w:t>
-      </w:r>
-      <w:proofErr w:type="spellStart"/>
-      <w:r>
-        <w:rPr>
-          <w:lang w:val="en-IE"/>
-        </w:rPr>
-        <w:t>Vahey</w:t>
-      </w:r>
-      <w:proofErr w:type="spellEnd"/>
-      <w:r>
-        <w:rPr>
-          <w:lang w:val="en-IE"/>
-        </w:rPr>
-        <w:t xml:space="preserve"> et al. (2015) in </w:t>
+        <w:t xml:space="preserve"> = .02). Confidence intervals were identical widths (i.e., were reproduced). However, credibility intervals and therefore estimated heterogeneity differed by a large amount (large heterogeneity in Vahey et al. 2015, no heterogeneity in my reanalysis).</w:t>
       </w:r>
     </w:p>
     <w:p>
@@ -1626,456 +1770,6 @@
         <w:rPr>
           <w:lang w:val="en-IE"/>
         </w:rPr>
-        <w:t>Power analyses</w:t>
-      </w:r>
-    </w:p>
-    <w:p>
-      <w:pPr>
-        <w:rPr>
-          <w:lang w:val="en-IE"/>
-        </w:rPr>
-      </w:pPr>
-      <w:proofErr w:type="spellStart"/>
-      <w:r>
-        <w:rPr>
-          <w:lang w:val="en-IE"/>
-        </w:rPr>
-        <w:t>Vahey</w:t>
-      </w:r>
-      <w:proofErr w:type="spellEnd"/>
-      <w:r>
-        <w:rPr>
-          <w:lang w:val="en-IE"/>
-        </w:rPr>
-        <w:t xml:space="preserve"> et al.’s reported meta-analysis effect size estimate was </w:t>
-      </w:r>
-      <w:r>
-        <w:rPr>
-          <w:i/>
-          <w:lang w:val="en-IE"/>
-        </w:rPr>
-        <w:t>r</w:t>
-      </w:r>
-      <w:r>
-        <w:rPr>
-          <w:lang w:val="en-IE"/>
-        </w:rPr>
-        <w:t xml:space="preserve"> = .45, 95% CI [.40, .54], 95% CR [.23, .67]. Using this effect size, they conducted power analyses for sample size planning. They reported that, to detect a zero order correlation with 80% power, 29 participants would be required when using the meta-analytic effect size, or 37 if using the lower bound of the CI (alpha = .05, one-tailed; following recommendations by </w:t>
-      </w:r>
-      <w:proofErr w:type="spellStart"/>
-      <w:r>
-        <w:rPr>
-          <w:lang w:val="en-IE"/>
-        </w:rPr>
-        <w:t>Perugini</w:t>
-      </w:r>
-      <w:proofErr w:type="spellEnd"/>
-      <w:r>
-        <w:rPr>
-          <w:lang w:val="en-IE"/>
-        </w:rPr>
-        <w:t xml:space="preserve">, Gallucci, &amp; </w:t>
-      </w:r>
-      <w:proofErr w:type="spellStart"/>
-      <w:r>
-        <w:rPr>
-          <w:lang w:val="en-IE"/>
-        </w:rPr>
-        <w:t>Costantini</w:t>
-      </w:r>
-      <w:proofErr w:type="spellEnd"/>
-      <w:r>
-        <w:rPr>
-          <w:lang w:val="en-IE"/>
-        </w:rPr>
-        <w:t xml:space="preserve">, 2014). I used the R package </w:t>
-      </w:r>
-      <w:proofErr w:type="spellStart"/>
-      <w:r>
-        <w:rPr>
-          <w:lang w:val="en-IE"/>
-        </w:rPr>
-        <w:t>pwr</w:t>
-      </w:r>
-      <w:proofErr w:type="spellEnd"/>
-      <w:r>
-        <w:rPr>
-          <w:lang w:val="en-IE"/>
-        </w:rPr>
-        <w:t xml:space="preserve"> (REF) to reproduce these sample size recommendations, which were found to be computationally reproducible.</w:t>
-      </w:r>
-    </w:p>
-    <w:p>
-      <w:pPr>
-        <w:rPr>
-          <w:lang w:val="en-IE"/>
-        </w:rPr>
-      </w:pPr>
-      <w:r>
-        <w:rPr>
-          <w:lang w:val="en-IE"/>
-        </w:rPr>
-        <w:t xml:space="preserve">However, </w:t>
-      </w:r>
-      <w:proofErr w:type="spellStart"/>
-      <w:r>
-        <w:rPr>
-          <w:lang w:val="en-IE"/>
-        </w:rPr>
-        <w:t>Vahey</w:t>
-      </w:r>
-      <w:proofErr w:type="spellEnd"/>
-      <w:r>
-        <w:rPr>
-          <w:lang w:val="en-IE"/>
-        </w:rPr>
-        <w:t xml:space="preserve"> et al.’s (2015) choice of parameters for these power analyses could be questioned: one-tailed correlation with alpha = .05 are very uncommon in the literature, and regression analyses require two-sided testing. A two-tailed test with alpha = .05 would therefore correspond more closely to modal research practices. I therefore recomputed sample size estimates using these parameters: using the meta-analytic effect size (</w:t>
-      </w:r>
-      <w:r>
-        <w:rPr>
-          <w:i/>
-          <w:lang w:val="en-IE"/>
-        </w:rPr>
-        <w:t>r</w:t>
-      </w:r>
-      <w:r>
-        <w:rPr>
-          <w:lang w:val="en-IE"/>
-        </w:rPr>
-        <w:t xml:space="preserve"> = .45), 36 participants would be required (80% power, alpha = .05, two-tailed). When using the lower bound of the confidence interval (</w:t>
-      </w:r>
-      <w:r>
-        <w:rPr>
-          <w:i/>
-          <w:lang w:val="en-IE"/>
-        </w:rPr>
-        <w:t>r</w:t>
-      </w:r>
-      <w:r>
-        <w:rPr>
-          <w:lang w:val="en-IE"/>
-        </w:rPr>
-        <w:t xml:space="preserve"> = .40), 46 participants would be required. These suggested sample sizes were therefore 24% higher than those reported in </w:t>
-      </w:r>
-      <w:proofErr w:type="spellStart"/>
-      <w:r>
-        <w:rPr>
-          <w:lang w:val="en-IE"/>
-        </w:rPr>
-        <w:t>Vahey</w:t>
-      </w:r>
-      <w:proofErr w:type="spellEnd"/>
-      <w:r>
-        <w:rPr>
-          <w:lang w:val="en-IE"/>
-        </w:rPr>
-        <w:t xml:space="preserve"> et al. (2015).</w:t>
-      </w:r>
-    </w:p>
-    <w:p>
-      <w:pPr>
-        <w:pStyle w:val="Heading2"/>
-      </w:pPr>
-      <w:r>
-        <w:t>Meta-analytic effect size</w:t>
-      </w:r>
-    </w:p>
-    <w:p>
-      <w:pPr>
-        <w:rPr>
-          <w:lang w:val="en-IE"/>
-        </w:rPr>
-      </w:pPr>
-      <w:proofErr w:type="spellStart"/>
-      <w:r>
-        <w:rPr>
-          <w:lang w:val="en-IE"/>
-        </w:rPr>
-        <w:t>Vahey</w:t>
-      </w:r>
-      <w:proofErr w:type="spellEnd"/>
-      <w:r>
-        <w:rPr>
-          <w:lang w:val="en-IE"/>
-        </w:rPr>
-        <w:t xml:space="preserve"> et al.’s (2015) aforementioned power analyses relied on the accuracy of the meta-analytic effect size. I attempted to computationally reproduce the meta-analytic effect size from the weighted-mean effect sizes</w:t>
-      </w:r>
-      <w:r>
-        <w:rPr>
-          <w:lang w:val="en-IE"/>
-        </w:rPr>
-        <w:t xml:space="preserve"> </w:t>
-      </w:r>
-      <w:r>
-        <w:rPr>
-          <w:lang w:val="en-IE"/>
-        </w:rPr>
-        <w:t xml:space="preserve">and sample sizes reported in </w:t>
-      </w:r>
-      <w:proofErr w:type="spellStart"/>
-      <w:r>
-        <w:rPr>
-          <w:lang w:val="en-IE"/>
-        </w:rPr>
-        <w:t>Vahey</w:t>
-      </w:r>
-      <w:proofErr w:type="spellEnd"/>
-      <w:r>
-        <w:rPr>
-          <w:lang w:val="en-IE"/>
-        </w:rPr>
-        <w:t xml:space="preserve"> et al.’s (2105) forest plot (</w:t>
-      </w:r>
-      <w:proofErr w:type="spellStart"/>
-      <w:r>
-        <w:rPr>
-          <w:lang w:val="en-IE"/>
-        </w:rPr>
-        <w:t>p.XX</w:t>
-      </w:r>
-      <w:proofErr w:type="spellEnd"/>
-      <w:r>
-        <w:rPr>
-          <w:lang w:val="en-IE"/>
-        </w:rPr>
-        <w:t xml:space="preserve">). </w:t>
-      </w:r>
-    </w:p>
-    <w:p>
-      <w:pPr>
-        <w:rPr>
-          <w:lang w:val="en-IE"/>
-        </w:rPr>
-      </w:pPr>
-      <w:proofErr w:type="spellStart"/>
-      <w:r>
-        <w:rPr>
-          <w:lang w:val="en-IE"/>
-        </w:rPr>
-        <w:t>Vahey</w:t>
-      </w:r>
-      <w:proofErr w:type="spellEnd"/>
-      <w:r>
-        <w:rPr>
-          <w:lang w:val="en-IE"/>
-        </w:rPr>
-        <w:t xml:space="preserve"> et al. (2105) reported employing a Hunter and Schmidt style meta-analysis. The meta-analysis model was implemented using the R package </w:t>
-      </w:r>
-      <w:proofErr w:type="spellStart"/>
-      <w:r>
-        <w:rPr>
-          <w:lang w:val="en-IE"/>
-        </w:rPr>
-        <w:t>metafor</w:t>
-      </w:r>
-      <w:proofErr w:type="spellEnd"/>
-      <w:r>
-        <w:rPr>
-          <w:lang w:val="en-IE"/>
-        </w:rPr>
-        <w:t xml:space="preserve"> (REF). The Hunter &amp; Schmidt estimator was used, and the effect sizes were weighted by sample size, following the Hunter &amp; Schmidt method.</w:t>
-      </w:r>
-    </w:p>
-    <w:p>
-      <w:pPr>
-        <w:rPr>
-          <w:lang w:val="en-IE"/>
-        </w:rPr>
-      </w:pPr>
-      <w:r>
-        <w:rPr>
-          <w:lang w:val="en-IE"/>
-        </w:rPr>
-        <w:t xml:space="preserve">Results demonstrated a meta-analytic effect size of </w:t>
-      </w:r>
-      <w:r>
-        <w:rPr>
-          <w:i/>
-          <w:lang w:val="en-IE"/>
-        </w:rPr>
-        <w:t>r</w:t>
-      </w:r>
-      <w:r>
-        <w:rPr>
-          <w:lang w:val="en-IE"/>
-        </w:rPr>
-        <w:t xml:space="preserve"> = .47, 95% CI [.40, .54], 95% CR [.40, .54], </w:t>
-      </w:r>
-      <w:r>
-        <w:rPr>
-          <w:i/>
-          <w:lang w:val="en-IE"/>
-        </w:rPr>
-        <w:t>p</w:t>
-      </w:r>
-      <w:r>
-        <w:rPr>
-          <w:lang w:val="en-IE"/>
-        </w:rPr>
-        <w:t xml:space="preserve"> &lt; .0001. No heterogeneity was observed, </w:t>
-      </w:r>
-      <w:r>
-        <w:rPr>
-          <w:i/>
-          <w:lang w:val="en-IE"/>
-        </w:rPr>
-        <w:t>Q</w:t>
-      </w:r>
-      <w:r>
-        <w:rPr>
-          <w:lang w:val="en-IE"/>
-        </w:rPr>
-        <w:t>(</w:t>
-      </w:r>
-      <w:proofErr w:type="spellStart"/>
-      <w:r>
-        <w:rPr>
-          <w:i/>
-          <w:lang w:val="en-IE"/>
-        </w:rPr>
-        <w:t>df</w:t>
-      </w:r>
-      <w:proofErr w:type="spellEnd"/>
-      <w:r>
-        <w:rPr>
-          <w:lang w:val="en-IE"/>
-        </w:rPr>
-        <w:t xml:space="preserve"> = 14) = 7.05, </w:t>
-      </w:r>
-      <w:r>
-        <w:rPr>
-          <w:i/>
-          <w:lang w:val="en-IE"/>
-        </w:rPr>
-        <w:t>p</w:t>
-      </w:r>
-      <w:r>
-        <w:rPr>
-          <w:lang w:val="en-IE"/>
-        </w:rPr>
-        <w:t xml:space="preserve"> = .933, </w:t>
-      </w:r>
-      <w:r>
-        <w:rPr>
-          <w:rFonts w:ascii="Cambria Math" w:hAnsi="Cambria Math" w:cs="Cambria Math"/>
-          <w:lang w:val="en-IE"/>
-        </w:rPr>
-        <w:t>𝜏</w:t>
-      </w:r>
-      <w:r>
-        <w:rPr>
-          <w:vertAlign w:val="superscript"/>
-          <w:lang w:val="en-IE"/>
-        </w:rPr>
-        <w:t>2</w:t>
-      </w:r>
-      <w:r>
-        <w:rPr>
-          <w:lang w:val="en-IE"/>
-        </w:rPr>
-        <w:t xml:space="preserve"> = 0.0, </w:t>
-      </w:r>
-      <w:r>
-        <w:rPr>
-          <w:i/>
-          <w:lang w:val="en-IE"/>
-        </w:rPr>
-        <w:t>I</w:t>
-      </w:r>
-      <w:r>
-        <w:rPr>
-          <w:vertAlign w:val="superscript"/>
-          <w:lang w:val="en-IE"/>
-        </w:rPr>
-        <w:t>2</w:t>
-      </w:r>
-      <w:r>
-        <w:rPr>
-          <w:lang w:val="en-IE"/>
-        </w:rPr>
-        <w:t xml:space="preserve"> = 0.0, </w:t>
-      </w:r>
-      <w:r>
-        <w:rPr>
-          <w:i/>
-          <w:lang w:val="en-IE"/>
-        </w:rPr>
-        <w:t>H</w:t>
-      </w:r>
-      <w:r>
-        <w:rPr>
-          <w:vertAlign w:val="superscript"/>
-          <w:lang w:val="en-IE"/>
-        </w:rPr>
-        <w:t>2</w:t>
-      </w:r>
-      <w:r>
-        <w:rPr>
-          <w:lang w:val="en-IE"/>
-        </w:rPr>
-        <w:t xml:space="preserve"> = 1.0. </w:t>
-      </w:r>
-      <w:proofErr w:type="spellStart"/>
-      <w:r>
-        <w:rPr>
-          <w:lang w:val="en-IE"/>
-        </w:rPr>
-        <w:t>Vahey</w:t>
-      </w:r>
-      <w:proofErr w:type="spellEnd"/>
-      <w:r>
-        <w:rPr>
-          <w:lang w:val="en-IE"/>
-        </w:rPr>
-        <w:t xml:space="preserve"> et al.’s (2015) meta-analysis results could therefore not be precisely computationally reproduced using the data they reported in their forest plot and their descriptions of their analytic approach. Estimate of the meta-analytic effect size differed by only a small amount (</w:t>
-      </w:r>
-      <w:proofErr w:type="spellStart"/>
-      <w:r>
-        <w:rPr>
-          <w:lang w:val="en-IE"/>
-        </w:rPr>
-        <w:t>Δ</w:t>
-      </w:r>
-      <w:r>
-        <w:rPr>
-          <w:i/>
-          <w:lang w:val="en-IE"/>
-        </w:rPr>
-        <w:t>r</w:t>
-      </w:r>
-      <w:proofErr w:type="spellEnd"/>
-      <w:r>
-        <w:rPr>
-          <w:lang w:val="en-IE"/>
-        </w:rPr>
-        <w:t xml:space="preserve"> = .02). Confidence intervals were identical widths (i.e., were reproduced). However, credibility intervals and therefore estimated heterogeneity differed by a large amount (large heterogeneity in </w:t>
-      </w:r>
-      <w:proofErr w:type="spellStart"/>
-      <w:r>
-        <w:rPr>
-          <w:lang w:val="en-IE"/>
-        </w:rPr>
-        <w:t>Vahey</w:t>
-      </w:r>
-      <w:proofErr w:type="spellEnd"/>
-      <w:r>
-        <w:rPr>
-          <w:lang w:val="en-IE"/>
-        </w:rPr>
-        <w:t xml:space="preserve"> et al. 2015, no heterogeneity in my reanalysis).</w:t>
-      </w:r>
-    </w:p>
-    <w:p>
-      <w:pPr>
-        <w:pStyle w:val="Heading2"/>
-        <w:rPr>
-          <w:lang w:val="en-IE"/>
-        </w:rPr>
-      </w:pPr>
-      <w:r>
-        <w:rPr>
-          <w:lang w:val="en-IE"/>
-        </w:rPr>
         <w:t>Weighted-average effect sizes</w:t>
       </w:r>
     </w:p>
@@ -2085,33 +1779,11 @@
           <w:lang w:val="en-IE"/>
         </w:rPr>
       </w:pPr>
-      <w:proofErr w:type="spellStart"/>
-      <w:r>
-        <w:rPr>
-          <w:lang w:val="en-IE"/>
-        </w:rPr>
-        <w:t>Vahey</w:t>
-      </w:r>
-      <w:proofErr w:type="spellEnd"/>
-      <w:r>
-        <w:rPr>
-          <w:lang w:val="en-IE"/>
-        </w:rPr>
-        <w:t xml:space="preserve"> et al.’s (2015) meta-analysis results relied on the accuracy of the weighted-mean effect sizes used in it. I attempted to computationally reproduce the weighted-mean effect sizes presented in their forest plot from the individual effect sizes and degrees of freedom presented in their supplementary online materials. Weighted-mean effect sizes are one strategy that can be employed to deal with the non-independence of multiple effect sizes taken from a given study or sample. </w:t>
-      </w:r>
-      <w:proofErr w:type="spellStart"/>
-      <w:r>
-        <w:rPr>
-          <w:lang w:val="en-IE"/>
-        </w:rPr>
-        <w:t>Vahey</w:t>
-      </w:r>
-      <w:proofErr w:type="spellEnd"/>
-      <w:r>
-        <w:rPr>
-          <w:lang w:val="en-IE"/>
-        </w:rPr>
-        <w:t xml:space="preserve"> et al. (2015) reported that they followed the method suggested by [REF] and weighted by degrees of freedom.  Results were not computationally reproducible in 2 of 15 (13%) of cases. The magnitudes of the differences were small (</w:t>
+      <w:r>
+        <w:rPr>
+          <w:lang w:val="en-IE"/>
+        </w:rPr>
+        <w:t>Vahey et al.’s (2015) meta-analysis results relied on the accuracy of the weighted-mean effect sizes used in it. I attempted to computationally reproduce the weighted-mean effect sizes presented in their forest plot from the individual effect sizes and degrees of freedom presented in their supplementary online materials. Weighted-mean effect sizes are one strategy that can be employed to deal with the non-independence of multiple effect sizes taken from a given study or sample. Vahey et al. (2015) reported that they followed the method suggested by [REF] and weighted by degrees of freedom.  Results were not computationally reproducible in 2 of 15 (13%) of cases. The magnitudes of the differences were small (</w:t>
       </w:r>
       <w:proofErr w:type="spellStart"/>
       <w:r>
@@ -2230,184 +1902,104 @@
           <w:lang w:val="en-IE"/>
         </w:rPr>
       </w:pPr>
+      <w:r>
+        <w:rPr>
+          <w:lang w:val="en-IE"/>
+        </w:rPr>
+        <w:t xml:space="preserve">Vahey et al.’s (2015) weighted-mean effect sizes in turn relied on the accuracy of the individual effect sizes that were extracted from original research articles (along with other statistics such as </w:t>
+      </w:r>
+      <w:r>
+        <w:rPr>
+          <w:i/>
+          <w:lang w:val="en-IE"/>
+        </w:rPr>
+        <w:t>N</w:t>
+      </w:r>
+      <w:r>
+        <w:rPr>
+          <w:lang w:val="en-IE"/>
+        </w:rPr>
+        <w:t xml:space="preserve"> and </w:t>
+      </w:r>
+      <w:r>
+        <w:rPr>
+          <w:i/>
+          <w:lang w:val="en-IE"/>
+        </w:rPr>
+        <w:t>df</w:t>
+      </w:r>
+      <w:r>
+        <w:rPr>
+          <w:lang w:val="en-IE"/>
+        </w:rPr>
+        <w:t xml:space="preserve">) and, where applicable, the mathematical conversion between other effect sizes to Pearson’s </w:t>
+      </w:r>
+      <w:r>
+        <w:rPr>
+          <w:i/>
+          <w:lang w:val="en-IE"/>
+        </w:rPr>
+        <w:t>r</w:t>
+      </w:r>
+      <w:r>
+        <w:rPr>
+          <w:lang w:val="en-IE"/>
+        </w:rPr>
+        <w:t xml:space="preserve">. I therefore attempted to computationally reproduce the individual effect sizes presented in Vahey et al.’s (2015) supplementary online materials. I make a distinction between two subsets of effect sizes and their reproducibility. </w:t>
+      </w:r>
+    </w:p>
+    <w:p>
+      <w:pPr>
+        <w:rPr>
+          <w:lang w:val="en-IE"/>
+        </w:rPr>
+      </w:pPr>
+      <w:r>
+        <w:rPr>
+          <w:lang w:val="en-IE"/>
+        </w:rPr>
+        <w:t xml:space="preserve">The first subset refers to effect sizes that could be reextracted and converted to Pearson’s </w:t>
+      </w:r>
+      <w:r>
+        <w:rPr>
+          <w:i/>
+          <w:lang w:val="en-IE"/>
+        </w:rPr>
+        <w:t>r</w:t>
+      </w:r>
+      <w:r>
+        <w:rPr>
+          <w:lang w:val="en-IE"/>
+        </w:rPr>
+        <w:t>. In these cases, reproducibility refers to the numerical congruence between the effect sizes I obtain and those reported by Vahey et al. (2015). Wherever possible, the same effect size conversion method was employed as in the original meta-analysis, following the approaches listed in their supplementary materials. However, while these approaches were listed by name, specific formulae or software implementations were not provided. 29 (52%) effect sizes could be reextracted. When rounding all effect sizes to two decimal places, nearly half of the effect sizes reported by Vahey et al. (2015) could not be computationally reproduced (13 effect sizes, 45%). The magnitude of the differences between Vahey et al.’s effect sizes and mine were large in some cases (</w:t>
+      </w:r>
       <w:proofErr w:type="spellStart"/>
       <w:r>
         <w:rPr>
           <w:lang w:val="en-IE"/>
         </w:rPr>
-        <w:t>Vahey</w:t>
+        <w:t>Δ</w:t>
+      </w:r>
+      <w:r>
+        <w:rPr>
+          <w:i/>
+          <w:lang w:val="en-IE"/>
+        </w:rPr>
+        <w:t>r</w:t>
+      </w:r>
+      <w:r>
+        <w:rPr>
+          <w:vertAlign w:val="subscript"/>
+          <w:lang w:val="en-IE"/>
+        </w:rPr>
+        <w:t>max</w:t>
       </w:r>
       <w:proofErr w:type="spellEnd"/>
       <w:r>
         <w:rPr>
           <w:lang w:val="en-IE"/>
         </w:rPr>
-        <w:t xml:space="preserve"> et al.’s (2015) weighted-mean effect sizes in turn relied on the accuracy of the individual effect sizes that were extracted from original research articles (along with other statistics such as </w:t>
-      </w:r>
-      <w:r>
-        <w:rPr>
-          <w:i/>
-          <w:lang w:val="en-IE"/>
-        </w:rPr>
-        <w:t>N</w:t>
-      </w:r>
-      <w:r>
-        <w:rPr>
-          <w:lang w:val="en-IE"/>
-        </w:rPr>
-        <w:t xml:space="preserve"> and </w:t>
-      </w:r>
-      <w:proofErr w:type="spellStart"/>
-      <w:r>
-        <w:rPr>
-          <w:i/>
-          <w:lang w:val="en-IE"/>
-        </w:rPr>
-        <w:t>df</w:t>
-      </w:r>
-      <w:proofErr w:type="spellEnd"/>
-      <w:r>
-        <w:rPr>
-          <w:lang w:val="en-IE"/>
-        </w:rPr>
-        <w:t xml:space="preserve">) and, where applicable, the mathematical conversion between other effect sizes to Pearson’s </w:t>
-      </w:r>
-      <w:r>
-        <w:rPr>
-          <w:i/>
-          <w:lang w:val="en-IE"/>
-        </w:rPr>
-        <w:t>r</w:t>
-      </w:r>
-      <w:r>
-        <w:rPr>
-          <w:lang w:val="en-IE"/>
-        </w:rPr>
-        <w:t xml:space="preserve">. I therefore attempted to computationally reproduce the individual effect sizes presented in </w:t>
-      </w:r>
-      <w:proofErr w:type="spellStart"/>
-      <w:r>
-        <w:rPr>
-          <w:lang w:val="en-IE"/>
-        </w:rPr>
-        <w:t>Vahey</w:t>
-      </w:r>
-      <w:proofErr w:type="spellEnd"/>
-      <w:r>
-        <w:rPr>
-          <w:lang w:val="en-IE"/>
-        </w:rPr>
-        <w:t xml:space="preserve"> et al.’s (2015) supplementary online materials. I make a distinction between two subsets of effect sizes and their reproducibility. </w:t>
-      </w:r>
-    </w:p>
-    <w:p>
-      <w:pPr>
-        <w:rPr>
-          <w:lang w:val="en-IE"/>
-        </w:rPr>
-      </w:pPr>
-      <w:r>
-        <w:rPr>
-          <w:lang w:val="en-IE"/>
-        </w:rPr>
-        <w:t xml:space="preserve">The first subset refers to effect sizes that could be reextracted and converted to Pearson’s </w:t>
-      </w:r>
-      <w:r>
-        <w:rPr>
-          <w:i/>
-          <w:lang w:val="en-IE"/>
-        </w:rPr>
-        <w:t>r</w:t>
-      </w:r>
-      <w:r>
-        <w:rPr>
-          <w:lang w:val="en-IE"/>
-        </w:rPr>
-        <w:t xml:space="preserve">. In these cases, reproducibility refers to the numerical congruence between the effect sizes I obtain and those reported by </w:t>
-      </w:r>
-      <w:proofErr w:type="spellStart"/>
-      <w:r>
-        <w:rPr>
-          <w:lang w:val="en-IE"/>
-        </w:rPr>
-        <w:t>Vahey</w:t>
-      </w:r>
-      <w:proofErr w:type="spellEnd"/>
-      <w:r>
-        <w:rPr>
-          <w:lang w:val="en-IE"/>
-        </w:rPr>
-        <w:t xml:space="preserve"> et al. (2015). Wherever possible, the same effect size conversion method was employed as in the original meta-analysis, following the approaches listed in their supplementary materials. However, while these approaches were listed by name, specific formulae or software implementations were not provided. 29 (52%) effect sizes could be reextracted. When rounding all effect sizes to two decimal places, nearly half of the effect sizes reported by </w:t>
-      </w:r>
-      <w:proofErr w:type="spellStart"/>
-      <w:r>
-        <w:rPr>
-          <w:lang w:val="en-IE"/>
-        </w:rPr>
-        <w:t>Vahey</w:t>
-      </w:r>
-      <w:proofErr w:type="spellEnd"/>
-      <w:r>
-        <w:rPr>
-          <w:lang w:val="en-IE"/>
-        </w:rPr>
-        <w:t xml:space="preserve"> et al. (2015) could not be computationally reproduced (13 effect sizes, 45%). The magnitude of the differences between </w:t>
-      </w:r>
-      <w:proofErr w:type="spellStart"/>
-      <w:r>
-        <w:rPr>
-          <w:lang w:val="en-IE"/>
-        </w:rPr>
-        <w:t>Vahey</w:t>
-      </w:r>
-      <w:proofErr w:type="spellEnd"/>
-      <w:r>
-        <w:rPr>
-          <w:lang w:val="en-IE"/>
-        </w:rPr>
-        <w:t xml:space="preserve"> et al.’s effect sizes and mine were large in some cases (</w:t>
-      </w:r>
-      <w:proofErr w:type="spellStart"/>
-      <w:r>
-        <w:rPr>
-          <w:lang w:val="en-IE"/>
-        </w:rPr>
-        <w:t>Δ</w:t>
-      </w:r>
-      <w:r>
-        <w:rPr>
-          <w:i/>
-          <w:lang w:val="en-IE"/>
-        </w:rPr>
-        <w:t>r</w:t>
-      </w:r>
-      <w:r>
-        <w:rPr>
-          <w:vertAlign w:val="subscript"/>
-          <w:lang w:val="en-IE"/>
-        </w:rPr>
-        <w:t>max</w:t>
-      </w:r>
-      <w:proofErr w:type="spellEnd"/>
-      <w:r>
-        <w:rPr>
-          <w:lang w:val="en-IE"/>
-        </w:rPr>
-        <w:t xml:space="preserve"> = -.44). Where differences were observed, </w:t>
-      </w:r>
-      <w:proofErr w:type="spellStart"/>
-      <w:r>
-        <w:rPr>
-          <w:lang w:val="en-IE"/>
-        </w:rPr>
-        <w:t>Vahey</w:t>
-      </w:r>
-      <w:proofErr w:type="spellEnd"/>
-      <w:r>
-        <w:rPr>
-          <w:lang w:val="en-IE"/>
-        </w:rPr>
-        <w:t xml:space="preserve"> et al.’s (2015) effect sizes were generally skewed in favour of the IRAP’s validity (see Figure XX).</w:t>
+        <w:t xml:space="preserve"> = -.44). Where differences were observed, Vahey et al.’s (2015) effect sizes were generally skewed in favour of the IRAP’s validity (see Figure XX).</w:t>
       </w:r>
     </w:p>
     <w:p>
@@ -2497,21 +2089,7 @@
           <w:lang w:val="en-IE"/>
         </w:rPr>
         <w:tab/>
-        <w:t xml:space="preserve">The second subset of effect sizes refers to cases where I have a documented reason to believe that the effect size should not have been included in the meta-analysis for one or more of the following reasons. First, </w:t>
-      </w:r>
-      <w:proofErr w:type="spellStart"/>
-      <w:r>
-        <w:rPr>
-          <w:lang w:val="en-IE"/>
-        </w:rPr>
-        <w:t>Vahey</w:t>
-      </w:r>
-      <w:proofErr w:type="spellEnd"/>
-      <w:r>
-        <w:rPr>
-          <w:lang w:val="en-IE"/>
-        </w:rPr>
-        <w:t xml:space="preserve"> et al. (2015) appear to have treated </w:t>
+        <w:t xml:space="preserve">The second subset of effect sizes refers to cases where I have a documented reason to believe that the effect size should not have been included in the meta-analysis for one or more of the following reasons. First, Vahey et al. (2015) appear to have treated </w:t>
       </w:r>
       <m:oMath>
         <m:sSubSup>
@@ -2644,21 +2222,7 @@
         <w:rPr>
           <w:lang w:val="en-IE"/>
         </w:rPr>
-        <w:t xml:space="preserve">, which </w:t>
-      </w:r>
-      <w:proofErr w:type="spellStart"/>
-      <w:r>
-        <w:rPr>
-          <w:lang w:val="en-IE"/>
-        </w:rPr>
-        <w:t>Vahey</w:t>
-      </w:r>
-      <w:proofErr w:type="spellEnd"/>
-      <w:r>
-        <w:rPr>
-          <w:lang w:val="en-IE"/>
-        </w:rPr>
-        <w:t xml:space="preserve"> et al. (2015) appear to have incorrectly applied to </w:t>
+        <w:t xml:space="preserve">, which Vahey et al. (2015) appear to have incorrectly applied to </w:t>
       </w:r>
       <m:oMath>
         <m:sSubSup>
@@ -2901,21 +2465,109 @@
         <w:rPr>
           <w:lang w:val="en-IE"/>
         </w:rPr>
-        <w:t xml:space="preserve">Second, in some cases, effect sizes reported in </w:t>
+        <w:t xml:space="preserve">Second, in some cases, effect sizes reported in Vahey et al.’s (2015) supplementary materials did not refer to effect sizes that were reported in the original article (e.g., Timko et al., 2010 Study 1: correlation between overall IRAP </w:t>
+      </w:r>
+      <w:r>
+        <w:rPr>
+          <w:i/>
+          <w:lang w:val="en-IE"/>
+        </w:rPr>
+        <w:t>D</w:t>
+      </w:r>
+      <w:r>
+        <w:rPr>
+          <w:lang w:val="en-IE"/>
+        </w:rPr>
+        <w:t xml:space="preserve"> score and DASS-total). </w:t>
+      </w:r>
+    </w:p>
+    <w:p>
+      <w:pPr>
+        <w:rPr>
+          <w:lang w:val="en-IE"/>
+        </w:rPr>
+      </w:pPr>
+      <w:r>
+        <w:rPr>
+          <w:lang w:val="en-IE"/>
+        </w:rPr>
+        <w:t xml:space="preserve">Third, in some cases, effect sizes referred to ANOVAs where mean IRAP </w:t>
+      </w:r>
+      <w:r>
+        <w:rPr>
+          <w:i/>
+          <w:lang w:val="en-IE"/>
+        </w:rPr>
+        <w:t>D</w:t>
+      </w:r>
+      <w:r>
+        <w:rPr>
+          <w:lang w:val="en-IE"/>
+        </w:rPr>
+        <w:t xml:space="preserve"> scores were used as the Dependent Variable (e.g., </w:t>
       </w:r>
       <w:proofErr w:type="spellStart"/>
       <w:r>
         <w:rPr>
           <w:lang w:val="en-IE"/>
         </w:rPr>
-        <w:t>Vahey</w:t>
+        <w:t>Kosnes</w:t>
       </w:r>
       <w:proofErr w:type="spellEnd"/>
       <w:r>
         <w:rPr>
           <w:lang w:val="en-IE"/>
         </w:rPr>
-        <w:t xml:space="preserve"> et al.’s (2015) supplementary materials did not refer to effect sizes that were reported in the original article (e.g., Timko et al., 2010 Study 1: correlation between overall IRAP </w:t>
+        <w:t xml:space="preserve"> et al., 2013, Parling et al., 2012; Hussey et al., 2012; Timko et al., 2010). Predicting mean IRAP effects from known groups tells us little about the IRAP’s validity, which would be appropriately assessed by through the IRAP’s ability to predict group membership. This analytic issue of swapping the IV and DV when attempting to provide evidence for a measure’s validity has been well documented elsewhere as a threat to research findings </w:t>
+      </w:r>
+      <w:r>
+        <w:rPr>
+          <w:lang w:val="en-IE"/>
+        </w:rPr>
+        <w:fldChar w:fldCharType="begin"/>
+      </w:r>
+      <w:r>
+        <w:rPr>
+          <w:lang w:val="en-IE"/>
+        </w:rPr>
+        <w:instrText xml:space="preserve"> ADDIN ZOTERO_ITEM CSL_CITATION {"citationID":"mNkFQuR8","properties":{"formattedCitation":"(Fried &amp; Kievit, 2016)","plainCitation":"(Fried &amp; Kievit, 2016)","noteIndex":0},"citationItems":[{"id":3216,"uris":["http://zotero.org/users/1687755/items/ACZEMPZ2"],"itemData":{"id":3216,"type":"article-journal","container-title":"Molecular Psychiatry","DOI":"10.1038/mp.2015.199","ISSN":"1359-4184, 1476-5578","issue":"6","language":"en","page":"724-725","source":"Crossref","title":"The volumes of subcortical regions in depressed and healthy individuals are strikingly similar: a reinterpretation of the results by Schmaal et al.","title-short":"The volumes of subcortical regions in depressed and healthy individuals are strikingly similar","volume":"21","author":[{"family":"Fried","given":"E I"},{"family":"Kievit","given":"R A"}],"issued":{"date-parts":[["2016",6]]}}}],"schema":"https://github.com/citation-style-language/schema/raw/master/csl-citation.json"} </w:instrText>
+      </w:r>
+      <w:r>
+        <w:rPr>
+          <w:lang w:val="en-IE"/>
+        </w:rPr>
+        <w:fldChar w:fldCharType="separate"/>
+      </w:r>
+      <w:r>
+        <w:rPr>
+          <w:lang w:val="en-IE"/>
+        </w:rPr>
+        <w:t>(Fried &amp; Kievit, 2016)</w:t>
+      </w:r>
+      <w:r>
+        <w:rPr>
+          <w:lang w:val="en-IE"/>
+        </w:rPr>
+        <w:fldChar w:fldCharType="end"/>
+      </w:r>
+      <w:r>
+        <w:rPr>
+          <w:lang w:val="en-IE"/>
+        </w:rPr>
+        <w:t xml:space="preserve">. </w:t>
+      </w:r>
+    </w:p>
+    <w:p>
+      <w:pPr>
+        <w:rPr>
+          <w:lang w:val="en-IE"/>
+        </w:rPr>
+      </w:pPr>
+      <w:r>
+        <w:rPr>
+          <w:lang w:val="en-IE"/>
+        </w:rPr>
+        <w:t xml:space="preserve">Fourth, Vahey et al. (2015) included a large number of effect sizes that referred to tests of whether an IRAP effect had been demonstrated. That is, whether mean IRAP </w:t>
       </w:r>
       <w:r>
         <w:rPr>
@@ -2928,164 +2580,20 @@
         <w:rPr>
           <w:lang w:val="en-IE"/>
         </w:rPr>
-        <w:t xml:space="preserve"> score and DASS-total). </w:t>
-      </w:r>
-    </w:p>
-    <w:p>
-      <w:pPr>
-        <w:rPr>
-          <w:lang w:val="en-IE"/>
-        </w:rPr>
-      </w:pPr>
-      <w:r>
-        <w:rPr>
-          <w:lang w:val="en-IE"/>
-        </w:rPr>
-        <w:t xml:space="preserve">Third, in some cases, effect sizes referred to ANOVAs where mean IRAP </w:t>
-      </w:r>
-      <w:r>
-        <w:rPr>
-          <w:i/>
-          <w:lang w:val="en-IE"/>
-        </w:rPr>
-        <w:t>D</w:t>
-      </w:r>
-      <w:r>
-        <w:rPr>
-          <w:lang w:val="en-IE"/>
-        </w:rPr>
-        <w:t xml:space="preserve"> scores were used as the Dependent Variable (e.g., </w:t>
-      </w:r>
-      <w:proofErr w:type="spellStart"/>
-      <w:r>
-        <w:rPr>
-          <w:lang w:val="en-IE"/>
-        </w:rPr>
-        <w:t>Kosnes</w:t>
-      </w:r>
-      <w:proofErr w:type="spellEnd"/>
-      <w:r>
-        <w:rPr>
-          <w:lang w:val="en-IE"/>
-        </w:rPr>
-        <w:t xml:space="preserve"> et al., 2013, Parling et al., 2012; Hussey et al., 2012; Timko et al., 2010). Predicting mean IRAP effects from known groups tells us little about the IRAP’s validity, which would be appropriately assessed by through the IRAP’s ability to predict group membership. This analytic issue of swapping the IV and DV when attempting to provide evidence for a measure’s validity has been well documented elsewhere as a threat to research findings </w:t>
-      </w:r>
-      <w:r>
-        <w:rPr>
-          <w:lang w:val="en-IE"/>
-        </w:rPr>
-        <w:fldChar w:fldCharType="begin"/>
-      </w:r>
-      <w:r>
-        <w:rPr>
-          <w:lang w:val="en-IE"/>
-        </w:rPr>
-        <w:instrText xml:space="preserve"> ADDIN ZOTERO_ITEM CSL_CITATION {"citationID":"mNkFQuR8","properties":{"formattedCitation":"(Fried &amp; Kievit, 2016)","plainCitation":"(Fried &amp; Kievit, 2016)","noteIndex":0},"citationItems":[{"id":3216,"uris":["http://zotero.org/users/1687755/items/ACZEMPZ2"],"itemData":{"id":3216,"type":"article-journal","container-title":"Molecular Psychiatry","DOI":"10.1038/mp.2015.199","ISSN":"1359-4184, 1476-5578","issue":"6","language":"en","page":"724-725","source":"Crossref","title":"The volumes of subcortical regions in depressed and healthy individuals are strikingly similar: a reinterpretation of the results by Schmaal et al.","title-short":"The volumes of subcortical regions in depressed and healthy individuals are strikingly similar","volume":"21","author":[{"family":"Fried","given":"E I"},{"family":"Kievit","given":"R A"}],"issued":{"date-parts":[["2016",6]]}}}],"schema":"https://github.com/citation-style-language/schema/raw/master/csl-citation.json"} </w:instrText>
-      </w:r>
-      <w:r>
-        <w:rPr>
-          <w:lang w:val="en-IE"/>
-        </w:rPr>
-        <w:fldChar w:fldCharType="separate"/>
-      </w:r>
-      <w:r>
-        <w:rPr>
-          <w:lang w:val="en-IE"/>
-        </w:rPr>
-        <w:t>(Fried &amp; Kievit, 2016)</w:t>
-      </w:r>
-      <w:r>
-        <w:rPr>
-          <w:lang w:val="en-IE"/>
-        </w:rPr>
-        <w:fldChar w:fldCharType="end"/>
-      </w:r>
-      <w:r>
-        <w:rPr>
-          <w:lang w:val="en-IE"/>
-        </w:rPr>
-        <w:t xml:space="preserve">. </w:t>
-      </w:r>
-    </w:p>
-    <w:p>
-      <w:pPr>
-        <w:rPr>
-          <w:lang w:val="en-IE"/>
-        </w:rPr>
-      </w:pPr>
-      <w:r>
-        <w:rPr>
-          <w:lang w:val="en-IE"/>
-        </w:rPr>
-        <w:t xml:space="preserve">Fourth, </w:t>
-      </w:r>
-      <w:proofErr w:type="spellStart"/>
-      <w:r>
-        <w:rPr>
-          <w:lang w:val="en-IE"/>
-        </w:rPr>
-        <w:t>Vahey</w:t>
-      </w:r>
-      <w:proofErr w:type="spellEnd"/>
-      <w:r>
-        <w:rPr>
-          <w:lang w:val="en-IE"/>
-        </w:rPr>
-        <w:t xml:space="preserve"> et al. (2015) included a large number of effect sizes that referred to tests of whether an IRAP effect had been demonstrated. That is, whether mean IRAP </w:t>
-      </w:r>
-      <w:r>
-        <w:rPr>
-          <w:i/>
-          <w:lang w:val="en-IE"/>
-        </w:rPr>
-        <w:t>D</w:t>
-      </w:r>
-      <w:r>
-        <w:rPr>
-          <w:lang w:val="en-IE"/>
-        </w:rPr>
-        <w:t xml:space="preserve"> scores were non-zero, or whether a reaction time differential was found between the consistent and inconsistent blocks. However, criterion validity can by definition only be established with reference to external variables. Quantifying the evidence for IRAP effects in isolation is at odds with </w:t>
-      </w:r>
-      <w:proofErr w:type="spellStart"/>
-      <w:r>
-        <w:rPr>
-          <w:lang w:val="en-IE"/>
-        </w:rPr>
-        <w:t>Vahey</w:t>
-      </w:r>
-      <w:proofErr w:type="spellEnd"/>
-      <w:r>
-        <w:rPr>
-          <w:lang w:val="en-IE"/>
-        </w:rPr>
-        <w:t xml:space="preserve"> et al.’s (2015) stated goal of assessing the IRAP’s clinically relevant criterion validity. As such, a number of effect sizes were not reproduced for this reason.</w:t>
-      </w:r>
-    </w:p>
-    <w:p>
-      <w:pPr>
-        <w:rPr>
-          <w:lang w:val="en-IE"/>
-        </w:rPr>
-      </w:pPr>
-      <w:r>
-        <w:rPr>
-          <w:lang w:val="en-IE"/>
-        </w:rPr>
-        <w:t xml:space="preserve">Finally, some effect sizes were not reported in sufficient detail in the original paper to allow for the calculation of an effect size. In such cases, I contacted the original authors, however in many cases I was not able to obtain additional data. These cases represent greater success by </w:t>
-      </w:r>
-      <w:proofErr w:type="spellStart"/>
-      <w:r>
-        <w:rPr>
-          <w:lang w:val="en-IE"/>
-        </w:rPr>
-        <w:t>Vahey</w:t>
-      </w:r>
-      <w:proofErr w:type="spellEnd"/>
-      <w:r>
-        <w:rPr>
-          <w:lang w:val="en-IE"/>
-        </w:rPr>
-        <w:t xml:space="preserve"> et al. (2015) in assembling results than I was able to achieve.</w:t>
+        <w:t xml:space="preserve"> scores were non-zero, or whether a reaction time differential was found between the consistent and inconsistent blocks. However, criterion validity can by definition only be established with reference to external variables. Quantifying the evidence for IRAP effects in isolation is at odds with Vahey et al.’s (2015) stated goal of assessing the IRAP’s clinically relevant criterion validity. As such, a number of effect sizes were not reproduced for this reason.</w:t>
+      </w:r>
+    </w:p>
+    <w:p>
+      <w:pPr>
+        <w:rPr>
+          <w:lang w:val="en-IE"/>
+        </w:rPr>
+      </w:pPr>
+      <w:r>
+        <w:rPr>
+          <w:lang w:val="en-IE"/>
+        </w:rPr>
+        <w:t>Finally, some effect sizes were not reported in sufficient detail in the original paper to allow for the calculation of an effect size. In such cases, I contacted the original authors, however in many cases I was not able to obtain additional data. These cases represent greater success by Vahey et al. (2015) in assembling results than I was able to achieve.</w:t>
       </w:r>
     </w:p>
     <w:p>
@@ -3099,35 +2607,7 @@
           <w:lang w:val="en-IE"/>
         </w:rPr>
         <w:lastRenderedPageBreak/>
-        <w:t xml:space="preserve">In total, only XX of XX effect sizes included in </w:t>
-      </w:r>
-      <w:proofErr w:type="spellStart"/>
-      <w:r>
-        <w:rPr>
-          <w:lang w:val="en-IE"/>
-        </w:rPr>
-        <w:t>Vahey</w:t>
-      </w:r>
-      <w:proofErr w:type="spellEnd"/>
-      <w:r>
-        <w:rPr>
-          <w:lang w:val="en-IE"/>
-        </w:rPr>
-        <w:t xml:space="preserve"> et al.’s (2015) supplementary materials were found to be computationally reproducible. Where reextracted values were found to differ, these differences were generally in the IRAP’s favour in </w:t>
-      </w:r>
-      <w:proofErr w:type="spellStart"/>
-      <w:r>
-        <w:rPr>
-          <w:lang w:val="en-IE"/>
-        </w:rPr>
-        <w:t>Vahey</w:t>
-      </w:r>
-      <w:proofErr w:type="spellEnd"/>
-      <w:r>
-        <w:rPr>
-          <w:lang w:val="en-IE"/>
-        </w:rPr>
-        <w:t xml:space="preserve"> et al. (2015, see Figure XX).</w:t>
+        <w:t>In total, only XX of XX effect sizes included in Vahey et al.’s (2015) supplementary materials were found to be computationally reproducible. Where reextracted values were found to differ, these differences were generally in the IRAP’s favour in Vahey et al. (2015, see Figure XX).</w:t>
       </w:r>
     </w:p>
     <w:p>
@@ -3163,13 +2643,8 @@
       </w:r>
     </w:p>
     <w:p>
-      <w:proofErr w:type="spellStart"/>
-      <w:r>
-        <w:t>Vahey</w:t>
-      </w:r>
-      <w:proofErr w:type="spellEnd"/>
-      <w:r>
-        <w:t xml:space="preserve"> et al.’s extractions were incorrect, but also his choices for what to include or not were also highly questionable.</w:t>
+      <w:r>
+        <w:t>Vahey et al.’s extractions were incorrect, but also his choices for what to include or not were also highly questionable.</w:t>
       </w:r>
     </w:p>
     <w:p>
@@ -3259,50 +2734,135 @@
           <w:lang w:val="en-IE"/>
         </w:rPr>
       </w:pPr>
+      <w:r>
+        <w:t xml:space="preserve">Vahey et al. extracted 56 effect sizes from 15 articles, but provided no information about the number of effects that were not included or details of these excluded effects. I re-extracted all effect sizes reported in these 15 articles, resulting in 334 effect sizes. Some additional effect sizes were found that were non-independent with the extracted ones (e.g., follow-up </w:t>
+      </w:r>
+      <w:r>
+        <w:rPr>
+          <w:i/>
+        </w:rPr>
+        <w:t>t</w:t>
+      </w:r>
+      <w:r>
+        <w:t xml:space="preserve"> tests after ANOVA, correlations with the overall IRAP score when its component trial types were also correlated, or correlations with a scale’s sum score when its subscale sum scores were also available). Two independent raters then rated each effect (both the IRAP domain and the criterion) for clinical relevance using </w:t>
+      </w:r>
       <w:proofErr w:type="spellStart"/>
       <w:r>
-        <w:t>Vahey</w:t>
+        <w:t>Vahey’s</w:t>
       </w:r>
       <w:proofErr w:type="spellEnd"/>
       <w:r>
-        <w:t xml:space="preserve"> et al. extracted 56 effect sizes from 15 articles, but provided no information about the number of effects that were not included or details of these excluded effects. I re-extracted all effect sizes reported in these 15 articles, resulting in 334 effect sizes. Some additional effect sizes were found that were non-independent with the extracted ones (e.g., follow-up </w:t>
-      </w:r>
-      <w:r>
-        <w:rPr>
-          <w:i/>
-        </w:rPr>
-        <w:t>t</w:t>
-      </w:r>
-      <w:r>
-        <w:t xml:space="preserve"> tests after ANOVA, correlations with the overall IRAP score when its component trial types were also correlated, or correlations with a scale’s sum score when its subscale sum scores were also available). Two independent raters then rated each effect (both the IRAP domain and the criterion) for clinical relevance using </w:t>
+        <w:t xml:space="preserve"> definition. No exclusions were made on the basis of ‘retrospective a priori predictions’ on the basis that I strongly disagree that this is a meaningful classification effects in terms of its experimental replicability or its measurement reliability or validity. </w:t>
+      </w:r>
+      <w:r>
+        <w:rPr>
+          <w:lang w:val="en-IE"/>
+        </w:rPr>
+        <w:t xml:space="preserve">If either </w:t>
       </w:r>
       <w:proofErr w:type="spellStart"/>
       <w:r>
-        <w:t>Vahey’s</w:t>
+        <w:rPr>
+          <w:lang w:val="en-IE"/>
+        </w:rPr>
+        <w:t>rater</w:t>
       </w:r>
       <w:proofErr w:type="spellEnd"/>
       <w:r>
-        <w:t xml:space="preserve"> definition. No exclusions were made on the basis of ‘retrospective a priori predictions’ on the basis that I strongly disagree that this is a meaningful classification effects in terms of its experimental replicability or its measurement reliability or validity. </w:t>
-      </w:r>
-      <w:r>
-        <w:rPr>
-          <w:lang w:val="en-IE"/>
-        </w:rPr>
-        <w:t xml:space="preserve">If either </w:t>
+        <w:rPr>
+          <w:lang w:val="en-IE"/>
+        </w:rPr>
+        <w:t xml:space="preserve"> rated the effect as clinically relevant it was included in the meta-analysis. Agreement was found in 90% of cases (Cohen’s Kappa = 0.88, </w:t>
+      </w:r>
+      <w:r>
+        <w:rPr>
+          <w:i/>
+          <w:lang w:val="en-IE"/>
+        </w:rPr>
+        <w:t>p</w:t>
+      </w:r>
+      <w:r>
+        <w:rPr>
+          <w:lang w:val="en-IE"/>
+        </w:rPr>
+        <w:t xml:space="preserve"> &lt; .0001). </w:t>
+      </w:r>
+    </w:p>
+    <w:p>
+      <w:pPr>
+        <w:pStyle w:val="Heading2"/>
+        <w:rPr>
+          <w:lang w:val="en-IE"/>
+        </w:rPr>
+      </w:pPr>
+      <w:r>
+        <w:rPr>
+          <w:lang w:val="en-IE"/>
+        </w:rPr>
+        <w:t>New meta-analysis</w:t>
+      </w:r>
+    </w:p>
+    <w:p>
+      <w:pPr>
+        <w:rPr>
+          <w:lang w:val="en-IE"/>
+        </w:rPr>
+      </w:pPr>
+      <w:r>
+        <w:rPr>
+          <w:lang w:val="en-IE"/>
+        </w:rPr>
+        <w:t>The majority of the step in Vahey et al.’s (2015) meta-analysis were not found to be computationally reproducible (i.e., meta-analysis results, calculation of weighted-mean effect sizes, or extraction and conversion of individual effect sizes). Where steps were found to be computationally reproducible, they were found to be poorly justified (e.g., power analyses). In some cases, one could argue that differences between the results reported by Vahey et al. (2015) and those reported here are small (e.g., meta-analytic effect size estimate). However, no individual step can be viewed in isolation. For example, the large differences in individual effect sizes had an as-yet unknown impact on the meta-analytic effect size estimate. In order to assess the compound impact of the reproducibility at each step on Vahey et al.’s (2015) final results and conclusions, a new meta-analysis was conducted, followed by new power analyses using the meta effect size.</w:t>
+      </w:r>
+    </w:p>
+    <w:p>
+      <w:pPr>
+        <w:rPr>
+          <w:lang w:val="en-IE"/>
+        </w:rPr>
+      </w:pPr>
+    </w:p>
+    <w:p>
+      <w:r>
+        <w:t xml:space="preserve">Recent results from simulation studies suggests that the weighted-mean approach method employed by Vahey et al. (2015) to deal with non-independence of effect sizes estimates provides poor statistical power, and that the alternative approach of employing a multi-level meta-analysis model should instead be employed (REF). I therefore elected to employ a multi-level random effect meta-analysis, with random intercepts for study, without weightings (i.e., the default recommended), and using the Restricted Maximum </w:t>
       </w:r>
       <w:proofErr w:type="spellStart"/>
       <w:r>
-        <w:rPr>
-          <w:lang w:val="en-IE"/>
-        </w:rPr>
-        <w:t>rater</w:t>
+        <w:t>Liklihood</w:t>
       </w:r>
       <w:proofErr w:type="spellEnd"/>
       <w:r>
-        <w:rPr>
-          <w:lang w:val="en-IE"/>
-        </w:rPr>
-        <w:t xml:space="preserve"> rated the effect as clinically relevant it was included in the meta-analysis. Agreement was found in 90% of cases (Cohen’s Kappa = 0.88, </w:t>
+        <w:t xml:space="preserve"> estimator function </w:t>
+      </w:r>
+    </w:p>
+    <w:p>
+      <w:pPr>
+        <w:rPr>
+          <w:lang w:val="en-IE"/>
+        </w:rPr>
+      </w:pPr>
+    </w:p>
+    <w:p>
+      <w:pPr>
+        <w:rPr>
+          <w:lang w:val="en-IE"/>
+        </w:rPr>
+      </w:pPr>
+      <w:r>
+        <w:t xml:space="preserve">After excluding effects that were rated as not being clinically relevant or which were based on analyses that were determined a priori to be problematic, 144 effect sizes remained for inclusion in the meta-analysis. The same choice of multi-level meta-analysis model was again employed. Results demonstrated a meta effect size </w:t>
+      </w:r>
+      <w:r>
+        <w:rPr>
+          <w:i/>
+          <w:lang w:val="en-IE"/>
+        </w:rPr>
+        <w:t>r</w:t>
+      </w:r>
+      <w:r>
+        <w:rPr>
+          <w:lang w:val="en-IE"/>
+        </w:rPr>
+        <w:t xml:space="preserve"> = .20, 95% CI [.12, .29], 95% CR [-.04, .44], </w:t>
       </w:r>
       <w:r>
         <w:rPr>
@@ -3315,146 +2875,6 @@
         <w:rPr>
           <w:lang w:val="en-IE"/>
         </w:rPr>
-        <w:t xml:space="preserve"> &lt; .0001). </w:t>
-      </w:r>
-    </w:p>
-    <w:p>
-      <w:pPr>
-        <w:pStyle w:val="Heading2"/>
-        <w:rPr>
-          <w:lang w:val="en-IE"/>
-        </w:rPr>
-      </w:pPr>
-      <w:r>
-        <w:rPr>
-          <w:lang w:val="en-IE"/>
-        </w:rPr>
-        <w:t>New meta-analysis</w:t>
-      </w:r>
-    </w:p>
-    <w:p>
-      <w:pPr>
-        <w:rPr>
-          <w:lang w:val="en-IE"/>
-        </w:rPr>
-      </w:pPr>
-      <w:r>
-        <w:rPr>
-          <w:lang w:val="en-IE"/>
-        </w:rPr>
-        <w:t xml:space="preserve">The majority of the step in </w:t>
-      </w:r>
-      <w:proofErr w:type="spellStart"/>
-      <w:r>
-        <w:rPr>
-          <w:lang w:val="en-IE"/>
-        </w:rPr>
-        <w:t>Vahey</w:t>
-      </w:r>
-      <w:proofErr w:type="spellEnd"/>
-      <w:r>
-        <w:rPr>
-          <w:lang w:val="en-IE"/>
-        </w:rPr>
-        <w:t xml:space="preserve"> et al.’s (2015) meta-analysis were not found to be computationally reproducible (i.e., meta-analysis results, calculation of weighted-mean effect sizes, or extraction and conversion of individual effect sizes). Where steps were found to be computationally reproducible, they were found to be poorly justified (e.g., power analyses). In some cases, one could argue that differences between the results reported by </w:t>
-      </w:r>
-      <w:proofErr w:type="spellStart"/>
-      <w:r>
-        <w:rPr>
-          <w:lang w:val="en-IE"/>
-        </w:rPr>
-        <w:t>Vahey</w:t>
-      </w:r>
-      <w:proofErr w:type="spellEnd"/>
-      <w:r>
-        <w:rPr>
-          <w:lang w:val="en-IE"/>
-        </w:rPr>
-        <w:t xml:space="preserve"> et al. (2015) and those reported here are small (e.g., meta-analytic effect size estimate). However, no individual step can be viewed in isolation. For example, the large differences in individual effect sizes had an as-yet unknown impact on the meta-analytic effect size estimate. In order to assess the compound impact of the reproducibility at each step on </w:t>
-      </w:r>
-      <w:proofErr w:type="spellStart"/>
-      <w:r>
-        <w:rPr>
-          <w:lang w:val="en-IE"/>
-        </w:rPr>
-        <w:t>Vahey</w:t>
-      </w:r>
-      <w:proofErr w:type="spellEnd"/>
-      <w:r>
-        <w:rPr>
-          <w:lang w:val="en-IE"/>
-        </w:rPr>
-        <w:t xml:space="preserve"> et al.’s (2015) final results and conclusions, a new meta-analysis was conducted, followed by new power analyses using the meta effect size.</w:t>
-      </w:r>
-    </w:p>
-    <w:p>
-      <w:pPr>
-        <w:rPr>
-          <w:lang w:val="en-IE"/>
-        </w:rPr>
-      </w:pPr>
-    </w:p>
-    <w:p>
-      <w:r>
-        <w:t xml:space="preserve">Recent results from simulation studies suggests that the weighted-mean approach method employed by </w:t>
-      </w:r>
-      <w:proofErr w:type="spellStart"/>
-      <w:r>
-        <w:t>Vahey</w:t>
-      </w:r>
-      <w:proofErr w:type="spellEnd"/>
-      <w:r>
-        <w:t xml:space="preserve"> et al. (2015) to deal with non-independence of effect sizes estimates provides poor statistical power, and that the alternative approach of employing a multi-level meta-analysis model should instead be employed (REF). I therefore elected to employ a multi-level random effect meta-analysis, with random intercepts for study, without weightings (i.e., the default recommended), and using the Restricted Maximum </w:t>
-      </w:r>
-      <w:proofErr w:type="spellStart"/>
-      <w:r>
-        <w:t>Liklihood</w:t>
-      </w:r>
-      <w:proofErr w:type="spellEnd"/>
-      <w:r>
-        <w:t xml:space="preserve"> estimator function </w:t>
-      </w:r>
-    </w:p>
-    <w:p>
-      <w:pPr>
-        <w:rPr>
-          <w:lang w:val="en-IE"/>
-        </w:rPr>
-      </w:pPr>
-    </w:p>
-    <w:p>
-      <w:pPr>
-        <w:rPr>
-          <w:lang w:val="en-IE"/>
-        </w:rPr>
-      </w:pPr>
-      <w:r>
-        <w:t xml:space="preserve">After excluding effects that were rated as not being clinically relevant or which were based on analyses that were determined a priori to be problematic, 144 effect sizes remained for inclusion in the meta-analysis. The same choice of multi-level meta-analysis model was again employed. Results demonstrated a meta effect size </w:t>
-      </w:r>
-      <w:r>
-        <w:rPr>
-          <w:i/>
-          <w:lang w:val="en-IE"/>
-        </w:rPr>
-        <w:t>r</w:t>
-      </w:r>
-      <w:r>
-        <w:rPr>
-          <w:lang w:val="en-IE"/>
-        </w:rPr>
-        <w:t xml:space="preserve"> = .20, 95% CI [.12, .29], 95% CR [-.04, .44], </w:t>
-      </w:r>
-      <w:r>
-        <w:rPr>
-          <w:i/>
-          <w:lang w:val="en-IE"/>
-        </w:rPr>
-        <w:t>p</w:t>
-      </w:r>
-      <w:r>
-        <w:rPr>
-          <w:lang w:val="en-IE"/>
-        </w:rPr>
         <w:t xml:space="preserve"> = .000005. Evidence of heterogeneity was found, </w:t>
       </w:r>
       <w:r>
@@ -3468,21 +2888,7 @@
         <w:rPr>
           <w:lang w:val="en-IE"/>
         </w:rPr>
-        <w:t>(</w:t>
-      </w:r>
-      <w:proofErr w:type="spellStart"/>
-      <w:r>
-        <w:rPr>
-          <w:lang w:val="en-IE"/>
-        </w:rPr>
-        <w:t>df</w:t>
-      </w:r>
-      <w:proofErr w:type="spellEnd"/>
-      <w:r>
-        <w:rPr>
-          <w:lang w:val="en-IE"/>
-        </w:rPr>
-        <w:t xml:space="preserve"> = 141) = 195.21, </w:t>
+        <w:t xml:space="preserve">(df = 141) = 195.21, </w:t>
       </w:r>
       <w:r>
         <w:rPr>
@@ -3604,23 +3010,7 @@
         <w:t xml:space="preserve">As in the original meta-analysis, this estimate of effect size was used to calculate a power analysis for future sample size planning. </w:t>
       </w:r>
       <w:r>
-        <w:t xml:space="preserve">To detect a </w:t>
-      </w:r>
-      <w:proofErr w:type="gramStart"/>
-      <w:r>
-        <w:t>zero order</w:t>
-      </w:r>
-      <w:proofErr w:type="gramEnd"/>
-      <w:r>
-        <w:t xml:space="preserve"> correlation with 80% power when alpha = .05 (two-sided), the minimum sample size was 194 participants (using the estimate) or 542 (using the lower bound of the estimate’s confidence interval). This represents a required sample size that is nearly fifteen times larger than recommended by </w:t>
-      </w:r>
-      <w:proofErr w:type="spellStart"/>
-      <w:r>
-        <w:t>Vahey</w:t>
-      </w:r>
-      <w:proofErr w:type="spellEnd"/>
-      <w:r>
-        <w:t xml:space="preserve"> et al. According to the systematic review (see Supplementary Materials), both of these estimates are more than ten times larger than the mean sample sizes employed in IRAP research to date. </w:t>
+        <w:t xml:space="preserve">To detect a zero order correlation with 80% power when alpha = .05 (two-sided), the minimum sample size was 194 participants (using the estimate) or 542 (using the lower bound of the estimate’s confidence interval). This represents a required sample size that is nearly fifteen times larger than recommended by Vahey et al. According to the systematic review (see Supplementary Materials), both of these estimates are more than ten times larger than the mean sample sizes employed in IRAP research to date. </w:t>
       </w:r>
     </w:p>
     <w:p>
@@ -3763,21 +3153,7 @@
         <w:rPr>
           <w:lang w:val="en-IE"/>
         </w:rPr>
-        <w:t xml:space="preserve">One or more authors of </w:t>
-      </w:r>
-      <w:proofErr w:type="spellStart"/>
-      <w:r>
-        <w:rPr>
-          <w:lang w:val="en-IE"/>
-        </w:rPr>
-        <w:t>Vahey</w:t>
-      </w:r>
-      <w:proofErr w:type="spellEnd"/>
-      <w:r>
-        <w:rPr>
-          <w:lang w:val="en-IE"/>
-        </w:rPr>
-        <w:t xml:space="preserve"> et al. (2105) was also an author of 12 of the 15 articles (80.0%) from which effect sizes were extracted, indicating that the authors of the original meta-analysis were familiar with the research they were meta-analysing.</w:t>
+        <w:t>One or more authors of Vahey et al. (2105) was also an author of 12 of the 15 articles (80.0%) from which effect sizes were extracted, indicating that the authors of the original meta-analysis were familiar with the research they were meta-analysing.</w:t>
       </w:r>
     </w:p>
     <w:p>
@@ -3801,35 +3177,7 @@
           <w:lang w:val="en-IE"/>
         </w:rPr>
         <w:tab/>
-        <w:t xml:space="preserve">The meta-analysis reported by </w:t>
-      </w:r>
-      <w:proofErr w:type="spellStart"/>
-      <w:r>
-        <w:rPr>
-          <w:lang w:val="en-IE"/>
-        </w:rPr>
-        <w:t>Vahey</w:t>
-      </w:r>
-      <w:proofErr w:type="spellEnd"/>
-      <w:r>
-        <w:rPr>
-          <w:lang w:val="en-IE"/>
-        </w:rPr>
-        <w:t xml:space="preserve"> et al. was found to have poor reproducibility on multiple fronts. Nearly half of the effect sizes included in the original meta-analysis did not match those reextracted from the original articles. In one third of cases, the effect sizes used in the original meta-analysis were biased upwards relative to the re-extractions done here. Data processing was found to not be reproducible, with 13% of cases demonstrating disagreement between the weighted average effect sizes reported in the forest plot and those recalculated from the effect sizes reported in the supplementary materials. The specifics of the meta-analytic strategy were not completely described in the text. Unfortunately, requests made to the first author of the original meta-analysis for the original data and code were refused. When the data reported in the original meta-analysis’s forest plot were refitted using a best estimation of the original meta-analytic strategy, results differed from those reported in the original (albeit, by a small amount). More worryingly, when all effect sizes were reextracted from the original articles a large number of questionable inclusions and inclusions were highlighted. When all effect sizes were included that a) met </w:t>
-      </w:r>
-      <w:proofErr w:type="spellStart"/>
-      <w:r>
-        <w:rPr>
-          <w:lang w:val="en-IE"/>
-        </w:rPr>
-        <w:t>Vahey</w:t>
-      </w:r>
-      <w:proofErr w:type="spellEnd"/>
-      <w:r>
-        <w:rPr>
-          <w:lang w:val="en-IE"/>
-        </w:rPr>
-        <w:t xml:space="preserve"> et al.’s inclusion criterion of being clinically relevant and b) were not derived from types of analyses that were defined a priori as producing invalid or misleading results or conclusions, the meta effect size estimate reduced greatly (original </w:t>
+        <w:t xml:space="preserve">The meta-analysis reported by Vahey et al. was found to have poor reproducibility on multiple fronts. Nearly half of the effect sizes included in the original meta-analysis did not match those reextracted from the original articles. In one third of cases, the effect sizes used in the original meta-analysis were biased upwards relative to the re-extractions done here. Data processing was found to not be reproducible, with 13% of cases demonstrating disagreement between the weighted average effect sizes reported in the forest plot and those recalculated from the effect sizes reported in the supplementary materials. The specifics of the meta-analytic strategy were not completely described in the text. Unfortunately, requests made to the first author of the original meta-analysis for the original data and code were refused. When the data reported in the original meta-analysis’s forest plot were refitted using a best estimation of the original meta-analytic strategy, results differed from those reported in the original (albeit, by a small amount). More worryingly, when all effect sizes were reextracted from the original articles a large number of questionable inclusions and inclusions were highlighted. When all effect sizes were included that a) met Vahey et al.’s inclusion criterion of being clinically relevant and b) were not derived from types of analyses that were defined a priori as producing invalid or misleading results or conclusions, the meta effect size estimate reduced greatly (original </w:t>
       </w:r>
       <w:r>
         <w:rPr>
@@ -3858,15 +3206,7 @@
         <w:t xml:space="preserve"> = 0.13, 95% CI [0.03, 0.23]). Power analyses calculations for future research using this updated effect size estimate suggest </w:t>
       </w:r>
       <w:r>
-        <w:t xml:space="preserve">minimum sample sizes of more than 460 participants; an estimate that is 16 times larger than recommended by </w:t>
-      </w:r>
-      <w:proofErr w:type="spellStart"/>
-      <w:r>
-        <w:t>Vahey</w:t>
-      </w:r>
-      <w:proofErr w:type="spellEnd"/>
-      <w:r>
-        <w:t xml:space="preserve"> et al. and 10 times larger than the mean sample sizes employed in IRAP research to date.</w:t>
+        <w:t>minimum sample sizes of more than 460 participants; an estimate that is 16 times larger than recommended by Vahey et al. and 10 times larger than the mean sample sizes employed in IRAP research to date.</w:t>
       </w:r>
     </w:p>
     <w:p>
@@ -4658,15 +3998,7 @@
         <w:t xml:space="preserve">All necessary support (e.g., funding, facilities, etc.) </w:t>
       </w:r>
       <w:r>
-        <w:t>and approvals (</w:t>
-      </w:r>
-      <w:proofErr w:type="gramStart"/>
-      <w:r>
-        <w:t>e.g.</w:t>
-      </w:r>
-      <w:proofErr w:type="gramEnd"/>
-      <w:r>
-        <w:t xml:space="preserve"> ethics) </w:t>
+        <w:t xml:space="preserve">and approvals (e.g. ethics) </w:t>
       </w:r>
       <w:r>
         <w:t>are in place for the proposed research</w:t>
@@ -4720,15 +4052,7 @@
         </w:numPr>
       </w:pPr>
       <w:r>
-        <w:t>In the event of the submission achieving Stage 1 in-</w:t>
-      </w:r>
-      <w:proofErr w:type="gramStart"/>
-      <w:r>
-        <w:t>principle</w:t>
-      </w:r>
-      <w:proofErr w:type="gramEnd"/>
-      <w:r>
-        <w:t xml:space="preserve"> acceptance, authors confirm that they agree to the journal registering their approved protocol on their behalf on the Open Science Framework (OSF) using its dedicated Stage 1 VR registration mechanism https://osf.io/rr/ (please see the Verification Report author guidelines for further details). </w:t>
+        <w:t xml:space="preserve">In the event of the submission achieving Stage 1 in-principle acceptance, authors confirm that they agree to the journal registering their approved protocol on their behalf on the Open Science Framework (OSF) using its dedicated Stage 1 VR registration mechanism https://osf.io/rr/ (please see the Verification Report author guidelines for further details). </w:t>
       </w:r>
       <w:r>
         <w:rPr>
@@ -4737,15 +4061,7 @@
         <w:t>The journal will provide the corresponding author with the URL to this registered protocol in the Stage 1 editorial acceptance letter, and authors must later include this URL in the Stage 2 manuscript</w:t>
       </w:r>
       <w:r>
-        <w:t>. Note that the journal will register the protocol ONLY once the Stage 1 manuscript is in-principle accepted, and not if it is rejected or withdrawn by authors prior to being awarded in-</w:t>
-      </w:r>
-      <w:proofErr w:type="gramStart"/>
-      <w:r>
-        <w:t>principle</w:t>
-      </w:r>
-      <w:proofErr w:type="gramEnd"/>
-      <w:r>
-        <w:t xml:space="preserve"> acceptance.</w:t>
+        <w:t>. Note that the journal will register the protocol ONLY once the Stage 1 manuscript is in-principle accepted, and not if it is rejected or withdrawn by authors prior to being awarded in-principle acceptance.</w:t>
       </w:r>
     </w:p>
     <w:p>
@@ -4794,65 +4110,25 @@
         <w:pStyle w:val="ListParagraph"/>
       </w:pPr>
       <w:r>
-        <w:t>If the submission achieves Stage 1 in-</w:t>
-      </w:r>
-      <w:proofErr w:type="gramStart"/>
-      <w:r>
-        <w:t>principle</w:t>
-      </w:r>
-      <w:proofErr w:type="gramEnd"/>
-      <w:r>
-        <w:t xml:space="preserve"> acceptance, authors can instruct the journal to either make the registered Stage 1 manuscript immediately public on the OSF or instead register it under a private embargo for up to 4 years from the date of registration. If authors choose a private embargo, the</w:t>
+        <w:t>If the submission achieves Stage 1 in-principle acceptance, authors can instruct the journal to either make the registered Stage 1 manuscript immediately public on the OSF or instead register it under a private embargo for up to 4 years from the date of registration. If authors choose a private embargo, the</w:t>
       </w:r>
       <w:r>
         <w:t xml:space="preserve"> </w:t>
       </w:r>
       <w:r>
-        <w:t>embargo will be released and the registered protocol made public when any one of the following conditions are met: (a) submission of the Stage 2 manuscript; (b) withdrawal of the submission after in-</w:t>
-      </w:r>
-      <w:proofErr w:type="gramStart"/>
-      <w:r>
-        <w:t>principle</w:t>
-      </w:r>
-      <w:proofErr w:type="gramEnd"/>
-      <w:r>
-        <w:t xml:space="preserve"> acceptance and consequent triggering of a Withdrawn Registration (see Q5); or (c) natural expiry of the embargo period.</w:t>
+        <w:t>embargo will be released and the registered protocol made public when any one of the following conditions are met: (a) submission of the Stage 2 manuscript; (b) withdrawal of the submission after in-principle acceptance and consequent triggering of a Withdrawn Registration (see Q5); or (c) natural expiry of the embargo period.</w:t>
       </w:r>
       <w:r>
         <w:t xml:space="preserve"> </w:t>
       </w:r>
       <w:r>
-        <w:t>Please choose the authors’ preferred method of registration following Stage 1 in-</w:t>
-      </w:r>
-      <w:proofErr w:type="gramStart"/>
-      <w:r>
-        <w:t>principle</w:t>
-      </w:r>
-      <w:proofErr w:type="gramEnd"/>
-      <w:r>
-        <w:t xml:space="preserve"> acceptance</w:t>
+        <w:t>Please choose the authors’ preferred method of registration following Stage 1 in-principle acceptance</w:t>
       </w:r>
       <w:r>
         <w:t xml:space="preserve">: Made public immediately OR Under private embargo. </w:t>
       </w:r>
       <w:r>
-        <w:t>If choosing a private embargo please enter the duration of the embargo following in-</w:t>
-      </w:r>
-      <w:proofErr w:type="gramStart"/>
-      <w:r>
-        <w:t>principle</w:t>
-      </w:r>
-      <w:proofErr w:type="gramEnd"/>
-      <w:r>
-        <w:t xml:space="preserve"> acceptance. This can be specified either as a duration (</w:t>
-      </w:r>
-      <w:proofErr w:type="gramStart"/>
-      <w:r>
-        <w:t>e.g.</w:t>
-      </w:r>
-      <w:proofErr w:type="gramEnd"/>
-      <w:r>
-        <w:t xml:space="preserve"> “2 years”) or as a specific future date. The embargo period must be less then 4 years. Any entries that exceed this permissible maximum will be treated by the journal as “4 years”</w:t>
+        <w:t>If choosing a private embargo please enter the duration of the embargo following in-principle acceptance. This can be specified either as a duration (e.g. “2 years”) or as a specific future date. The embargo period must be less then 4 years. Any entries that exceed this permissible maximum will be treated by the journal as “4 years”</w:t>
       </w:r>
       <w:r>
         <w:t>.</w:t>
@@ -4879,15 +4155,7 @@
         </w:numPr>
       </w:pPr>
       <w:r>
-        <w:t>Should Stage 1 in-</w:t>
-      </w:r>
-      <w:proofErr w:type="gramStart"/>
-      <w:r>
-        <w:t>principle</w:t>
-      </w:r>
-      <w:proofErr w:type="gramEnd"/>
-      <w:r>
-        <w:t xml:space="preserve"> acceptance be forthcoming, authors will be asked to provide the journal office with an estimated submission date for the completed Stage 2 manuscript. This deadline can be readily altered in consultation with the editors (e.g., in case of delays requiring additional time to complete the research). However, in the event that the authors (a) fail to submit the Stage 2 manuscript within 6 months of the mutually agreed deadline, while also (b) becoming non-responsive during this period to editorial enquiries, then the manuscript will be considered by the journal to be withdrawn, triggering publication of a Withdrawn Registration as outlined in Q5. Please confirm the authors’ agreement to these conditions.</w:t>
+        <w:t>Should Stage 1 in-principle acceptance be forthcoming, authors will be asked to provide the journal office with an estimated submission date for the completed Stage 2 manuscript. This deadline can be readily altered in consultation with the editors (e.g., in case of delays requiring additional time to complete the research). However, in the event that the authors (a) fail to submit the Stage 2 manuscript within 6 months of the mutually agreed deadline, while also (b) becoming non-responsive during this period to editorial enquiries, then the manuscript will be considered by the journal to be withdrawn, triggering publication of a Withdrawn Registration as outlined in Q5. Please confirm the authors’ agreement to these conditions.</w:t>
       </w:r>
     </w:p>
     <w:p>
@@ -5026,15 +4294,7 @@
         <w:annotationRef/>
       </w:r>
       <w:r>
-        <w:t xml:space="preserve">Does </w:t>
-      </w:r>
-      <w:proofErr w:type="spellStart"/>
-      <w:r>
-        <w:t>Vahey</w:t>
-      </w:r>
-      <w:proofErr w:type="spellEnd"/>
-      <w:r>
-        <w:t xml:space="preserve"> adhere to reporting guidelines?</w:t>
+        <w:t>Does Vahey adhere to reporting guidelines?</w:t>
       </w:r>
     </w:p>
   </w:comment>

</xml_diff>

<commit_message>
updated analyses and manuscript
</commit_message>
<xml_diff>
--- a/manuscript/Stage 1 Verification Report Submission Template.docx
+++ b/manuscript/Stage 1 Verification Report Submission Template.docx
@@ -507,23 +507,7 @@
           <w:rFonts w:ascii="Calibri" w:cs="Calibri"/>
           <w:highlight w:val="yellow"/>
         </w:rPr>
-        <w:t>(</w:t>
-      </w:r>
-      <w:proofErr w:type="spellStart"/>
-      <w:r>
-        <w:rPr>
-          <w:rFonts w:ascii="Calibri" w:cs="Calibri"/>
-          <w:highlight w:val="yellow"/>
-        </w:rPr>
-        <w:t>Gøtzsche</w:t>
-      </w:r>
-      <w:proofErr w:type="spellEnd"/>
-      <w:r>
-        <w:rPr>
-          <w:rFonts w:ascii="Calibri" w:cs="Calibri"/>
-          <w:highlight w:val="yellow"/>
-        </w:rPr>
-        <w:t xml:space="preserve"> et al., 2007)</w:t>
+        <w:t>(Gøtzsche et al., 2007)</w:t>
       </w:r>
       <w:r>
         <w:rPr>
@@ -3673,10 +3657,7 @@
         <w:pStyle w:val="Heading3"/>
       </w:pPr>
       <w:r>
-        <w:t xml:space="preserve">Assessment of </w:t>
-      </w:r>
-      <w:r>
-        <w:t>incorrect inclusion</w:t>
+        <w:t>Assessment of incorrect inclusion</w:t>
       </w:r>
       <w:r>
         <w:t>s</w:t>
@@ -3690,10 +3671,7 @@
         <w:t xml:space="preserve"> </w:t>
       </w:r>
       <w:r>
-        <w:t>of error in meta-analyses</w:t>
-      </w:r>
-      <w:r>
-        <w:t xml:space="preserve">. </w:t>
+        <w:t xml:space="preserve">of error in meta-analyses. </w:t>
       </w:r>
       <w:r>
         <w:t xml:space="preserve">These were </w:t>
@@ -3729,13 +3707,7 @@
         <w:t xml:space="preserve"> </w:t>
       </w:r>
       <w:r>
-        <w:t xml:space="preserve">References to neither the specific clinical condition that was targeted by the IRAP and the criterion variable nor </w:t>
-      </w:r>
-      <w:r>
-        <w:t>the specific empirical literature that Vahey et al. (2015) used to justify the inclusion of each criterion</w:t>
-      </w:r>
-      <w:r>
-        <w:t xml:space="preserve"> were provided in the original article or supplementary materials. Nonetheless, </w:t>
+        <w:t xml:space="preserve">References to neither the specific clinical condition that was targeted by the IRAP and the criterion variable nor the specific empirical literature that Vahey et al. (2015) used to justify the inclusion of each criterion were provided in the original article or supplementary materials. Nonetheless, </w:t>
       </w:r>
       <w:r>
         <w:t>Vahey’s own inclusion criterion required that effects referred to covariation between an IRAP and an external clinically-relevant criterion variable</w:t>
@@ -3914,15 +3886,53 @@
         <w:t xml:space="preserve"> it was included</w:t>
       </w:r>
       <w:r>
-        <w:t xml:space="preserve">. 308 effect sizes were originally extracted. 53 were excluded as non-criterion effect sizes. 99 more were excluded as non-clinically relevant. This left 156 effect sizes for meta-analysis, compared to Vahey et al.’s (2015) 56. </w:t>
-      </w:r>
-      <w:proofErr w:type="gramStart"/>
-      <w:r>
-        <w:t>Vahey’s  extraction</w:t>
-      </w:r>
-      <w:proofErr w:type="gramEnd"/>
-      <w:r>
-        <w:t xml:space="preserve"> of effect sizes from the original articles could therefore not be reproduced, as many effect sizes were overlooked. These effect sizes were converted to Pearson’s </w:t>
+        <w:t xml:space="preserve">. </w:t>
+      </w:r>
+    </w:p>
+    <w:p>
+      <w:commentRangeStart w:id="0"/>
+      <w:r>
+        <w:t xml:space="preserve">308 effect sizes were originally extracted. 53 were excluded as non-criterion effect sizes. 99 more were excluded as non-clinically relevant. </w:t>
+      </w:r>
+      <w:commentRangeEnd w:id="0"/>
+      <w:r>
+        <w:rPr>
+          <w:rStyle w:val="CommentReference"/>
+        </w:rPr>
+        <w:commentReference w:id="0"/>
+      </w:r>
+      <w:r>
+        <w:t xml:space="preserve">This left 156 effect sizes for meta-analysis, compared to Vahey et al.’s (2015) 56. </w:t>
+      </w:r>
+      <w:r>
+        <w:t xml:space="preserve">Note that these </w:t>
+      </w:r>
+      <w:r>
+        <w:t>extractions</w:t>
+      </w:r>
+      <w:r>
+        <w:t xml:space="preserve"> are not exhaustive: some authors of original studies who replied to Vahey and colleagues’ requests for additional information did not reply to mine. </w:t>
+      </w:r>
+      <w:r>
+        <w:t>Vahey</w:t>
+      </w:r>
+      <w:r>
+        <w:t xml:space="preserve"> et al.’s (2015)</w:t>
+      </w:r>
+      <w:r>
+        <w:t xml:space="preserve"> extraction of effect sizes from the original articles </w:t>
+      </w:r>
+      <w:r>
+        <w:t>was</w:t>
+      </w:r>
+      <w:r>
+        <w:t xml:space="preserve"> therefore not reproduced, as many effect sizes were overlooked</w:t>
+      </w:r>
+      <w:r>
+        <w:t xml:space="preserve"> in the original study</w:t>
+      </w:r>
+      <w:r>
+        <w:t xml:space="preserve">. These effect sizes were converted to Pearson’s </w:t>
       </w:r>
       <w:r>
         <w:rPr>
@@ -4112,13 +4122,7 @@
         <w:t xml:space="preserve">, which </w:t>
       </w:r>
       <w:r>
-        <w:t>Vahey et al. (2015) stated that they “</w:t>
-      </w:r>
-      <w:r>
-        <w:t xml:space="preserve">equated the relevant statistic </w:t>
-      </w:r>
-      <w:r>
-        <w:t>[</w:t>
+        <w:t>Vahey et al. (2015) stated that they “equated the relevant statistic [</w:t>
       </w:r>
       <m:oMath>
         <m:sSubSup>
@@ -4157,10 +4161,7 @@
         </m:sSubSup>
       </m:oMath>
       <w:r>
-        <w:t xml:space="preserve">] </w:t>
-      </w:r>
-      <w:r>
-        <w:t xml:space="preserve">with </w:t>
+        <w:t xml:space="preserve">] with </w:t>
       </w:r>
       <w:r>
         <w:rPr>
@@ -4186,10 +4187,7 @@
         <w:t>r</w:t>
       </w:r>
       <w:r>
-        <w:t xml:space="preserve"> using the square root function</w:t>
-      </w:r>
-      <w:r>
-        <w:t xml:space="preserve">. However, this conflates </w:t>
+        <w:t xml:space="preserve"> using the square root function. However, this conflates </w:t>
       </w:r>
       <m:oMath>
         <m:sSubSup>
@@ -4316,10 +4314,7 @@
         <w:t>A</w:t>
       </w:r>
       <w:r>
-        <w:t xml:space="preserve"> </w:t>
-      </w:r>
-      <w:r>
-        <w:t xml:space="preserve">comprehensive assessment of the reproducibility of the conversions of the individual effects sizes to Pearson’s </w:t>
+        <w:t xml:space="preserve"> comprehensive assessment of the reproducibility of the conversions of the individual effects sizes to Pearson’s </w:t>
       </w:r>
       <w:r>
         <w:rPr>
@@ -4490,19 +4485,7 @@
         <w:t>)</w:t>
       </w:r>
       <w:r>
-        <w:t xml:space="preserve">. Whereas </w:t>
-      </w:r>
-      <w:r>
-        <w:t>Hunter and Schmidt style credibility intervals</w:t>
-      </w:r>
-      <w:r>
-        <w:t xml:space="preserve"> are generally wider and therefore more conservative than confidence intervals – and, notably, they were not in the verification meta-analyses – prediction intervals are always at least as wide as confidence intervals. That is, where </w:t>
-      </w:r>
-      <w:r>
-        <w:t>Hunter and Schmidt style credibility intervals</w:t>
-      </w:r>
-      <w:r>
-        <w:t xml:space="preserve"> are based solely on the population variance of the correlations (i.e., tau), prediction intervals as implemented in the </w:t>
+        <w:t xml:space="preserve">. Whereas Hunter and Schmidt style credibility intervals are generally wider and therefore more conservative than confidence intervals – and, notably, they were not in the verification meta-analyses – prediction intervals are always at least as wide as confidence intervals. That is, where Hunter and Schmidt style credibility intervals are based solely on the population variance of the correlations (i.e., tau), prediction intervals as implemented in the </w:t>
       </w:r>
       <w:proofErr w:type="spellStart"/>
       <w:r>
@@ -4572,10 +4555,7 @@
         <w:t xml:space="preserve"> </w:t>
       </w:r>
       <w:r>
-        <w:t xml:space="preserve">Table XX </w:t>
-      </w:r>
-      <w:r>
-        <w:t xml:space="preserve">contains the new power analyses based on this meta-effect size. </w:t>
+        <w:t xml:space="preserve">Table XX contains the new power analyses based on this meta-effect size. </w:t>
       </w:r>
       <w:r>
         <w:t xml:space="preserve">As </w:t>
@@ -4594,6 +4574,7 @@
         <w:pStyle w:val="Heading1"/>
       </w:pPr>
       <w:r>
+        <w:lastRenderedPageBreak/>
         <w:t>Discussion</w:t>
       </w:r>
     </w:p>
@@ -4607,27 +4588,18 @@
     </w:p>
     <w:p>
       <w:r>
-        <w:lastRenderedPageBreak/>
         <w:t xml:space="preserve">The meta-analysis reported by Vahey et al. was found to have poor reproducibility on multiple fronts. </w:t>
       </w:r>
     </w:p>
     <w:p>
       <w:r>
-        <w:t xml:space="preserve">The inclusion and exclusion criteria were not comprehensively applied. Many effects that met Vahey et al.’s (2015) inclusion criteria were not included, with demonstrable bias towards failing to include smaller effects. Conversely, many effects that were included did not meet inclusion criteria, e.g., X% were not criterion effects as they did not involve a second external variable. </w:t>
-      </w:r>
-    </w:p>
-    <w:p>
-      <w:r>
-        <w:t xml:space="preserve">Conversions of individual effect sizes to were not computationally reproducible in many cases. </w:t>
-      </w:r>
-      <w:r>
-        <w:t>Nearly half of the effect sizes included in the original meta-analysis did not match those reextracted from the original article</w:t>
-      </w:r>
-      <w:r>
-        <w:t>s [before conversion? After?]</w:t>
-      </w:r>
-      <w:r>
-        <w:t>. In one third of cases, the effect sizes used in the original meta-analysis were biased upwards relative to the re-extractions done here.</w:t>
+        <w:t>The inclusion and exclusion criteria were not comprehensively applied. Many effects that met Vahey et al.’s (2015) inclusion criteria were not included</w:t>
+      </w:r>
+      <w:r>
+        <w:t xml:space="preserve">. </w:t>
+      </w:r>
+      <w:r>
+        <w:t xml:space="preserve">Conversely, many effects that were included did not meet inclusion criteria, e.g., X% were not criterion effects as they did not involve a second external variable. </w:t>
       </w:r>
     </w:p>
     <w:p>
@@ -4670,6 +4642,14 @@
         <w:t xml:space="preserve">A new meta-analysis was conducted after correcting these issues. Results suggested a meta-effect size less than half that reported in Vahey et al. (2015). </w:t>
       </w:r>
       <w:r>
+        <w:t xml:space="preserve">This suggests that the individual effect sizes that were </w:t>
+      </w:r>
+      <w:r>
+        <w:t xml:space="preserve">missed by Vahey et al.’s (2015) extractions were potentially not random, but were biased towards including larger effect sizes. </w:t>
+      </w:r>
+    </w:p>
+    <w:p>
+      <w:r>
         <w:t>New power analyses suggest</w:t>
       </w:r>
       <w:r>
@@ -4690,6 +4670,11 @@
     </w:p>
     <w:p>
       <w:r>
+        <w:t xml:space="preserve">Implications for users of the IRAP: </w:t>
+      </w:r>
+    </w:p>
+    <w:p>
+      <w:r>
         <w:t xml:space="preserve">Broader context: results are consistent with </w:t>
       </w:r>
       <w:proofErr w:type="spellStart"/>
@@ -4706,15 +4691,13 @@
       </w:r>
       <w:proofErr w:type="spellEnd"/>
       <w:r>
-        <w:t xml:space="preserve">, who have found that it is very difficult to reproduce the results of </w:t>
-      </w:r>
-      <w:proofErr w:type="gramStart"/>
-      <w:r>
-        <w:t>meta analyses</w:t>
-      </w:r>
-      <w:proofErr w:type="gramEnd"/>
-      <w:r>
-        <w:t xml:space="preserve">. It is important to note that the </w:t>
+        <w:t>, who have found that it is very difficult to reproduce the results of meta</w:t>
+      </w:r>
+      <w:r>
+        <w:t>-</w:t>
+      </w:r>
+      <w:r>
+        <w:t xml:space="preserve">analyses. It is important to note that the </w:t>
       </w:r>
       <w:proofErr w:type="spellStart"/>
       <w:proofErr w:type="gramStart"/>
@@ -4737,31 +4720,7 @@
     </w:p>
     <w:p>
       <w:r>
-        <w:t xml:space="preserve">It is important to appreciate that these analyses are intended to highlight the consequences of the issues detected in Vahey et al. (2015) </w:t>
-      </w:r>
-      <w:r>
-        <w:t xml:space="preserve">on their core conclusions (i.e., the meta-analysis and power analyses) </w:t>
-      </w:r>
-      <w:r>
-        <w:t xml:space="preserve">more than they are intended to </w:t>
-      </w:r>
-      <w:r>
-        <w:t xml:space="preserve">accomplish Vahey’s original stated goal of </w:t>
-      </w:r>
-      <w:r>
-        <w:t>estimat</w:t>
-      </w:r>
-      <w:r>
-        <w:t xml:space="preserve">ing </w:t>
-      </w:r>
-      <w:r>
-        <w:t xml:space="preserve">the </w:t>
-      </w:r>
-      <w:r>
-        <w:t xml:space="preserve">clinical </w:t>
-      </w:r>
-      <w:r>
-        <w:t xml:space="preserve">criterion validity of the IRAP. </w:t>
+        <w:t xml:space="preserve">It is important to appreciate that these analyses are intended to highlight the consequences of the issues detected in Vahey et al. (2015) on their core conclusions (i.e., the meta-analysis and power analyses) more than they are intended to accomplish Vahey’s original stated goal of estimating the clinical criterion validity of the IRAP. </w:t>
       </w:r>
       <w:r>
         <w:t xml:space="preserve">No attempt was made to include effect sizes from articles other than the XX Vahey et al (REF) considered which were published prior to 2015. </w:t>
@@ -4933,15 +4892,7 @@
         <w:pStyle w:val="Bibliography"/>
       </w:pPr>
       <w:r>
-        <w:t xml:space="preserve">Corneille, O., &amp; </w:t>
-      </w:r>
-      <w:proofErr w:type="spellStart"/>
-      <w:r>
-        <w:t>Hütter</w:t>
-      </w:r>
-      <w:proofErr w:type="spellEnd"/>
-      <w:r>
-        <w:t xml:space="preserve">, M. (2020). Implicit? What Do You Mean? A Comprehensive Review of the Delusive Implicitness Construct in Attitude Research. </w:t>
+        <w:t xml:space="preserve">Corneille, O., &amp; Hütter, M. (2020). Implicit? What Do You Mean? A Comprehensive Review of the Delusive Implicitness Construct in Attitude Research. </w:t>
       </w:r>
       <w:r>
         <w:rPr>
@@ -4978,23 +4929,7 @@
         <w:pStyle w:val="Bibliography"/>
       </w:pPr>
       <w:r>
-        <w:t xml:space="preserve">Fried, E. I., &amp; </w:t>
-      </w:r>
-      <w:proofErr w:type="spellStart"/>
-      <w:r>
-        <w:t>Kievit</w:t>
-      </w:r>
-      <w:proofErr w:type="spellEnd"/>
-      <w:r>
-        <w:t xml:space="preserve">, R. A. (2016). The volumes of subcortical regions in depressed and healthy individuals are strikingly similar: A reinterpretation of the results by </w:t>
-      </w:r>
-      <w:proofErr w:type="spellStart"/>
-      <w:r>
-        <w:t>Schmaal</w:t>
-      </w:r>
-      <w:proofErr w:type="spellEnd"/>
-      <w:r>
-        <w:t xml:space="preserve"> et al. </w:t>
+        <w:t xml:space="preserve">Fried, E. I., &amp; Kievit, R. A. (2016). The volumes of subcortical regions in depressed and healthy individuals are strikingly similar: A reinterpretation of the results by Schmaal et al. </w:t>
       </w:r>
       <w:r>
         <w:rPr>
@@ -5021,37 +4956,8 @@
       <w:pPr>
         <w:pStyle w:val="Bibliography"/>
       </w:pPr>
-      <w:proofErr w:type="spellStart"/>
-      <w:r>
-        <w:t>Gøtzsche</w:t>
-      </w:r>
-      <w:proofErr w:type="spellEnd"/>
-      <w:r>
-        <w:t xml:space="preserve">, P. C., </w:t>
-      </w:r>
-      <w:proofErr w:type="spellStart"/>
-      <w:r>
-        <w:t>Hróbjartsson</w:t>
-      </w:r>
-      <w:proofErr w:type="spellEnd"/>
-      <w:r>
-        <w:t xml:space="preserve">, A., </w:t>
-      </w:r>
-      <w:proofErr w:type="spellStart"/>
-      <w:r>
-        <w:t>Marić</w:t>
-      </w:r>
-      <w:proofErr w:type="spellEnd"/>
-      <w:r>
-        <w:t xml:space="preserve">, K., &amp; </w:t>
-      </w:r>
-      <w:proofErr w:type="spellStart"/>
-      <w:r>
-        <w:t>Tendal</w:t>
-      </w:r>
-      <w:proofErr w:type="spellEnd"/>
-      <w:r>
-        <w:t xml:space="preserve">, B. (2007). Data Extraction Errors in Meta-analyses That Use Standardized Mean Differences. </w:t>
+      <w:r>
+        <w:t xml:space="preserve">Gøtzsche, P. C., Hróbjartsson, A., Marić, K., &amp; Tendal, B. (2007). Data Extraction Errors in Meta-analyses That Use Standardized Mean Differences. </w:t>
       </w:r>
       <w:r>
         <w:rPr>
@@ -5163,63 +5069,7 @@
         <w:pStyle w:val="Bibliography"/>
       </w:pPr>
       <w:r>
-        <w:t xml:space="preserve">Lakens, D., Page-Gould, E., van Assen, M. A. L. M., Spellman, B., </w:t>
-      </w:r>
-      <w:proofErr w:type="spellStart"/>
-      <w:r>
-        <w:t>Schönbrodt</w:t>
-      </w:r>
-      <w:proofErr w:type="spellEnd"/>
-      <w:r>
-        <w:t xml:space="preserve">, F. D., </w:t>
-      </w:r>
-      <w:proofErr w:type="spellStart"/>
-      <w:r>
-        <w:t>Hasselman</w:t>
-      </w:r>
-      <w:proofErr w:type="spellEnd"/>
-      <w:r>
-        <w:t xml:space="preserve">, F., Corker, K. S., Grange, J., Sharples, A., Cavender, C., </w:t>
-      </w:r>
-      <w:proofErr w:type="spellStart"/>
-      <w:r>
-        <w:t>Augusteijn</w:t>
-      </w:r>
-      <w:proofErr w:type="spellEnd"/>
-      <w:r>
-        <w:t xml:space="preserve">, H., </w:t>
-      </w:r>
-      <w:proofErr w:type="spellStart"/>
-      <w:r>
-        <w:t>Augusteijn</w:t>
-      </w:r>
-      <w:proofErr w:type="spellEnd"/>
-      <w:r>
-        <w:t xml:space="preserve">, H., </w:t>
-      </w:r>
-      <w:proofErr w:type="spellStart"/>
-      <w:r>
-        <w:t>Gerger</w:t>
-      </w:r>
-      <w:proofErr w:type="spellEnd"/>
-      <w:r>
-        <w:t xml:space="preserve">, H., </w:t>
-      </w:r>
-      <w:proofErr w:type="spellStart"/>
-      <w:r>
-        <w:t>Locher</w:t>
-      </w:r>
-      <w:proofErr w:type="spellEnd"/>
-      <w:r>
-        <w:t xml:space="preserve">, C., Miller, I. D., </w:t>
-      </w:r>
-      <w:proofErr w:type="spellStart"/>
-      <w:r>
-        <w:t>Anvari</w:t>
-      </w:r>
-      <w:proofErr w:type="spellEnd"/>
-      <w:r>
-        <w:t xml:space="preserve">, F., &amp; Scheel, A. M. (2017). </w:t>
+        <w:t xml:space="preserve">Lakens, D., Page-Gould, E., van Assen, M. A. L. M., Spellman, B., Schönbrodt, F. D., Hasselman, F., Corker, K. S., Grange, J., Sharples, A., Cavender, C., Augusteijn, H., Augusteijn, H., Gerger, H., Locher, C., Miller, I. D., Anvari, F., &amp; Scheel, A. M. (2017). </w:t>
       </w:r>
       <w:r>
         <w:rPr>
@@ -5236,37 +5086,8 @@
       <w:pPr>
         <w:pStyle w:val="Bibliography"/>
       </w:pPr>
-      <w:proofErr w:type="spellStart"/>
-      <w:r>
-        <w:t>Maassen</w:t>
-      </w:r>
-      <w:proofErr w:type="spellEnd"/>
-      <w:r>
-        <w:t xml:space="preserve">, E., Assen, M. A. L. M. van, </w:t>
-      </w:r>
-      <w:proofErr w:type="spellStart"/>
-      <w:r>
-        <w:t>Nuijten</w:t>
-      </w:r>
-      <w:proofErr w:type="spellEnd"/>
-      <w:r>
-        <w:t>, M. B., Olsson-</w:t>
-      </w:r>
-      <w:proofErr w:type="spellStart"/>
-      <w:r>
-        <w:t>Collentine</w:t>
-      </w:r>
-      <w:proofErr w:type="spellEnd"/>
-      <w:r>
-        <w:t xml:space="preserve">, A., &amp; </w:t>
-      </w:r>
-      <w:proofErr w:type="spellStart"/>
-      <w:r>
-        <w:t>Wicherts</w:t>
-      </w:r>
-      <w:proofErr w:type="spellEnd"/>
-      <w:r>
-        <w:t xml:space="preserve">, J. M. (2020). Reproducibility of individual effect sizes in meta-analyses in psychology. </w:t>
+      <w:r>
+        <w:t xml:space="preserve">Maassen, E., Assen, M. A. L. M. van, Nuijten, M. B., Olsson-Collentine, A., &amp; Wicherts, J. M. (2020). Reproducibility of individual effect sizes in meta-analyses in psychology. </w:t>
       </w:r>
       <w:r>
         <w:rPr>
@@ -5293,29 +5114,8 @@
       <w:pPr>
         <w:pStyle w:val="Bibliography"/>
       </w:pPr>
-      <w:proofErr w:type="spellStart"/>
-      <w:r>
-        <w:t>Roefs</w:t>
-      </w:r>
-      <w:proofErr w:type="spellEnd"/>
-      <w:r>
-        <w:t xml:space="preserve">, A., </w:t>
-      </w:r>
-      <w:proofErr w:type="spellStart"/>
-      <w:r>
-        <w:t>Huijding</w:t>
-      </w:r>
-      <w:proofErr w:type="spellEnd"/>
-      <w:r>
-        <w:t xml:space="preserve">, J., Smulders, F. T. Y., MacLeod, C. M., de Jong, P. J., </w:t>
-      </w:r>
-      <w:proofErr w:type="spellStart"/>
-      <w:r>
-        <w:t>Wiers</w:t>
-      </w:r>
-      <w:proofErr w:type="spellEnd"/>
-      <w:r>
-        <w:t xml:space="preserve">, R. W., &amp; Jansen, A. T. M. (2011). Implicit measures of association in psychopathology research. </w:t>
+      <w:r>
+        <w:t xml:space="preserve">Roefs, A., Huijding, J., Smulders, F. T. Y., MacLeod, C. M., de Jong, P. J., Wiers, R. W., &amp; Jansen, A. T. M. (2011). Implicit measures of association in psychopathology research. </w:t>
       </w:r>
       <w:r>
         <w:rPr>
@@ -5350,23 +5150,7 @@
           <w:i/>
           <w:iCs/>
         </w:rPr>
-        <w:t xml:space="preserve">Journal of </w:t>
-      </w:r>
-      <w:proofErr w:type="spellStart"/>
-      <w:r>
-        <w:rPr>
-          <w:i/>
-          <w:iCs/>
-        </w:rPr>
-        <w:t>Behavior</w:t>
-      </w:r>
-      <w:proofErr w:type="spellEnd"/>
-      <w:r>
-        <w:rPr>
-          <w:i/>
-          <w:iCs/>
-        </w:rPr>
-        <w:t xml:space="preserve"> Therapy and Experimental Psychiatry</w:t>
+        <w:t>Journal of Behavior Therapy and Experimental Psychiatry</w:t>
       </w:r>
       <w:r>
         <w:t xml:space="preserve">, </w:t>
@@ -5896,6 +5680,45 @@
     </w:sectPr>
   </w:body>
 </w:document>
+</file>
+
+<file path=word/comments.xml><?xml version="1.0" encoding="utf-8"?>
+<w:comments xmlns:wpc="http://schemas.microsoft.com/office/word/2010/wordprocessingCanvas" xmlns:cx="http://schemas.microsoft.com/office/drawing/2014/chartex" xmlns:cx1="http://schemas.microsoft.com/office/drawing/2015/9/8/chartex" xmlns:cx2="http://schemas.microsoft.com/office/drawing/2015/10/21/chartex" xmlns:cx3="http://schemas.microsoft.com/office/drawing/2016/5/9/chartex" xmlns:cx4="http://schemas.microsoft.com/office/drawing/2016/5/10/chartex" xmlns:cx5="http://schemas.microsoft.com/office/drawing/2016/5/11/chartex" xmlns:cx6="http://schemas.microsoft.com/office/drawing/2016/5/12/chartex" xmlns:cx7="http://schemas.microsoft.com/office/drawing/2016/5/13/chartex" xmlns:cx8="http://schemas.microsoft.com/office/drawing/2016/5/14/chartex" xmlns:mc="http://schemas.openxmlformats.org/markup-compatibility/2006" xmlns:aink="http://schemas.microsoft.com/office/drawing/2016/ink" xmlns:am3d="http://schemas.microsoft.com/office/drawing/2017/model3d" xmlns:o="urn:schemas-microsoft-com:office:office" xmlns:oel="http://schemas.microsoft.com/office/2019/extlst" xmlns:r="http://schemas.openxmlformats.org/officeDocument/2006/relationships" xmlns:m="http://schemas.openxmlformats.org/officeDocument/2006/math" xmlns:v="urn:schemas-microsoft-com:vml" xmlns:wp14="http://schemas.microsoft.com/office/word/2010/wordprocessingDrawing" xmlns:wp="http://schemas.openxmlformats.org/drawingml/2006/wordprocessingDrawing" xmlns:w10="urn:schemas-microsoft-com:office:word" xmlns:w="http://schemas.openxmlformats.org/wordprocessingml/2006/main" xmlns:w14="http://schemas.microsoft.com/office/word/2010/wordml" xmlns:w15="http://schemas.microsoft.com/office/word/2012/wordml" xmlns:w16cex="http://schemas.microsoft.com/office/word/2018/wordml/cex" xmlns:w16cid="http://schemas.microsoft.com/office/word/2016/wordml/cid" xmlns:w16="http://schemas.microsoft.com/office/word/2018/wordml" xmlns:w16sdtdh="http://schemas.microsoft.com/office/word/2020/wordml/sdtdatahash" xmlns:w16se="http://schemas.microsoft.com/office/word/2015/wordml/symex" xmlns:wpg="http://schemas.microsoft.com/office/word/2010/wordprocessingGroup" xmlns:wpi="http://schemas.microsoft.com/office/word/2010/wordprocessingInk" xmlns:wne="http://schemas.microsoft.com/office/word/2006/wordml" xmlns:wps="http://schemas.microsoft.com/office/word/2010/wordprocessingShape" mc:Ignorable="w14 w15 w16se w16cid w16 w16cex w16sdtdh wp14">
+  <w:comment w:id="0" w:author="Microsoft Office User" w:date="2022-08-23T17:54:00Z" w:initials="MOU">
+    <w:p>
+      <w:pPr>
+        <w:pStyle w:val="CommentText"/>
+      </w:pPr>
+      <w:r>
+        <w:rPr>
+          <w:rStyle w:val="CommentReference"/>
+        </w:rPr>
+        <w:annotationRef/>
+      </w:r>
+      <w:r>
+        <w:t xml:space="preserve">Consider ones that could not be extracted as original authors did not reply to emails, whereas they did reply to Vahey’s. As such, </w:t>
+      </w:r>
+    </w:p>
+  </w:comment>
+</w:comments>
+</file>
+
+<file path=word/commentsExtended.xml><?xml version="1.0" encoding="utf-8"?>
+<w15:commentsEx xmlns:wpc="http://schemas.microsoft.com/office/word/2010/wordprocessingCanvas" xmlns:cx="http://schemas.microsoft.com/office/drawing/2014/chartex" xmlns:cx1="http://schemas.microsoft.com/office/drawing/2015/9/8/chartex" xmlns:cx2="http://schemas.microsoft.com/office/drawing/2015/10/21/chartex" xmlns:cx3="http://schemas.microsoft.com/office/drawing/2016/5/9/chartex" xmlns:cx4="http://schemas.microsoft.com/office/drawing/2016/5/10/chartex" xmlns:cx5="http://schemas.microsoft.com/office/drawing/2016/5/11/chartex" xmlns:cx6="http://schemas.microsoft.com/office/drawing/2016/5/12/chartex" xmlns:cx7="http://schemas.microsoft.com/office/drawing/2016/5/13/chartex" xmlns:cx8="http://schemas.microsoft.com/office/drawing/2016/5/14/chartex" xmlns:mc="http://schemas.openxmlformats.org/markup-compatibility/2006" xmlns:aink="http://schemas.microsoft.com/office/drawing/2016/ink" xmlns:am3d="http://schemas.microsoft.com/office/drawing/2017/model3d" xmlns:o="urn:schemas-microsoft-com:office:office" xmlns:oel="http://schemas.microsoft.com/office/2019/extlst" xmlns:r="http://schemas.openxmlformats.org/officeDocument/2006/relationships" xmlns:m="http://schemas.openxmlformats.org/officeDocument/2006/math" xmlns:v="urn:schemas-microsoft-com:vml" xmlns:wp14="http://schemas.microsoft.com/office/word/2010/wordprocessingDrawing" xmlns:wp="http://schemas.openxmlformats.org/drawingml/2006/wordprocessingDrawing" xmlns:w10="urn:schemas-microsoft-com:office:word" xmlns:w="http://schemas.openxmlformats.org/wordprocessingml/2006/main" xmlns:w14="http://schemas.microsoft.com/office/word/2010/wordml" xmlns:w15="http://schemas.microsoft.com/office/word/2012/wordml" xmlns:w16cex="http://schemas.microsoft.com/office/word/2018/wordml/cex" xmlns:w16cid="http://schemas.microsoft.com/office/word/2016/wordml/cid" xmlns:w16="http://schemas.microsoft.com/office/word/2018/wordml" xmlns:w16sdtdh="http://schemas.microsoft.com/office/word/2020/wordml/sdtdatahash" xmlns:w16se="http://schemas.microsoft.com/office/word/2015/wordml/symex" xmlns:wpg="http://schemas.microsoft.com/office/word/2010/wordprocessingGroup" xmlns:wpi="http://schemas.microsoft.com/office/word/2010/wordprocessingInk" xmlns:wne="http://schemas.microsoft.com/office/word/2006/wordml" xmlns:wps="http://schemas.microsoft.com/office/word/2010/wordprocessingShape" mc:Ignorable="w14 w15 w16se w16cid w16 w16cex w16sdtdh wp14">
+  <w15:commentEx w15:paraId="4DD31D79" w15:done="0"/>
+</w15:commentsEx>
+</file>
+
+<file path=word/commentsExtensible.xml><?xml version="1.0" encoding="utf-8"?>
+<w16cex:commentsExtensible xmlns:wpc="http://schemas.microsoft.com/office/word/2010/wordprocessingCanvas" xmlns:cx="http://schemas.microsoft.com/office/drawing/2014/chartex" xmlns:cx1="http://schemas.microsoft.com/office/drawing/2015/9/8/chartex" xmlns:cx2="http://schemas.microsoft.com/office/drawing/2015/10/21/chartex" xmlns:cx3="http://schemas.microsoft.com/office/drawing/2016/5/9/chartex" xmlns:cx4="http://schemas.microsoft.com/office/drawing/2016/5/10/chartex" xmlns:cx5="http://schemas.microsoft.com/office/drawing/2016/5/11/chartex" xmlns:cx6="http://schemas.microsoft.com/office/drawing/2016/5/12/chartex" xmlns:cx7="http://schemas.microsoft.com/office/drawing/2016/5/13/chartex" xmlns:cx8="http://schemas.microsoft.com/office/drawing/2016/5/14/chartex" xmlns:mc="http://schemas.openxmlformats.org/markup-compatibility/2006" xmlns:aink="http://schemas.microsoft.com/office/drawing/2016/ink" xmlns:am3d="http://schemas.microsoft.com/office/drawing/2017/model3d" xmlns:o="urn:schemas-microsoft-com:office:office" xmlns:oel="http://schemas.microsoft.com/office/2019/extlst" xmlns:r="http://schemas.openxmlformats.org/officeDocument/2006/relationships" xmlns:m="http://schemas.openxmlformats.org/officeDocument/2006/math" xmlns:v="urn:schemas-microsoft-com:vml" xmlns:wp14="http://schemas.microsoft.com/office/word/2010/wordprocessingDrawing" xmlns:wp="http://schemas.openxmlformats.org/drawingml/2006/wordprocessingDrawing" xmlns:w10="urn:schemas-microsoft-com:office:word" xmlns:w="http://schemas.openxmlformats.org/wordprocessingml/2006/main" xmlns:w14="http://schemas.microsoft.com/office/word/2010/wordml" xmlns:w15="http://schemas.microsoft.com/office/word/2012/wordml" xmlns:w16cex="http://schemas.microsoft.com/office/word/2018/wordml/cex" xmlns:w16cid="http://schemas.microsoft.com/office/word/2016/wordml/cid" xmlns:w16="http://schemas.microsoft.com/office/word/2018/wordml" xmlns:w16sdtdh="http://schemas.microsoft.com/office/word/2020/wordml/sdtdatahash" xmlns:w16se="http://schemas.microsoft.com/office/word/2015/wordml/symex" xmlns:wpg="http://schemas.microsoft.com/office/word/2010/wordprocessingGroup" xmlns:wpi="http://schemas.microsoft.com/office/word/2010/wordprocessingInk" xmlns:wne="http://schemas.microsoft.com/office/word/2006/wordml" xmlns:wps="http://schemas.microsoft.com/office/word/2010/wordprocessingShape" mc:Ignorable="w14 w15 w16se w16cid w16 w16cex w16sdtdh wp14">
+  <w16cex:commentExtensible w16cex:durableId="26AF92BB" w16cex:dateUtc="2022-08-23T15:54:00Z"/>
+</w16cex:commentsExtensible>
+</file>
+
+<file path=word/commentsIds.xml><?xml version="1.0" encoding="utf-8"?>
+<w16cid:commentsIds xmlns:wpc="http://schemas.microsoft.com/office/word/2010/wordprocessingCanvas" xmlns:cx="http://schemas.microsoft.com/office/drawing/2014/chartex" xmlns:cx1="http://schemas.microsoft.com/office/drawing/2015/9/8/chartex" xmlns:cx2="http://schemas.microsoft.com/office/drawing/2015/10/21/chartex" xmlns:cx3="http://schemas.microsoft.com/office/drawing/2016/5/9/chartex" xmlns:cx4="http://schemas.microsoft.com/office/drawing/2016/5/10/chartex" xmlns:cx5="http://schemas.microsoft.com/office/drawing/2016/5/11/chartex" xmlns:cx6="http://schemas.microsoft.com/office/drawing/2016/5/12/chartex" xmlns:cx7="http://schemas.microsoft.com/office/drawing/2016/5/13/chartex" xmlns:cx8="http://schemas.microsoft.com/office/drawing/2016/5/14/chartex" xmlns:mc="http://schemas.openxmlformats.org/markup-compatibility/2006" xmlns:aink="http://schemas.microsoft.com/office/drawing/2016/ink" xmlns:am3d="http://schemas.microsoft.com/office/drawing/2017/model3d" xmlns:o="urn:schemas-microsoft-com:office:office" xmlns:oel="http://schemas.microsoft.com/office/2019/extlst" xmlns:r="http://schemas.openxmlformats.org/officeDocument/2006/relationships" xmlns:m="http://schemas.openxmlformats.org/officeDocument/2006/math" xmlns:v="urn:schemas-microsoft-com:vml" xmlns:wp14="http://schemas.microsoft.com/office/word/2010/wordprocessingDrawing" xmlns:wp="http://schemas.openxmlformats.org/drawingml/2006/wordprocessingDrawing" xmlns:w10="urn:schemas-microsoft-com:office:word" xmlns:w="http://schemas.openxmlformats.org/wordprocessingml/2006/main" xmlns:w14="http://schemas.microsoft.com/office/word/2010/wordml" xmlns:w15="http://schemas.microsoft.com/office/word/2012/wordml" xmlns:w16cex="http://schemas.microsoft.com/office/word/2018/wordml/cex" xmlns:w16cid="http://schemas.microsoft.com/office/word/2016/wordml/cid" xmlns:w16="http://schemas.microsoft.com/office/word/2018/wordml" xmlns:w16sdtdh="http://schemas.microsoft.com/office/word/2020/wordml/sdtdatahash" xmlns:w16se="http://schemas.microsoft.com/office/word/2015/wordml/symex" xmlns:wpg="http://schemas.microsoft.com/office/word/2010/wordprocessingGroup" xmlns:wpi="http://schemas.microsoft.com/office/word/2010/wordprocessingInk" xmlns:wne="http://schemas.microsoft.com/office/word/2006/wordml" xmlns:wps="http://schemas.microsoft.com/office/word/2010/wordprocessingShape" mc:Ignorable="w14 w15 w16se w16cid w16 w16cex w16sdtdh wp14">
+  <w16cid:commentId w16cid:paraId="4DD31D79" w16cid:durableId="26AF92BB"/>
+</w16cid:commentsIds>
 </file>
 
 <file path=word/numbering.xml><?xml version="1.0" encoding="utf-8"?>
@@ -6338,6 +6161,14 @@
     <w:abstractNumId w:val="2"/>
   </w:num>
 </w:numbering>
+</file>
+
+<file path=word/people.xml><?xml version="1.0" encoding="utf-8"?>
+<w15:people xmlns:wpc="http://schemas.microsoft.com/office/word/2010/wordprocessingCanvas" xmlns:cx="http://schemas.microsoft.com/office/drawing/2014/chartex" xmlns:cx1="http://schemas.microsoft.com/office/drawing/2015/9/8/chartex" xmlns:cx2="http://schemas.microsoft.com/office/drawing/2015/10/21/chartex" xmlns:cx3="http://schemas.microsoft.com/office/drawing/2016/5/9/chartex" xmlns:cx4="http://schemas.microsoft.com/office/drawing/2016/5/10/chartex" xmlns:cx5="http://schemas.microsoft.com/office/drawing/2016/5/11/chartex" xmlns:cx6="http://schemas.microsoft.com/office/drawing/2016/5/12/chartex" xmlns:cx7="http://schemas.microsoft.com/office/drawing/2016/5/13/chartex" xmlns:cx8="http://schemas.microsoft.com/office/drawing/2016/5/14/chartex" xmlns:mc="http://schemas.openxmlformats.org/markup-compatibility/2006" xmlns:aink="http://schemas.microsoft.com/office/drawing/2016/ink" xmlns:am3d="http://schemas.microsoft.com/office/drawing/2017/model3d" xmlns:o="urn:schemas-microsoft-com:office:office" xmlns:oel="http://schemas.microsoft.com/office/2019/extlst" xmlns:r="http://schemas.openxmlformats.org/officeDocument/2006/relationships" xmlns:m="http://schemas.openxmlformats.org/officeDocument/2006/math" xmlns:v="urn:schemas-microsoft-com:vml" xmlns:wp14="http://schemas.microsoft.com/office/word/2010/wordprocessingDrawing" xmlns:wp="http://schemas.openxmlformats.org/drawingml/2006/wordprocessingDrawing" xmlns:w10="urn:schemas-microsoft-com:office:word" xmlns:w="http://schemas.openxmlformats.org/wordprocessingml/2006/main" xmlns:w14="http://schemas.microsoft.com/office/word/2010/wordml" xmlns:w15="http://schemas.microsoft.com/office/word/2012/wordml" xmlns:w16cex="http://schemas.microsoft.com/office/word/2018/wordml/cex" xmlns:w16cid="http://schemas.microsoft.com/office/word/2016/wordml/cid" xmlns:w16="http://schemas.microsoft.com/office/word/2018/wordml" xmlns:w16sdtdh="http://schemas.microsoft.com/office/word/2020/wordml/sdtdatahash" xmlns:w16se="http://schemas.microsoft.com/office/word/2015/wordml/symex" xmlns:wpg="http://schemas.microsoft.com/office/word/2010/wordprocessingGroup" xmlns:wpi="http://schemas.microsoft.com/office/word/2010/wordprocessingInk" xmlns:wne="http://schemas.microsoft.com/office/word/2006/wordml" xmlns:wps="http://schemas.microsoft.com/office/word/2010/wordprocessingShape" mc:Ignorable="w14 w15 w16se w16cid w16 w16cex w16sdtdh wp14">
+  <w15:person w15:author="Microsoft Office User">
+    <w15:presenceInfo w15:providerId="None" w15:userId="Microsoft Office User"/>
+  </w15:person>
+</w15:people>
 </file>
 
 <file path=word/styles.xml><?xml version="1.0" encoding="utf-8"?>
@@ -6790,6 +6621,7 @@
   <w:style w:type="character" w:default="1" w:styleId="DefaultParagraphFont">
     <w:name w:val="Default Paragraph Font"/>
     <w:uiPriority w:val="1"/>
+    <w:semiHidden/>
     <w:unhideWhenUsed/>
   </w:style>
   <w:style w:type="table" w:default="1" w:styleId="TableNormal">

</xml_diff>

<commit_message>
added feasibility check for vahey's estimate after correcting for attentuation
</commit_message>
<xml_diff>
--- a/manuscript/Stage 1 Verification Report Submission Template.docx
+++ b/manuscript/Stage 1 Verification Report Submission Template.docx
@@ -116,7 +116,15 @@
         <w:t xml:space="preserve">. </w:t>
       </w:r>
       <w:r>
-        <w:t>On the whole, conclusions could not be reproduced and m</w:t>
+        <w:t xml:space="preserve">On the whole, conclusions could not be </w:t>
+      </w:r>
+      <w:proofErr w:type="gramStart"/>
+      <w:r>
+        <w:t>reproduced</w:t>
+      </w:r>
+      <w:proofErr w:type="gramEnd"/>
+      <w:r>
+        <w:t xml:space="preserve"> and m</w:t>
       </w:r>
       <w:r>
         <w:t>any apparent errors were detected</w:t>
@@ -143,7 +151,15 @@
         <w:t xml:space="preserve"> that the IRAP has weak criterion validity </w:t>
       </w:r>
       <w:r>
-        <w:t xml:space="preserve">for clinically-relevant </w:t>
+        <w:t xml:space="preserve">for </w:t>
+      </w:r>
+      <w:proofErr w:type="gramStart"/>
+      <w:r>
+        <w:t>clinically-relevant</w:t>
+      </w:r>
+      <w:proofErr w:type="gramEnd"/>
+      <w:r>
+        <w:t xml:space="preserve"> </w:t>
       </w:r>
       <w:r>
         <w:t xml:space="preserve">variables </w:t>
@@ -220,7 +236,7 @@
         <w:fldChar w:fldCharType="begin"/>
       </w:r>
       <w:r>
-        <w:instrText xml:space="preserve"> ADDIN ZOTERO_ITEM CSL_CITATION {"citationID":"tbpVPz5K","properties":{"formattedCitation":"(e.g., Greenwald &amp; Lai, 2020; Roefs et al., 2011)","plainCitation":"(e.g., Greenwald &amp; Lai, 2020; Roefs et al., 2011)","noteIndex":0},"citationItems":[{"id":12489,"uris":["http://zotero.org/users/1687755/items/UQYJYU63"],"itemData":{"id":12489,"type":"article-journal","abstract":"In the last 20 years, research on implicit social cognition has established that social judgments and behavior are guided by attitudes and stereotypes of which the actor may lack awareness. Research using the methods of implicit social cognition has produced the concept of implicit bias, which has generated wide attention not only in social, clinical, and developmental psychology, but also in disciplines outside of psychology, including business, law, criminal justice, medicine, education, and political science. Although this rapidly growing body of research offers prospects of useful societal applications, the theory needed to confidently guide those applications remains insufficiently developed. This article describes the methods that have been developed, the findings that have been obtained, and the theoretical questions that remain to be answered.","container-title":"Annual Review of Psychology","DOI":"10.1146/annurev-psych-010419-050837","issue":"1","note":"_eprint: https://doi.org/10.1146/annurev-psych-010419-050837\nPMID: 31640465","page":"419-445","source":"Annual Reviews","title":"Implicit Social Cognition","volume":"71","author":[{"family":"Greenwald","given":"Anthony G."},{"family":"Lai","given":"Calvin K."}],"issued":{"date-parts":[["2020"]]}},"label":"page","prefix":"e.g., "},{"id":126,"uris":["http://zotero.org/users/1687755/items/R37R9SNK"],"itemData":{"id":126,"type":"article-journal","abstract":"Studies obtaining implicit measures of associations in Diagnostic and Statistical Manual of Mental Disorders (4th ed., Text Revision; American Psychiatric Association, 2000) Axis I psychopathology are organized into three categories: (a) studies comparing groups having a disorder with controls, (b) experimental validity studies, and (c) incremental and predictive validity studies. In the first category, implicit measures of disorder-relevant associations were consistent with explicit beliefs for some disorders (e.g., specific phobia), but for other disorders evidence was either mixed (e.g., panic disorder) or inconsistent with explicit beliefs (e.g., pain disorder). For substance use disorders and overeating, expected positive and unexpected negative associations with craved substances were found consistently. Contrary to expectation, implicit measures of self-esteem were consistently positive for patients with depressive disorder, social phobia, and body dysmorphic disorder. In the second category, short-term manipulations of disorder-relevant states generally affected implicit measures as expected. Therapeutic interventions affected implicit measures for one type of specific phobia, social phobia, and panic disorder, but not for alcohol use disorders or obesity. In the third category, implicit measures had predictive value for certain psychopathological behaviors, sometimes moderated by the availability of cognitive resources (e.g., for alcohol and food, only when cognitive resources were limited). The strengths of implicit measures include (a) converging evidence for dysfunctional beliefs regarding certain disorders and consistent new insights for other disorders and (b) prediction of some psychopathological behaviors that explicit measures cannot explain. Weaknesses include (a) that findings were inconsistent for some disorders, raising doubts about the validity of the measures, and (b) that understanding of the concept \"implicit\" is incomplete.","container-title":"Psychological bulletin","DOI":"10.1037/a0021729","ISSN":"1939-1455","issue":"1","journalAbbreviation":"Psychol Bull","language":"eng","note":"PMID: 21219060","page":"149-193","source":"NCBI PubMed","title":"Implicit measures of association in psychopathology research","volume":"137","author":[{"family":"Roefs","given":"Anne"},{"family":"Huijding","given":"Jorg"},{"family":"Smulders","given":"Fren T Y"},{"family":"MacLeod","given":"Colin M"},{"family":"Jong","given":"Peter J","non-dropping-particle":"de"},{"family":"Wiers","given":"Reinout W"},{"family":"Jansen","given":"Anita T M"}],"issued":{"date-parts":[["2011",1]]}},"label":"page"}],"schema":"https://github.com/citation-style-language/schema/raw/master/csl-citation.json"} </w:instrText>
+        <w:instrText xml:space="preserve"> ADDIN ZOTERO_ITEM CSL_CITATION {"citationID":"tbpVPz5K","properties":{"formattedCitation":"(e.g., Greenwald &amp; Lai, 2020; Roefs et al., 2011)","plainCitation":"(e.g., Greenwald &amp; Lai, 2020; Roefs et al., 2011)","noteIndex":0},"citationItems":[{"id":432,"uris":["http://zotero.org/users/1687755/items/UQYJYU63"],"itemData":{"id":432,"type":"article-journal","abstract":"In the last 20 years, research on implicit social cognition has established that social judgments and behavior are guided by attitudes and stereotypes of which the actor may lack awareness. Research using the methods of implicit social cognition has produced the concept of implicit bias, which has generated wide attention not only in social, clinical, and developmental psychology, but also in disciplines outside of psychology, including business, law, criminal justice, medicine, education, and political science. Although this rapidly growing body of research offers prospects of useful societal applications, the theory needed to confidently guide those applications remains insufficiently developed. This article describes the methods that have been developed, the findings that have been obtained, and the theoretical questions that remain to be answered.","container-title":"Annual Review of Psychology","DOI":"10.1146/annurev-psych-010419-050837","issue":"1","note":"_eprint: https://doi.org/10.1146/annurev-psych-010419-050837\nPMID: 31640465","page":"419-445","source":"Annual Reviews","title":"Implicit Social Cognition","volume":"71","author":[{"family":"Greenwald","given":"Anthony G."},{"family":"Lai","given":"Calvin K."}],"issued":{"date-parts":[["2020"]]}},"label":"page","prefix":"e.g., "},{"id":1766,"uris":["http://zotero.org/users/1687755/items/R37R9SNK"],"itemData":{"id":1766,"type":"article-journal","abstract":"Studies obtaining implicit measures of associations in Diagnostic and Statistical Manual of Mental Disorders (4th ed., Text Revision; American Psychiatric Association, 2000) Axis I psychopathology are organized into three categories: (a) studies comparing groups having a disorder with controls, (b) experimental validity studies, and (c) incremental and predictive validity studies. In the first category, implicit measures of disorder-relevant associations were consistent with explicit beliefs for some disorders (e.g., specific phobia), but for other disorders evidence was either mixed (e.g., panic disorder) or inconsistent with explicit beliefs (e.g., pain disorder). For substance use disorders and overeating, expected positive and unexpected negative associations with craved substances were found consistently. Contrary to expectation, implicit measures of self-esteem were consistently positive for patients with depressive disorder, social phobia, and body dysmorphic disorder. In the second category, short-term manipulations of disorder-relevant states generally affected implicit measures as expected. Therapeutic interventions affected implicit measures for one type of specific phobia, social phobia, and panic disorder, but not for alcohol use disorders or obesity. In the third category, implicit measures had predictive value for certain psychopathological behaviors, sometimes moderated by the availability of cognitive resources (e.g., for alcohol and food, only when cognitive resources were limited). The strengths of implicit measures include (a) converging evidence for dysfunctional beliefs regarding certain disorders and consistent new insights for other disorders and (b) prediction of some psychopathological behaviors that explicit measures cannot explain. Weaknesses include (a) that findings were inconsistent for some disorders, raising doubts about the validity of the measures, and (b) that understanding of the concept \"implicit\" is incomplete.","container-title":"Psychological bulletin","DOI":"10.1037/a0021729","ISSN":"1939-1455","issue":"1","journalAbbreviation":"Psychol Bull","language":"eng","note":"PMID: 21219060","page":"149-193","source":"NCBI PubMed","title":"Implicit measures of association in psychopathology research","volume":"137","author":[{"family":"Roefs","given":"Anne"},{"family":"Huijding","given":"Jorg"},{"family":"Smulders","given":"Fren T Y"},{"family":"MacLeod","given":"Colin M"},{"family":"Jong","given":"Peter J","non-dropping-particle":"de"},{"family":"Wiers","given":"Reinout W"},{"family":"Jansen","given":"Anita T M"}],"issued":{"date-parts":[["2011",1]]}},"label":"page"}],"schema":"https://github.com/citation-style-language/schema/raw/master/csl-citation.json"} </w:instrText>
       </w:r>
       <w:r>
         <w:fldChar w:fldCharType="separate"/>
@@ -253,7 +269,7 @@
         <w:fldChar w:fldCharType="begin"/>
       </w:r>
       <w:r>
-        <w:instrText xml:space="preserve"> ADDIN ZOTERO_ITEM CSL_CITATION {"citationID":"htzW3Pk3","properties":{"unsorted":true,"formattedCitation":"(De Houwer &amp; Moors, 2010; although see Corneille &amp; H\\uc0\\u252{}tter, 2020)","plainCitation":"(De Houwer &amp; Moors, 2010; although see Corneille &amp; Hütter, 2020)","noteIndex":0},"citationItems":[{"id":237,"uris":["http://zotero.org/users/1687755/items/WPFGDZMD"],"itemData":{"id":237,"type":"chapter","container-title":"Handbook of implicit social cognition: Measurement, theory, and applications","event-place":"New York, NY","page":"176–193","publisher":"Guildford Press","publisher-place":"New York, NY","source":"Google Scholar","title":"Implicit measures: Similarities and differences","title-short":"Implicit measures","author":[{"family":"De Houwer","given":"Jan"},{"family":"Moors","given":"Agnes"}],"accessed":{"date-parts":[["2014",9,18]]},"issued":{"date-parts":[["2010"]]}}},{"id":12496,"uris":["http://zotero.org/users/1687755/items/L3DDQX5Y"],"itemData":{"id":12496,"type":"article-journal","abstract":"This article provides a comprehensive review of divergent conceptualizations of the “implicit” construct that have emerged in attitude research over the past two decades. In doing so, our goal is to raise awareness of the harmful consequences of conceptual ambiguities associated with this terminology. We identify three main conceptualizations of the “implicitness” construct: the procedural conceptualization (implicit-as-indirect), the functional conceptualization (implicit-as-automatic), and the mental theory conceptualization (implicit-as-associative), as well as two hybrid conceptualizations (implicit-as-indirect-and-automatic, implicit-as-driven-by-affective-gut-reactions). We discuss critical limitations associated with each conceptualization and explain that confusion also arises from their coexistence. We recommend discontinuing the usage of the “implicit” terminology in attitude research and research inspired by it. We offer terminological alternatives aimed at increasing both the precision of theorization and the practical value of future research.","container-title":"Personality and Social Psychology Review","DOI":"10.1177/1088868320911325","ISSN":"1088-8683","journalAbbreviation":"Pers Soc Psychol Rev","language":"en","note":"publisher: SAGE Publications Inc","page":"1088868320911325","source":"SAGE Journals","title":"Implicit? What Do You Mean? A Comprehensive Review of the Delusive Implicitness Construct in Attitude Research","title-short":"Implicit?","author":[{"family":"Corneille","given":"Olivier"},{"family":"Hütter","given":"Mandy"}],"issued":{"date-parts":[["2020",3,20]]}},"label":"page","prefix":"although see"}],"schema":"https://github.com/citation-style-language/schema/raw/master/csl-citation.json"} </w:instrText>
+        <w:instrText xml:space="preserve"> ADDIN ZOTERO_ITEM CSL_CITATION {"citationID":"htzW3Pk3","properties":{"unsorted":true,"formattedCitation":"(De Houwer &amp; Moors, 2010; although see Corneille &amp; H\\uc0\\u252{}tter, 2020)","plainCitation":"(De Houwer &amp; Moors, 2010; although see Corneille &amp; Hütter, 2020)","noteIndex":0},"citationItems":[{"id":1730,"uris":["http://zotero.org/users/1687755/items/WPFGDZMD"],"itemData":{"id":1730,"type":"chapter","container-title":"Handbook of implicit social cognition: Measurement, theory, and applications","event-place":"New York, NY","page":"176–193","publisher":"Guildford Press","publisher-place":"New York, NY","source":"Google Scholar","title":"Implicit measures: Similarities and differences","title-short":"Implicit measures","author":[{"family":"De Houwer","given":"Jan"},{"family":"Moors","given":"Agnes"}],"accessed":{"date-parts":[["2014",9,18]]},"issued":{"date-parts":[["2010"]]}}},{"id":428,"uris":["http://zotero.org/users/1687755/items/L3DDQX5Y"],"itemData":{"id":428,"type":"article-journal","abstract":"This article provides a comprehensive review of divergent conceptualizations of the “implicit” construct that have emerged in attitude research over the past two decades. In doing so, our goal is to raise awareness of the harmful consequences of conceptual ambiguities associated with this terminology. We identify three main conceptualizations of the “implicitness” construct: the procedural conceptualization (implicit-as-indirect), the functional conceptualization (implicit-as-automatic), and the mental theory conceptualization (implicit-as-associative), as well as two hybrid conceptualizations (implicit-as-indirect-and-automatic, implicit-as-driven-by-affective-gut-reactions). We discuss critical limitations associated with each conceptualization and explain that confusion also arises from their coexistence. We recommend discontinuing the usage of the “implicit” terminology in attitude research and research inspired by it. We offer terminological alternatives aimed at increasing both the precision of theorization and the practical value of future research.","container-title":"Personality and Social Psychology Review","DOI":"10.1177/1088868320911325","ISSN":"1088-8683","journalAbbreviation":"Pers Soc Psychol Rev","language":"en","note":"publisher: SAGE Publications Inc","page":"1088868320911325","source":"SAGE Journals","title":"Implicit? What Do You Mean? A Comprehensive Review of the Delusive Implicitness Construct in Attitude Research","title-short":"Implicit?","author":[{"family":"Corneille","given":"Olivier"},{"family":"Hütter","given":"Mandy"}],"issued":{"date-parts":[["2020",3,20]]}},"label":"page","prefix":"although see"}],"schema":"https://github.com/citation-style-language/schema/raw/master/csl-citation.json"} </w:instrText>
       </w:r>
       <w:r>
         <w:fldChar w:fldCharType="separate"/>
@@ -262,7 +278,21 @@
         <w:rPr>
           <w:rFonts w:ascii="Calibri" w:cs="Calibri"/>
         </w:rPr>
-        <w:t>(De Houwer &amp; Moors, 2010; although see Corneille &amp; Hütter, 2020)</w:t>
+        <w:t xml:space="preserve">(De </w:t>
+      </w:r>
+      <w:proofErr w:type="spellStart"/>
+      <w:r>
+        <w:rPr>
+          <w:rFonts w:ascii="Calibri" w:cs="Calibri"/>
+        </w:rPr>
+        <w:t>Houwer</w:t>
+      </w:r>
+      <w:proofErr w:type="spellEnd"/>
+      <w:r>
+        <w:rPr>
+          <w:rFonts w:ascii="Calibri" w:cs="Calibri"/>
+        </w:rPr>
+        <w:t xml:space="preserve"> &amp; Moors, 2010; although see Corneille &amp; Hütter, 2020)</w:t>
       </w:r>
       <w:r>
         <w:fldChar w:fldCharType="end"/>
@@ -285,7 +315,7 @@
         <w:fldChar w:fldCharType="begin"/>
       </w:r>
       <w:r>
-        <w:instrText xml:space="preserve"> ADDIN ZOTERO_ITEM CSL_CITATION {"citationID":"QvWzUdFS","properties":{"formattedCitation":"(IRAP: Barnes-Holmes et al., 2010)","plainCitation":"(IRAP: Barnes-Holmes et al., 2010)","noteIndex":0},"citationItems":[{"id":201,"uris":["http://zotero.org/users/1687755/items/XI3TJMRH"],"itemData":{"id":201,"type":"article-journal","container-title":"The Psychological Record","page":"527–542","title":"A sketch of the Implicit Relational Assessment Procedure (IRAP) and the Relational Elaboration and Coherence (REC) model","volume":"60","author":[{"family":"Barnes-Holmes","given":"Dermot"},{"family":"Barnes-Holmes","given":"Yvonne"},{"family":"Stewart","given":"Ian"},{"family":"Boles","given":"Shawn"}],"issued":{"date-parts":[["2010"]]}},"prefix":"IRAP: "}],"schema":"https://github.com/citation-style-language/schema/raw/master/csl-citation.json"} </w:instrText>
+        <w:instrText xml:space="preserve"> ADDIN ZOTERO_ITEM CSL_CITATION {"citationID":"QvWzUdFS","properties":{"formattedCitation":"(IRAP: Barnes-Holmes et al., 2010)","plainCitation":"(IRAP: Barnes-Holmes et al., 2010)","noteIndex":0},"citationItems":[{"id":4868,"uris":["http://zotero.org/users/1687755/items/XI3TJMRH"],"itemData":{"id":4868,"type":"article-journal","container-title":"The Psychological Record","DOI":"https://doi.org/10.1007/BF03395726","issue":"3","page":"527-542","title":"A sketch of the Implicit Relational Assessment Procedure (IRAP) and the Relational Elaboration and Coherence (REC) model","volume":"60","author":[{"family":"Barnes-Holmes","given":"Dermot"},{"family":"Barnes-Holmes","given":"Yvonne"},{"family":"Stewart","given":"Ian"},{"family":"Boles","given":"Shawn"}],"issued":{"date-parts":[["2010"]]}},"prefix":"IRAP: "}],"schema":"https://github.com/citation-style-language/schema/raw/master/csl-citation.json"} </w:instrText>
       </w:r>
       <w:r>
         <w:fldChar w:fldCharType="separate"/>
@@ -297,7 +327,11 @@
         <w:fldChar w:fldCharType="end"/>
       </w:r>
       <w:r>
-        <w:t xml:space="preserve">, concluded that it possesses good criterion validity and </w:t>
+        <w:t xml:space="preserve">, concluded that it possesses good criterion validity </w:t>
+      </w:r>
+      <w:commentRangeStart w:id="0"/>
+      <w:r>
+        <w:t xml:space="preserve">and </w:t>
       </w:r>
       <w:r>
         <w:t xml:space="preserve">furthermore </w:t>
@@ -309,13 +343,21 @@
         <w:fldChar w:fldCharType="begin"/>
       </w:r>
       <w:r>
-        <w:instrText xml:space="preserve"> ADDIN ZOTERO_ITEM CSL_CITATION {"citationID":"KhF8jsoE","properties":{"formattedCitation":"(Vahey et al., 2015)","plainCitation":"(Vahey et al., 2015)","noteIndex":0},"citationItems":[{"id":545,"uris":["http://zotero.org/users/1687755/items/4SHQ9XKM"],"itemData":{"id":545,"type":"article-journal","abstract":"AbstractBackground and objectives\nThe Implicit Relational Assessment Procedure (IRAP) is a technique that is attracting a substantial body of research literature, particularly within the clinical domain.\nMethod\nIn response, the present paper outlines a meta-analysis of clinically-focused IRAP effects (N = 494) to provide the first estimate of how well such effects validate against their respective criterion variables in general.\nResults\nThe meta-analysis incorporated clinically-focused IRAP effects from 15 studies yielding a large effect size, r ¯  = .45, with a desirably narrow 95% credibility interval (.23, .67). The funnel plot and subsequent sensitivity analyses indicated that this meta-effect was not subject to publication bias.\nLimitations\nThe present meta-effect is an estimate based upon an IRAP literature that is still evolving rapidly in the clinical domain, and so as per its accompanying credibility interval, all conclusions that follow are necessarily provisional even if bounded. Apart from the fact that the current meta-effect might be subject to inadvertent under- and/or over-estimations of the current literature, the present meta-effect might strengthen with further refinements of the IRAP.\nConclusions\nThe current meta-effect provides the means to calculate what sample size would be required to achieve a statistical power of .80 when testing the criterion validity of clinically-focused IRAP effects using a given parametric statistic. For example, first-order Pearson correlations would hypothetically require an N of 29–37 for such purposes depending upon how conservatively over-estimation of the present meta-effect is controlled for. Overall, the IRAP compares favourably with alternative implicit measures in clinical psychology.","container-title":"Journal of Behavior Therapy and Experimental Psychiatry","DOI":"10.1016/j.jbtep.2015.01.004","ISSN":"0005-7916","journalAbbreviation":"Journal of Behavior Therapy and Experimental Psychiatry","page":"59-65","source":"ScienceDirect","title":"A meta-analysis of criterion effects for the Implicit Relational Assessment Procedure (IRAP) in the clinical domain","volume":"48","author":[{"family":"Vahey","given":"Nigel A."},{"family":"Nicholson","given":"Emma"},{"family":"Barnes-Holmes","given":"Dermot"}],"issued":{"date-parts":[["2015",9]]}}}],"schema":"https://github.com/citation-style-language/schema/raw/master/csl-citation.json"} </w:instrText>
+        <w:instrText xml:space="preserve"> ADDIN ZOTERO_ITEM CSL_CITATION {"citationID":"KhF8jsoE","properties":{"formattedCitation":"(Vahey et al., 2015)","plainCitation":"(Vahey et al., 2015)","noteIndex":0},"citationItems":[{"id":1617,"uris":["http://zotero.org/users/1687755/items/4SHQ9XKM"],"itemData":{"id":1617,"type":"article-journal","abstract":"AbstractBackground and objectives\nThe Implicit Relational Assessment Procedure (IRAP) is a technique that is attracting a substantial body of research literature, particularly within the clinical domain.\nMethod\nIn response, the present paper outlines a meta-analysis of clinically-focused IRAP effects (N = 494) to provide the first estimate of how well such effects validate against their respective criterion variables in general.\nResults\nThe meta-analysis incorporated clinically-focused IRAP effects from 15 studies yielding a large effect size, r ¯  = .45, with a desirably narrow 95% credibility interval (.23, .67). The funnel plot and subsequent sensitivity analyses indicated that this meta-effect was not subject to publication bias.\nLimitations\nThe present meta-effect is an estimate based upon an IRAP literature that is still evolving rapidly in the clinical domain, and so as per its accompanying credibility interval, all conclusions that follow are necessarily provisional even if bounded. Apart from the fact that the current meta-effect might be subject to inadvertent under- and/or over-estimations of the current literature, the present meta-effect might strengthen with further refinements of the IRAP.\nConclusions\nThe current meta-effect provides the means to calculate what sample size would be required to achieve a statistical power of .80 when testing the criterion validity of clinically-focused IRAP effects using a given parametric statistic. For example, first-order Pearson correlations would hypothetically require an N of 29–37 for such purposes depending upon how conservatively over-estimation of the present meta-effect is controlled for. Overall, the IRAP compares favourably with alternative implicit measures in clinical psychology.","container-title":"Journal of Behavior Therapy and Experimental Psychiatry","DOI":"10.1016/j.jbtep.2015.01.004","ISSN":"0005-7916","journalAbbreviation":"Journal of Behavior Therapy and Experimental Psychiatry","page":"59-65","source":"ScienceDirect","title":"A meta-analysis of criterion effects for the Implicit Relational Assessment Procedure (IRAP) in the clinical domain","volume":"48","author":[{"family":"Vahey","given":"Nigel A."},{"family":"Nicholson","given":"Emma"},{"family":"Barnes-Holmes","given":"Dermot"}],"issued":{"date-parts":[["2015",9]]}}}],"schema":"https://github.com/citation-style-language/schema/raw/master/csl-citation.json"} </w:instrText>
       </w:r>
       <w:r>
         <w:fldChar w:fldCharType="separate"/>
       </w:r>
       <w:r>
-        <w:t>(Vahey et al., 2015)</w:t>
+        <w:t>(</w:t>
+      </w:r>
+      <w:proofErr w:type="spellStart"/>
+      <w:r>
+        <w:t>Vahey</w:t>
+      </w:r>
+      <w:proofErr w:type="spellEnd"/>
+      <w:r>
+        <w:t xml:space="preserve"> et al., 2015)</w:t>
       </w:r>
       <w:r>
         <w:fldChar w:fldCharType="end"/>
@@ -339,7 +381,17 @@
         <w:t xml:space="preserve"> authors </w:t>
       </w:r>
       <w:r>
-        <w:t xml:space="preserve">(a) provided an estimate of the association between IRAP effects and clinically-relevant criterion variables, (b) reported that the IRAP compares </w:t>
+        <w:t xml:space="preserve">(a) provided an estimate of the association between IRAP effects and </w:t>
+      </w:r>
+      <w:commentRangeEnd w:id="0"/>
+      <w:r>
+        <w:rPr>
+          <w:rStyle w:val="CommentReference"/>
+        </w:rPr>
+        <w:commentReference w:id="0"/>
+      </w:r>
+      <w:r>
+        <w:t xml:space="preserve">clinically-relevant criterion variables, (b) reported that the IRAP compares </w:t>
       </w:r>
       <w:r>
         <w:t>favourably</w:t>
@@ -351,7 +403,7 @@
         <w:fldChar w:fldCharType="begin"/>
       </w:r>
       <w:r>
-        <w:instrText xml:space="preserve"> ADDIN ZOTERO_ITEM CSL_CITATION {"citationID":"ZUfIn3Nj","properties":{"formattedCitation":"(Greenwald et al., 1998)","plainCitation":"(Greenwald et al., 1998)","noteIndex":0},"citationItems":[{"id":123,"uris":["http://zotero.org/users/1687755/items/DAREVDNK"],"itemData":{"id":123,"type":"article-journal","abstract":"An implicit association test (IAT) measures differential association of 2 target concepts with an attribute. The 2 concepts appear in a 2-choice task (2-choice task (e.g., flower vs. insect names), and the attribute in a 2nd task (e.g., pleasant vs. unpleasant words for an evaluation attribute). When instructions oblige highly associated categories (e.g., flower + pleasant) to share a response key, performance is faster than when less associated categories (e.g., insect &amp; pleasant) share a key. This performance difference implicitly measures differential association of the 2 concepts with the attribute. In 3 experiments, the IAT was sensitive to (a) near-universal evaluative differences (e.g., flower vs. insect), (b) expected individual differences in evaluative associations (Japanese + pleasant vs. Korean + pleasant for Japanese vs. Korean subjects), and (c) consciously disavowed evaluative differences (Black + pleasant vs. White + pleasant for self-described unprejudiced White subjects).","container-title":"Journal of personality and social psychology","DOI":"10.1037/0022-3514.74.6.1464","ISSN":"0022-3514","issue":"6","journalAbbreviation":"J Pers Soc Psychol","language":"eng","note":"PMID: 9654756","page":"1464-1480","source":"NCBI PubMed","title":"Measuring individual differences in implicit cognition: the Implicit Association Test","title-short":"Measuring individual differences in implicit cognition","volume":"74","author":[{"family":"Greenwald","given":"Anthony G."},{"family":"McGhee","given":"D E"},{"family":"Schwartz","given":"J L"}],"issued":{"date-parts":[["1998",6]]}}}],"schema":"https://github.com/citation-style-language/schema/raw/master/csl-citation.json"} </w:instrText>
+        <w:instrText xml:space="preserve"> ADDIN ZOTERO_ITEM CSL_CITATION {"citationID":"ZUfIn3Nj","properties":{"formattedCitation":"(Greenwald et al., 1998)","plainCitation":"(Greenwald et al., 1998)","noteIndex":0},"citationItems":[{"id":1469,"uris":["http://zotero.org/users/1687755/items/DAREVDNK"],"itemData":{"id":1469,"type":"article-journal","abstract":"An implicit association test (IAT) measures differential association of 2 target concepts with an attribute. The 2 concepts appear in a 2-choice task (2-choice task (e.g., flower vs. insect names), and the attribute in a 2nd task (e.g., pleasant vs. unpleasant words for an evaluation attribute). When instructions oblige highly associated categories (e.g., flower + pleasant) to share a response key, performance is faster than when less associated categories (e.g., insect &amp; pleasant) share a key. This performance difference implicitly measures differential association of the 2 concepts with the attribute. In 3 experiments, the IAT was sensitive to (a) near-universal evaluative differences (e.g., flower vs. insect), (b) expected individual differences in evaluative associations (Japanese + pleasant vs. Korean + pleasant for Japanese vs. Korean subjects), and (c) consciously disavowed evaluative differences (Black + pleasant vs. White + pleasant for self-described unprejudiced White subjects).","container-title":"Journal of personality and social psychology","DOI":"10.1037/0022-3514.74.6.1464","ISSN":"0022-3514","issue":"6","journalAbbreviation":"J Pers Soc Psychol","language":"eng","note":"PMID: 9654756","page":"1464-1480","source":"NCBI PubMed","title":"Measuring individual differences in implicit cognition: the Implicit Association Test","title-short":"Measuring individual differences in implicit cognition","volume":"74","author":[{"family":"Greenwald","given":"Anthony G."},{"family":"McGhee","given":"D E"},{"family":"Schwartz","given":"J L"}],"issued":{"date-parts":[["1998",6]]}}}],"schema":"https://github.com/citation-style-language/schema/raw/master/csl-citation.json"} </w:instrText>
       </w:r>
       <w:r>
         <w:fldChar w:fldCharType="separate"/>
@@ -389,6 +441,17 @@
     </w:p>
     <w:p>
       <w:pPr>
+        <w:pStyle w:val="Heading2"/>
+      </w:pPr>
+      <w:r>
+        <w:t xml:space="preserve">Rationale for </w:t>
+      </w:r>
+      <w:r>
+        <w:t>verification</w:t>
+      </w:r>
+    </w:p>
+    <w:p>
+      <w:pPr>
         <w:rPr>
           <w:color w:val="auto"/>
         </w:rPr>
@@ -445,7 +508,7 @@
         <w:rPr>
           <w:color w:val="auto"/>
         </w:rPr>
-        <w:instrText xml:space="preserve"> ADDIN ZOTERO_ITEM CSL_CITATION {"citationID":"d6XNcoxQ","properties":{"formattedCitation":"(2017)","plainCitation":"(2017)","noteIndex":0},"citationItems":[{"id":12663,"uris":["http://zotero.org/users/1687755/items/IBB5XYVT"],"itemData":{"id":12663,"type":"report","abstract":"Meta-analyses are an important tool to evaluate the literature. It is essential that meta-analyses can easily be reproduced to allow researchers to evaluate the impact of subjective choices on meta-analytic effect sizes, but also to update meta-analyses as new data comes in, or as novel statistical techniques (for example to correct for publication bias) are developed. Research in medicine has revealed meta-analyses often cannot be reproduced. In this project, we examined the reproducibility of meta-analyses in psychology by reproducing twenty published meta-analyses. Reproducing published meta-analyses was surprisingly difficult. 96% of meta-analyses published in 2013-2014 did not adhere to reporting guidelines. A third of these meta-analyses did not contain a table specifying all individual effect sizes. Five of the 20 randomly selected meta-analyses we attempted to reproduce could not be reproduced at all due to lack of access to raw data, no details about the effect sizes extracted from each study, or a lack of information about how effect sizes were coded. In the remaining meta-analyses, differences between the reported and reproduced effect size or sample size were common. We discuss a range of possible improvements, such as more clearly indicating which data were used to calculate an effect size, specifying all individual effect sizes, adding detailed information about equations that are used, and how multiple effect size estimates from the same study are combined, but also sharing raw data retrieved from original authors, or unpublished research reports. This project clearly illustrates there is a lot of room for improvement when it comes to the transparency and reproducibility of published meta-analyses.","genre":"preprint","note":"DOI: 10.31222/osf.io/xfbjf","publisher":"BITSS","source":"DOI.org (Crossref)","title":"Examining the Reproducibility of Meta-Analyses in Psychology: A Preliminary Report","title-short":"Examining the Reproducibility of Meta-Analyses in Psychology","URL":"https://osf.io/xfbjf","author":[{"family":"Lakens","given":"Daniël"},{"family":"Page-Gould","given":"Elizabeth"},{"family":"Assen","given":"Marcel A. L. M.","non-dropping-particle":"van"},{"family":"Spellman","given":"Bobbie"},{"family":"Schönbrodt","given":"Felix D."},{"family":"Hasselman","given":"Fred"},{"family":"Corker","given":"Katherine S."},{"family":"Grange","given":"Jim"},{"family":"Sharples","given":"Amanda"},{"family":"Cavender","given":"Corinne"},{"family":"Augusteijn","given":"Hilde"},{"family":"Augusteijn","given":"Hilde"},{"family":"Gerger","given":"Heike"},{"family":"Locher","given":"Cosima"},{"family":"Miller","given":"Ian Dennis"},{"family":"Anvari","given":"Farid"},{"family":"Scheel","given":"Anne M."}],"accessed":{"date-parts":[["2020",6,17]]},"issued":{"date-parts":[["2017",3,31]]}},"suppress-author":true}],"schema":"https://github.com/citation-style-language/schema/raw/master/csl-citation.json"} </w:instrText>
+        <w:instrText xml:space="preserve"> ADDIN ZOTERO_ITEM CSL_CITATION {"citationID":"d6XNcoxQ","properties":{"formattedCitation":"(2017)","plainCitation":"(2017)","noteIndex":0},"citationItems":[{"id":4644,"uris":["http://zotero.org/users/1687755/items/IBB5XYVT"],"itemData":{"id":4644,"type":"report","abstract":"Meta-analyses are an important tool to evaluate the literature. It is essential that meta-analyses can easily be reproduced to allow researchers to evaluate the impact of subjective choices on meta-analytic effect sizes, but also to update meta-analyses as new data comes in, or as novel statistical techniques (for example to correct for publication bias) are developed. Research in medicine has revealed meta-analyses often cannot be reproduced. In this project, we examined the reproducibility of meta-analyses in psychology by reproducing twenty published meta-analyses. Reproducing published meta-analyses was surprisingly difficult. 96% of meta-analyses published in 2013-2014 did not adhere to reporting guidelines. A third of these meta-analyses did not contain a table specifying all individual effect sizes. Five of the 20 randomly selected meta-analyses we attempted to reproduce could not be reproduced at all due to lack of access to raw data, no details about the effect sizes extracted from each study, or a lack of information about how effect sizes were coded. In the remaining meta-analyses, differences between the reported and reproduced effect size or sample size were common. We discuss a range of possible improvements, such as more clearly indicating which data were used to calculate an effect size, specifying all individual effect sizes, adding detailed information about equations that are used, and how multiple effect size estimates from the same study are combined, but also sharing raw data retrieved from original authors, or unpublished research reports. This project clearly illustrates there is a lot of room for improvement when it comes to the transparency and reproducibility of published meta-analyses.","genre":"preprint","note":"DOI: 10.31222/osf.io/xfbjf","publisher":"BITSS","source":"DOI.org (Crossref)","title":"Examining the Reproducibility of Meta-Analyses in Psychology: A Preliminary Report","title-short":"Examining the Reproducibility of Meta-Analyses in Psychology","URL":"https://osf.io/xfbjf","author":[{"family":"Lakens","given":"Daniël"},{"family":"Page-Gould","given":"Elizabeth"},{"family":"Assen","given":"Marcel A. L. M.","non-dropping-particle":"van"},{"family":"Spellman","given":"Bobbie"},{"family":"Schönbrodt","given":"Felix D."},{"family":"Hasselman","given":"Fred"},{"family":"Corker","given":"Katherine S."},{"family":"Grange","given":"Jim"},{"family":"Sharples","given":"Amanda"},{"family":"Cavender","given":"Corinne"},{"family":"Augusteijn","given":"Hilde"},{"family":"Augusteijn","given":"Hilde"},{"family":"Gerger","given":"Heike"},{"family":"Locher","given":"Cosima"},{"family":"Miller","given":"Ian Dennis"},{"family":"Anvari","given":"Farid"},{"family":"Scheel","given":"Anne M."}],"accessed":{"date-parts":[["2020",6,17]]},"issued":{"date-parts":[["2017",3,31]]}},"suppress-author":true}],"schema":"https://github.com/citation-style-language/schema/raw/master/csl-citation.json"} </w:instrText>
       </w:r>
       <w:r>
         <w:rPr>
@@ -531,7 +594,7 @@
         <w:rPr>
           <w:color w:val="auto"/>
         </w:rPr>
-        <w:instrText xml:space="preserve"> ADDIN ZOTERO_ITEM CSL_CITATION {"citationID":"4Iu1pdzi","properties":{"formattedCitation":"(2020)","plainCitation":"(2020)","noteIndex":0},"citationItems":[{"id":12665,"uris":["http://zotero.org/users/1687755/items/WUWAGAGT"],"itemData":{"id":12665,"type":"article-journal","abstract":"To determine the reproducibility of psychological meta-analyses, we investigated whether we could reproduce 500 primary study effect sizes drawn from 33 published meta-analyses based on the information given in the meta-analyses, and whether recomputations of primary study effect sizes altered the overall results of the meta-analysis. Results showed that almost half (k = 224) of all sampled primary effect sizes could not be reproduced based on the reported information in the meta-analysis, mostly because of incomplete or missing information on how effect sizes from primary studies were selected and computed. Overall, this led to small discrepancies in the computation of mean effect sizes, confidence intervals and heterogeneity estimates in 13 out of 33 meta-analyses. We provide recommendations to improve transparency in the reporting of the entire meta-analytic process, including the use of preregistration, data and workflow sharing, and explicit coding practices.","container-title":"PLOS ONE","DOI":"10.1371/journal.pone.0233107","ISSN":"1932-6203","issue":"5","journalAbbreviation":"PLOS ONE","language":"en","note":"publisher: Public Library of Science","page":"e0233107","source":"PLoS Journals","title":"Reproducibility of individual effect sizes in meta-analyses in psychology","volume":"15","author":[{"family":"Maassen","given":"Esther"},{"family":"Assen","given":"Marcel A. L. M.","dropping-particle":"van"},{"family":"Nuijten","given":"Michèle B."},{"family":"Olsson-Collentine","given":"Anton"},{"family":"Wicherts","given":"Jelte M."}],"issued":{"date-parts":[["2020",5,27]]}},"suppress-author":true}],"schema":"https://github.com/citation-style-language/schema/raw/master/csl-citation.json"} </w:instrText>
+        <w:instrText xml:space="preserve"> ADDIN ZOTERO_ITEM CSL_CITATION {"citationID":"4Iu1pdzi","properties":{"formattedCitation":"(2020)","plainCitation":"(2020)","noteIndex":0},"citationItems":[{"id":4654,"uris":["http://zotero.org/users/1687755/items/WUWAGAGT"],"itemData":{"id":4654,"type":"article-journal","abstract":"To determine the reproducibility of psychological meta-analyses, we investigated whether we could reproduce 500 primary study effect sizes drawn from 33 published meta-analyses based on the information given in the meta-analyses, and whether recomputations of primary study effect sizes altered the overall results of the meta-analysis. Results showed that almost half (k = 224) of all sampled primary effect sizes could not be reproduced based on the reported information in the meta-analysis, mostly because of incomplete or missing information on how effect sizes from primary studies were selected and computed. Overall, this led to small discrepancies in the computation of mean effect sizes, confidence intervals and heterogeneity estimates in 13 out of 33 meta-analyses. We provide recommendations to improve transparency in the reporting of the entire meta-analytic process, including the use of preregistration, data and workflow sharing, and explicit coding practices.","container-title":"PLOS ONE","DOI":"10.1371/journal.pone.0233107","ISSN":"1932-6203","issue":"5","journalAbbreviation":"PLOS ONE","language":"en","note":"publisher: Public Library of Science","page":"e0233107","source":"PLoS Journals","title":"Reproducibility of individual effect sizes in meta-analyses in psychology","volume":"15","author":[{"family":"Maassen","given":"Esther"},{"family":"Assen","given":"Marcel A. L. M.","dropping-particle":"van"},{"family":"Nuijten","given":"Michèle B."},{"family":"Olsson-Collentine","given":"Anton"},{"family":"Wicherts","given":"Jelte M."}],"issued":{"date-parts":[["2020",5,27]]}},"suppress-author":true}],"schema":"https://github.com/citation-style-language/schema/raw/master/csl-citation.json"} </w:instrText>
       </w:r>
       <w:r>
         <w:rPr>
@@ -615,7 +678,7 @@
         <w:rPr>
           <w:color w:val="auto"/>
         </w:rPr>
-        <w:instrText xml:space="preserve"> ADDIN ZOTERO_ITEM CSL_CITATION {"citationID":"sgVVRp5h","properties":{"formattedCitation":"(G\\uc0\\u248{}tzsche et al., 2007)","plainCitation":"(Gøtzsche et al., 2007)","noteIndex":0},"citationItems":[{"id":13445,"uris":["http://zotero.org/users/1687755/items/QR5MWFKZ"],"itemData":{"id":13445,"type":"article-journal","abstract":"ContextMeta-analysis of trials that have used different continuous or rating scales to record outcomes of a similar nature requires sophisticated data handling and data transformation to a uniform scale, the standardized mean difference (SMD). It is not known how reliable such meta-analyses are.ObjectiveTo study whether SMDs in meta-analyses are accurate.Data SourcesSystematic review of meta-analyses published in 2004 that reported a result as an SMD, with no language restrictions. Two trials were randomly selected from each meta-analysis. We attempted to replicate the results in each meta-analysis by independently calculating SMD using Hedges adjusted g.Data ExtractionOur primary outcome was the proportion of meta-analyses for which our result differed from that of the authors by 0.1 or more, either for the point estimate or for its confidence interval, for at least 1 of the 2 selected trials. We chose 0.1 as cut point because many commonly used treatments have an effect of 0.1 to 0.5, compared with placebo.ResultsOf the 27 meta-analyses included in this study, we could not replicate the result for at least 1 of the 2 trials within 0.1 in 10 of the meta-analyses (37%), and in 4 cases, the discrepancy was 0.6 or more for the point estimate. Common problems were erroneous number of patients, means, standard deviations, and sign for the effect estimate. In total, 17 meta-analyses (63%) had errors for at least 1 of the 2 trials examined. For the 10 meta-analyses with errors of at least 0.1, we checked the data from all the trials and conducted our own meta-analysis, using the authors' methods. Seven of these 10 meta-analyses were erroneous (70%); 1 was subsequently retracted, and in 2 a significant difference disappeared or appeared.ConclusionsThe high proportion of meta-analyses based on SMDs that show errors indicates that although the statistical process is ostensibly simple, data extraction is particularly liable to errors that can negate or even reverse the findings of the study. This has implications for researchers and implies that all readers, including journal reviewers and policy makers, should approach such meta-analyses with caution.","container-title":"JAMA","DOI":"10.1001/jama.298.4.430","ISSN":"0098-7484","issue":"4","journalAbbreviation":"JAMA","page":"430-437","source":"Silverchair","title":"Data Extraction Errors in Meta-analyses That Use Standardized Mean Differences","volume":"298","author":[{"family":"Gøtzsche","given":"Peter C."},{"family":"Hróbjartsson","given":"Asbjørn"},{"family":"Marić","given":"Katja"},{"family":"Tendal","given":"Britta"}],"issued":{"date-parts":[["2007",7,25]]}}}],"schema":"https://github.com/citation-style-language/schema/raw/master/csl-citation.json"} </w:instrText>
+        <w:instrText xml:space="preserve"> ADDIN ZOTERO_ITEM CSL_CITATION {"citationID":"sgVVRp5h","properties":{"formattedCitation":"(G\\uc0\\u248{}tzsche et al., 2007)","plainCitation":"(Gøtzsche et al., 2007)","noteIndex":0},"citationItems":[{"id":4753,"uris":["http://zotero.org/users/1687755/items/QR5MWFKZ"],"itemData":{"id":4753,"type":"article-journal","abstract":"ContextMeta-analysis of trials that have used different continuous or rating scales to record outcomes of a similar nature requires sophisticated data handling and data transformation to a uniform scale, the standardized mean difference (SMD). It is not known how reliable such meta-analyses are.ObjectiveTo study whether SMDs in meta-analyses are accurate.Data SourcesSystematic review of meta-analyses published in 2004 that reported a result as an SMD, with no language restrictions. Two trials were randomly selected from each meta-analysis. We attempted to replicate the results in each meta-analysis by independently calculating SMD using Hedges adjusted g.Data ExtractionOur primary outcome was the proportion of meta-analyses for which our result differed from that of the authors by 0.1 or more, either for the point estimate or for its confidence interval, for at least 1 of the 2 selected trials. We chose 0.1 as cut point because many commonly used treatments have an effect of 0.1 to 0.5, compared with placebo.ResultsOf the 27 meta-analyses included in this study, we could not replicate the result for at least 1 of the 2 trials within 0.1 in 10 of the meta-analyses (37%), and in 4 cases, the discrepancy was 0.6 or more for the point estimate. Common problems were erroneous number of patients, means, standard deviations, and sign for the effect estimate. In total, 17 meta-analyses (63%) had errors for at least 1 of the 2 trials examined. For the 10 meta-analyses with errors of at least 0.1, we checked the data from all the trials and conducted our own meta-analysis, using the authors' methods. Seven of these 10 meta-analyses were erroneous (70%); 1 was subsequently retracted, and in 2 a significant difference disappeared or appeared.ConclusionsThe high proportion of meta-analyses based on SMDs that show errors indicates that although the statistical process is ostensibly simple, data extraction is particularly liable to errors that can negate or even reverse the findings of the study. This has implications for researchers and implies that all readers, including journal reviewers and policy makers, should approach such meta-analyses with caution.","container-title":"JAMA","DOI":"10.1001/jama.298.4.430","ISSN":"0098-7484","issue":"4","journalAbbreviation":"JAMA","page":"430-437","source":"Silverchair","title":"Data Extraction Errors in Meta-analyses That Use Standardized Mean Differences","volume":"298","author":[{"family":"Gøtzsche","given":"Peter C."},{"family":"Hróbjartsson","given":"Asbjørn"},{"family":"Marić","given":"Katja"},{"family":"Tendal","given":"Britta"}],"issued":{"date-parts":[["2007",7,25]]}}}],"schema":"https://github.com/citation-style-language/schema/raw/master/csl-citation.json"} </w:instrText>
       </w:r>
       <w:r>
         <w:rPr>
@@ -773,7 +836,15 @@
         <w:t>N</w:t>
       </w:r>
       <w:r>
-        <w:t xml:space="preserve"> = 37 would be required in order to achieve a statistical power of .80 when testing a continuous first-order correlation between a clinically-focused IRAP effect and a given criterion variable” (p. 63).</w:t>
+        <w:t xml:space="preserve"> = 37 would be required in order to achieve a statistical power of .80 when testing a continuous first-order correlation between a </w:t>
+      </w:r>
+      <w:proofErr w:type="gramStart"/>
+      <w:r>
+        <w:t>clinically-focused</w:t>
+      </w:r>
+      <w:proofErr w:type="gramEnd"/>
+      <w:r>
+        <w:t xml:space="preserve"> IRAP effect and a given criterion variable” (p. 63).</w:t>
       </w:r>
       <w:r>
         <w:t xml:space="preserve"> </w:t>
@@ -785,7 +856,7 @@
         <w:fldChar w:fldCharType="begin"/>
       </w:r>
       <w:r>
-        <w:instrText xml:space="preserve"> ADDIN ZOTERO_ITEM CSL_CITATION {"citationID":"Q4hgQrQ2","properties":{"formattedCitation":"(2022, p. 528)","plainCitation":"(2022, p. 528)","noteIndex":0},"citationItems":[{"id":15243,"uris":["http://zotero.org/users/1687755/items/8I8Y45WZ"],"itemData":{"id":15243,"type":"article-journal","abstract":"Cognitive perspective-taking research has primarily been conducted under the rubric of theory of mind (ToM), with the core skill believed to involve the correct attribution of mental states to oneself and others as a means of explaining and predicting behavior. Relational frame theory (RFT) has provided a behavioral account of performances on true and false belief protocols by appealing to the three perspective-taking (deictic) relations. The current research sought to investigate the relative strength of cognitive perspective-taking abilities within the context of a false belief vignette and related IRAP. Experiment 1 investigated the impact of block order presentation and vignette stimuli order on IRAP performances. That is, across four conditions, rule order presentations (i.e., vignette consistent vs. vignette inconsistent) and vignette stimuli presentation were manipulated. Results indicated that vignette consistent responding was observed to varying degrees across conditions. To decrease this variability across conditions, Experiment 2 presented a vignette before each block of trials but again the IRAP showed only limited sensitivity to the vignette. The current findings and considerations for future research are discussed in terms of a recently published conceptual analysis of false belief by Kavanagh et al. (2020).","container-title":"The Psychological Record","DOI":"10.1007/s40732-021-00500-y","ISSN":"2163-3452","issue":"4","journalAbbreviation":"Psychol Rec","language":"en","page":"525-549","source":"Springer Link","title":"Attempting to Analyze Perspective-Taking with a False Belief Vignette Using the Implicit Relational Assessment Procedure","volume":"72","author":[{"family":"Kavanagh","given":"Deirdre"},{"family":"Barnes-Holmes","given":"Yvonne"},{"family":"Barnes-Holmes","given":"Dermot"}],"issued":{"date-parts":[["2022",12,1]]}},"label":"page","suppress-author":true,"suffix":", p. 528"}],"schema":"https://github.com/citation-style-language/schema/raw/master/csl-citation.json"} </w:instrText>
+        <w:instrText xml:space="preserve"> ADDIN ZOTERO_ITEM CSL_CITATION {"citationID":"Q4hgQrQ2","properties":{"formattedCitation":"(2022, p. 528)","plainCitation":"(2022, p. 528)","noteIndex":0},"citationItems":[{"id":5058,"uris":["http://zotero.org/users/1687755/items/8I8Y45WZ"],"itemData":{"id":5058,"type":"article-journal","abstract":"Cognitive perspective-taking research has primarily been conducted under the rubric of theory of mind (ToM), with the core skill believed to involve the correct attribution of mental states to oneself and others as a means of explaining and predicting behavior. Relational frame theory (RFT) has provided a behavioral account of performances on true and false belief protocols by appealing to the three perspective-taking (deictic) relations. The current research sought to investigate the relative strength of cognitive perspective-taking abilities within the context of a false belief vignette and related IRAP. Experiment 1 investigated the impact of block order presentation and vignette stimuli order on IRAP performances. That is, across four conditions, rule order presentations (i.e., vignette consistent vs. vignette inconsistent) and vignette stimuli presentation were manipulated. Results indicated that vignette consistent responding was observed to varying degrees across conditions. To decrease this variability across conditions, Experiment 2 presented a vignette before each block of trials but again the IRAP showed only limited sensitivity to the vignette. The current findings and considerations for future research are discussed in terms of a recently published conceptual analysis of false belief by Kavanagh et al. (2020).","container-title":"The Psychological Record","DOI":"10.1007/s40732-021-00500-y","ISSN":"2163-3452","issue":"4","journalAbbreviation":"Psychol Rec","language":"en","page":"525-549","source":"Springer Link","title":"Attempting to Analyze Perspective-Taking with a False Belief Vignette Using the Implicit Relational Assessment Procedure","volume":"72","author":[{"family":"Kavanagh","given":"Deirdre"},{"family":"Barnes-Holmes","given":"Yvonne"},{"family":"Barnes-Holmes","given":"Dermot"}],"issued":{"date-parts":[["2022",12,1]]}},"label":"page","suppress-author":true,"suffix":", p. 528"}],"schema":"https://github.com/citation-style-language/schema/raw/master/csl-citation.json"} </w:instrText>
       </w:r>
       <w:r>
         <w:fldChar w:fldCharType="separate"/>
@@ -812,13 +883,21 @@
         <w:t xml:space="preserve">ongoing </w:t>
       </w:r>
       <w:r>
-        <w:t xml:space="preserve">importance of Vahey et al.’s </w:t>
+        <w:t xml:space="preserve">importance of </w:t>
+      </w:r>
+      <w:proofErr w:type="spellStart"/>
+      <w:r>
+        <w:t>Vahey</w:t>
+      </w:r>
+      <w:proofErr w:type="spellEnd"/>
+      <w:r>
+        <w:t xml:space="preserve"> et al.’s </w:t>
       </w:r>
       <w:r>
         <w:fldChar w:fldCharType="begin"/>
       </w:r>
       <w:r>
-        <w:instrText xml:space="preserve"> ADDIN ZOTERO_ITEM CSL_CITATION {"citationID":"Oq85LjsQ","properties":{"formattedCitation":"(2015)","plainCitation":"(2015)","noteIndex":0},"citationItems":[{"id":545,"uris":["http://zotero.org/users/1687755/items/4SHQ9XKM"],"itemData":{"id":545,"type":"article-journal","abstract":"AbstractBackground and objectives\nThe Implicit Relational Assessment Procedure (IRAP) is a technique that is attracting a substantial body of research literature, particularly within the clinical domain.\nMethod\nIn response, the present paper outlines a meta-analysis of clinically-focused IRAP effects (N = 494) to provide the first estimate of how well such effects validate against their respective criterion variables in general.\nResults\nThe meta-analysis incorporated clinically-focused IRAP effects from 15 studies yielding a large effect size, r ¯  = .45, with a desirably narrow 95% credibility interval (.23, .67). The funnel plot and subsequent sensitivity analyses indicated that this meta-effect was not subject to publication bias.\nLimitations\nThe present meta-effect is an estimate based upon an IRAP literature that is still evolving rapidly in the clinical domain, and so as per its accompanying credibility interval, all conclusions that follow are necessarily provisional even if bounded. Apart from the fact that the current meta-effect might be subject to inadvertent under- and/or over-estimations of the current literature, the present meta-effect might strengthen with further refinements of the IRAP.\nConclusions\nThe current meta-effect provides the means to calculate what sample size would be required to achieve a statistical power of .80 when testing the criterion validity of clinically-focused IRAP effects using a given parametric statistic. For example, first-order Pearson correlations would hypothetically require an N of 29–37 for such purposes depending upon how conservatively over-estimation of the present meta-effect is controlled for. Overall, the IRAP compares favourably with alternative implicit measures in clinical psychology.","container-title":"Journal of Behavior Therapy and Experimental Psychiatry","DOI":"10.1016/j.jbtep.2015.01.004","ISSN":"0005-7916","journalAbbreviation":"Journal of Behavior Therapy and Experimental Psychiatry","page":"59-65","source":"ScienceDirect","title":"A meta-analysis of criterion effects for the Implicit Relational Assessment Procedure (IRAP) in the clinical domain","volume":"48","author":[{"family":"Vahey","given":"Nigel A."},{"family":"Nicholson","given":"Emma"},{"family":"Barnes-Holmes","given":"Dermot"}],"issued":{"date-parts":[["2015",9]]}},"suppress-author":true}],"schema":"https://github.com/citation-style-language/schema/raw/master/csl-citation.json"} </w:instrText>
+        <w:instrText xml:space="preserve"> ADDIN ZOTERO_ITEM CSL_CITATION {"citationID":"Oq85LjsQ","properties":{"formattedCitation":"(2015)","plainCitation":"(2015)","noteIndex":0},"citationItems":[{"id":1617,"uris":["http://zotero.org/users/1687755/items/4SHQ9XKM"],"itemData":{"id":1617,"type":"article-journal","abstract":"AbstractBackground and objectives\nThe Implicit Relational Assessment Procedure (IRAP) is a technique that is attracting a substantial body of research literature, particularly within the clinical domain.\nMethod\nIn response, the present paper outlines a meta-analysis of clinically-focused IRAP effects (N = 494) to provide the first estimate of how well such effects validate against their respective criterion variables in general.\nResults\nThe meta-analysis incorporated clinically-focused IRAP effects from 15 studies yielding a large effect size, r ¯  = .45, with a desirably narrow 95% credibility interval (.23, .67). The funnel plot and subsequent sensitivity analyses indicated that this meta-effect was not subject to publication bias.\nLimitations\nThe present meta-effect is an estimate based upon an IRAP literature that is still evolving rapidly in the clinical domain, and so as per its accompanying credibility interval, all conclusions that follow are necessarily provisional even if bounded. Apart from the fact that the current meta-effect might be subject to inadvertent under- and/or over-estimations of the current literature, the present meta-effect might strengthen with further refinements of the IRAP.\nConclusions\nThe current meta-effect provides the means to calculate what sample size would be required to achieve a statistical power of .80 when testing the criterion validity of clinically-focused IRAP effects using a given parametric statistic. For example, first-order Pearson correlations would hypothetically require an N of 29–37 for such purposes depending upon how conservatively over-estimation of the present meta-effect is controlled for. Overall, the IRAP compares favourably with alternative implicit measures in clinical psychology.","container-title":"Journal of Behavior Therapy and Experimental Psychiatry","DOI":"10.1016/j.jbtep.2015.01.004","ISSN":"0005-7916","journalAbbreviation":"Journal of Behavior Therapy and Experimental Psychiatry","page":"59-65","source":"ScienceDirect","title":"A meta-analysis of criterion effects for the Implicit Relational Assessment Procedure (IRAP) in the clinical domain","volume":"48","author":[{"family":"Vahey","given":"Nigel A."},{"family":"Nicholson","given":"Emma"},{"family":"Barnes-Holmes","given":"Dermot"}],"issued":{"date-parts":[["2015",9]]}},"suppress-author":true}],"schema":"https://github.com/citation-style-language/schema/raw/master/csl-citation.json"} </w:instrText>
       </w:r>
       <w:r>
         <w:fldChar w:fldCharType="separate"/>
@@ -854,13 +933,21 @@
         <w:t>s</w:t>
       </w:r>
       <w:r>
-        <w:t xml:space="preserve"> to rely on the conclusions of Vahey et al.’s </w:t>
+        <w:t xml:space="preserve"> to rely on the conclusions of </w:t>
+      </w:r>
+      <w:proofErr w:type="spellStart"/>
+      <w:r>
+        <w:t>Vahey</w:t>
+      </w:r>
+      <w:proofErr w:type="spellEnd"/>
+      <w:r>
+        <w:t xml:space="preserve"> et al.’s </w:t>
       </w:r>
       <w:r>
         <w:fldChar w:fldCharType="begin"/>
       </w:r>
       <w:r>
-        <w:instrText xml:space="preserve"> ADDIN ZOTERO_ITEM CSL_CITATION {"citationID":"JPEuisyd","properties":{"formattedCitation":"(2015)","plainCitation":"(2015)","noteIndex":0},"citationItems":[{"id":545,"uris":["http://zotero.org/users/1687755/items/4SHQ9XKM"],"itemData":{"id":545,"type":"article-journal","abstract":"AbstractBackground and objectives\nThe Implicit Relational Assessment Procedure (IRAP) is a technique that is attracting a substantial body of research literature, particularly within the clinical domain.\nMethod\nIn response, the present paper outlines a meta-analysis of clinically-focused IRAP effects (N = 494) to provide the first estimate of how well such effects validate against their respective criterion variables in general.\nResults\nThe meta-analysis incorporated clinically-focused IRAP effects from 15 studies yielding a large effect size, r ¯  = .45, with a desirably narrow 95% credibility interval (.23, .67). The funnel plot and subsequent sensitivity analyses indicated that this meta-effect was not subject to publication bias.\nLimitations\nThe present meta-effect is an estimate based upon an IRAP literature that is still evolving rapidly in the clinical domain, and so as per its accompanying credibility interval, all conclusions that follow are necessarily provisional even if bounded. Apart from the fact that the current meta-effect might be subject to inadvertent under- and/or over-estimations of the current literature, the present meta-effect might strengthen with further refinements of the IRAP.\nConclusions\nThe current meta-effect provides the means to calculate what sample size would be required to achieve a statistical power of .80 when testing the criterion validity of clinically-focused IRAP effects using a given parametric statistic. For example, first-order Pearson correlations would hypothetically require an N of 29–37 for such purposes depending upon how conservatively over-estimation of the present meta-effect is controlled for. Overall, the IRAP compares favourably with alternative implicit measures in clinical psychology.","container-title":"Journal of Behavior Therapy and Experimental Psychiatry","DOI":"10.1016/j.jbtep.2015.01.004","ISSN":"0005-7916","journalAbbreviation":"Journal of Behavior Therapy and Experimental Psychiatry","page":"59-65","source":"ScienceDirect","title":"A meta-analysis of criterion effects for the Implicit Relational Assessment Procedure (IRAP) in the clinical domain","volume":"48","author":[{"family":"Vahey","given":"Nigel A."},{"family":"Nicholson","given":"Emma"},{"family":"Barnes-Holmes","given":"Dermot"}],"issued":{"date-parts":[["2015",9]]}},"suppress-author":true}],"schema":"https://github.com/citation-style-language/schema/raw/master/csl-citation.json"} </w:instrText>
+        <w:instrText xml:space="preserve"> ADDIN ZOTERO_ITEM CSL_CITATION {"citationID":"JPEuisyd","properties":{"formattedCitation":"(2015)","plainCitation":"(2015)","noteIndex":0},"citationItems":[{"id":1617,"uris":["http://zotero.org/users/1687755/items/4SHQ9XKM"],"itemData":{"id":1617,"type":"article-journal","abstract":"AbstractBackground and objectives\nThe Implicit Relational Assessment Procedure (IRAP) is a technique that is attracting a substantial body of research literature, particularly within the clinical domain.\nMethod\nIn response, the present paper outlines a meta-analysis of clinically-focused IRAP effects (N = 494) to provide the first estimate of how well such effects validate against their respective criterion variables in general.\nResults\nThe meta-analysis incorporated clinically-focused IRAP effects from 15 studies yielding a large effect size, r ¯  = .45, with a desirably narrow 95% credibility interval (.23, .67). The funnel plot and subsequent sensitivity analyses indicated that this meta-effect was not subject to publication bias.\nLimitations\nThe present meta-effect is an estimate based upon an IRAP literature that is still evolving rapidly in the clinical domain, and so as per its accompanying credibility interval, all conclusions that follow are necessarily provisional even if bounded. Apart from the fact that the current meta-effect might be subject to inadvertent under- and/or over-estimations of the current literature, the present meta-effect might strengthen with further refinements of the IRAP.\nConclusions\nThe current meta-effect provides the means to calculate what sample size would be required to achieve a statistical power of .80 when testing the criterion validity of clinically-focused IRAP effects using a given parametric statistic. For example, first-order Pearson correlations would hypothetically require an N of 29–37 for such purposes depending upon how conservatively over-estimation of the present meta-effect is controlled for. Overall, the IRAP compares favourably with alternative implicit measures in clinical psychology.","container-title":"Journal of Behavior Therapy and Experimental Psychiatry","DOI":"10.1016/j.jbtep.2015.01.004","ISSN":"0005-7916","journalAbbreviation":"Journal of Behavior Therapy and Experimental Psychiatry","page":"59-65","source":"ScienceDirect","title":"A meta-analysis of criterion effects for the Implicit Relational Assessment Procedure (IRAP) in the clinical domain","volume":"48","author":[{"family":"Vahey","given":"Nigel A."},{"family":"Nicholson","given":"Emma"},{"family":"Barnes-Holmes","given":"Dermot"}],"issued":{"date-parts":[["2015",9]]}},"suppress-author":true}],"schema":"https://github.com/citation-style-language/schema/raw/master/csl-citation.json"} </w:instrText>
       </w:r>
       <w:r>
         <w:fldChar w:fldCharType="separate"/>
@@ -895,6 +982,7 @@
     </w:p>
     <w:p>
       <w:r>
+        <w:lastRenderedPageBreak/>
         <w:t xml:space="preserve">Third, </w:t>
       </w:r>
       <w:r>
@@ -904,7 +992,7 @@
         <w:fldChar w:fldCharType="begin"/>
       </w:r>
       <w:r>
-        <w:instrText xml:space="preserve"> ADDIN ZOTERO_ITEM CSL_CITATION {"citationID":"s2E40MRn","properties":{"formattedCitation":"(Hussey &amp; Drake, 2020)","plainCitation":"(Hussey &amp; Drake, 2020)","noteIndex":0},"citationItems":[{"id":12684,"uris":["http://zotero.org/users/1687755/items/MU3ZSDRR"],"itemData":{"id":12684,"type":"article-journal","abstract":"Evidence for the IRAP’s reliability and validity is mixed, with one meta-analysis concluding it has good criterion validity and potential for clinical assessment, and two others concluding that it demonstrates low reliability. Here, we extend this evidence base through meta-analyses of all published and unpublished studies conducted in two labs. Individual participant data was used to estimate both internal consistency and test-retest reliability across a large number of domains (k = 16) and participants (N = 1576). Results suggest that internal consistency is poor (α = .51, 95% CI [.46, .56]) and test-retest reliability is very poor (ICC = .20, 95% CI [.05, .34]). We conclude that researchers should be very cautious about choosing to employ the IRAP or when interpreting its results.","container-title":"Preprint","DOI":"10.31234/osf.io/ge3k7","note":"publisher: PsyArXiv","source":"psyarxiv.com","title":"The Implicit Relational Assessment Procedure demonstrates poor internal consistency and test-retest reliability: A meta-analysis","URL":"https://psyarxiv.com/ge3k7/","author":[{"family":"Hussey","given":"Ian"},{"family":"Drake","given":"Chad E."}],"accessed":{"date-parts":[["2020",6,12]]},"issued":{"date-parts":[["2020"]]}}}],"schema":"https://github.com/citation-style-language/schema/raw/master/csl-citation.json"} </w:instrText>
+        <w:instrText xml:space="preserve"> ADDIN ZOTERO_ITEM CSL_CITATION {"citationID":"s2E40MRn","properties":{"formattedCitation":"(Hussey &amp; Drake, 2020)","plainCitation":"(Hussey &amp; Drake, 2020)","noteIndex":0},"citationItems":[{"id":15,"uris":["http://zotero.org/users/1687755/items/MU3ZSDRR"],"itemData":{"id":15,"type":"article-journal","abstract":"Evidence for the IRAP’s reliability and validity is mixed, with one meta-analysis concluding it has good criterion validity and potential for clinical assessment, and two others concluding that it demonstrates low reliability. Here, we extend this evidence base through meta-analyses of all published and unpublished studies conducted in two labs. Individual participant data was used to estimate both internal consistency and test-retest reliability across a large number of domains (k = 16) and participants (N = 1576). Results suggest that internal consistency is poor (α = .51, 95% CI [.46, .56]) and test-retest reliability is very poor (ICC = .20, 95% CI [.05, .34]). We conclude that researchers should be very cautious about choosing to employ the IRAP or when interpreting its results.","container-title":"PsyArXiv","DOI":"10.31234/osf.io/ge3k7","note":"publisher: PsyArXiv","source":"psyarxiv.com","title":"The Implicit Relational Assessment Procedure demonstrates poor internal consistency and test-retest reliability: A meta-analysis","URL":"https://psyarxiv.com/ge3k7/","author":[{"family":"Hussey","given":"Ian"},{"family":"Drake","given":"Chad E."}],"accessed":{"date-parts":[["2020",6,12]]},"issued":{"date-parts":[["2020"]]}}}],"schema":"https://github.com/citation-style-language/schema/raw/master/csl-citation.json"} </w:instrText>
       </w:r>
       <w:r>
         <w:fldChar w:fldCharType="separate"/>
@@ -938,11 +1026,7 @@
         <w:t xml:space="preserve">. </w:t>
       </w:r>
       <w:r>
-        <w:t xml:space="preserve">According to classical </w:t>
-      </w:r>
-      <w:r>
-        <w:lastRenderedPageBreak/>
-        <w:t xml:space="preserve">test theory, a measure’s reliability refers to the proportion of the variance that is caused by the construct </w:t>
+        <w:t xml:space="preserve">According to classical test theory, a measure’s reliability refers to the proportion of the variance that is caused by the construct </w:t>
       </w:r>
       <w:r>
         <w:t xml:space="preserve">measure </w:t>
@@ -954,7 +1038,7 @@
         <w:fldChar w:fldCharType="begin"/>
       </w:r>
       <w:r>
-        <w:instrText xml:space="preserve"> ADDIN ZOTERO_ITEM CSL_CITATION {"citationID":"OCVbfAsv","properties":{"formattedCitation":"(Allen &amp; Yen, 2002, p.73)","plainCitation":"(Allen &amp; Yen, 2002, p.73)","noteIndex":0},"citationItems":[{"id":15161,"uris":["http://zotero.org/users/1687755/items/WC4LA7X6"],"itemData":{"id":15161,"type":"book","publisher":"Waveland Press","title":"Introduction to measurement theory","author":[{"family":"Allen","given":"Mary J"},{"family":"Yen","given":"Wendy M"}],"issued":{"date-parts":[["2002"]]}},"label":"page","suffix":", p.73"}],"schema":"https://github.com/citation-style-language/schema/raw/master/csl-citation.json"} </w:instrText>
+        <w:instrText xml:space="preserve"> ADDIN ZOTERO_ITEM CSL_CITATION {"citationID":"OCVbfAsv","properties":{"formattedCitation":"(Allen &amp; Yen, 2002, p.73)","plainCitation":"(Allen &amp; Yen, 2002, p.73)","noteIndex":0},"citationItems":[{"id":5085,"uris":["http://zotero.org/users/1687755/items/WC4LA7X6"],"itemData":{"id":5085,"type":"book","publisher":"Waveland Press","title":"Introduction to measurement theory","author":[{"family":"Allen","given":"Mary J"},{"family":"Yen","given":"Wendy M"}],"issued":{"date-parts":[["2002"]]}},"label":"page","suffix":", p.73"}],"schema":"https://github.com/citation-style-language/schema/raw/master/csl-citation.json"} </w:instrText>
       </w:r>
       <w:r>
         <w:fldChar w:fldCharType="separate"/>
@@ -1178,7 +1262,7 @@
         <w:fldChar w:fldCharType="begin"/>
       </w:r>
       <w:r>
-        <w:instrText xml:space="preserve"> ADDIN ZOTERO_ITEM CSL_CITATION {"citationID":"TCI4P71m","properties":{"formattedCitation":"(Revelle, 2009, equation 7.3)","plainCitation":"(Revelle, 2009, equation 7.3)","noteIndex":0},"citationItems":[{"id":15229,"uris":["http://zotero.org/users/1687755/items/XQWU33J8"],"itemData":{"id":15229,"type":"book","publisher":"Springer Evanston, IL","title":"An introduction to psychometric theory with applications in R","URL":"https://www.personality-project.org/r/book/","author":[{"family":"Revelle","given":"William"}],"issued":{"date-parts":[["2009"]]}},"label":"page","suffix":", equation 7.3"}],"schema":"https://github.com/citation-style-language/schema/raw/master/csl-citation.json"} </w:instrText>
+        <w:instrText xml:space="preserve"> ADDIN ZOTERO_ITEM CSL_CITATION {"citationID":"TCI4P71m","properties":{"formattedCitation":"(Revelle, 2009, equation 7.3)","plainCitation":"(Revelle, 2009, equation 7.3)","noteIndex":0},"citationItems":[{"id":5064,"uris":["http://zotero.org/users/1687755/items/XQWU33J8"],"itemData":{"id":5064,"type":"book","publisher":"Springer Evanston, IL","title":"An introduction to psychometric theory with applications in R","URL":"https://www.personality-project.org/r/book/","author":[{"family":"Revelle","given":"William"}],"issued":{"date-parts":[["2009"]]}},"label":"page","suffix":", equation 7.3"}],"schema":"https://github.com/citation-style-language/schema/raw/master/csl-citation.json"} </w:instrText>
       </w:r>
       <w:r>
         <w:fldChar w:fldCharType="separate"/>
@@ -1349,13 +1433,18 @@
     <w:p/>
     <w:p>
       <w:r>
-        <w:t xml:space="preserve">Two of these variables have already empirical estimates. First, </w:t>
-      </w:r>
-      <w:r>
-        <w:t>Vahey et al.’s (2015) estimate of</w:t>
-      </w:r>
-      <w:r>
-        <w:t xml:space="preserve"> the observed correlation between the IRAP and criterion variables:</w:t>
+        <w:t xml:space="preserve">Two of these variables have already empirical estimates. First, Vahey et al.’s (2015) </w:t>
+      </w:r>
+      <w:proofErr w:type="gramStart"/>
+      <w:r>
+        <w:t>estimate</w:t>
+      </w:r>
+      <w:proofErr w:type="gramEnd"/>
+      <w:r>
+        <w:t xml:space="preserve"> of the observed correlation between the IRAP and criterion variables</w:t>
+      </w:r>
+      <w:r>
+        <w:t xml:space="preserve"> was</w:t>
       </w:r>
       <w:r>
         <w:rPr>
@@ -1392,13 +1481,73 @@
         </m:sSub>
       </m:oMath>
       <w:r>
-        <w:t xml:space="preserve"> = .45. </w:t>
-      </w:r>
-      <w:r>
-        <w:t xml:space="preserve">Second, an estimate of the IRAP’s test-retest reliability, provided by a </w:t>
+        <w:t xml:space="preserve"> = .45. Second, estimate</w:t>
+      </w:r>
+      <w:r>
+        <w:t xml:space="preserve">s </w:t>
+      </w:r>
+      <w:r>
+        <w:t>of the IRAP’s reliability</w:t>
+      </w:r>
+      <w:r>
+        <w:t xml:space="preserve"> have been </w:t>
+      </w:r>
+      <w:r>
+        <w:t xml:space="preserve">provided by a </w:t>
       </w:r>
       <w:r>
         <w:t>recent meta-analysis</w:t>
+      </w:r>
+      <w:r>
+        <w:t>. At the trial-type level (i.e., the method of scoring IRAP as four scores that proponents of the task typically recommend), both internal consistency (</w:t>
+      </w:r>
+      <m:oMath>
+        <m:r>
+          <w:rPr>
+            <w:rFonts w:ascii="Cambria Math" w:hAnsi="Cambria Math"/>
+          </w:rPr>
+          <m:t>α</m:t>
+        </m:r>
+      </m:oMath>
+      <w:r>
+        <w:t xml:space="preserve"> = .27) and </w:t>
+      </w:r>
+      <w:r>
+        <w:t>test-retest</w:t>
+      </w:r>
+      <w:r>
+        <w:t xml:space="preserve"> (ICC</w:t>
+      </w:r>
+      <w:r>
+        <w:rPr>
+          <w:rFonts w:cs="Calibri (Headings)"/>
+          <w:vertAlign w:val="subscript"/>
+        </w:rPr>
+        <w:t>2</w:t>
+      </w:r>
+      <w:r>
+        <w:t xml:space="preserve"> = .18) are extremely low </w:t>
+      </w:r>
+      <w:r>
+        <w:fldChar w:fldCharType="begin"/>
+      </w:r>
+      <w:r>
+        <w:instrText xml:space="preserve"> ADDIN ZOTERO_ITEM CSL_CITATION {"citationID":"19vSLMPh","properties":{"formattedCitation":"(Hussey &amp; Drake, 2020)","plainCitation":"(Hussey &amp; Drake, 2020)","noteIndex":0},"citationItems":[{"id":15,"uris":["http://zotero.org/users/1687755/items/MU3ZSDRR"],"itemData":{"id":15,"type":"article-journal","abstract":"Evidence for the IRAP’s reliability and validity is mixed, with one meta-analysis concluding it has good criterion validity and potential for clinical assessment, and two others concluding that it demonstrates low reliability. Here, we extend this evidence base through meta-analyses of all published and unpublished studies conducted in two labs. Individual participant data was used to estimate both internal consistency and test-retest reliability across a large number of domains (k = 16) and participants (N = 1576). Results suggest that internal consistency is poor (α = .51, 95% CI [.46, .56]) and test-retest reliability is very poor (ICC = .20, 95% CI [.05, .34]). We conclude that researchers should be very cautious about choosing to employ the IRAP or when interpreting its results.","container-title":"PsyArXiv","DOI":"10.31234/osf.io/ge3k7","note":"publisher: PsyArXiv","source":"psyarxiv.com","title":"The Implicit Relational Assessment Procedure demonstrates poor internal consistency and test-retest reliability: A meta-analysis","URL":"https://psyarxiv.com/ge3k7/","author":[{"family":"Hussey","given":"Ian"},{"family":"Drake","given":"Chad E."}],"accessed":{"date-parts":[["2020",6,12]]},"issued":{"date-parts":[["2020"]]}},"label":"page"}],"schema":"https://github.com/citation-style-language/schema/raw/master/csl-citation.json"} </w:instrText>
+      </w:r>
+      <w:r>
+        <w:fldChar w:fldCharType="separate"/>
+      </w:r>
+      <w:r>
+        <w:rPr>
+          <w:noProof/>
+        </w:rPr>
+        <w:t>(Hussey &amp; Drake, 2020)</w:t>
+      </w:r>
+      <w:r>
+        <w:fldChar w:fldCharType="end"/>
+      </w:r>
+      <w:r>
+        <w:t xml:space="preserve">. </w:t>
       </w:r>
       <w:r>
         <w:t xml:space="preserve">: </w:t>
@@ -1431,16 +1580,13 @@
         </m:sSub>
       </m:oMath>
       <w:r>
-        <w:t xml:space="preserve"> = .21</w:t>
-      </w:r>
-      <w:r>
-        <w:t xml:space="preserve"> </w:t>
+        <w:t xml:space="preserve"> = .21 </w:t>
       </w:r>
       <w:r>
         <w:fldChar w:fldCharType="begin"/>
       </w:r>
       <w:r>
-        <w:instrText xml:space="preserve"> ADDIN ZOTERO_ITEM CSL_CITATION {"citationID":"xkoogL2b","properties":{"formattedCitation":"(ICC2 = .21, k = 8, N = 354: Hussey &amp; Drake, 2020)","plainCitation":"(ICC2 = .21, k = 8, N = 354: Hussey &amp; Drake, 2020)","noteIndex":0},"citationItems":[{"id":12684,"uris":["http://zotero.org/users/1687755/items/MU3ZSDRR"],"itemData":{"id":12684,"type":"article-journal","abstract":"Evidence for the IRAP’s reliability and validity is mixed, with one meta-analysis concluding it has good criterion validity and potential for clinical assessment, and two others concluding that it demonstrates low reliability. Here, we extend this evidence base through meta-analyses of all published and unpublished studies conducted in two labs. Individual participant data was used to estimate both internal consistency and test-retest reliability across a large number of domains (k = 16) and participants (N = 1576). Results suggest that internal consistency is poor (α = .51, 95% CI [.46, .56]) and test-retest reliability is very poor (ICC = .20, 95% CI [.05, .34]). We conclude that researchers should be very cautious about choosing to employ the IRAP or when interpreting its results.","container-title":"Preprint","DOI":"10.31234/osf.io/ge3k7","note":"publisher: PsyArXiv","source":"psyarxiv.com","title":"The Implicit Relational Assessment Procedure demonstrates poor internal consistency and test-retest reliability: A meta-analysis","URL":"https://psyarxiv.com/ge3k7/","author":[{"family":"Hussey","given":"Ian"},{"family":"Drake","given":"Chad E."}],"accessed":{"date-parts":[["2020",6,12]]},"issued":{"date-parts":[["2020"]]}},"label":"page","prefix":"ICC2 = .21, k = 8, N = 354: "}],"schema":"https://github.com/citation-style-language/schema/raw/master/csl-citation.json"} </w:instrText>
+        <w:instrText xml:space="preserve"> ADDIN ZOTERO_ITEM CSL_CITATION {"citationID":"cFdJUztq","properties":{"formattedCitation":"(ICC2 = .21, k = 8, N = 354: Hussey &amp; Drake, 2020)","plainCitation":"(ICC2 = .21, k = 8, N = 354: Hussey &amp; Drake, 2020)","noteIndex":0},"citationItems":[{"id":15,"uris":["http://zotero.org/users/1687755/items/MU3ZSDRR"],"itemData":{"id":15,"type":"article-journal","abstract":"Evidence for the IRAP’s reliability and validity is mixed, with one meta-analysis concluding it has good criterion validity and potential for clinical assessment, and two others concluding that it demonstrates low reliability. Here, we extend this evidence base through meta-analyses of all published and unpublished studies conducted in two labs. Individual participant data was used to estimate both internal consistency and test-retest reliability across a large number of domains (k = 16) and participants (N = 1576). Results suggest that internal consistency is poor (α = .51, 95% CI [.46, .56]) and test-retest reliability is very poor (ICC = .20, 95% CI [.05, .34]). We conclude that researchers should be very cautious about choosing to employ the IRAP or when interpreting its results.","container-title":"PsyArXiv","DOI":"10.31234/osf.io/ge3k7","note":"publisher: PsyArXiv","source":"psyarxiv.com","title":"The Implicit Relational Assessment Procedure demonstrates poor internal consistency and test-retest reliability: A meta-analysis","URL":"https://psyarxiv.com/ge3k7/","author":[{"family":"Hussey","given":"Ian"},{"family":"Drake","given":"Chad E."}],"accessed":{"date-parts":[["2020",6,12]]},"issued":{"date-parts":[["2020"]]}},"label":"page","prefix":"ICC2 = .21, k = 8, N = 354: "}],"schema":"https://github.com/citation-style-language/schema/raw/master/csl-citation.json"} </w:instrText>
       </w:r>
       <w:r>
         <w:fldChar w:fldCharType="separate"/>
@@ -1472,147 +1618,13 @@
         <w:t>.</w:t>
       </w:r>
       <w:r>
-        <w:t xml:space="preserve"> </w:t>
-      </w:r>
-      <w:r>
-        <w:t xml:space="preserve">Two other reviews of the IRAP’s test-retest reliability have </w:t>
-      </w:r>
-      <w:r>
-        <w:t xml:space="preserve">also </w:t>
-      </w:r>
-      <w:r>
-        <w:t xml:space="preserve">been conducted </w:t>
-      </w:r>
-      <w:r>
-        <w:rPr>
-          <w:lang w:val="en-US"/>
-        </w:rPr>
-        <w:fldChar w:fldCharType="begin"/>
-      </w:r>
-      <w:r>
-        <w:rPr>
-          <w:lang w:val="en-US"/>
-        </w:rPr>
-        <w:instrText xml:space="preserve"> ADDIN ZOTERO_ITEM CSL_CITATION {"citationID":"gJCFlf6d","properties":{"formattedCitation":"(Golijani-Moghaddam et al., 2013: r = .49; ; Greenwald &amp; Lai, 2020: r = .45)","plainCitation":"(Golijani-Moghaddam et al., 2013: r = .49; ; Greenwald &amp; Lai, 2020: r = .45)","noteIndex":0},"citationItems":[{"id":824,"uris":["http://zotero.org/users/1687755/items/WEXEG2BA"],"itemData":{"id":824,"type":"article-journal","container-title":"Journal of Contextual Behavioral Science","DOI":"10.1016/j.jcbs.2013.05.002","ISSN":"22121447","issue":"3-4","language":"en","page":"105-119","source":"CrossRef","title":"The Implicit Relational Assessment Procedure: Emerging reliability and validity data","title-short":"The Implicit Relational Assessment Procedure","volume":"2","author":[{"family":"Golijani-Moghaddam","given":"Nima"},{"family":"Hart","given":"Aidan"},{"family":"Dawson","given":"David L."}],"issued":{"date-parts":[["2013",10]]}},"label":"page","suffix":": r = .49; "},{"id":12489,"uris":["http://zotero.org/users/1687755/items/UQYJYU63"],"itemData":{"id":12489,"type":"article-journal","abstract":"In the last 20 years, research on implicit social cognition has established that social judgments and behavior are guided by attitudes and stereotypes of which the actor may lack awareness. Research using the methods of implicit social cognition has produced the concept of implicit bias, which has generated wide attention not only in social, clinical, and developmental psychology, but also in disciplines outside of psychology, including business, law, criminal justice, medicine, education, and political science. Although this rapidly growing body of research offers prospects of useful societal applications, the theory needed to confidently guide those applications remains insufficiently developed. This article describes the methods that have been developed, the findings that have been obtained, and the theoretical questions that remain to be answered.","container-title":"Annual Review of Psychology","DOI":"10.1146/annurev-psych-010419-050837","issue":"1","note":"_eprint: https://doi.org/10.1146/annurev-psych-010419-050837\nPMID: 31640465","page":"419-445","source":"Annual Reviews","title":"Implicit Social Cognition","volume":"71","author":[{"family":"Greenwald","given":"Anthony G."},{"family":"Lai","given":"Calvin K."}],"issued":{"date-parts":[["2020"]]}},"label":"page","suffix":": r = .45"}],"schema":"https://github.com/citation-style-language/schema/raw/master/csl-citation.json"} </w:instrText>
-      </w:r>
-      <w:r>
-        <w:rPr>
-          <w:lang w:val="en-US"/>
-        </w:rPr>
-        <w:fldChar w:fldCharType="separate"/>
-      </w:r>
-      <w:r>
-        <w:rPr>
-          <w:lang w:val="en-US"/>
-        </w:rPr>
-        <w:t xml:space="preserve">(Golijani-Moghaddam et al., 2013: </w:t>
-      </w:r>
-      <w:r>
-        <w:rPr>
-          <w:i/>
-          <w:iCs/>
-          <w:lang w:val="en-US"/>
-        </w:rPr>
-        <w:t>r</w:t>
-      </w:r>
-      <w:r>
-        <w:rPr>
-          <w:lang w:val="en-US"/>
-        </w:rPr>
-        <w:t xml:space="preserve"> = .49; ; Greenwald &amp; Lai, 2020: </w:t>
-      </w:r>
-      <w:r>
-        <w:rPr>
-          <w:i/>
-          <w:iCs/>
-          <w:lang w:val="en-US"/>
-        </w:rPr>
-        <w:t>r</w:t>
-      </w:r>
-      <w:r>
-        <w:rPr>
-          <w:lang w:val="en-US"/>
-        </w:rPr>
-        <w:t xml:space="preserve"> = .45)</w:t>
-      </w:r>
-      <w:r>
-        <w:fldChar w:fldCharType="end"/>
-      </w:r>
-      <w:r>
-        <w:rPr>
-          <w:lang w:val="en-US"/>
-        </w:rPr>
-        <w:t>.</w:t>
-      </w:r>
-      <w:r>
-        <w:t xml:space="preserve"> However, both estimated test-retest reliability from a very small number of studies (</w:t>
-      </w:r>
-      <w:proofErr w:type="spellStart"/>
-      <w:r>
-        <w:rPr>
-          <w:i/>
-          <w:iCs/>
-        </w:rPr>
-        <w:t>k</w:t>
-      </w:r>
-      <w:r>
-        <w:t>s</w:t>
-      </w:r>
-      <w:proofErr w:type="spellEnd"/>
-      <w:r>
-        <w:t xml:space="preserve"> = 1 and 2, respectively) with very small sample sizes </w:t>
-      </w:r>
-      <w:r>
-        <w:t>(</w:t>
-      </w:r>
-      <w:r>
-        <w:rPr>
-          <w:i/>
-          <w:iCs/>
-        </w:rPr>
-        <w:t>N</w:t>
-      </w:r>
-      <w:r>
-        <w:t>s = 12 and 25, respectively)</w:t>
-      </w:r>
-      <w:r>
-        <w:t xml:space="preserve">. Hussey &amp; </w:t>
-      </w:r>
-      <w:r>
-        <w:t>Drake</w:t>
-      </w:r>
-      <w:r>
-        <w:t>’s</w:t>
-      </w:r>
-      <w:r>
-        <w:t xml:space="preserve"> </w:t>
-      </w:r>
-      <w:r>
-        <w:fldChar w:fldCharType="begin"/>
-      </w:r>
-      <w:r>
-        <w:instrText xml:space="preserve"> ADDIN ZOTERO_ITEM CSL_CITATION {"citationID":"svW3NYbQ","properties":{"formattedCitation":"(2020)","plainCitation":"(2020)","noteIndex":0},"citationItems":[{"id":12684,"uris":["http://zotero.org/users/1687755/items/MU3ZSDRR"],"itemData":{"id":12684,"type":"article-journal","abstract":"Evidence for the IRAP’s reliability and validity is mixed, with one meta-analysis concluding it has good criterion validity and potential for clinical assessment, and two others concluding that it demonstrates low reliability. Here, we extend this evidence base through meta-analyses of all published and unpublished studies conducted in two labs. Individual participant data was used to estimate both internal consistency and test-retest reliability across a large number of domains (k = 16) and participants (N = 1576). Results suggest that internal consistency is poor (α = .51, 95% CI [.46, .56]) and test-retest reliability is very poor (ICC = .20, 95% CI [.05, .34]). We conclude that researchers should be very cautious about choosing to employ the IRAP or when interpreting its results.","container-title":"Preprint","DOI":"10.31234/osf.io/ge3k7","note":"publisher: PsyArXiv","source":"psyarxiv.com","title":"The Implicit Relational Assessment Procedure demonstrates poor internal consistency and test-retest reliability: A meta-analysis","URL":"https://psyarxiv.com/ge3k7/","author":[{"family":"Hussey","given":"Ian"},{"family":"Drake","given":"Chad E."}],"accessed":{"date-parts":[["2020",6,12]]},"issued":{"date-parts":[["2020"]]}},"label":"page","suppress-author":true}],"schema":"https://github.com/citation-style-language/schema/raw/master/csl-citation.json"} </w:instrText>
-      </w:r>
-      <w:r>
-        <w:fldChar w:fldCharType="separate"/>
-      </w:r>
-      <w:r>
-        <w:rPr>
-          <w:noProof/>
-        </w:rPr>
-        <w:t>(2020)</w:t>
-      </w:r>
-      <w:r>
-        <w:fldChar w:fldCharType="end"/>
-      </w:r>
-      <w:r>
-        <w:t xml:space="preserve"> estimate therefore represents the most precise estimate, which I therefore employ here.</w:t>
-      </w:r>
-      <w:r>
-        <w:t xml:space="preserve"> </w:t>
-      </w:r>
-      <w:r>
-        <w:t xml:space="preserve">This leaves two remaining variables, the IRAP’s </w:t>
+        <w:rPr>
+          <w:rStyle w:val="FootnoteReference"/>
+        </w:rPr>
+        <w:footnoteReference w:id="1"/>
+      </w:r>
+      <w:r>
+        <w:t xml:space="preserve"> This leaves two remaining variables, the IRAP’s </w:t>
       </w:r>
       <w:r>
         <w:t xml:space="preserve">latent </w:t>
@@ -1648,7 +1660,7 @@
         </m:sSub>
       </m:oMath>
       <w:r>
-        <w:t>) and the criterion tasks’ mean test-retest reliability (</w:t>
+        <w:t>) and the criterion tasks’ mean reliability (</w:t>
       </w:r>
       <m:oMath>
         <m:sSub>
@@ -1678,13 +1690,21 @@
         </m:sSub>
       </m:oMath>
       <w:r>
-        <w:t xml:space="preserve">). Both of these variables share the same constraint: as correlations, their value cannot be above 1. For the moment, if we momentarily assume that </w:t>
-      </w:r>
-      <w:r>
-        <w:t>the criterion tasks’ mean test-retest reliability</w:t>
-      </w:r>
-      <w:r>
-        <w:t xml:space="preserve"> is perfect (</w:t>
+        <w:t xml:space="preserve">). </w:t>
+      </w:r>
+      <w:proofErr w:type="gramStart"/>
+      <w:r>
+        <w:t>Both of these</w:t>
+      </w:r>
+      <w:proofErr w:type="gramEnd"/>
+      <w:r>
+        <w:t xml:space="preserve"> variables share the same constraint: as correlations, their value cannot be above 1. For the moment, if we assume that the criterion tasks’ mean reliability is </w:t>
+      </w:r>
+      <w:r>
+        <w:t>very good</w:t>
+      </w:r>
+      <w:r>
+        <w:t xml:space="preserve"> (</w:t>
       </w:r>
       <m:oMath>
         <m:sSub>
@@ -1714,28 +1734,34 @@
         </m:sSub>
       </m:oMath>
       <w:r>
-        <w:t xml:space="preserve"> = 1.0). This would imply that </w:t>
-      </w:r>
-      <w:r>
-        <w:t xml:space="preserve">the </w:t>
-      </w:r>
-      <w:r>
-        <w:t xml:space="preserve">lower limit of the </w:t>
-      </w:r>
-      <w:r>
-        <w:t xml:space="preserve">IRAP’s </w:t>
+        <w:t xml:space="preserve"> = </w:t>
+      </w:r>
+      <w:r>
+        <w:t>0</w:t>
+      </w:r>
+      <w:r>
+        <w:t>.</w:t>
+      </w:r>
+      <w:r>
+        <w:t>9</w:t>
+      </w:r>
+      <w:r>
+        <w:t xml:space="preserve">0). This would imply that the lower limit of the IRAP’s </w:t>
       </w:r>
       <w:r>
         <w:t xml:space="preserve">latent </w:t>
       </w:r>
       <w:r>
-        <w:t>criterion validity after adjusting for measurement error</w:t>
-      </w:r>
-      <w:r>
-        <w:t xml:space="preserve"> is</w:t>
-      </w:r>
-      <w:r>
-        <w:t xml:space="preserve"> almost perfect,</w:t>
+        <w:t>criterion validity after adjusting for measurement error is</w:t>
+      </w:r>
+      <w:r>
+        <w:t xml:space="preserve"> </w:t>
+      </w:r>
+      <w:r>
+        <w:t>between implausibly high</w:t>
+      </w:r>
+      <w:r>
+        <w:t>,</w:t>
       </w:r>
       <w:r>
         <w:t xml:space="preserve"> </w:t>
@@ -1768,10 +1794,16 @@
         </m:sSub>
       </m:oMath>
       <w:r>
-        <w:t xml:space="preserve"> = .98 Alternatively, if we momentarily assume that the IRAP’s criterion validity after adjusting for measurement error is perfect </w:t>
-      </w:r>
-      <w:r>
-        <w:t>(</w:t>
+        <w:t xml:space="preserve"> = .9</w:t>
+      </w:r>
+      <w:r>
+        <w:t>1 (when using the estimate of internal consistency), or mathematically impossible</w:t>
+      </w:r>
+      <w:r>
+        <w:t xml:space="preserve"> as it is beyond the [0,1] bounds for a correlation</w:t>
+      </w:r>
+      <w:r>
+        <w:t xml:space="preserve">, </w:t>
       </w:r>
       <m:oMath>
         <m:sSub>
@@ -1795,7 +1827,82 @@
               <w:rPr>
                 <w:rFonts w:ascii="Cambria Math" w:hAnsi="Cambria Math"/>
               </w:rPr>
-              <m:t>x</m:t>
+              <m:t>xy</m:t>
+            </m:r>
+          </m:sub>
+        </m:sSub>
+      </m:oMath>
+      <w:r>
+        <w:t xml:space="preserve"> =</w:t>
+      </w:r>
+      <w:r>
+        <w:t xml:space="preserve"> 1.12</w:t>
+      </w:r>
+      <w:r>
+        <w:t xml:space="preserve"> (when using the estimate of </w:t>
+      </w:r>
+      <w:r>
+        <w:t>test-retest</w:t>
+      </w:r>
+      <w:r>
+        <w:t>).</w:t>
+      </w:r>
+      <w:r>
+        <w:t xml:space="preserve"> Using l</w:t>
+      </w:r>
+      <w:r>
+        <w:t xml:space="preserve">ower </w:t>
+      </w:r>
+      <w:r>
+        <w:t xml:space="preserve">and arguably </w:t>
+      </w:r>
+      <w:r>
+        <w:t xml:space="preserve">more plausible </w:t>
+      </w:r>
+      <w:r>
+        <w:t xml:space="preserve">values </w:t>
+      </w:r>
+      <w:r>
+        <w:t xml:space="preserve">for the mean reliability of the criterion tasks </w:t>
+      </w:r>
+      <w:r>
+        <w:t xml:space="preserve">produces even higher estimates for the correlated correlation, making </w:t>
+      </w:r>
+      <w:r>
+        <w:t xml:space="preserve">both </w:t>
+      </w:r>
+      <w:r>
+        <w:t xml:space="preserve">values </w:t>
+      </w:r>
+      <w:r>
+        <w:t xml:space="preserve">impossible </w:t>
+      </w:r>
+      <w:r>
+        <w:t xml:space="preserve">(i.e., when </w:t>
+      </w:r>
+      <m:oMath>
+        <m:sSub>
+          <m:sSubPr>
+            <m:ctrlPr>
+              <w:rPr>
+                <w:rFonts w:ascii="Cambria Math" w:hAnsi="Cambria Math"/>
+              </w:rPr>
+            </m:ctrlPr>
+          </m:sSubPr>
+          <m:e>
+            <m:r>
+              <w:rPr>
+                <w:rFonts w:ascii="Cambria Math" w:hAnsi="Cambria Math"/>
+              </w:rPr>
+              <m:t>ρ</m:t>
+            </m:r>
+          </m:e>
+          <m:sub>
+            <m:r>
+              <w:rPr>
+                <w:rFonts w:ascii="Cambria Math" w:hAnsi="Cambria Math"/>
+              </w:rPr>
+              <m:t>y</m:t>
             </m:r>
             <m:r>
               <w:rPr>
@@ -1807,19 +1914,10 @@
         </m:sSub>
       </m:oMath>
       <w:r>
-        <w:t xml:space="preserve"> = 1.0)</w:t>
-      </w:r>
-      <w:r>
-        <w:t xml:space="preserve">, this would imply that the </w:t>
-      </w:r>
-      <w:r>
-        <w:t xml:space="preserve">lower limit of the </w:t>
-      </w:r>
-      <w:r>
-        <w:t xml:space="preserve">criterion tasks’ mean test-retest reliability is </w:t>
-      </w:r>
-      <w:r>
-        <w:t xml:space="preserve">almost perfect, </w:t>
+        <w:t xml:space="preserve"> </w:t>
+      </w:r>
+      <w:r>
+        <w:t xml:space="preserve">= .70, </w:t>
       </w:r>
       <m:oMath>
         <m:sSub>
@@ -1843,8 +1941,556 @@
               <w:rPr>
                 <w:rFonts w:ascii="Cambria Math" w:hAnsi="Cambria Math"/>
               </w:rPr>
-              <m:t>y</m:t>
+              <m:t>xy</m:t>
             </m:r>
+          </m:sub>
+        </m:sSub>
+      </m:oMath>
+      <w:r>
+        <w:t xml:space="preserve"> </w:t>
+      </w:r>
+      <w:r>
+        <w:t>= 1.04 or 1.27 respectively).</w:t>
+      </w:r>
+      <w:r>
+        <w:t xml:space="preserve"> </w:t>
+      </w:r>
+    </w:p>
+    <w:p>
+      <w:r>
+        <w:t>Given that these estimates range between highly implausible and impossible, something appears to be amiss. E</w:t>
+      </w:r>
+      <w:r>
+        <w:t xml:space="preserve">ither </w:t>
+      </w:r>
+      <w:proofErr w:type="spellStart"/>
+      <w:r>
+        <w:t>Vahey</w:t>
+      </w:r>
+      <w:proofErr w:type="spellEnd"/>
+      <w:r>
+        <w:t xml:space="preserve"> et al.'s (2015) estimate of average criterion associations is somewhere between highly implausible and mathematically impossible given the IRAP's reliability (i.e., assuming Hussey &amp; Drake </w:t>
+      </w:r>
+      <w:r>
+        <w:t xml:space="preserve">2020 </w:t>
+      </w:r>
+      <w:r>
+        <w:t xml:space="preserve">are </w:t>
+      </w:r>
+      <w:r>
+        <w:t>right</w:t>
+      </w:r>
+      <w:r>
+        <w:t xml:space="preserve"> </w:t>
+      </w:r>
+      <w:r>
+        <w:t>about reliability), or Hussey &amp; Drake's (2020) estimate</w:t>
+      </w:r>
+      <w:r>
+        <w:t xml:space="preserve">s </w:t>
+      </w:r>
+      <w:r>
+        <w:t xml:space="preserve">of the IRAP's average reliability is implausibly low given the IRAP's high criterion validity (i.e., assuming </w:t>
+      </w:r>
+      <w:proofErr w:type="spellStart"/>
+      <w:r>
+        <w:t>Vahey</w:t>
+      </w:r>
+      <w:proofErr w:type="spellEnd"/>
+      <w:r>
+        <w:t xml:space="preserve"> et al. </w:t>
+      </w:r>
+      <w:r>
+        <w:t xml:space="preserve">2015 </w:t>
+      </w:r>
+      <w:r>
+        <w:t xml:space="preserve">are </w:t>
+      </w:r>
+      <w:r>
+        <w:t>right</w:t>
+      </w:r>
+      <w:r>
+        <w:t xml:space="preserve"> about validity). Ultimately it will be up t</w:t>
+      </w:r>
+      <w:r>
+        <w:t xml:space="preserve">o the community to determine whether our analyses in </w:t>
+      </w:r>
+      <w:r>
+        <w:t xml:space="preserve">Hussey &amp; Drake (2020) </w:t>
+      </w:r>
+      <w:r>
+        <w:t xml:space="preserve">are </w:t>
+      </w:r>
+      <w:r>
+        <w:t>sound</w:t>
+      </w:r>
+      <w:r>
+        <w:t>, and we provide open data and code to aid others in inspecting our work for errors. Because w</w:t>
+      </w:r>
+      <w:r>
+        <w:t>e are confident in the numbers</w:t>
+      </w:r>
+      <w:r>
+        <w:t xml:space="preserve">, </w:t>
+      </w:r>
+      <w:r>
+        <w:t xml:space="preserve">this motivates us to inspect </w:t>
+      </w:r>
+      <w:proofErr w:type="spellStart"/>
+      <w:r>
+        <w:t>Vahey</w:t>
+      </w:r>
+      <w:proofErr w:type="spellEnd"/>
+      <w:r>
+        <w:t xml:space="preserve"> et al.'s (2015) </w:t>
+      </w:r>
+      <w:r>
+        <w:t xml:space="preserve">data and analyses </w:t>
+      </w:r>
+      <w:r>
+        <w:t xml:space="preserve">to determine if the issue lies there instead. </w:t>
+      </w:r>
+      <w:r>
+        <w:t xml:space="preserve"> </w:t>
+      </w:r>
+    </w:p>
+    <w:p>
+      <w:pPr>
+        <w:pStyle w:val="Heading1"/>
+      </w:pPr>
+      <w:r>
+        <w:t>Method</w:t>
+      </w:r>
+      <w:r>
+        <w:t xml:space="preserve"> &amp; Findings</w:t>
+      </w:r>
+    </w:p>
+    <w:p>
+      <w:pPr>
+        <w:rPr>
+          <w:i/>
+          <w:iCs/>
+        </w:rPr>
+      </w:pPr>
+      <w:r>
+        <w:rPr>
+          <w:i/>
+          <w:iCs/>
+          <w:highlight w:val="yellow"/>
+        </w:rPr>
+        <w:t>A detailed protocol describing the (re)analyses. This should be comprehensive in detail and include links to all materials and code required.</w:t>
+      </w:r>
+    </w:p>
+    <w:p>
+      <w:pPr>
+        <w:rPr>
+          <w:i/>
+          <w:iCs/>
+        </w:rPr>
+      </w:pPr>
+      <w:r>
+        <w:rPr>
+          <w:i/>
+          <w:iCs/>
+          <w:highlight w:val="yellow"/>
+        </w:rPr>
+        <w:t>Provide a comprehensive overview of the findings of the analyses as preregistered. In the case of results which were not preregistered but result from justified deviations from the protocol should clearly be reported under a separate ‘Exploratory Findings’ heading.</w:t>
+      </w:r>
+    </w:p>
+    <w:p>
+      <w:r>
+        <w:t xml:space="preserve">Vahey et al. (2015) reported the steps in their analyses in the conventional order: they identified effect sizes in original article, applied inclusion and exclusion criteria, extracted them, converted them to Pearson’s </w:t>
+      </w:r>
+      <w:r>
+        <w:rPr>
+          <w:i/>
+          <w:iCs/>
+        </w:rPr>
+        <w:t>r</w:t>
+      </w:r>
+      <w:r>
+        <w:t xml:space="preserve">, averaged them when multiple effect sizes came from a given study, fit a meta-analysis model, and performed a power analysis on the meta-effect size to guide sample size determination in future studies. Attempts to verify these steps for this article were conducted and reported here in reverse order. Subsequently, I report a new meta-analysis and power analysis using the reextracted individual effect sizes. </w:t>
+      </w:r>
+    </w:p>
+    <w:p>
+      <w:pPr>
+        <w:pStyle w:val="Heading2"/>
+      </w:pPr>
+      <w:r>
+        <w:lastRenderedPageBreak/>
+        <w:t xml:space="preserve">Transparency statement </w:t>
+      </w:r>
+    </w:p>
+    <w:p>
+      <w:r>
+        <w:t>All data, code, and formulae (e.g., to convert effect sizes) to reproduce the verification and extension analyses can be found in the supplementary materials (see osf.io/</w:t>
+      </w:r>
+      <w:r>
+        <w:rPr>
+          <w:highlight w:val="yellow"/>
+        </w:rPr>
+        <w:t>XXXX</w:t>
+      </w:r>
+      <w:r>
+        <w:t xml:space="preserve">). </w:t>
+      </w:r>
+      <w:r>
+        <w:t>We report how we determined our sample size, all data exclusions (if any), all inclusion/exclusion criteria</w:t>
+      </w:r>
+      <w:r>
+        <w:rPr>
+          <w:highlight w:val="yellow"/>
+        </w:rPr>
+        <w:t>, whether inclusion/exclusion criteria were established prior to data analysis,</w:t>
+      </w:r>
+      <w:r>
+        <w:t xml:space="preserve"> all manipulations, and all measures in the study</w:t>
+      </w:r>
+      <w:r>
+        <w:t xml:space="preserve"> (Simmons et al. 2012).</w:t>
+      </w:r>
+      <w:r>
+        <w:t xml:space="preserve"> In the process of conducting this verification attempt, I contacted the corresponding author of Vahey et al. (2015) and requested that they share their code or further details of their </w:t>
+      </w:r>
+      <w:r>
+        <w:t>analytic approach</w:t>
+      </w:r>
+      <w:r>
+        <w:t xml:space="preserve">, who declined. I </w:t>
+      </w:r>
+      <w:r>
+        <w:t xml:space="preserve">also </w:t>
+      </w:r>
+      <w:r>
+        <w:t>shared a copy of an earlier version of th</w:t>
+      </w:r>
+      <w:r>
+        <w:t>ese</w:t>
+      </w:r>
+      <w:r>
+        <w:t xml:space="preserve"> verification attempt</w:t>
+      </w:r>
+      <w:r>
+        <w:t>s with the corresponding author in July 2019</w:t>
+      </w:r>
+      <w:r>
+        <w:t xml:space="preserve">, including code, data, and a set of slides outlining my concerns about </w:t>
+      </w:r>
+      <w:r>
+        <w:t xml:space="preserve">Vahey et al.’s (2015) </w:t>
+      </w:r>
+      <w:r>
+        <w:t xml:space="preserve">computational reproducibility. </w:t>
+      </w:r>
+      <w:r>
+        <w:t xml:space="preserve">I </w:t>
+      </w:r>
+      <w:r>
+        <w:t xml:space="preserve">have </w:t>
+      </w:r>
+      <w:r>
+        <w:t>received n</w:t>
+      </w:r>
+      <w:r>
+        <w:t xml:space="preserve">o contact from the </w:t>
+      </w:r>
+      <w:r>
+        <w:t xml:space="preserve">corresponding </w:t>
+      </w:r>
+      <w:r>
+        <w:t>author since then.</w:t>
+      </w:r>
+    </w:p>
+    <w:p>
+      <w:pPr>
+        <w:pStyle w:val="Heading2"/>
+      </w:pPr>
+      <w:r>
+        <w:t>P</w:t>
+      </w:r>
+      <w:r>
+        <w:t>ower analyses</w:t>
+      </w:r>
+    </w:p>
+    <w:p>
+      <w:r>
+        <w:t>Details of the power analyses conducted by Vahey et al. (2015) were extracted. This included the meta-effect size used (i.e., using point estimate or lower bound confidence interval, following Perugini et al.’s recommendation, as adopted in Vahey et al. 2015), test (Pearson’s r correlation, independent t-test, dependent t-test), direction of hypothesis (one-sided vs. two sided)</w:t>
+      </w:r>
+      <w:r>
+        <w:t xml:space="preserve">, and the </w:t>
+      </w:r>
+      <w:r>
+        <w:t>recommended</w:t>
+      </w:r>
+      <w:r>
+        <w:t xml:space="preserve"> sample size (i.e., the result of the test).</w:t>
+      </w:r>
+      <w:r>
+        <w:t xml:space="preserve"> Verification tests were performed using the </w:t>
+      </w:r>
+      <w:r>
+        <w:t>pwr</w:t>
+      </w:r>
+      <w:r>
+        <w:t xml:space="preserve"> R library</w:t>
+      </w:r>
+      <w:r>
+        <w:t xml:space="preserve"> (REF)</w:t>
+      </w:r>
+      <w:r>
+        <w:t xml:space="preserve">. </w:t>
+      </w:r>
+      <w:r>
+        <w:t xml:space="preserve">Table XX contains </w:t>
+      </w:r>
+      <w:r>
+        <w:t xml:space="preserve">all details of the </w:t>
+      </w:r>
+      <w:r>
+        <w:t>original power analyses reported by Vahey et al. (2015) and the results of the verification analyses</w:t>
+      </w:r>
+      <w:r>
+        <w:t xml:space="preserve">. </w:t>
+      </w:r>
+      <w:r>
+        <w:t xml:space="preserve">As can be seen in the table, </w:t>
+      </w:r>
+      <w:r>
+        <w:t>Vahey et al.’s (2015)</w:t>
+      </w:r>
+      <w:r>
+        <w:t xml:space="preserve"> sample size recommendations </w:t>
+      </w:r>
+      <w:r>
+        <w:t xml:space="preserve">were found to be </w:t>
+      </w:r>
+      <w:r>
+        <w:t>computationally reproducible</w:t>
+      </w:r>
+      <w:r>
+        <w:t xml:space="preserve"> when their meta-analytic effect size was used</w:t>
+      </w:r>
+      <w:r>
+        <w:t>.</w:t>
+      </w:r>
+      <w:r>
+        <w:t xml:space="preserve"> </w:t>
+      </w:r>
+      <w:r>
+        <w:rPr>
+          <w:highlight w:val="yellow"/>
+        </w:rPr>
+        <w:t>[remove references to two sided tests not being reported]</w:t>
+      </w:r>
+    </w:p>
+    <w:p>
+      <w:pPr>
+        <w:pStyle w:val="Heading2"/>
+      </w:pPr>
+      <w:r>
+        <w:t>I</w:t>
+      </w:r>
+      <w:r>
+        <w:t xml:space="preserve">mplementation of </w:t>
+      </w:r>
+      <w:r>
+        <w:t xml:space="preserve">the </w:t>
+      </w:r>
+      <w:r>
+        <w:t>meta-analysis</w:t>
+      </w:r>
+    </w:p>
+    <w:p>
+      <w:r>
+        <w:t xml:space="preserve">Vahey et al. (2015) stated that they employed a Hunter &amp; Schmidt style meta-analysis and cited Field &amp; Gillett (2010). The latter </w:t>
+      </w:r>
+      <w:proofErr w:type="gramStart"/>
+      <w:r>
+        <w:t>authors’</w:t>
+      </w:r>
+      <w:proofErr w:type="gramEnd"/>
+      <w:r>
+        <w:t xml:space="preserve"> described the Hunter &amp; Schmidt style meta-analysis as involving an average Pearson’s r effect size that was weighted by sample sizes</w:t>
+      </w:r>
+      <w:r>
+        <w:t xml:space="preserve">, and reporting credibility intervals rather than confidence intervals. I return to the definition of credibility intervals later. </w:t>
+      </w:r>
+      <w:r>
+        <w:t xml:space="preserve">Vahey et al. (2015) </w:t>
+      </w:r>
+      <w:r>
+        <w:t xml:space="preserve">did not specify </w:t>
+      </w:r>
+      <w:r>
+        <w:t xml:space="preserve">how they implemented their analyses </w:t>
+      </w:r>
+      <w:r>
+        <w:t xml:space="preserve">or </w:t>
+      </w:r>
+      <w:r>
+        <w:t>make their code available. When contacted, the first author declined to share their code and suggested that the SPSS scripts associated with Field &amp; Gillett (2010) should be used to recreate their analyses. The accompanying materials for Field &amp; Gillett (2010) were therefore downloaded from Field’s website. This contained two different SPSS scripts, “</w:t>
+      </w:r>
+      <w:proofErr w:type="spellStart"/>
+      <w:r>
+        <w:t>Meta_Basic_r.sps</w:t>
+      </w:r>
+      <w:proofErr w:type="spellEnd"/>
+      <w:r>
+        <w:t>” and “</w:t>
+      </w:r>
+      <w:proofErr w:type="spellStart"/>
+      <w:r>
+        <w:t>h_s</w:t>
+      </w:r>
+      <w:proofErr w:type="spellEnd"/>
+      <w:r>
+        <w:t xml:space="preserve"> </w:t>
+      </w:r>
+      <w:proofErr w:type="spellStart"/>
+      <w:r>
+        <w:t>syntax.sps</w:t>
+      </w:r>
+      <w:proofErr w:type="spellEnd"/>
+      <w:r>
+        <w:t xml:space="preserve">”. </w:t>
+      </w:r>
+    </w:p>
+    <w:p>
+      <w:r>
+        <w:t xml:space="preserve">The code in these scripts was examined </w:t>
+      </w:r>
+      <w:proofErr w:type="gramStart"/>
+      <w:r>
+        <w:t>in order to</w:t>
+      </w:r>
+      <w:proofErr w:type="gramEnd"/>
+      <w:r>
+        <w:t xml:space="preserve"> determine whether they (individually or jointly) were capable of calculating the various values that were reported in Vahey et al. (2015). That is, agnostic to the numerical results </w:t>
+      </w:r>
+      <w:proofErr w:type="gramStart"/>
+      <w:r>
+        <w:t>actually produced</w:t>
+      </w:r>
+      <w:proofErr w:type="gramEnd"/>
+      <w:r>
+        <w:t xml:space="preserve"> by running the scripts, I first assessed whether these scripts were capable of producing (a) all of the variables that Vahey et al. (2015) reported and (b) producing them in an unambiguous way (i.e., only calculating a given variable via one method). Inspection of these two scripts showed that (a) neither script was capable of computationally reproducing all four of the forest </w:t>
+      </w:r>
+      <w:proofErr w:type="gramStart"/>
+      <w:r>
+        <w:t>plot</w:t>
+      </w:r>
+      <w:proofErr w:type="gramEnd"/>
+      <w:r>
+        <w:t xml:space="preserve">, the meta-analytic point estimate, the confidence intervals, and the credibility intervals. However, (b) the scripts were also not capable of jointly reproducing the variables reported in Vahey et al. (2015) in an unambiguous way, because they implemented slightly different methods. </w:t>
+      </w:r>
+    </w:p>
+    <w:p>
+      <w:r>
+        <w:t>S</w:t>
+      </w:r>
+      <w:r>
+        <w:t>pecifically, on the one hand, the “</w:t>
+      </w:r>
+      <w:proofErr w:type="spellStart"/>
+      <w:r>
+        <w:t>Meta_Basic_R.sps</w:t>
+      </w:r>
+      <w:proofErr w:type="spellEnd"/>
+      <w:r>
+        <w:t xml:space="preserve">” script applies an Overton transformation to the Pearson’s </w:t>
+      </w:r>
+      <w:r>
+        <w:rPr>
+          <w:i/>
+          <w:iCs/>
+        </w:rPr>
+        <w:t>r</w:t>
+      </w:r>
+      <w:r>
+        <w:t xml:space="preserve"> correlations prior to analysis, whereas “</w:t>
+      </w:r>
+      <w:proofErr w:type="spellStart"/>
+      <w:r>
+        <w:t>h_s</w:t>
+      </w:r>
+      <w:proofErr w:type="spellEnd"/>
+      <w:r>
+        <w:t xml:space="preserve"> </w:t>
+      </w:r>
+      <w:proofErr w:type="spellStart"/>
+      <w:r>
+        <w:t>syntax.sps</w:t>
+      </w:r>
+      <w:proofErr w:type="spellEnd"/>
+      <w:r>
+        <w:t>” did not. Field &amp; Gillett, 2010, stated that the Overton transformation should only be employed in a Hedges’ style meta-analysis and not the Hunter &amp; Schmidt method (i.e., this is Field &amp; Gillet’s incongruity, not Vahey et al.’s). In addition to this, this script does not calculate confidence intervals for Hunter &amp; Schmidt style meta-analyses. On the other hand, the “</w:t>
+      </w:r>
+      <w:proofErr w:type="spellStart"/>
+      <w:r>
+        <w:t>h_s</w:t>
+      </w:r>
+      <w:proofErr w:type="spellEnd"/>
+      <w:r>
+        <w:t xml:space="preserve"> </w:t>
+      </w:r>
+      <w:proofErr w:type="spellStart"/>
+      <w:r>
+        <w:t>syntax.sps</w:t>
+      </w:r>
+      <w:proofErr w:type="spellEnd"/>
+      <w:r>
+        <w:t xml:space="preserve">” script requires reliability estimates for both variables in each correlation (i.e., the reliabilities </w:t>
+      </w:r>
+      <m:oMath>
+        <m:sSub>
+          <m:sSubPr>
+            <m:ctrlPr>
+              <w:rPr>
+                <w:rFonts w:ascii="Cambria Math" w:hAnsi="Cambria Math"/>
+                <w:i/>
+              </w:rPr>
+            </m:ctrlPr>
+          </m:sSubPr>
+          <m:e>
+            <m:r>
+              <w:rPr>
+                <w:rFonts w:ascii="Cambria Math" w:hAnsi="Cambria Math"/>
+              </w:rPr>
+              <m:t>r</m:t>
+            </m:r>
+          </m:e>
+          <m:sub>
+            <m:r>
+              <w:rPr>
+                <w:rFonts w:ascii="Cambria Math" w:hAnsi="Cambria Math"/>
+              </w:rPr>
+              <m:t>x</m:t>
+            </m:r>
+          </m:sub>
+        </m:sSub>
+      </m:oMath>
+      <w:r>
+        <w:t xml:space="preserve"> and </w:t>
+      </w:r>
+      <m:oMath>
+        <m:sSub>
+          <m:sSubPr>
+            <m:ctrlPr>
+              <w:rPr>
+                <w:rFonts w:ascii="Cambria Math" w:hAnsi="Cambria Math"/>
+                <w:i/>
+              </w:rPr>
+            </m:ctrlPr>
+          </m:sSubPr>
+          <m:e>
+            <m:r>
+              <w:rPr>
+                <w:rFonts w:ascii="Cambria Math" w:hAnsi="Cambria Math"/>
+              </w:rPr>
+              <m:t>r</m:t>
+            </m:r>
+          </m:e>
+          <m:sub>
             <m:r>
               <w:rPr>
                 <w:rFonts w:ascii="Cambria Math" w:hAnsi="Cambria Math"/>
@@ -1855,639 +2501,7 @@
         </m:sSub>
       </m:oMath>
       <w:r>
-        <w:t xml:space="preserve"> = .9</w:t>
-      </w:r>
-      <w:r>
-        <w:t>6</w:t>
-      </w:r>
-      <w:r>
-        <w:t>.</w:t>
-      </w:r>
-      <w:r>
-        <w:t xml:space="preserve"> </w:t>
-      </w:r>
-      <w:r>
-        <w:t>L</w:t>
-      </w:r>
-      <w:r>
-        <w:t xml:space="preserve">ower </w:t>
-      </w:r>
-      <w:r>
-        <w:t xml:space="preserve">more plausible </w:t>
-      </w:r>
-      <w:r>
-        <w:t xml:space="preserve">values of either variable create impossible values </w:t>
-      </w:r>
-      <w:r>
-        <w:t>(i.e., &gt;1)</w:t>
-      </w:r>
-      <w:r>
-        <w:t xml:space="preserve"> </w:t>
-      </w:r>
-      <w:r>
-        <w:t xml:space="preserve">for the other variable. </w:t>
-      </w:r>
-      <w:r>
-        <w:t xml:space="preserve">As such, for </w:t>
-      </w:r>
-      <w:r>
-        <w:t xml:space="preserve">Vahey et al.’s </w:t>
-      </w:r>
-      <w:r>
-        <w:t xml:space="preserve">(2015) </w:t>
-      </w:r>
-      <w:r>
-        <w:t xml:space="preserve">estimate </w:t>
-      </w:r>
-      <w:r>
-        <w:t xml:space="preserve">of the IRAP’s criterion validity </w:t>
-      </w:r>
-      <w:r>
-        <w:t>to be correct, this would</w:t>
-      </w:r>
-      <w:r>
-        <w:t xml:space="preserve"> require both of the following to be true</w:t>
-      </w:r>
-      <w:r>
-        <w:t xml:space="preserve">: </w:t>
-      </w:r>
-      <w:r>
-        <w:t xml:space="preserve">the </w:t>
-      </w:r>
-      <w:r>
-        <w:t xml:space="preserve">mean </w:t>
-      </w:r>
-      <w:r>
-        <w:t xml:space="preserve">test-retest reliability of the criterion measures </w:t>
-      </w:r>
-      <w:r>
-        <w:t xml:space="preserve">employed in the individual studies </w:t>
-      </w:r>
-      <w:r>
-        <w:t xml:space="preserve">was </w:t>
-      </w:r>
-      <w:r>
-        <w:t>near perfect (</w:t>
-      </w:r>
-      <m:oMath>
-        <m:sSub>
-          <m:sSubPr>
-            <m:ctrlPr>
-              <w:rPr>
-                <w:rFonts w:ascii="Cambria Math" w:hAnsi="Cambria Math"/>
-              </w:rPr>
-            </m:ctrlPr>
-          </m:sSubPr>
-          <m:e>
-            <m:r>
-              <w:rPr>
-                <w:rFonts w:ascii="Cambria Math" w:hAnsi="Cambria Math"/>
-              </w:rPr>
-              <m:t>ρ</m:t>
-            </m:r>
-          </m:e>
-          <m:sub>
-            <m:r>
-              <w:rPr>
-                <w:rFonts w:ascii="Cambria Math" w:hAnsi="Cambria Math"/>
-              </w:rPr>
-              <m:t>yy</m:t>
-            </m:r>
-          </m:sub>
-        </m:sSub>
-        <m:r>
-          <w:rPr>
-            <w:rFonts w:ascii="Cambria Math" w:hAnsi="Cambria Math"/>
-          </w:rPr>
-          <m:t>→</m:t>
-        </m:r>
-      </m:oMath>
-      <w:r>
-        <w:t xml:space="preserve"> 1.0)</w:t>
-      </w:r>
-      <w:r>
-        <w:t>;</w:t>
-      </w:r>
-      <w:r>
-        <w:t xml:space="preserve"> </w:t>
-      </w:r>
-      <w:r>
-        <w:t xml:space="preserve">and </w:t>
-      </w:r>
-      <w:r>
-        <w:t xml:space="preserve">the </w:t>
-      </w:r>
-      <w:r>
-        <w:t xml:space="preserve">latent </w:t>
-      </w:r>
-      <w:r>
-        <w:t>correlation between the IRAP and criterion variables was also near perfect (</w:t>
-      </w:r>
-      <m:oMath>
-        <m:sSub>
-          <m:sSubPr>
-            <m:ctrlPr>
-              <w:rPr>
-                <w:rFonts w:ascii="Cambria Math" w:hAnsi="Cambria Math"/>
-              </w:rPr>
-            </m:ctrlPr>
-          </m:sSubPr>
-          <m:e>
-            <m:r>
-              <w:rPr>
-                <w:rFonts w:ascii="Cambria Math" w:hAnsi="Cambria Math"/>
-              </w:rPr>
-              <m:t>ρ</m:t>
-            </m:r>
-          </m:e>
-          <m:sub>
-            <m:r>
-              <w:rPr>
-                <w:rFonts w:ascii="Cambria Math" w:hAnsi="Cambria Math"/>
-              </w:rPr>
-              <m:t>x</m:t>
-            </m:r>
-            <m:r>
-              <w:rPr>
-                <w:rFonts w:ascii="Cambria Math" w:hAnsi="Cambria Math"/>
-              </w:rPr>
-              <m:t>y</m:t>
-            </m:r>
-          </m:sub>
-        </m:sSub>
-        <m:r>
-          <w:rPr>
-            <w:rFonts w:ascii="Cambria Math" w:hAnsi="Cambria Math"/>
-          </w:rPr>
-          <m:t>→</m:t>
-        </m:r>
-      </m:oMath>
-      <w:r>
-        <w:t xml:space="preserve"> 1.0). Put in plain language, the mathematical relationship between reliability and </w:t>
-      </w:r>
-      <w:r>
-        <w:t xml:space="preserve">observed </w:t>
-      </w:r>
-      <w:r>
-        <w:t xml:space="preserve">correlations </w:t>
-      </w:r>
-      <w:r>
-        <w:t>requires that either (1) t</w:t>
-      </w:r>
-      <w:r>
-        <w:t>he IRAP</w:t>
-      </w:r>
-      <w:r>
-        <w:t xml:space="preserve">’s latent validity makes it </w:t>
-      </w:r>
-      <w:r>
-        <w:t>a near-perfect measure</w:t>
-      </w:r>
-      <w:r>
-        <w:t xml:space="preserve">, </w:t>
-      </w:r>
-      <w:r>
-        <w:t>better than anything ever observed in clinical psychological science</w:t>
-      </w:r>
-      <w:r>
-        <w:t xml:space="preserve">; (2) </w:t>
-      </w:r>
-      <w:r>
-        <w:t xml:space="preserve">Vahey et al. (2015) </w:t>
-      </w:r>
-      <w:r>
-        <w:t>meta-analytic estimate of the IRAP’s observed criterion validity is overestimated</w:t>
-      </w:r>
-      <w:r>
-        <w:t xml:space="preserve">; or (3) </w:t>
-      </w:r>
-      <w:r>
-        <w:t xml:space="preserve">Hussey and </w:t>
-      </w:r>
-      <w:r>
-        <w:t xml:space="preserve">Drake’s </w:t>
-      </w:r>
-      <w:r>
-        <w:fldChar w:fldCharType="begin"/>
-      </w:r>
-      <w:r>
-        <w:instrText xml:space="preserve"> ADDIN ZOTERO_ITEM CSL_CITATION {"citationID":"OAAeU8Qy","properties":{"formattedCitation":"(2020)","plainCitation":"(2020)","noteIndex":0},"citationItems":[{"id":12684,"uris":["http://zotero.org/users/1687755/items/MU3ZSDRR"],"itemData":{"id":12684,"type":"article-journal","abstract":"Evidence for the IRAP’s reliability and validity is mixed, with one meta-analysis concluding it has good criterion validity and potential for clinical assessment, and two others concluding that it demonstrates low reliability. Here, we extend this evidence base through meta-analyses of all published and unpublished studies conducted in two labs. Individual participant data was used to estimate both internal consistency and test-retest reliability across a large number of domains (k = 16) and participants (N = 1576). Results suggest that internal consistency is poor (α = .51, 95% CI [.46, .56]) and test-retest reliability is very poor (ICC = .20, 95% CI [.05, .34]). We conclude that researchers should be very cautious about choosing to employ the IRAP or when interpreting its results.","container-title":"Preprint","DOI":"10.31234/osf.io/ge3k7","note":"publisher: PsyArXiv","source":"psyarxiv.com","title":"The Implicit Relational Assessment Procedure demonstrates poor internal consistency and test-retest reliability: A meta-analysis","URL":"https://psyarxiv.com/ge3k7/","author":[{"family":"Hussey","given":"Ian"},{"family":"Drake","given":"Chad E."}],"accessed":{"date-parts":[["2020",6,12]]},"issued":{"date-parts":[["2020"]]}},"label":"page","suppress-author":true}],"schema":"https://github.com/citation-style-language/schema/raw/master/csl-citation.json"} </w:instrText>
-      </w:r>
-      <w:r>
-        <w:fldChar w:fldCharType="separate"/>
-      </w:r>
-      <w:r>
-        <w:rPr>
-          <w:noProof/>
-        </w:rPr>
-        <w:t>(2020)</w:t>
-      </w:r>
-      <w:r>
-        <w:fldChar w:fldCharType="end"/>
-      </w:r>
-      <w:r>
-        <w:t xml:space="preserve"> </w:t>
-      </w:r>
-      <w:r>
-        <w:t xml:space="preserve">meta-analytic </w:t>
-      </w:r>
-      <w:r>
-        <w:t>estimate of the IRAP’s test-retest reliability is underestimated</w:t>
-      </w:r>
-      <w:r>
-        <w:t xml:space="preserve">. The first is highly implausible, therefore providing </w:t>
-      </w:r>
-      <w:r>
-        <w:t>a source of</w:t>
-      </w:r>
-      <w:r>
-        <w:t xml:space="preserve"> motivation for the current verification attempt</w:t>
-      </w:r>
-      <w:r>
-        <w:t xml:space="preserve"> of Vahey et al. (2015)</w:t>
-      </w:r>
-      <w:r>
-        <w:t xml:space="preserve">. </w:t>
-      </w:r>
-    </w:p>
-    <w:p>
-      <w:pPr>
-        <w:pStyle w:val="Heading1"/>
-      </w:pPr>
-      <w:r>
-        <w:t>Method</w:t>
-      </w:r>
-      <w:r>
-        <w:t xml:space="preserve"> &amp; Findings</w:t>
-      </w:r>
-    </w:p>
-    <w:p>
-      <w:pPr>
-        <w:rPr>
-          <w:i/>
-          <w:iCs/>
-        </w:rPr>
-      </w:pPr>
-      <w:r>
-        <w:rPr>
-          <w:i/>
-          <w:iCs/>
-          <w:highlight w:val="yellow"/>
-        </w:rPr>
-        <w:t>A detailed protocol describing the (re)analyses. This should be comprehensive in detail and include links to all materials and code required.</w:t>
-      </w:r>
-    </w:p>
-    <w:p>
-      <w:pPr>
-        <w:rPr>
-          <w:i/>
-          <w:iCs/>
-        </w:rPr>
-      </w:pPr>
-      <w:r>
-        <w:rPr>
-          <w:i/>
-          <w:iCs/>
-          <w:highlight w:val="yellow"/>
-        </w:rPr>
-        <w:t>Provide a comprehensive overview of the findings of the analyses as preregistered. In the case of results which were not preregistered but result from justified deviations from the protocol should clearly be reported under a separate ‘Exploratory Findings’ heading.</w:t>
-      </w:r>
-    </w:p>
-    <w:p>
-      <w:r>
-        <w:t xml:space="preserve">Vahey et al. (2015) reported the steps in their analyses in the conventional order: they identified effect sizes in original article, applied inclusion and exclusion criteria, extracted them, converted them to Pearson’s </w:t>
-      </w:r>
-      <w:r>
-        <w:rPr>
-          <w:i/>
-          <w:iCs/>
-        </w:rPr>
-        <w:t>r</w:t>
-      </w:r>
-      <w:r>
-        <w:t xml:space="preserve">, averaged them when multiple effect sizes came from a given study, fit a meta-analysis model, and performed a power analysis on the meta-effect size to guide sample size determination in future studies. Attempts to verify these steps for this article were conducted and reported here in reverse order. Subsequently, I report a new meta-analysis and power analysis using the reextracted individual effect sizes. </w:t>
-      </w:r>
-    </w:p>
-    <w:p>
-      <w:pPr>
-        <w:pStyle w:val="Heading2"/>
-      </w:pPr>
-      <w:r>
-        <w:t xml:space="preserve">Transparency statement </w:t>
-      </w:r>
-    </w:p>
-    <w:p>
-      <w:r>
-        <w:t>All data, code, and formulae (e.g., to convert effect sizes) to reproduce the verification and extension analyses can be found in the supplementary materials (see osf.io/</w:t>
-      </w:r>
-      <w:r>
-        <w:rPr>
-          <w:highlight w:val="yellow"/>
-        </w:rPr>
-        <w:t>XXXX</w:t>
-      </w:r>
-      <w:r>
-        <w:t xml:space="preserve">). </w:t>
-      </w:r>
-      <w:r>
-        <w:t>We report how we determined our sample size, all data exclusions (if any), all inclusion/exclusion criteria</w:t>
-      </w:r>
-      <w:r>
-        <w:rPr>
-          <w:highlight w:val="yellow"/>
-        </w:rPr>
-        <w:t>, whether inclusion/exclusion criteria were established prior to data analysis,</w:t>
-      </w:r>
-      <w:r>
-        <w:t xml:space="preserve"> all manipulations, and all measures in the study</w:t>
-      </w:r>
-      <w:r>
-        <w:t xml:space="preserve"> (Simmons et al. 2012).</w:t>
-      </w:r>
-      <w:r>
-        <w:t xml:space="preserve"> In the process of conducting this verification attempt, I contacted the corresponding author of </w:t>
-      </w:r>
-      <w:r>
-        <w:t>Vahey et al. (2015)</w:t>
-      </w:r>
-      <w:r>
-        <w:t xml:space="preserve"> and requested that they share their </w:t>
-      </w:r>
-      <w:r>
-        <w:t>code</w:t>
-      </w:r>
-      <w:r>
-        <w:t xml:space="preserve"> or further details of their </w:t>
-      </w:r>
-      <w:r>
-        <w:t>analytic approach</w:t>
-      </w:r>
-      <w:r>
-        <w:t>, who declined.</w:t>
-      </w:r>
-      <w:r>
-        <w:t xml:space="preserve"> </w:t>
-      </w:r>
-      <w:r>
-        <w:t xml:space="preserve">I </w:t>
-      </w:r>
-      <w:r>
-        <w:t xml:space="preserve">also </w:t>
-      </w:r>
-      <w:r>
-        <w:t>shared a copy of an earlier version of th</w:t>
-      </w:r>
-      <w:r>
-        <w:t>ese</w:t>
-      </w:r>
-      <w:r>
-        <w:t xml:space="preserve"> verification attempt</w:t>
-      </w:r>
-      <w:r>
-        <w:t xml:space="preserve">s </w:t>
-      </w:r>
-      <w:r>
-        <w:t xml:space="preserve">with the corresponding author in July </w:t>
-      </w:r>
-      <w:r>
-        <w:lastRenderedPageBreak/>
-        <w:t>2019</w:t>
-      </w:r>
-      <w:r>
-        <w:t xml:space="preserve">, including code, data, and a set of slides outlining my concerns about </w:t>
-      </w:r>
-      <w:r>
-        <w:t xml:space="preserve">Vahey et al.’s (2015) </w:t>
-      </w:r>
-      <w:r>
-        <w:t xml:space="preserve">computational reproducibility. </w:t>
-      </w:r>
-      <w:r>
-        <w:t xml:space="preserve">I </w:t>
-      </w:r>
-      <w:r>
-        <w:t xml:space="preserve">have </w:t>
-      </w:r>
-      <w:r>
-        <w:t>received n</w:t>
-      </w:r>
-      <w:r>
-        <w:t xml:space="preserve">o contact from the </w:t>
-      </w:r>
-      <w:r>
-        <w:t xml:space="preserve">corresponding </w:t>
-      </w:r>
-      <w:r>
-        <w:t>author since then.</w:t>
-      </w:r>
-    </w:p>
-    <w:p>
-      <w:pPr>
-        <w:pStyle w:val="Heading2"/>
-      </w:pPr>
-      <w:r>
-        <w:t>P</w:t>
-      </w:r>
-      <w:r>
-        <w:t>ower analyses</w:t>
-      </w:r>
-    </w:p>
-    <w:p>
-      <w:r>
-        <w:t>Details of the power analyses conducted by Vahey et al. (2015) were extracted. This included the meta-effect size used (i.e., using point estimate or lower bound confidence interval, following Perugini et al.’s recommendation, as adopted in Vahey et al. 2015), test (Pearson’s r correlation, independent t-test, dependent t-test), direction of hypothesis (one-sided vs. two sided)</w:t>
-      </w:r>
-      <w:r>
-        <w:t xml:space="preserve">, and the </w:t>
-      </w:r>
-      <w:r>
-        <w:t>recommended</w:t>
-      </w:r>
-      <w:r>
-        <w:t xml:space="preserve"> sample size (i.e., the result of the test).</w:t>
-      </w:r>
-      <w:r>
-        <w:t xml:space="preserve"> Verification tests were performed using the </w:t>
-      </w:r>
-      <w:r>
-        <w:t>pwr</w:t>
-      </w:r>
-      <w:r>
-        <w:t xml:space="preserve"> R library</w:t>
-      </w:r>
-      <w:r>
-        <w:t xml:space="preserve"> (REF)</w:t>
-      </w:r>
-      <w:r>
-        <w:t xml:space="preserve">. </w:t>
-      </w:r>
-      <w:r>
-        <w:t xml:space="preserve">Table XX contains </w:t>
-      </w:r>
-      <w:r>
-        <w:t xml:space="preserve">all details of the </w:t>
-      </w:r>
-      <w:r>
-        <w:t>original power analyses reported by Vahey et al. (2015) and the results of the verification analyses</w:t>
-      </w:r>
-      <w:r>
-        <w:t xml:space="preserve">. </w:t>
-      </w:r>
-      <w:r>
-        <w:t xml:space="preserve">As can be seen in the table, </w:t>
-      </w:r>
-      <w:r>
-        <w:t>Vahey et al.’s (2015)</w:t>
-      </w:r>
-      <w:r>
-        <w:t xml:space="preserve"> sample size recommendations </w:t>
-      </w:r>
-      <w:r>
-        <w:t xml:space="preserve">were found to be </w:t>
-      </w:r>
-      <w:r>
-        <w:t>computationally reproducible</w:t>
-      </w:r>
-      <w:r>
-        <w:t xml:space="preserve"> when their meta-analytic effect size was used</w:t>
-      </w:r>
-      <w:r>
-        <w:t>.</w:t>
-      </w:r>
-      <w:r>
-        <w:t xml:space="preserve"> </w:t>
-      </w:r>
-      <w:r>
-        <w:rPr>
-          <w:highlight w:val="yellow"/>
-        </w:rPr>
-        <w:t>[remove references to two sided tests not being reported]</w:t>
-      </w:r>
-    </w:p>
-    <w:p>
-      <w:pPr>
-        <w:pStyle w:val="Heading2"/>
-      </w:pPr>
-      <w:r>
-        <w:t>I</w:t>
-      </w:r>
-      <w:r>
-        <w:t xml:space="preserve">mplementation of </w:t>
-      </w:r>
-      <w:r>
-        <w:t xml:space="preserve">the </w:t>
-      </w:r>
-      <w:r>
-        <w:t>meta-analysis</w:t>
-      </w:r>
-    </w:p>
-    <w:p>
-      <w:r>
-        <w:t>Vahey et al. (2015) stated that they employed a Hunter &amp; Schmidt style meta-analysis and cited Field &amp; Gillett (2010). The latter authors’ described the Hunter &amp; Schmidt style meta-analysis as involving an average Pearson’s r effect size that was weighted by sample sizes</w:t>
-      </w:r>
-      <w:r>
-        <w:t xml:space="preserve">, and reporting credibility intervals rather than confidence intervals. I return to the definition of credibility intervals later. </w:t>
-      </w:r>
-      <w:r>
-        <w:t xml:space="preserve">Vahey et al. (2015) </w:t>
-      </w:r>
-      <w:r>
-        <w:t xml:space="preserve">did not specify </w:t>
-      </w:r>
-      <w:r>
-        <w:t xml:space="preserve">how they implemented their analyses </w:t>
-      </w:r>
-      <w:r>
-        <w:t xml:space="preserve">or </w:t>
-      </w:r>
-      <w:r>
-        <w:t>make their code available. When contacted, the first author declined to share their code and suggested that the SPSS scripts associated with Field &amp; Gillett (2010) should be used to recreate their analyses. The accompanying materials for Field &amp; Gillett (2010) were therefore downloaded from Field’s website. This contained two different SPSS scripts, “</w:t>
-      </w:r>
-      <w:proofErr w:type="spellStart"/>
-      <w:r>
-        <w:t>Meta_Basic_r.sps</w:t>
-      </w:r>
-      <w:proofErr w:type="spellEnd"/>
-      <w:r>
-        <w:t>” and “</w:t>
-      </w:r>
-      <w:proofErr w:type="spellStart"/>
-      <w:r>
-        <w:t>h_s</w:t>
-      </w:r>
-      <w:proofErr w:type="spellEnd"/>
-      <w:r>
-        <w:t xml:space="preserve"> </w:t>
-      </w:r>
-      <w:proofErr w:type="spellStart"/>
-      <w:r>
-        <w:t>syntax.sps</w:t>
-      </w:r>
-      <w:proofErr w:type="spellEnd"/>
-      <w:r>
-        <w:t xml:space="preserve">”. </w:t>
-      </w:r>
-    </w:p>
-    <w:p>
-      <w:r>
-        <w:t xml:space="preserve">The code in these scripts was examined in order to determine whether they (individually or jointly) were capable of calculating the various values that were reported in Vahey et al. (2015). That is, agnostic to the numerical results actually produced by running the scripts, I first assessed whether these scripts were capable of producing (a) all of the variables that Vahey et al. (2015) reported and (b) producing them in an unambiguous way (i.e., only calculating a given variable via one method). Inspection of these two scripts showed that (a) neither script was capable of computationally reproducing all four of the forest plot, the meta-analytic point estimate, the confidence intervals, and the credibility intervals. However, (b) the scripts were also not capable of jointly reproducing the variables reported in Vahey et al. (2015) in an unambiguous way, because they implemented slightly different methods. </w:t>
-      </w:r>
-    </w:p>
-    <w:p>
-      <w:r>
-        <w:t>S</w:t>
-      </w:r>
-      <w:r>
-        <w:t>pecifically, on the one hand, the “</w:t>
-      </w:r>
-      <w:proofErr w:type="spellStart"/>
-      <w:r>
-        <w:t>Meta_Basic_R.sps</w:t>
-      </w:r>
-      <w:proofErr w:type="spellEnd"/>
-      <w:r>
-        <w:t xml:space="preserve">” script applies an Overton transformation to the Pearson’s </w:t>
-      </w:r>
-      <w:r>
-        <w:rPr>
-          <w:i/>
-          <w:iCs/>
-        </w:rPr>
-        <w:t>r</w:t>
-      </w:r>
-      <w:r>
-        <w:t xml:space="preserve"> correlations prior to analysis, whereas “</w:t>
-      </w:r>
-      <w:proofErr w:type="spellStart"/>
-      <w:r>
-        <w:t>h_s</w:t>
-      </w:r>
-      <w:proofErr w:type="spellEnd"/>
-      <w:r>
-        <w:t xml:space="preserve"> </w:t>
-      </w:r>
-      <w:proofErr w:type="spellStart"/>
-      <w:r>
-        <w:t>syntax.sps</w:t>
-      </w:r>
-      <w:proofErr w:type="spellEnd"/>
-      <w:r>
-        <w:t>” did not. Field &amp; Gillett, 2010, stated that the Overton transformation should only be employed in a Hedges’ style meta-analysis and not the Hunter &amp; Schmidt method (i.e., this is Field &amp; Gillet’s incongruity, not Vahey et al.’s). In addition to this, this script does not calculate confidence intervals for Hunter &amp; Schmidt style meta-analyses. On the other hand, the “</w:t>
-      </w:r>
-      <w:proofErr w:type="spellStart"/>
-      <w:r>
-        <w:t>h_s</w:t>
-      </w:r>
-      <w:proofErr w:type="spellEnd"/>
-      <w:r>
-        <w:t xml:space="preserve"> </w:t>
-      </w:r>
-      <w:proofErr w:type="spellStart"/>
-      <w:r>
-        <w:t>syntax.sps</w:t>
-      </w:r>
-      <w:proofErr w:type="spellEnd"/>
-      <w:r>
-        <w:t xml:space="preserve">” script requires reliability estimates for both variables in each correlation (i.e., the reliabilities </w:t>
+        <w:t xml:space="preserve"> for the correlation </w:t>
       </w:r>
       <m:oMath>
         <m:sSub>
@@ -2512,75 +2526,21 @@
               <w:rPr>
                 <w:rFonts w:ascii="Cambria Math" w:hAnsi="Cambria Math"/>
               </w:rPr>
-              <m:t>x</m:t>
-            </m:r>
-          </m:sub>
-        </m:sSub>
-      </m:oMath>
-      <w:r>
-        <w:t xml:space="preserve"> and </w:t>
-      </w:r>
-      <m:oMath>
-        <m:sSub>
-          <m:sSubPr>
-            <m:ctrlPr>
-              <w:rPr>
-                <w:rFonts w:ascii="Cambria Math" w:hAnsi="Cambria Math"/>
-                <w:i/>
-              </w:rPr>
-            </m:ctrlPr>
-          </m:sSubPr>
-          <m:e>
-            <m:r>
-              <w:rPr>
-                <w:rFonts w:ascii="Cambria Math" w:hAnsi="Cambria Math"/>
-              </w:rPr>
-              <m:t>r</m:t>
-            </m:r>
-          </m:e>
-          <m:sub>
-            <m:r>
-              <w:rPr>
-                <w:rFonts w:ascii="Cambria Math" w:hAnsi="Cambria Math"/>
-              </w:rPr>
-              <m:t>y</m:t>
-            </m:r>
-          </m:sub>
-        </m:sSub>
-      </m:oMath>
-      <w:r>
-        <w:t xml:space="preserve"> for the correlation </w:t>
-      </w:r>
-      <m:oMath>
-        <m:sSub>
-          <m:sSubPr>
-            <m:ctrlPr>
-              <w:rPr>
-                <w:rFonts w:ascii="Cambria Math" w:hAnsi="Cambria Math"/>
-                <w:i/>
-              </w:rPr>
-            </m:ctrlPr>
-          </m:sSubPr>
-          <m:e>
-            <m:r>
-              <w:rPr>
-                <w:rFonts w:ascii="Cambria Math" w:hAnsi="Cambria Math"/>
-              </w:rPr>
-              <m:t>r</m:t>
-            </m:r>
-          </m:e>
-          <m:sub>
-            <m:r>
-              <w:rPr>
-                <w:rFonts w:ascii="Cambria Math" w:hAnsi="Cambria Math"/>
-              </w:rPr>
               <m:t>xy</m:t>
             </m:r>
           </m:sub>
         </m:sSub>
       </m:oMath>
       <w:r>
-        <w:t xml:space="preserve">) in order to correct the meta-estimates for attenuation. Vahey et al. (2015) did not report extracting or using reliability estimates in this way in their manuscript or supplementary materials. This script does calculate confidence intervals on the meta-estimate but not the individual effect sizes, therefore the forest plot could not be reproduced from this script. </w:t>
+        <w:t xml:space="preserve">) </w:t>
+      </w:r>
+      <w:proofErr w:type="gramStart"/>
+      <w:r>
+        <w:t>in order to</w:t>
+      </w:r>
+      <w:proofErr w:type="gramEnd"/>
+      <w:r>
+        <w:t xml:space="preserve"> correct the meta-estimates for attenuation. Vahey et al. (2015) did not report extracting or using reliability estimates in this way in their manuscript or supplementary materials. This script does calculate confidence intervals on the meta-estimate but not the individual effect sizes, therefore the forest plot could not be reproduced from this script. </w:t>
       </w:r>
     </w:p>
     <w:p>
@@ -2609,7 +2569,15 @@
         <w:t xml:space="preserve"> </w:t>
       </w:r>
       <w:r>
-        <w:t xml:space="preserve">As such, in the absence of additional information, the two scripts provided by Field &amp; Gillett (2010) were therefore not capable of fully and unambiguously reproducing the same variables as those reported in Vahey et al. (2015) without further alternation. In light of this, I therefore altered the implementations in multiple ways in order to attempt to reproduce Vahey et al.’s (2015) results. </w:t>
+        <w:t xml:space="preserve">As such, in the absence of additional information, the two scripts provided by Field &amp; Gillett (2010) were therefore not capable of fully and unambiguously reproducing the same variables as those reported in Vahey et al. (2015) without further alternation. </w:t>
+      </w:r>
+      <w:proofErr w:type="gramStart"/>
+      <w:r>
+        <w:t>In light of</w:t>
+      </w:r>
+      <w:proofErr w:type="gramEnd"/>
+      <w:r>
+        <w:t xml:space="preserve"> this, I therefore altered the implementations in multiple ways in order to attempt to reproduce Vahey et al.’s (2015) results. </w:t>
       </w:r>
     </w:p>
     <w:p>
@@ -2631,7 +2599,19 @@
         <w:t>Vahey et al. (2015) report what they refer to as Credibility Intervals (CR), which attempt to estimate the generalizability of the meta-effect size (Field &amp; Gillett, 2010). However, t</w:t>
       </w:r>
       <w:r>
-        <w:t xml:space="preserve">here is some ambiguity around the term credibility interval. In order to </w:t>
+        <w:t xml:space="preserve">here is some ambiguity around the </w:t>
+      </w:r>
+      <w:r>
+        <w:lastRenderedPageBreak/>
+        <w:t xml:space="preserve">term credibility interval. </w:t>
+      </w:r>
+      <w:proofErr w:type="gramStart"/>
+      <w:r>
+        <w:t>In order to</w:t>
+      </w:r>
+      <w:proofErr w:type="gramEnd"/>
+      <w:r>
+        <w:t xml:space="preserve"> </w:t>
       </w:r>
       <w:r>
         <w:t xml:space="preserve">ensure that </w:t>
@@ -2772,11 +2752,7 @@
         <w:t xml:space="preserve"> (this point will be returned to later).</w:t>
       </w:r>
       <w:r>
-        <w:t xml:space="preserve"> It is therefore important to be precise when defining the </w:t>
-      </w:r>
-      <w:r>
-        <w:lastRenderedPageBreak/>
-        <w:t xml:space="preserve">interval defined and implemented by Field &amp; Gillett (2010), which </w:t>
+        <w:t xml:space="preserve"> It is therefore important to be precise when defining the interval defined and implemented by Field &amp; Gillett (2010), which </w:t>
       </w:r>
       <w:r>
         <w:t xml:space="preserve">the first author of </w:t>
@@ -3512,7 +3488,15 @@
         <w:t xml:space="preserve"> in this quote</w:t>
       </w:r>
       <w:r>
-        <w:t xml:space="preserve">, this may be generally true but it is not always the case. For example, </w:t>
+        <w:t xml:space="preserve">, this may be generally </w:t>
+      </w:r>
+      <w:proofErr w:type="gramStart"/>
+      <w:r>
+        <w:t>true</w:t>
+      </w:r>
+      <w:proofErr w:type="gramEnd"/>
+      <w:r>
+        <w:t xml:space="preserve"> but it is not always the case. For example, </w:t>
       </w:r>
       <w:r>
         <w:t xml:space="preserve">if the sampling error variance is found to be larger than the variance in the sample effect sizes, then </w:t>
@@ -3959,7 +3943,15 @@
         <w:t>V</w:t>
       </w:r>
       <w:r>
-        <w:t>erification attempt 1</w:t>
+        <w:t xml:space="preserve">erification </w:t>
+      </w:r>
+      <w:proofErr w:type="gramStart"/>
+      <w:r>
+        <w:t>attempt</w:t>
+      </w:r>
+      <w:proofErr w:type="gramEnd"/>
+      <w:r>
+        <w:t xml:space="preserve"> 1</w:t>
       </w:r>
     </w:p>
     <w:p>
@@ -4023,13 +4015,25 @@
         <w:t xml:space="preserve">One other key </w:t>
       </w:r>
       <w:r>
-        <w:t xml:space="preserve">assumption was made in order to allow the </w:t>
+        <w:t xml:space="preserve">assumption was made </w:t>
+      </w:r>
+      <w:proofErr w:type="gramStart"/>
+      <w:r>
+        <w:t>in order to</w:t>
+      </w:r>
+      <w:proofErr w:type="gramEnd"/>
+      <w:r>
+        <w:t xml:space="preserve"> allow the </w:t>
       </w:r>
       <w:r>
         <w:t xml:space="preserve">script to run. </w:t>
       </w:r>
       <w:r>
-        <w:t xml:space="preserve">To take a step back, a Hunter &amp; Schmidt style meta-analysis is sometimes referred to as a form of psychometric meta-analysis </w:t>
+        <w:t xml:space="preserve">To take a step back, a Hunter &amp; Schmidt style meta-analysis is sometimes referred to as a </w:t>
+      </w:r>
+      <w:r>
+        <w:lastRenderedPageBreak/>
+        <w:t xml:space="preserve">form of psychometric meta-analysis </w:t>
       </w:r>
       <w:r>
         <w:t>because</w:t>
@@ -4050,7 +4054,15 @@
         <w:t>Although</w:t>
       </w:r>
       <w:r>
-        <w:t xml:space="preserve"> Hunter &amp; Schmidt did describe what they referred to as a “bare-bones” meta-analysis that did not perform this </w:t>
+        <w:t xml:space="preserve"> Hunter &amp; Schmidt did describe what they referred to as a “</w:t>
+      </w:r>
+      <w:proofErr w:type="gramStart"/>
+      <w:r>
+        <w:t>bare-bones</w:t>
+      </w:r>
+      <w:proofErr w:type="gramEnd"/>
+      <w:r>
+        <w:t xml:space="preserve">” meta-analysis that did not perform this </w:t>
       </w:r>
       <w:proofErr w:type="spellStart"/>
       <w:r>
@@ -4104,17 +4116,21 @@
         <w:t xml:space="preserve">In the absence of other information, I </w:t>
       </w:r>
       <w:r>
-        <w:t xml:space="preserve">set reliability for all variables to 1 in order to allow the script to run. </w:t>
+        <w:t xml:space="preserve">set reliability for all variables to 1 </w:t>
+      </w:r>
+      <w:proofErr w:type="gramStart"/>
+      <w:r>
+        <w:t>in order to</w:t>
+      </w:r>
+      <w:proofErr w:type="gramEnd"/>
+      <w:r>
+        <w:t xml:space="preserve"> allow the script to run. </w:t>
       </w:r>
       <w:r>
         <w:t>Table XX</w:t>
       </w:r>
       <w:r>
-        <w:t xml:space="preserve"> presents the meta-analysis effect sizes estimates reported by Vahey et al. (2015) as well as the results of all </w:t>
-      </w:r>
-      <w:r>
-        <w:lastRenderedPageBreak/>
-        <w:t xml:space="preserve">verification analyses conducted here. </w:t>
+        <w:t xml:space="preserve"> presents the meta-analysis effect sizes estimates reported by Vahey et al. (2015) as well as the results of all verification analyses conducted here. </w:t>
       </w:r>
       <w:r>
         <w:t xml:space="preserve">As shown in Table XX, </w:t>
@@ -4196,7 +4212,15 @@
         <w:pStyle w:val="Heading3"/>
       </w:pPr>
       <w:r>
-        <w:t>Verification attempt 2</w:t>
+        <w:t xml:space="preserve">Verification </w:t>
+      </w:r>
+      <w:proofErr w:type="gramStart"/>
+      <w:r>
+        <w:t>attempt</w:t>
+      </w:r>
+      <w:proofErr w:type="gramEnd"/>
+      <w:r>
+        <w:t xml:space="preserve"> 2</w:t>
       </w:r>
     </w:p>
     <w:p>
@@ -4421,7 +4445,15 @@
         <w:t xml:space="preserve"> </w:t>
       </w:r>
       <w:r>
-        <w:t xml:space="preserve">this verification attempt also did not </w:t>
+        <w:t xml:space="preserve">this verification </w:t>
+      </w:r>
+      <w:proofErr w:type="gramStart"/>
+      <w:r>
+        <w:t>attempt</w:t>
+      </w:r>
+      <w:proofErr w:type="gramEnd"/>
+      <w:r>
+        <w:t xml:space="preserve"> also did not </w:t>
       </w:r>
       <w:r>
         <w:t>reproduce the original results</w:t>
@@ -4518,7 +4550,15 @@
         <w:pStyle w:val="Heading3"/>
       </w:pPr>
       <w:r>
-        <w:t>Verification attempt 3</w:t>
+        <w:t xml:space="preserve">Verification </w:t>
+      </w:r>
+      <w:proofErr w:type="gramStart"/>
+      <w:r>
+        <w:t>attempt</w:t>
+      </w:r>
+      <w:proofErr w:type="gramEnd"/>
+      <w:r>
+        <w:t xml:space="preserve"> 3</w:t>
       </w:r>
     </w:p>
     <w:p>
@@ -4584,7 +4624,23 @@
         <w:t xml:space="preserve"> and corrected it, the third verification attempt was identical to the second other than employing the weighted-average effect sizes without an Overton transformation. </w:t>
       </w:r>
       <w:r>
-        <w:t xml:space="preserve">As shown in Table XX, this verification attempt also did not reproduce the original results. The point estimate was again off by a small amount (r = 0.02), and was now identical to the result found in verification attempt 1. Credibility intervals were again infinitesimally narrow because </w:t>
+        <w:t xml:space="preserve">As shown in Table XX, this verification </w:t>
+      </w:r>
+      <w:proofErr w:type="gramStart"/>
+      <w:r>
+        <w:t>attempt</w:t>
+      </w:r>
+      <w:proofErr w:type="gramEnd"/>
+      <w:r>
+        <w:t xml:space="preserve"> also did not reproduce the original results. The point estimate was again off by a small amount (r = 0.02</w:t>
+      </w:r>
+      <w:proofErr w:type="gramStart"/>
+      <w:r>
+        <w:t>), and</w:t>
+      </w:r>
+      <w:proofErr w:type="gramEnd"/>
+      <w:r>
+        <w:t xml:space="preserve"> was now identical to the result found in verification attempt 1. Credibility intervals were again infinitesimally narrow because </w:t>
       </w:r>
       <m:oMath>
         <m:sSubSup>
@@ -4654,7 +4710,15 @@
         <w:pStyle w:val="Heading3"/>
       </w:pPr>
       <w:r>
-        <w:t>Verification attempt 4</w:t>
+        <w:t xml:space="preserve">Verification </w:t>
+      </w:r>
+      <w:proofErr w:type="gramStart"/>
+      <w:r>
+        <w:t>attempt</w:t>
+      </w:r>
+      <w:proofErr w:type="gramEnd"/>
+      <w:r>
+        <w:t xml:space="preserve"> 4</w:t>
       </w:r>
     </w:p>
     <w:p>
@@ -4708,7 +4772,15 @@
     </w:p>
     <w:p>
       <w:r>
-        <w:t xml:space="preserve">This verification attempt also attempted to reproduce </w:t>
+        <w:t xml:space="preserve">This verification </w:t>
+      </w:r>
+      <w:proofErr w:type="gramStart"/>
+      <w:r>
+        <w:t>attempt</w:t>
+      </w:r>
+      <w:proofErr w:type="gramEnd"/>
+      <w:r>
+        <w:t xml:space="preserve"> also attempted to reproduce </w:t>
       </w:r>
       <w:r>
         <w:t>the original forest plot (Vahey et al.’s, 2015, Figure 1)</w:t>
@@ -4781,7 +4853,15 @@
         <w:pStyle w:val="Heading3"/>
       </w:pPr>
       <w:r>
-        <w:t>Verification attempt 5</w:t>
+        <w:t xml:space="preserve">Verification </w:t>
+      </w:r>
+      <w:proofErr w:type="gramStart"/>
+      <w:r>
+        <w:t>attempt</w:t>
+      </w:r>
+      <w:proofErr w:type="gramEnd"/>
+      <w:r>
+        <w:t xml:space="preserve"> 5</w:t>
       </w:r>
     </w:p>
     <w:p>
@@ -4824,7 +4904,19 @@
         <w:t xml:space="preserve">The analysis was otherwise identical to the previous attempt. </w:t>
       </w:r>
       <w:r>
-        <w:t xml:space="preserve">All estimated values were identical to the previous attempt, therefore the original results were not reproduced. The forest plot associated with this attempt reproduced the </w:t>
+        <w:t xml:space="preserve">All estimated values were identical to the previous </w:t>
+      </w:r>
+      <w:proofErr w:type="gramStart"/>
+      <w:r>
+        <w:t>attempt,</w:t>
+      </w:r>
+      <w:proofErr w:type="gramEnd"/>
+      <w:r>
+        <w:t xml:space="preserve"> therefore the original results were not reproduced. The forest plot associated with this attempt reproduced </w:t>
+      </w:r>
+      <w:r>
+        <w:lastRenderedPageBreak/>
+        <w:t xml:space="preserve">the </w:t>
       </w:r>
       <w:r>
         <w:t>confidence intervals around the individual effect sizes in the original plot</w:t>
@@ -4890,380 +4982,417 @@
         <w:t>This would therefore be an ad-hoc mix of the</w:t>
       </w:r>
       <w:r>
-        <w:t xml:space="preserve"> Hunter and Schmidt method and the Hedges and </w:t>
-      </w:r>
+        <w:t xml:space="preserve"> Hunter and Schmidt method and the Hedges and colleagues’ method, as Field &amp; Gillett (2010) describes them. </w:t>
+      </w:r>
+      <w:r>
+        <w:t xml:space="preserve">A point estimate of r = .47 was produced by in all four correctly implemented analyses (i.e., excluding attempt 2). Interestingly, as noted previously, </w:t>
+      </w:r>
+      <w:r>
+        <w:t xml:space="preserve">if we assume that Vahey et al.’s (2015) confidence intervals were accurate and symmetric – and it should be noted that they are congruent with the results of verifications 4 and 5 – they </w:t>
+      </w:r>
+      <w:r>
+        <w:t xml:space="preserve">would </w:t>
+      </w:r>
+      <w:r>
+        <w:t xml:space="preserve">imply a point estimate of r = .47. One possible explanation is that </w:t>
+      </w:r>
+      <w:r>
+        <w:t xml:space="preserve">the point estimate of .45 is a typo that was propagated throughout </w:t>
+      </w:r>
+      <w:r>
+        <w:t>Vahey et al.’s (2015)</w:t>
+      </w:r>
+      <w:r>
+        <w:t xml:space="preserve"> manuscript, </w:t>
+      </w:r>
+      <w:proofErr w:type="gramStart"/>
+      <w:r>
+        <w:t>plots</w:t>
+      </w:r>
+      <w:proofErr w:type="gramEnd"/>
+      <w:r>
+        <w:t xml:space="preserve"> and tables. </w:t>
+      </w:r>
+      <w:r>
+        <w:t xml:space="preserve">The confidence intervals were not reproduced using the scripts </w:t>
+      </w:r>
+      <w:r>
+        <w:t xml:space="preserve">that Vahey et al. (2015) reported </w:t>
+      </w:r>
+      <w:proofErr w:type="gramStart"/>
+      <w:r>
+        <w:t>using, but</w:t>
+      </w:r>
+      <w:proofErr w:type="gramEnd"/>
+      <w:r>
+        <w:t xml:space="preserve"> were reproduced using </w:t>
+      </w:r>
+      <w:r>
+        <w:t>different implementation of the analysis in R</w:t>
+      </w:r>
+      <w:r>
+        <w:t xml:space="preserve"> that Vahey et al. (2015)</w:t>
+      </w:r>
+      <w:r>
+        <w:t>.</w:t>
+      </w:r>
+      <w:r>
+        <w:t xml:space="preserve"> </w:t>
+      </w:r>
+      <w:r>
+        <w:t xml:space="preserve">This is difficult to account for. The credibility intervals could not be reproduced in any analysis. </w:t>
+      </w:r>
+    </w:p>
+    <w:p>
+      <w:pPr>
+        <w:pStyle w:val="Heading2"/>
+      </w:pPr>
+      <w:r>
+        <w:t>A</w:t>
+      </w:r>
+      <w:r>
+        <w:t>verage effect sizes</w:t>
+      </w:r>
+      <w:r>
+        <w:t xml:space="preserve"> </w:t>
+      </w:r>
+    </w:p>
+    <w:p>
+      <w:r>
+        <w:t xml:space="preserve">Vahey reported that the </w:t>
+      </w:r>
+      <w:r>
+        <w:t xml:space="preserve">15 </w:t>
+      </w:r>
+      <w:r>
+        <w:t xml:space="preserve">weighted average effect sizes they used in their meta-analysis were calculated from the </w:t>
+      </w:r>
+      <w:r>
+        <w:t xml:space="preserve">46 </w:t>
+      </w:r>
+      <w:r>
+        <w:t xml:space="preserve">individual effect sizes and </w:t>
+      </w:r>
+      <w:r>
+        <w:t>degrees of freedom</w:t>
+      </w:r>
+      <w:r>
+        <w:t xml:space="preserve"> they reported in their supplementary materials. I attempted to verify this by recalculating </w:t>
+      </w:r>
+      <w:r>
+        <w:t xml:space="preserve">weighted </w:t>
+      </w:r>
+      <w:r>
+        <w:t>averages from the individual effect sizes</w:t>
+      </w:r>
+      <w:r>
+        <w:t>, using Vahey’s strategy of weighting by degrees of freedom</w:t>
+      </w:r>
+      <w:r>
+        <w:t xml:space="preserve">. </w:t>
+      </w:r>
+      <w:r>
+        <w:t>Results were not computationally reproducible</w:t>
+      </w:r>
+      <w:r>
+        <w:t xml:space="preserve">: </w:t>
+      </w:r>
+      <w:r>
+        <w:t xml:space="preserve">2 of 15 (13%) </w:t>
+      </w:r>
+      <w:r>
+        <w:t>recomputed weighted averages differed from those reported in Vahey’s forest plot</w:t>
+      </w:r>
+      <w:r>
+        <w:t>. The magnitudes of the differences were small (</w:t>
+      </w:r>
+      <w:proofErr w:type="spellStart"/>
+      <w:r>
+        <w:t>Δ</w:t>
+      </w:r>
+      <w:r>
+        <w:rPr>
+          <w:i/>
+        </w:rPr>
+        <w:t>r</w:t>
+      </w:r>
+      <w:proofErr w:type="spellEnd"/>
+      <w:r>
+        <w:t xml:space="preserve"> = -.02 and .05).</w:t>
+      </w:r>
+    </w:p>
+    <w:p>
+      <w:pPr>
+        <w:pStyle w:val="Heading2"/>
+      </w:pPr>
+      <w:r>
+        <w:t>I</w:t>
+      </w:r>
+      <w:r>
+        <w:t xml:space="preserve">ndividual effect sizes </w:t>
+      </w:r>
+    </w:p>
+    <w:p>
+      <w:pPr>
+        <w:pStyle w:val="Heading3"/>
+      </w:pPr>
+      <w:r>
+        <w:t>Assessment of incorrect inclusion</w:t>
+      </w:r>
+      <w:r>
+        <w:t>s</w:t>
+      </w:r>
+    </w:p>
+    <w:p>
+      <w:r>
+        <w:t>Lakens et al. (2016) listed incorrect inclusion as a common type</w:t>
+      </w:r>
+      <w:r>
+        <w:t xml:space="preserve"> </w:t>
+      </w:r>
+      <w:r>
+        <w:t xml:space="preserve">of error in meta-analyses. </w:t>
+      </w:r>
+      <w:r>
+        <w:t xml:space="preserve">These were </w:t>
+      </w:r>
+      <w:r>
+        <w:t>describe</w:t>
+      </w:r>
+      <w:r>
+        <w:t>d</w:t>
+      </w:r>
+      <w:r>
+        <w:t xml:space="preserve"> as </w:t>
+      </w:r>
+      <w:r>
+        <w:t>inclusion of effect sizes</w:t>
+      </w:r>
+      <w:r>
+        <w:t xml:space="preserve"> </w:t>
+      </w:r>
+      <w:r>
+        <w:t xml:space="preserve">that do not meet the inclusion criteria. </w:t>
+      </w:r>
+      <w:r>
+        <w:t xml:space="preserve">Vahey et al. (2015) stated that the purpose of their meta-analysis was to “quantify how much IRAP effects from </w:t>
+      </w:r>
+      <w:proofErr w:type="gramStart"/>
+      <w:r>
+        <w:t>clinically-relevant</w:t>
+      </w:r>
+      <w:proofErr w:type="gramEnd"/>
+      <w:r>
+        <w:t xml:space="preserve"> responding co-vary with corresponding clinically-relevant criterion variables” (p.60)</w:t>
+      </w:r>
+      <w:r>
+        <w:t xml:space="preserve">. Their inclusion criterion was that </w:t>
+      </w:r>
+      <w:r>
+        <w:t>“the IRAP and criterion variables must have been deemed to target some aspect of a condition included in a major psychiatric diagnostic scheme such as the Diagnostic and Statistical Manual of Mental Disorders (DSM-5, 2013) … The authors decided whether the responses measured by a given IRAP trial-type should co-vary with a specific criterion variable by consulting the relevant empirical literature.” (p.60).</w:t>
+      </w:r>
+      <w:r>
+        <w:t xml:space="preserve"> </w:t>
+      </w:r>
+      <w:r>
+        <w:t xml:space="preserve">References to neither the specific clinical condition that was targeted by the IRAP and the criterion variable nor the specific empirical literature that Vahey et al. (2015) used to justify the inclusion of each criterion were provided in the original article or supplementary materials. Nonetheless, </w:t>
+      </w:r>
+      <w:r>
+        <w:t xml:space="preserve">Vahey’s own inclusion criterion required that effects referred to covariation between an IRAP and an external </w:t>
+      </w:r>
+      <w:proofErr w:type="gramStart"/>
+      <w:r>
+        <w:t>clinically-relevant</w:t>
+      </w:r>
+      <w:proofErr w:type="gramEnd"/>
+      <w:r>
+        <w:t xml:space="preserve"> criterion variable</w:t>
+      </w:r>
+      <w:r>
+        <w:t xml:space="preserve">, consistent with the </w:t>
+      </w:r>
+      <w:r>
+        <w:t xml:space="preserve">APA dictionary of psychology </w:t>
+      </w:r>
+      <w:r>
+        <w:t xml:space="preserve">definition of </w:t>
+      </w:r>
+      <w:r>
+        <w:t>criterion validity (REF).</w:t>
+      </w:r>
+    </w:p>
+    <w:p>
+      <w:r>
+        <w:t>Using the descriptions in their supplementary materials</w:t>
+      </w:r>
+      <w:r>
+        <w:t>,</w:t>
+      </w:r>
+      <w:r>
+        <w:t xml:space="preserve"> and with reference to the original papers, the individual effect sizes were </w:t>
+      </w:r>
+      <w:r>
+        <w:t>re-evaluated</w:t>
+      </w:r>
+      <w:r>
+        <w:t xml:space="preserve"> against Vahey’s inclusion criterion of </w:t>
+      </w:r>
+      <w:r>
+        <w:t xml:space="preserve">covariance between an </w:t>
+      </w:r>
+      <w:r>
+        <w:t xml:space="preserve">IRAP and a second external variable. </w:t>
+      </w:r>
+      <w:r>
+        <w:t>23 of the 56 effect sizes (41</w:t>
+      </w:r>
+      <w:proofErr w:type="gramStart"/>
+      <w:r>
+        <w:t>% )</w:t>
+      </w:r>
+      <w:proofErr w:type="gramEnd"/>
+      <w:r>
+        <w:t xml:space="preserve"> were found to involve no external variable (i.e., they described a reaction time differential between the IRAP block types)</w:t>
+      </w:r>
+      <w:r>
+        <w:t xml:space="preserve">, and were therefore not suitable to be included in a meta-analysis of the IRAP’s criterion validity. </w:t>
+      </w:r>
+    </w:p>
+    <w:p>
+      <w:pPr>
+        <w:pStyle w:val="Heading3"/>
+      </w:pPr>
+      <w:r>
+        <w:t>Assessment of incorrect exclusions</w:t>
+      </w:r>
+    </w:p>
+    <w:p>
+      <w:r>
+        <w:t>In addition to incorrection inclusions, it is equally plausible that effect sizes that met inclusion criteria were erroneously not included. E</w:t>
+      </w:r>
+      <w:r>
+        <w:t xml:space="preserve">ffect sizes </w:t>
+      </w:r>
+      <w:r>
+        <w:t xml:space="preserve">were reextracted from the same 15 articles as Vahey et al. (2015). Vahey et al. did not report how many effect sizes were excluded (e.g., because they did not meet the inclusion criteria of being a clinically relevant criterion effect size). Following Vahey et al.’s (2015) method, extractions were </w:t>
+      </w:r>
+      <w:r>
+        <w:t>not limit</w:t>
+      </w:r>
+      <w:r>
+        <w:t>ed</w:t>
+      </w:r>
+      <w:r>
+        <w:t xml:space="preserve"> to effect sizes reported in the articles</w:t>
+      </w:r>
+      <w:r>
+        <w:t xml:space="preserve">, </w:t>
+      </w:r>
+      <w:r>
+        <w:t xml:space="preserve">but also considered ones implied </w:t>
+      </w:r>
+      <w:r>
+        <w:t>by the reported analyses. W</w:t>
+      </w:r>
+      <w:r>
+        <w:t>here necessary</w:t>
+      </w:r>
+      <w:r>
+        <w:t xml:space="preserve">, </w:t>
+      </w:r>
+      <w:r>
+        <w:t xml:space="preserve">original authors </w:t>
+      </w:r>
+      <w:r>
+        <w:t xml:space="preserve">were contacted </w:t>
+      </w:r>
+      <w:r>
+        <w:t>to obtain additional information</w:t>
+      </w:r>
+      <w:r>
+        <w:t xml:space="preserve">. For example, if non-significant correlations were reported as merely “other correlations were non-significant”, these effect sizes were obtained where possible. XX effect sizes were excluded as non-criterion effects (e.g., quantifying the average IRAP effect within a group). </w:t>
+      </w:r>
+      <w:r>
+        <w:t>Two independent raters the</w:t>
+      </w:r>
+      <w:r>
+        <w:t xml:space="preserve"> </w:t>
+      </w:r>
+      <w:r>
+        <w:t xml:space="preserve">rated each effect for clinical relevance using Vahey’s definition. Agreement was found in </w:t>
+      </w:r>
+      <w:r>
+        <w:rPr>
+          <w:highlight w:val="yellow"/>
+        </w:rPr>
+        <w:t>90</w:t>
+      </w:r>
+      <w:r>
+        <w:t>% of cases (Cohen’s Kappa = 0.</w:t>
+      </w:r>
+      <w:r>
+        <w:rPr>
+          <w:highlight w:val="yellow"/>
+        </w:rPr>
+        <w:t>88</w:t>
+      </w:r>
+      <w:r>
+        <w:t xml:space="preserve">, </w:t>
+      </w:r>
+      <w:r>
+        <w:rPr>
+          <w:i/>
+        </w:rPr>
+        <w:t>p</w:t>
+      </w:r>
+      <w:r>
+        <w:t xml:space="preserve"> &lt; .0001). </w:t>
+      </w:r>
+      <w:r>
+        <w:t>As in Vahey et al. (2015), i</w:t>
+      </w:r>
+      <w:r>
+        <w:t>f either</w:t>
+      </w:r>
+      <w:r>
+        <w:t xml:space="preserve"> </w:t>
+      </w:r>
+      <w:proofErr w:type="spellStart"/>
+      <w:r>
+        <w:t>rater</w:t>
+      </w:r>
+      <w:proofErr w:type="spellEnd"/>
+      <w:r>
+        <w:t xml:space="preserve"> </w:t>
+      </w:r>
+      <w:r>
+        <w:t xml:space="preserve">originally </w:t>
+      </w:r>
+      <w:r>
+        <w:t>rated the effect as clinically relevant</w:t>
+      </w:r>
+      <w:r>
+        <w:t xml:space="preserve"> then</w:t>
+      </w:r>
+      <w:r>
+        <w:t xml:space="preserve"> it was included</w:t>
+      </w:r>
+      <w:r>
+        <w:t xml:space="preserve">. </w:t>
+      </w:r>
+    </w:p>
+    <w:p>
+      <w:commentRangeStart w:id="1"/>
       <w:r>
         <w:lastRenderedPageBreak/>
-        <w:t xml:space="preserve">colleagues’ method, as Field &amp; Gillett (2010) describes them. </w:t>
-      </w:r>
-      <w:r>
-        <w:t xml:space="preserve">A point estimate of r = .47 was produced by in all four correctly implemented analyses (i.e., excluding attempt 2). Interestingly, as noted previously, </w:t>
-      </w:r>
-      <w:r>
-        <w:t xml:space="preserve">if we assume that Vahey et al.’s (2015) confidence intervals were accurate and symmetric – and it should be noted that they are congruent with the results of verifications 4 and 5 – they </w:t>
-      </w:r>
-      <w:r>
-        <w:t xml:space="preserve">would </w:t>
-      </w:r>
-      <w:r>
-        <w:t xml:space="preserve">imply a point estimate of r = .47. One possible explanation is that </w:t>
-      </w:r>
-      <w:r>
-        <w:t xml:space="preserve">the point estimate of .45 is a typo that was propagated throughout </w:t>
-      </w:r>
-      <w:r>
-        <w:t>Vahey et al.’s (2015)</w:t>
-      </w:r>
-      <w:r>
-        <w:t xml:space="preserve"> manuscript, plots and tables. </w:t>
-      </w:r>
-      <w:r>
-        <w:t xml:space="preserve">The confidence intervals were not reproduced using the scripts </w:t>
-      </w:r>
-      <w:r>
-        <w:t xml:space="preserve">that Vahey et al. (2015) reported using, but were reproduced using </w:t>
-      </w:r>
-      <w:r>
-        <w:t>different implementation of the analysis in R</w:t>
-      </w:r>
-      <w:r>
-        <w:t xml:space="preserve"> that Vahey et al. (2015)</w:t>
-      </w:r>
-      <w:r>
-        <w:t>.</w:t>
-      </w:r>
-      <w:r>
-        <w:t xml:space="preserve"> </w:t>
-      </w:r>
-      <w:r>
-        <w:t xml:space="preserve">This is difficult to account for. The credibility intervals could not be reproduced in any analysis. </w:t>
-      </w:r>
-    </w:p>
-    <w:p>
-      <w:pPr>
-        <w:pStyle w:val="Heading2"/>
-      </w:pPr>
-      <w:r>
-        <w:t>A</w:t>
-      </w:r>
-      <w:r>
-        <w:t>verage effect sizes</w:t>
-      </w:r>
-      <w:r>
-        <w:t xml:space="preserve"> </w:t>
-      </w:r>
-    </w:p>
-    <w:p>
-      <w:r>
-        <w:t xml:space="preserve">Vahey reported that the </w:t>
-      </w:r>
-      <w:r>
-        <w:t xml:space="preserve">15 </w:t>
-      </w:r>
-      <w:r>
-        <w:t xml:space="preserve">weighted average effect sizes they used in their meta-analysis were calculated from the </w:t>
-      </w:r>
-      <w:r>
-        <w:t xml:space="preserve">46 </w:t>
-      </w:r>
-      <w:r>
-        <w:t xml:space="preserve">individual effect sizes and </w:t>
-      </w:r>
-      <w:r>
-        <w:t>degrees of freedom</w:t>
-      </w:r>
-      <w:r>
-        <w:t xml:space="preserve"> they reported in their supplementary materials. I attempted to verify this by recalculating </w:t>
-      </w:r>
-      <w:r>
-        <w:t xml:space="preserve">weighted </w:t>
-      </w:r>
-      <w:r>
-        <w:t>averages from the individual effect sizes</w:t>
-      </w:r>
-      <w:r>
-        <w:t>, using Vahey’s strategy of weighting by degrees of freedom</w:t>
-      </w:r>
-      <w:r>
-        <w:t xml:space="preserve">. </w:t>
-      </w:r>
-      <w:r>
-        <w:t>Results were not computationally reproducible</w:t>
-      </w:r>
-      <w:r>
-        <w:t xml:space="preserve">: </w:t>
-      </w:r>
-      <w:r>
-        <w:t xml:space="preserve">2 of 15 (13%) </w:t>
-      </w:r>
-      <w:r>
-        <w:t>recomputed weighted averages differed from those reported in Vahey’s forest plot</w:t>
-      </w:r>
-      <w:r>
-        <w:t>. The magnitudes of the differences were small (</w:t>
-      </w:r>
-      <w:proofErr w:type="spellStart"/>
-      <w:r>
-        <w:t>Δ</w:t>
-      </w:r>
-      <w:r>
-        <w:rPr>
-          <w:i/>
-        </w:rPr>
-        <w:t>r</w:t>
-      </w:r>
-      <w:proofErr w:type="spellEnd"/>
-      <w:r>
-        <w:t xml:space="preserve"> = -.02 and .05).</w:t>
-      </w:r>
-    </w:p>
-    <w:p>
-      <w:pPr>
-        <w:pStyle w:val="Heading2"/>
-      </w:pPr>
-      <w:r>
-        <w:t>I</w:t>
-      </w:r>
-      <w:r>
-        <w:t xml:space="preserve">ndividual effect sizes </w:t>
-      </w:r>
-    </w:p>
-    <w:p>
-      <w:pPr>
-        <w:pStyle w:val="Heading3"/>
-      </w:pPr>
-      <w:r>
-        <w:t>Assessment of incorrect inclusion</w:t>
-      </w:r>
-      <w:r>
-        <w:t>s</w:t>
-      </w:r>
-    </w:p>
-    <w:p>
-      <w:r>
-        <w:t>Lakens et al. (2016) listed incorrect inclusion as a common type</w:t>
-      </w:r>
-      <w:r>
-        <w:t xml:space="preserve"> </w:t>
-      </w:r>
-      <w:r>
-        <w:t xml:space="preserve">of error in meta-analyses. </w:t>
-      </w:r>
-      <w:r>
-        <w:t xml:space="preserve">These were </w:t>
-      </w:r>
-      <w:r>
-        <w:t>describe</w:t>
-      </w:r>
-      <w:r>
-        <w:t>d</w:t>
-      </w:r>
-      <w:r>
-        <w:t xml:space="preserve"> as </w:t>
-      </w:r>
-      <w:r>
-        <w:t>inclusion of effect sizes</w:t>
-      </w:r>
-      <w:r>
-        <w:t xml:space="preserve"> </w:t>
-      </w:r>
-      <w:r>
-        <w:t xml:space="preserve">that do not meet the inclusion criteria. </w:t>
-      </w:r>
-      <w:r>
-        <w:t>Vahey et al. (2015) stated that the purpose of their meta-analysis was to “quantify how much IRAP effects from clinically-relevant responding co-vary with corresponding clinically-relevant criterion variables” (p.60)</w:t>
-      </w:r>
-      <w:r>
-        <w:t xml:space="preserve">. Their inclusion criterion was that </w:t>
-      </w:r>
-      <w:r>
-        <w:t>“the IRAP and criterion variables must have been deemed to target some aspect of a condition included in a major psychiatric diagnostic scheme such as the Diagnostic and Statistical Manual of Mental Disorders (DSM-5, 2013) … The authors decided whether the responses measured by a given IRAP trial-type should co-vary with a specific criterion variable by consulting the relevant empirical literature.” (p.60).</w:t>
-      </w:r>
-      <w:r>
-        <w:t xml:space="preserve"> </w:t>
-      </w:r>
-      <w:r>
-        <w:t xml:space="preserve">References to neither the specific clinical condition that was targeted by the IRAP and the criterion variable nor the specific empirical literature that Vahey et al. (2015) used to justify the inclusion of each criterion were provided in the original article or supplementary materials. Nonetheless, </w:t>
-      </w:r>
-      <w:r>
-        <w:t>Vahey’s own inclusion criterion required that effects referred to covariation between an IRAP and an external clinically-relevant criterion variable</w:t>
-      </w:r>
-      <w:r>
-        <w:t xml:space="preserve">, consistent with the </w:t>
-      </w:r>
-      <w:r>
-        <w:t xml:space="preserve">APA dictionary of psychology </w:t>
-      </w:r>
-      <w:r>
-        <w:t xml:space="preserve">definition of </w:t>
-      </w:r>
-      <w:r>
-        <w:t>criterion validity (REF).</w:t>
-      </w:r>
-    </w:p>
-    <w:p>
-      <w:r>
-        <w:t>Using the descriptions in their supplementary materials</w:t>
-      </w:r>
-      <w:r>
-        <w:t>,</w:t>
-      </w:r>
-      <w:r>
-        <w:t xml:space="preserve"> and with reference to the original papers, the individual effect sizes were </w:t>
-      </w:r>
-      <w:r>
-        <w:t>re-evaluated</w:t>
-      </w:r>
-      <w:r>
-        <w:t xml:space="preserve"> against Vahey’s inclusion criterion of </w:t>
-      </w:r>
-      <w:r>
-        <w:t xml:space="preserve">covariance between an </w:t>
-      </w:r>
-      <w:r>
-        <w:t xml:space="preserve">IRAP and a second external variable. </w:t>
-      </w:r>
-      <w:r>
-        <w:t>23 of the 56 effect sizes (41% ) were found to involve no external variable (i.e., they described a reaction time differential between the IRAP block types)</w:t>
-      </w:r>
-      <w:r>
-        <w:t xml:space="preserve">, and were therefore not suitable to be included in a meta-analysis of the IRAP’s criterion validity. </w:t>
-      </w:r>
-    </w:p>
-    <w:p>
-      <w:pPr>
-        <w:pStyle w:val="Heading3"/>
-      </w:pPr>
-      <w:r>
-        <w:t>Assessment of incorrect exclusions</w:t>
-      </w:r>
-    </w:p>
-    <w:p>
-      <w:r>
-        <w:t>In addition to incorrection inclusions, it is equally plausible that effect sizes that met inclusion criteria were erroneously not included. E</w:t>
-      </w:r>
-      <w:r>
-        <w:t xml:space="preserve">ffect sizes </w:t>
-      </w:r>
-      <w:r>
-        <w:t xml:space="preserve">were reextracted from the same 15 articles as Vahey et al. (2015). Vahey et al. did not report how many effect sizes were excluded (e.g., because they did not meet the inclusion criteria of being a clinically relevant criterion effect size). Following Vahey et al.’s (2015) method, extractions were </w:t>
-      </w:r>
-      <w:r>
-        <w:t>not limit</w:t>
-      </w:r>
-      <w:r>
-        <w:t>ed</w:t>
-      </w:r>
-      <w:r>
-        <w:t xml:space="preserve"> to effect sizes reported in the articles</w:t>
-      </w:r>
-      <w:r>
-        <w:t xml:space="preserve">, </w:t>
-      </w:r>
-      <w:r>
-        <w:t xml:space="preserve">but also considered ones implied </w:t>
-      </w:r>
-      <w:r>
-        <w:t>by the reported analyses. W</w:t>
-      </w:r>
-      <w:r>
-        <w:t>here necessary</w:t>
-      </w:r>
-      <w:r>
-        <w:t xml:space="preserve">, </w:t>
-      </w:r>
-      <w:r>
-        <w:t xml:space="preserve">original authors </w:t>
-      </w:r>
-      <w:r>
-        <w:t xml:space="preserve">were contacted </w:t>
-      </w:r>
-      <w:r>
-        <w:t>to obtain additional information</w:t>
-      </w:r>
-      <w:r>
-        <w:t xml:space="preserve">. For example, if non-significant correlations were reported as merely “other correlations were non-significant”, these effect sizes were obtained where possible. XX effect sizes were excluded as non-criterion effects (e.g., quantifying the average IRAP effect within a group). </w:t>
-      </w:r>
-      <w:r>
-        <w:t>Two independent raters the</w:t>
-      </w:r>
-      <w:r>
-        <w:t xml:space="preserve"> </w:t>
-      </w:r>
-      <w:r>
-        <w:t xml:space="preserve">rated each effect for clinical relevance using Vahey’s definition. Agreement was found in </w:t>
-      </w:r>
-      <w:r>
-        <w:rPr>
-          <w:highlight w:val="yellow"/>
-        </w:rPr>
-        <w:t>90</w:t>
-      </w:r>
-      <w:r>
-        <w:t>% of cases (Cohen’s Kappa = 0.</w:t>
-      </w:r>
-      <w:r>
-        <w:rPr>
-          <w:highlight w:val="yellow"/>
-        </w:rPr>
-        <w:t>88</w:t>
-      </w:r>
-      <w:r>
-        <w:t xml:space="preserve">, </w:t>
-      </w:r>
-      <w:r>
-        <w:rPr>
-          <w:i/>
-        </w:rPr>
-        <w:t>p</w:t>
-      </w:r>
-      <w:r>
-        <w:t xml:space="preserve"> &lt; .0001). </w:t>
-      </w:r>
-      <w:r>
-        <w:t>As in Vahey et al. (2015), i</w:t>
-      </w:r>
-      <w:r>
-        <w:t>f either</w:t>
-      </w:r>
-      <w:r>
-        <w:t xml:space="preserve"> </w:t>
-      </w:r>
-      <w:proofErr w:type="spellStart"/>
-      <w:r>
-        <w:t>rater</w:t>
-      </w:r>
-      <w:proofErr w:type="spellEnd"/>
-      <w:r>
-        <w:t xml:space="preserve"> </w:t>
-      </w:r>
-      <w:r>
-        <w:t xml:space="preserve">originally </w:t>
-      </w:r>
-      <w:r>
-        <w:t>rated the effect as clinically relevant</w:t>
-      </w:r>
-      <w:r>
-        <w:t xml:space="preserve"> then</w:t>
-      </w:r>
-      <w:r>
-        <w:t xml:space="preserve"> it was included</w:t>
-      </w:r>
-      <w:r>
-        <w:t xml:space="preserve">. </w:t>
-      </w:r>
-    </w:p>
-    <w:p>
-      <w:commentRangeStart w:id="0"/>
-      <w:r>
         <w:t xml:space="preserve">308 effect sizes were originally extracted. 53 were excluded as non-criterion effect sizes. 99 more were excluded as non-clinically relevant. </w:t>
       </w:r>
-      <w:commentRangeEnd w:id="0"/>
+      <w:commentRangeEnd w:id="1"/>
       <w:r>
         <w:rPr>
           <w:rStyle w:val="CommentReference"/>
         </w:rPr>
-        <w:commentReference w:id="0"/>
+        <w:commentReference w:id="1"/>
       </w:r>
       <w:r>
         <w:t xml:space="preserve">This left 156 effect sizes for meta-analysis, compared to Vahey et al.’s (2015) 56. </w:t>
@@ -5328,7 +5457,6 @@
     </w:p>
     <w:p>
       <w:r>
-        <w:lastRenderedPageBreak/>
         <w:t xml:space="preserve">Erroneous calculation refers to errors made in the transposition, conversion, or reporting of effect sizes. </w:t>
       </w:r>
       <w:r>
@@ -5704,10 +5832,18 @@
         <w:t xml:space="preserve">were </w:t>
       </w:r>
       <w:r>
-        <w:t xml:space="preserve">common to both Vahey and the </w:t>
+        <w:t xml:space="preserve">common to both </w:t>
       </w:r>
       <w:proofErr w:type="spellStart"/>
       <w:r>
+        <w:t>Vahey</w:t>
+      </w:r>
+      <w:proofErr w:type="spellEnd"/>
+      <w:r>
+        <w:t xml:space="preserve"> and the </w:t>
+      </w:r>
+      <w:proofErr w:type="spellStart"/>
+      <w:r>
         <w:t>reextractions</w:t>
       </w:r>
       <w:proofErr w:type="spellEnd"/>
@@ -5722,8 +5858,13 @@
       <w:r>
         <w:t xml:space="preserve"> effect sizes </w:t>
       </w:r>
-      <w:r>
-        <w:t xml:space="preserve">actually met </w:t>
+      <w:proofErr w:type="gramStart"/>
+      <w:r>
+        <w:t>actually met</w:t>
+      </w:r>
+      <w:proofErr w:type="gramEnd"/>
+      <w:r>
+        <w:t xml:space="preserve"> </w:t>
       </w:r>
       <w:r>
         <w:t>exclu</w:t>
@@ -5752,12 +5893,22 @@
         <w:pStyle w:val="Heading2"/>
       </w:pPr>
       <w:r>
-        <w:t>Corrected meta-analysis and power analyses</w:t>
-      </w:r>
-    </w:p>
-    <w:p>
-      <w:r>
-        <w:t xml:space="preserve">In order to update the core conclusions of Vahey et al. (2015) in light of the numerous errors and non-reproducible analyses observed, a new meta-analysis was conducted, and new power analyses using the meta-estimate were then calculated. </w:t>
+        <w:t xml:space="preserve">Corrected meta-analysis and power </w:t>
+      </w:r>
+      <w:proofErr w:type="gramStart"/>
+      <w:r>
+        <w:t>analyses</w:t>
+      </w:r>
+      <w:proofErr w:type="gramEnd"/>
+    </w:p>
+    <w:p>
+      <w:proofErr w:type="gramStart"/>
+      <w:r>
+        <w:t>In order to</w:t>
+      </w:r>
+      <w:proofErr w:type="gramEnd"/>
+      <w:r>
+        <w:t xml:space="preserve"> update the core conclusions of Vahey et al. (2015) in light of the numerous errors and non-reproducible analyses observed, a new meta-analysis was conducted, and new power analyses using the meta-estimate were then calculated. </w:t>
       </w:r>
       <w:r>
         <w:t>Whereas Vahey et al.’s (2015) method of dealing with the non-independence of multiple effect sizes taken from the same study was to average them, re</w:t>
@@ -5837,7 +5988,15 @@
         <w:t>p</w:t>
       </w:r>
       <w:r>
-        <w:t>rediction intervals were calculated in order to accomplish the stated goal of Vahey et al., i.e., to assess the generalizability of the effect, using a more contemporary method</w:t>
+        <w:t xml:space="preserve">rediction intervals were calculated </w:t>
+      </w:r>
+      <w:proofErr w:type="gramStart"/>
+      <w:r>
+        <w:t>in order to</w:t>
+      </w:r>
+      <w:proofErr w:type="gramEnd"/>
+      <w:r>
+        <w:t xml:space="preserve"> accomplish the stated goal of Vahey et al., i.e., to assess the generalizability of the effect, using a more contemporary method</w:t>
       </w:r>
       <w:r>
         <w:t xml:space="preserve"> (REF)</w:t>
@@ -6009,7 +6168,14 @@
         <w:rPr>
           <w:highlight w:val="yellow"/>
         </w:rPr>
-        <w:t>Conversely, many effects that were included did not meet inclusion criteria, e.g., X% were not criterion effects as they did not involve a second external variable.</w:t>
+        <w:t xml:space="preserve">Conversely, many effects that were included did not meet inclusion criteria, e.g., X% were not criterion effects as they did not involve a second </w:t>
+      </w:r>
+      <w:r>
+        <w:rPr>
+          <w:highlight w:val="yellow"/>
+        </w:rPr>
+        <w:lastRenderedPageBreak/>
+        <w:t>external variable.</w:t>
       </w:r>
       <w:r>
         <w:t xml:space="preserve"> </w:t>
@@ -6119,23 +6285,13 @@
         <w:t xml:space="preserve">. </w:t>
       </w:r>
       <w:r>
-        <w:t>A</w:t>
-      </w:r>
-      <w:r>
-        <w:t>fter correcting these issues</w:t>
-      </w:r>
-      <w:r>
-        <w:t>, a</w:t>
+        <w:t>After correcting these issues, a</w:t>
       </w:r>
       <w:r>
         <w:t xml:space="preserve"> new meta-analysis was conducted. Results suggested a meta-effect size less than half that reported in Vahey et al. (2015). </w:t>
       </w:r>
       <w:r>
-        <w:t xml:space="preserve">This </w:t>
-      </w:r>
-      <w:r>
-        <w:lastRenderedPageBreak/>
-        <w:t>suggest</w:t>
+        <w:t>This suggest</w:t>
       </w:r>
       <w:r>
         <w:t xml:space="preserve">ed </w:t>
@@ -6149,8 +6305,13 @@
       <w:r>
         <w:t xml:space="preserve">missing at </w:t>
       </w:r>
-      <w:r>
-        <w:t xml:space="preserve">random, but were </w:t>
+      <w:proofErr w:type="gramStart"/>
+      <w:r>
+        <w:t>random, but</w:t>
+      </w:r>
+      <w:proofErr w:type="gramEnd"/>
+      <w:r>
+        <w:t xml:space="preserve"> were </w:t>
       </w:r>
       <w:r>
         <w:t xml:space="preserve">systematically </w:t>
@@ -6239,13 +6400,15 @@
         <w:t>first order correlation</w:t>
       </w:r>
       <w:r>
-        <w:t xml:space="preserve"> (alpha = 0.5, one-tailed, 80% power; e.g., </w:t>
-      </w:r>
-      <w:r>
-        <w:t>McEnteggart REF, Kavanagh REF).</w:t>
-      </w:r>
-      <w:r>
-        <w:t xml:space="preserve"> T</w:t>
+        <w:t xml:space="preserve"> (alpha = 0.5, one-tailed, 80% </w:t>
+      </w:r>
+      <w:proofErr w:type="gramStart"/>
+      <w:r>
+        <w:t>power;</w:t>
+      </w:r>
+      <w:proofErr w:type="gramEnd"/>
+      <w:r>
+        <w:t xml:space="preserve"> e.g., McEnteggart REF, Kavanagh REF). T</w:t>
       </w:r>
       <w:r>
         <w:t xml:space="preserve">he </w:t>
@@ -6264,13 +6427,7 @@
         <w:t xml:space="preserve"> &gt; 617. It is worth noting that no published IRAP study to date included a sample size this large</w:t>
       </w:r>
       <w:r>
-        <w:t xml:space="preserve">, according to a recent </w:t>
-      </w:r>
-      <w:r>
-        <w:t>systematic review of published research using the IRAP (188 studies in 153 publications</w:t>
-      </w:r>
-      <w:r>
-        <w:t xml:space="preserve">, median </w:t>
+        <w:t xml:space="preserve">, according to a recent systematic review of published research using the IRAP (188 studies in 153 publications, median </w:t>
       </w:r>
       <w:r>
         <w:rPr>
@@ -6286,10 +6443,7 @@
         <w:t xml:space="preserve"> to </w:t>
       </w:r>
       <w:r>
-        <w:t xml:space="preserve">210: </w:t>
-      </w:r>
-      <w:r>
-        <w:t>Hussey REF)</w:t>
+        <w:t>210: Hussey REF)</w:t>
       </w:r>
       <w:r>
         <w:t>.</w:t>
@@ -6461,10 +6615,12 @@
         <w:t xml:space="preserve">analyses. It is important to note that the </w:t>
       </w:r>
       <w:proofErr w:type="spellStart"/>
+      <w:proofErr w:type="gramStart"/>
       <w:r>
         <w:t>The</w:t>
       </w:r>
       <w:proofErr w:type="spellEnd"/>
+      <w:proofErr w:type="gramEnd"/>
       <w:r>
         <w:t xml:space="preserve"> failure to reproduce results at almost all stages of the research process underscores the need to </w:t>
       </w:r>
@@ -6528,7 +6684,15 @@
         <w:t xml:space="preserve">the analysis of IRAP data involves a large ‘garden of forking paths’, or researcher degrees of freedom for the researcher (REF). This has been shown to greatly inflate the false positive rate (REF). </w:t>
       </w:r>
       <w:r>
-        <w:t xml:space="preserve">IRAP papers frequently include a large number of statistical tests and comparisons and a very high ratio of tests to sample size. As such, the false positive rate is </w:t>
+        <w:t xml:space="preserve">IRAP papers frequently include </w:t>
+      </w:r>
+      <w:proofErr w:type="gramStart"/>
+      <w:r>
+        <w:t>a large number of</w:t>
+      </w:r>
+      <w:proofErr w:type="gramEnd"/>
+      <w:r>
+        <w:t xml:space="preserve"> statistical tests and comparisons and a very high ratio of tests to sample size. As such, the false positive rate is </w:t>
       </w:r>
       <w:r>
         <w:t>likely</w:t>
@@ -6543,7 +6707,15 @@
         <w:t xml:space="preserve">Future research should </w:t>
       </w:r>
       <w:r>
-        <w:t xml:space="preserve">therefore (1) conduct meta-methods research (REF) on the IRAP, in order to document </w:t>
+        <w:t xml:space="preserve">therefore (1) conduct meta-methods research (REF) on the IRAP, </w:t>
+      </w:r>
+      <w:proofErr w:type="gramStart"/>
+      <w:r>
+        <w:t>in order to</w:t>
+      </w:r>
+      <w:proofErr w:type="gramEnd"/>
+      <w:r>
+        <w:t xml:space="preserve"> document </w:t>
       </w:r>
       <w:r>
         <w:t xml:space="preserve">researcher flexibility in the presentation, scoring, and analysis of IRAP data; and (2) </w:t>
@@ -6589,6 +6761,7 @@
         <w:pStyle w:val="Heading1"/>
       </w:pPr>
       <w:r>
+        <w:lastRenderedPageBreak/>
         <w:t>References</w:t>
       </w:r>
     </w:p>
@@ -6661,7 +6834,7 @@
         <w:t>60</w:t>
       </w:r>
       <w:r>
-        <w:t>, 527–542.</w:t>
+        <w:t>(3), 527–542. https://doi.org/10.1007/BF03395726</w:t>
       </w:r>
     </w:p>
     <w:p>
@@ -6669,8 +6842,15 @@
         <w:pStyle w:val="Bibliography"/>
       </w:pPr>
       <w:r>
-        <w:lastRenderedPageBreak/>
-        <w:t xml:space="preserve">Corneille, O., &amp; Hütter, M. (2020). Implicit? What Do You Mean? A Comprehensive Review of the Delusive Implicitness Construct in Attitude Research. </w:t>
+        <w:t xml:space="preserve">Corneille, O., &amp; </w:t>
+      </w:r>
+      <w:proofErr w:type="spellStart"/>
+      <w:r>
+        <w:t>Hütter</w:t>
+      </w:r>
+      <w:proofErr w:type="spellEnd"/>
+      <w:r>
+        <w:t xml:space="preserve">, M. (2020). Implicit? What Do You Mean? A Comprehensive Review of the Delusive Implicitness Construct in Attitude Research. </w:t>
       </w:r>
       <w:r>
         <w:rPr>
@@ -6688,7 +6868,15 @@
         <w:pStyle w:val="Bibliography"/>
       </w:pPr>
       <w:r>
-        <w:t xml:space="preserve">De Houwer, J., &amp; Moors, A. (2010). Implicit measures: Similarities and differences. In </w:t>
+        <w:t xml:space="preserve">De </w:t>
+      </w:r>
+      <w:proofErr w:type="spellStart"/>
+      <w:r>
+        <w:t>Houwer</w:t>
+      </w:r>
+      <w:proofErr w:type="spellEnd"/>
+      <w:r>
+        <w:t xml:space="preserve">, J., &amp; Moors, A. (2010). Implicit measures: Similarities and differences. In </w:t>
       </w:r>
       <w:r>
         <w:rPr>
@@ -6705,72 +6893,36 @@
       <w:pPr>
         <w:pStyle w:val="Bibliography"/>
       </w:pPr>
-      <w:r>
-        <w:t xml:space="preserve">Golijani-Moghaddam, N., Hart, A., &amp; Dawson, D. L. (2013). The Implicit Relational Assessment Procedure: Emerging reliability and validity data. </w:t>
+      <w:proofErr w:type="spellStart"/>
+      <w:r>
+        <w:t>Golijani</w:t>
+      </w:r>
+      <w:proofErr w:type="spellEnd"/>
+      <w:r>
+        <w:t xml:space="preserve">-Moghaddam, N., Hart, A., &amp; Dawson, D. L. (2013). The Implicit Relational Assessment Procedure: Emerging reliability and validity data. </w:t>
       </w:r>
       <w:r>
         <w:rPr>
           <w:i/>
           <w:iCs/>
         </w:rPr>
-        <w:t>Journal of Contextual Behavioral Science</w:t>
-      </w:r>
-      <w:r>
-        <w:t xml:space="preserve">, </w:t>
-      </w:r>
+        <w:t xml:space="preserve">Journal of Contextual </w:t>
+      </w:r>
+      <w:proofErr w:type="spellStart"/>
       <w:r>
         <w:rPr>
           <w:i/>
           <w:iCs/>
         </w:rPr>
-        <w:t>2</w:t>
-      </w:r>
-      <w:r>
-        <w:t>(3–4), 105–119. https://doi.org/10.1016/j.jcbs.2013.05.002</w:t>
-      </w:r>
-    </w:p>
-    <w:p>
-      <w:pPr>
-        <w:pStyle w:val="Bibliography"/>
-      </w:pPr>
-      <w:proofErr w:type="spellStart"/>
-      <w:r>
-        <w:t>Gøtzsche</w:t>
+        <w:t>Behavioral</w:t>
       </w:r>
       <w:proofErr w:type="spellEnd"/>
-      <w:r>
-        <w:t xml:space="preserve">, P. C., </w:t>
-      </w:r>
-      <w:proofErr w:type="spellStart"/>
-      <w:r>
-        <w:t>Hróbjartsson</w:t>
-      </w:r>
-      <w:proofErr w:type="spellEnd"/>
-      <w:r>
-        <w:t xml:space="preserve">, A., </w:t>
-      </w:r>
-      <w:proofErr w:type="spellStart"/>
-      <w:r>
-        <w:t>Marić</w:t>
-      </w:r>
-      <w:proofErr w:type="spellEnd"/>
-      <w:r>
-        <w:t xml:space="preserve">, K., &amp; </w:t>
-      </w:r>
-      <w:proofErr w:type="spellStart"/>
-      <w:r>
-        <w:t>Tendal</w:t>
-      </w:r>
-      <w:proofErr w:type="spellEnd"/>
-      <w:r>
-        <w:t xml:space="preserve">, B. (2007). Data Extraction Errors in Meta-analyses That Use Standardized Mean Differences. </w:t>
-      </w:r>
       <w:r>
         <w:rPr>
           <w:i/>
           <w:iCs/>
         </w:rPr>
-        <w:t>JAMA</w:t>
+        <w:t xml:space="preserve"> Science</w:t>
       </w:r>
       <w:r>
         <w:t xml:space="preserve">, </w:t>
@@ -6780,25 +6932,54 @@
           <w:i/>
           <w:iCs/>
         </w:rPr>
-        <w:t>298</w:t>
-      </w:r>
-      <w:r>
-        <w:t>(4), 430–437. https://doi.org/10.1001/jama.298.4.430</w:t>
+        <w:t>2</w:t>
+      </w:r>
+      <w:r>
+        <w:t>(3–4), 105–119. https://doi.org/10.1016/j.jcbs.2013.05.002</w:t>
       </w:r>
     </w:p>
     <w:p>
       <w:pPr>
         <w:pStyle w:val="Bibliography"/>
       </w:pPr>
-      <w:r>
-        <w:t xml:space="preserve">Greenwald, A. G., &amp; Lai, C. K. (2020). Implicit Social Cognition. </w:t>
+      <w:proofErr w:type="spellStart"/>
+      <w:r>
+        <w:t>Gøtzsche</w:t>
+      </w:r>
+      <w:proofErr w:type="spellEnd"/>
+      <w:r>
+        <w:t xml:space="preserve">, P. C., </w:t>
+      </w:r>
+      <w:proofErr w:type="spellStart"/>
+      <w:r>
+        <w:t>Hróbjartsson</w:t>
+      </w:r>
+      <w:proofErr w:type="spellEnd"/>
+      <w:r>
+        <w:t xml:space="preserve">, A., </w:t>
+      </w:r>
+      <w:proofErr w:type="spellStart"/>
+      <w:r>
+        <w:t>Marić</w:t>
+      </w:r>
+      <w:proofErr w:type="spellEnd"/>
+      <w:r>
+        <w:t xml:space="preserve">, K., &amp; </w:t>
+      </w:r>
+      <w:proofErr w:type="spellStart"/>
+      <w:r>
+        <w:t>Tendal</w:t>
+      </w:r>
+      <w:proofErr w:type="spellEnd"/>
+      <w:r>
+        <w:t xml:space="preserve">, B. (2007). Data Extraction Errors in Meta-analyses That Use Standardized Mean Differences. </w:t>
       </w:r>
       <w:r>
         <w:rPr>
           <w:i/>
           <w:iCs/>
         </w:rPr>
-        <w:t>Annual Review of Psychology</w:t>
+        <w:t>JAMA</w:t>
       </w:r>
       <w:r>
         <w:t xml:space="preserve">, </w:t>
@@ -6808,10 +6989,10 @@
           <w:i/>
           <w:iCs/>
         </w:rPr>
-        <w:t>71</w:t>
-      </w:r>
-      <w:r>
-        <w:t>(1), 419–445. https://doi.org/10.1146/annurev-psych-010419-050837</w:t>
+        <w:t>298</w:t>
+      </w:r>
+      <w:r>
+        <w:t>(4), 430–437. https://doi.org/10.1001/jama.298.4.430</w:t>
       </w:r>
     </w:p>
     <w:p>
@@ -6819,14 +7000,14 @@
         <w:pStyle w:val="Bibliography"/>
       </w:pPr>
       <w:r>
-        <w:t xml:space="preserve">Greenwald, A. G., McGhee, D. E., &amp; Schwartz, J. L. (1998). Measuring individual differences in implicit cognition: The Implicit Association Test. </w:t>
+        <w:t xml:space="preserve">Greenwald, A. G., &amp; Lai, C. K. (2020). Implicit Social Cognition. </w:t>
       </w:r>
       <w:r>
         <w:rPr>
           <w:i/>
           <w:iCs/>
         </w:rPr>
-        <w:t>Journal of Personality and Social Psychology</w:t>
+        <w:t>Annual Review of Psychology</w:t>
       </w:r>
       <w:r>
         <w:t xml:space="preserve">, </w:t>
@@ -6836,10 +7017,10 @@
           <w:i/>
           <w:iCs/>
         </w:rPr>
-        <w:t>74</w:t>
-      </w:r>
-      <w:r>
-        <w:t>(6), 1464–1480. https://doi.org/10.1037/0022-3514.74.6.1464</w:t>
+        <w:t>71</w:t>
+      </w:r>
+      <w:r>
+        <w:t>(1), 419–445. https://doi.org/10.1146/annurev-psych-010419-050837</w:t>
       </w:r>
     </w:p>
     <w:p>
@@ -6847,53 +7028,47 @@
         <w:pStyle w:val="Bibliography"/>
       </w:pPr>
       <w:r>
-        <w:t xml:space="preserve">Hussey, I., &amp; Drake, C. E. (2020). The Implicit Relational Assessment Procedure demonstrates poor internal consistency and test-retest reliability: A meta-analysis. </w:t>
+        <w:t xml:space="preserve">Greenwald, A. G., McGhee, D. E., &amp; Schwartz, J. L. (1998). Measuring individual differences in implicit cognition: The Implicit Association Test. </w:t>
       </w:r>
       <w:r>
         <w:rPr>
           <w:i/>
           <w:iCs/>
         </w:rPr>
-        <w:t>Preprint</w:t>
-      </w:r>
-      <w:r>
-        <w:t>. https://doi.org/10.31234/osf.io/ge3k7</w:t>
-      </w:r>
-    </w:p>
-    <w:p>
-      <w:pPr>
-        <w:pStyle w:val="Bibliography"/>
-      </w:pPr>
-      <w:r>
-        <w:t xml:space="preserve">Kavanagh, D., Barnes-Holmes, Y., &amp; Barnes-Holmes, D. (2022). Attempting to </w:t>
-      </w:r>
-      <w:proofErr w:type="spellStart"/>
-      <w:r>
-        <w:t>Analyze</w:t>
-      </w:r>
-      <w:proofErr w:type="spellEnd"/>
-      <w:r>
-        <w:t xml:space="preserve"> Perspective-Taking with a False Belief Vignette Using the Implicit Relational Assessment Procedure. </w:t>
+        <w:t>Journal of Personality and Social Psychology</w:t>
+      </w:r>
+      <w:r>
+        <w:t xml:space="preserve">, </w:t>
       </w:r>
       <w:r>
         <w:rPr>
           <w:i/>
           <w:iCs/>
         </w:rPr>
-        <w:t>The Psychological Record</w:t>
-      </w:r>
-      <w:r>
-        <w:t xml:space="preserve">, </w:t>
-      </w:r>
+        <w:t>74</w:t>
+      </w:r>
+      <w:r>
+        <w:t>(6), 1464–1480. https://doi.org/10.1037/0022-3514.74.6.1464</w:t>
+      </w:r>
+    </w:p>
+    <w:p>
+      <w:pPr>
+        <w:pStyle w:val="Bibliography"/>
+      </w:pPr>
+      <w:r>
+        <w:t xml:space="preserve">Hussey, I., &amp; Drake, C. E. (2020). The Implicit Relational Assessment Procedure demonstrates poor internal consistency and test-retest reliability: A meta-analysis. </w:t>
+      </w:r>
+      <w:proofErr w:type="spellStart"/>
       <w:r>
         <w:rPr>
           <w:i/>
           <w:iCs/>
         </w:rPr>
-        <w:t>72</w:t>
-      </w:r>
-      <w:r>
-        <w:t>(4), 525–549. https://doi.org/10.1007/s40732-021-00500-y</w:t>
+        <w:t>PsyArXiv</w:t>
+      </w:r>
+      <w:proofErr w:type="spellEnd"/>
+      <w:r>
+        <w:t>. https://doi.org/10.31234/osf.io/ge3k7</w:t>
       </w:r>
     </w:p>
     <w:p>
@@ -6901,156 +7076,239 @@
         <w:pStyle w:val="Bibliography"/>
       </w:pPr>
       <w:r>
-        <w:t xml:space="preserve">Lakens, D., Page-Gould, E., van Assen, M. A. L. M., Spellman, B., Schönbrodt, F. D., </w:t>
+        <w:t xml:space="preserve">Kavanagh, D., Barnes-Holmes, Y., &amp; Barnes-Holmes, D. (2022). Attempting to </w:t>
       </w:r>
       <w:proofErr w:type="spellStart"/>
       <w:r>
-        <w:t>Hasselman</w:t>
+        <w:t>Analyze</w:t>
       </w:r>
       <w:proofErr w:type="spellEnd"/>
       <w:r>
-        <w:t xml:space="preserve">, F., Corker, K. S., Grange, J., Sharples, A., Cavender, C., </w:t>
-      </w:r>
-      <w:proofErr w:type="spellStart"/>
-      <w:r>
-        <w:t>Augusteijn</w:t>
-      </w:r>
-      <w:proofErr w:type="spellEnd"/>
-      <w:r>
-        <w:t xml:space="preserve">, H., </w:t>
-      </w:r>
-      <w:proofErr w:type="spellStart"/>
-      <w:r>
-        <w:t>Augusteijn</w:t>
-      </w:r>
-      <w:proofErr w:type="spellEnd"/>
-      <w:r>
-        <w:t xml:space="preserve">, H., </w:t>
-      </w:r>
-      <w:proofErr w:type="spellStart"/>
-      <w:r>
-        <w:t>Gerger</w:t>
-      </w:r>
-      <w:proofErr w:type="spellEnd"/>
-      <w:r>
-        <w:t xml:space="preserve">, H., </w:t>
-      </w:r>
-      <w:proofErr w:type="spellStart"/>
-      <w:r>
-        <w:t>Locher</w:t>
-      </w:r>
-      <w:proofErr w:type="spellEnd"/>
-      <w:r>
-        <w:t xml:space="preserve">, C., Miller, I. D., </w:t>
-      </w:r>
-      <w:proofErr w:type="spellStart"/>
-      <w:r>
-        <w:t>Anvari</w:t>
-      </w:r>
-      <w:proofErr w:type="spellEnd"/>
-      <w:r>
-        <w:t xml:space="preserve">, F., &amp; Scheel, A. M. (2017). </w:t>
+        <w:t xml:space="preserve"> Perspective-Taking with a False Belief Vignette Using the Implicit Relational Assessment Procedure. </w:t>
       </w:r>
       <w:r>
         <w:rPr>
           <w:i/>
           <w:iCs/>
         </w:rPr>
-        <w:t>Examining the Reproducibility of Meta-Analyses in Psychology: A Preliminary Report</w:t>
-      </w:r>
-      <w:r>
-        <w:t xml:space="preserve"> [Preprint]. BITSS. https://doi.org/10.31222/osf.io/xfbjf</w:t>
-      </w:r>
-    </w:p>
-    <w:p>
-      <w:pPr>
-        <w:pStyle w:val="Bibliography"/>
-      </w:pPr>
-      <w:proofErr w:type="spellStart"/>
-      <w:r>
-        <w:t>Maassen</w:t>
-      </w:r>
-      <w:proofErr w:type="spellEnd"/>
-      <w:r>
-        <w:t xml:space="preserve">, E., Assen, M. A. L. M. van, </w:t>
-      </w:r>
-      <w:proofErr w:type="spellStart"/>
-      <w:r>
-        <w:t>Nuijten</w:t>
-      </w:r>
-      <w:proofErr w:type="spellEnd"/>
-      <w:r>
-        <w:t>, M. B., Olsson-</w:t>
-      </w:r>
-      <w:proofErr w:type="spellStart"/>
-      <w:r>
-        <w:t>Collentine</w:t>
-      </w:r>
-      <w:proofErr w:type="spellEnd"/>
-      <w:r>
-        <w:t xml:space="preserve">, A., &amp; Wicherts, J. M. (2020). Reproducibility of individual effect sizes in meta-analyses in psychology. </w:t>
+        <w:t>The Psychological Record</w:t>
+      </w:r>
+      <w:r>
+        <w:t xml:space="preserve">, </w:t>
       </w:r>
       <w:r>
         <w:rPr>
           <w:i/>
           <w:iCs/>
         </w:rPr>
-        <w:t>PLOS ONE</w:t>
-      </w:r>
-      <w:r>
-        <w:t xml:space="preserve">, </w:t>
+        <w:t>72</w:t>
+      </w:r>
+      <w:r>
+        <w:t>(4), 525–549. https://doi.org/10.1007/s40732-021-00500-y</w:t>
+      </w:r>
+    </w:p>
+    <w:p>
+      <w:pPr>
+        <w:pStyle w:val="Bibliography"/>
+      </w:pPr>
+      <w:proofErr w:type="spellStart"/>
+      <w:r>
+        <w:t>Lakens</w:t>
+      </w:r>
+      <w:proofErr w:type="spellEnd"/>
+      <w:r>
+        <w:t xml:space="preserve">, D., Page-Gould, E., van Assen, M. A. L. M., Spellman, B., </w:t>
+      </w:r>
+      <w:proofErr w:type="spellStart"/>
+      <w:r>
+        <w:t>Schönbrodt</w:t>
+      </w:r>
+      <w:proofErr w:type="spellEnd"/>
+      <w:r>
+        <w:t xml:space="preserve">, F. D., </w:t>
+      </w:r>
+      <w:proofErr w:type="spellStart"/>
+      <w:r>
+        <w:t>Hasselman</w:t>
+      </w:r>
+      <w:proofErr w:type="spellEnd"/>
+      <w:r>
+        <w:t xml:space="preserve">, F., Corker, K. S., Grange, J., Sharples, A., Cavender, C., </w:t>
+      </w:r>
+      <w:proofErr w:type="spellStart"/>
+      <w:r>
+        <w:t>Augusteijn</w:t>
+      </w:r>
+      <w:proofErr w:type="spellEnd"/>
+      <w:r>
+        <w:t xml:space="preserve">, H., </w:t>
+      </w:r>
+      <w:proofErr w:type="spellStart"/>
+      <w:r>
+        <w:t>Augusteijn</w:t>
+      </w:r>
+      <w:proofErr w:type="spellEnd"/>
+      <w:r>
+        <w:t xml:space="preserve">, H., </w:t>
+      </w:r>
+      <w:proofErr w:type="spellStart"/>
+      <w:r>
+        <w:t>Gerger</w:t>
+      </w:r>
+      <w:proofErr w:type="spellEnd"/>
+      <w:r>
+        <w:t xml:space="preserve">, H., </w:t>
+      </w:r>
+      <w:proofErr w:type="spellStart"/>
+      <w:r>
+        <w:t>Locher</w:t>
+      </w:r>
+      <w:proofErr w:type="spellEnd"/>
+      <w:r>
+        <w:t xml:space="preserve">, C., Miller, I. D., </w:t>
+      </w:r>
+      <w:proofErr w:type="spellStart"/>
+      <w:r>
+        <w:t>Anvari</w:t>
+      </w:r>
+      <w:proofErr w:type="spellEnd"/>
+      <w:r>
+        <w:t xml:space="preserve">, F., &amp; Scheel, A. M. (2017). </w:t>
       </w:r>
       <w:r>
         <w:rPr>
           <w:i/>
           <w:iCs/>
         </w:rPr>
-        <w:t>15</w:t>
-      </w:r>
-      <w:r>
-        <w:t>(5), e0233107. https://doi.org/10.1371/journal.pone.0233107</w:t>
+        <w:t>Examining the Reproducibility of Meta-Analyses in Psychology: A Preliminary Report</w:t>
+      </w:r>
+      <w:r>
+        <w:t xml:space="preserve"> [Preprint]. BITSS. https://doi.org/10.31222/osf.io/xfbjf</w:t>
       </w:r>
     </w:p>
     <w:p>
       <w:pPr>
         <w:pStyle w:val="Bibliography"/>
       </w:pPr>
-      <w:r>
-        <w:t xml:space="preserve">Revelle, W. (2009). </w:t>
+      <w:proofErr w:type="spellStart"/>
+      <w:r>
+        <w:t>Maassen</w:t>
+      </w:r>
+      <w:proofErr w:type="spellEnd"/>
+      <w:r>
+        <w:t xml:space="preserve">, E., Assen, M. A. L. M. van, </w:t>
+      </w:r>
+      <w:proofErr w:type="spellStart"/>
+      <w:r>
+        <w:t>Nuijten</w:t>
+      </w:r>
+      <w:proofErr w:type="spellEnd"/>
+      <w:r>
+        <w:t>, M. B., Olsson-</w:t>
+      </w:r>
+      <w:proofErr w:type="spellStart"/>
+      <w:r>
+        <w:t>Collentine</w:t>
+      </w:r>
+      <w:proofErr w:type="spellEnd"/>
+      <w:r>
+        <w:t xml:space="preserve">, A., &amp; </w:t>
+      </w:r>
+      <w:proofErr w:type="spellStart"/>
+      <w:r>
+        <w:t>Wicherts</w:t>
+      </w:r>
+      <w:proofErr w:type="spellEnd"/>
+      <w:r>
+        <w:t xml:space="preserve">, J. M. (2020). Reproducibility of individual effect sizes in meta-analyses in psychology. </w:t>
       </w:r>
       <w:r>
         <w:rPr>
           <w:i/>
           <w:iCs/>
         </w:rPr>
-        <w:t>An introduction to psychometric theory with applications in R</w:t>
-      </w:r>
-      <w:r>
-        <w:t>. Springer Evanston, IL. https://www.personality-project.org/r/book/</w:t>
-      </w:r>
-    </w:p>
-    <w:p>
-      <w:pPr>
-        <w:pStyle w:val="Bibliography"/>
-      </w:pPr>
-      <w:r>
-        <w:t xml:space="preserve">Roefs, A., Huijding, J., Smulders, F. T. Y., MacLeod, C. M., de Jong, P. J., Wiers, R. W., &amp; Jansen, A. T. M. (2011). Implicit measures of association in psychopathology research. </w:t>
+        <w:t>PLOS ONE</w:t>
+      </w:r>
+      <w:r>
+        <w:t xml:space="preserve">, </w:t>
       </w:r>
       <w:r>
         <w:rPr>
           <w:i/>
           <w:iCs/>
         </w:rPr>
-        <w:t>Psychological Bulletin</w:t>
-      </w:r>
-      <w:r>
-        <w:t xml:space="preserve">, </w:t>
+        <w:t>15</w:t>
+      </w:r>
+      <w:r>
+        <w:t>(5), e0233107. https://doi.org/10.1371/journal.pone.0233107</w:t>
+      </w:r>
+    </w:p>
+    <w:p>
+      <w:pPr>
+        <w:pStyle w:val="Bibliography"/>
+      </w:pPr>
+      <w:proofErr w:type="spellStart"/>
+      <w:r>
+        <w:t>Revelle</w:t>
+      </w:r>
+      <w:proofErr w:type="spellEnd"/>
+      <w:r>
+        <w:t xml:space="preserve">, W. (2009). </w:t>
       </w:r>
       <w:r>
         <w:rPr>
           <w:i/>
           <w:iCs/>
         </w:rPr>
+        <w:t>An introduction to psychometric theory with applications in R</w:t>
+      </w:r>
+      <w:r>
+        <w:t>. Springer Evanston, IL. https://www.personality-project.org/r/book/</w:t>
+      </w:r>
+    </w:p>
+    <w:p>
+      <w:pPr>
+        <w:pStyle w:val="Bibliography"/>
+      </w:pPr>
+      <w:proofErr w:type="spellStart"/>
+      <w:r>
+        <w:t>Roefs</w:t>
+      </w:r>
+      <w:proofErr w:type="spellEnd"/>
+      <w:r>
+        <w:t xml:space="preserve">, A., </w:t>
+      </w:r>
+      <w:proofErr w:type="spellStart"/>
+      <w:r>
+        <w:t>Huijding</w:t>
+      </w:r>
+      <w:proofErr w:type="spellEnd"/>
+      <w:r>
+        <w:t xml:space="preserve">, J., Smulders, F. T. Y., MacLeod, C. M., de Jong, P. J., </w:t>
+      </w:r>
+      <w:proofErr w:type="spellStart"/>
+      <w:r>
+        <w:t>Wiers</w:t>
+      </w:r>
+      <w:proofErr w:type="spellEnd"/>
+      <w:r>
+        <w:t xml:space="preserve">, R. W., &amp; Jansen, A. T. M. (2011). Implicit measures of association in psychopathology research. </w:t>
+      </w:r>
+      <w:r>
+        <w:rPr>
+          <w:i/>
+          <w:iCs/>
+        </w:rPr>
+        <w:t>Psychological Bulletin</w:t>
+      </w:r>
+      <w:r>
+        <w:t xml:space="preserve">, </w:t>
+      </w:r>
+      <w:r>
+        <w:rPr>
+          <w:i/>
+          <w:iCs/>
+        </w:rPr>
         <w:t>137</w:t>
       </w:r>
       <w:r>
@@ -7061,8 +7319,13 @@
       <w:pPr>
         <w:pStyle w:val="Bibliography"/>
       </w:pPr>
-      <w:r>
-        <w:t xml:space="preserve">Vahey, N. A., Nicholson, E., &amp; Barnes-Holmes, D. (2015). A meta-analysis of criterion effects for the Implicit Relational Assessment Procedure (IRAP) in the clinical domain. </w:t>
+      <w:proofErr w:type="spellStart"/>
+      <w:r>
+        <w:t>Vahey</w:t>
+      </w:r>
+      <w:proofErr w:type="spellEnd"/>
+      <w:r>
+        <w:t xml:space="preserve">, N. A., Nicholson, E., &amp; Barnes-Holmes, D. (2015). A meta-analysis of criterion effects for the Implicit Relational Assessment Procedure (IRAP) in the clinical domain. </w:t>
       </w:r>
       <w:r>
         <w:rPr>
@@ -7131,8 +7394,13 @@
       </w:pPr>
       <w:r>
         <w:lastRenderedPageBreak/>
-        <w:t>Other information required for submission, not for review</w:t>
-      </w:r>
+        <w:t xml:space="preserve">Other information required for submission, not for </w:t>
+      </w:r>
+      <w:proofErr w:type="gramStart"/>
+      <w:r>
+        <w:t>review</w:t>
+      </w:r>
+      <w:proofErr w:type="gramEnd"/>
     </w:p>
     <w:p>
       <w:pPr>
@@ -7313,8 +7581,13 @@
         <w:t xml:space="preserve">and approvals (e.g. ethics) </w:t>
       </w:r>
       <w:r>
-        <w:t>are in place for the proposed research</w:t>
-      </w:r>
+        <w:t xml:space="preserve">are in place for the proposed </w:t>
+      </w:r>
+      <w:proofErr w:type="gramStart"/>
+      <w:r>
+        <w:t>research</w:t>
+      </w:r>
+      <w:proofErr w:type="gramEnd"/>
     </w:p>
     <w:p>
       <w:pPr>
@@ -7334,8 +7607,13 @@
         <w:t>cover letter includes an anticipated timeline</w:t>
       </w:r>
       <w:r>
-        <w:t xml:space="preserve"> for completing the work if the initial submission is accepted</w:t>
-      </w:r>
+        <w:t xml:space="preserve"> for completing the work if the initial submission is </w:t>
+      </w:r>
+      <w:proofErr w:type="gramStart"/>
+      <w:r>
+        <w:t>accepted</w:t>
+      </w:r>
+      <w:proofErr w:type="gramEnd"/>
     </w:p>
     <w:p>
       <w:pPr>
@@ -7352,7 +7630,15 @@
         <w:t xml:space="preserve">raw </w:t>
       </w:r>
       <w:r>
-        <w:t>data, materials and code as appropriate.</w:t>
+        <w:t xml:space="preserve">data, </w:t>
+      </w:r>
+      <w:proofErr w:type="gramStart"/>
+      <w:r>
+        <w:t>materials</w:t>
+      </w:r>
+      <w:proofErr w:type="gramEnd"/>
+      <w:r>
+        <w:t xml:space="preserve"> and code as appropriate.</w:t>
       </w:r>
     </w:p>
     <w:p>
@@ -7364,7 +7650,15 @@
         </w:numPr>
       </w:pPr>
       <w:r>
-        <w:t xml:space="preserve">In the event of the submission achieving Stage 1 in-principle acceptance, authors confirm that they agree to the journal registering their approved protocol on their behalf on the Open Science Framework (OSF) using its dedicated Stage 1 VR registration mechanism https://osf.io/rr/ (please see the Verification Report author guidelines for further details). </w:t>
+        <w:t>In the event of the submission achieving Stage 1 in-</w:t>
+      </w:r>
+      <w:proofErr w:type="gramStart"/>
+      <w:r>
+        <w:t>principle</w:t>
+      </w:r>
+      <w:proofErr w:type="gramEnd"/>
+      <w:r>
+        <w:t xml:space="preserve"> acceptance, authors confirm that they agree to the journal registering their approved protocol on their behalf on the Open Science Framework (OSF) using its dedicated Stage 1 VR registration mechanism https://osf.io/rr/ (please see the Verification Report author guidelines for further details). </w:t>
       </w:r>
       <w:r>
         <w:rPr>
@@ -7373,7 +7667,15 @@
         <w:t>The journal will provide the corresponding author with the URL to this registered protocol in the Stage 1 editorial acceptance letter, and authors must later include this URL in the Stage 2 manuscript</w:t>
       </w:r>
       <w:r>
-        <w:t>. Note that the journal will register the protocol ONLY once the Stage 1 manuscript is in-principle accepted, and not if it is rejected or withdrawn by authors prior to being awarded in-principle acceptance.</w:t>
+        <w:t>. Note that the journal will register the protocol ONLY once the Stage 1 manuscript is in-principle accepted, and not if it is rejected or withdrawn by authors prior to being awarded in-</w:t>
+      </w:r>
+      <w:proofErr w:type="gramStart"/>
+      <w:r>
+        <w:t>principle</w:t>
+      </w:r>
+      <w:proofErr w:type="gramEnd"/>
+      <w:r>
+        <w:t xml:space="preserve"> acceptance.</w:t>
       </w:r>
     </w:p>
     <w:p>
@@ -7394,7 +7696,15 @@
       </w:r>
       <w:proofErr w:type="spellEnd"/>
       <w:r>
-        <w:t xml:space="preserve">”. In the event of the Stage 1 protocol receiving in-principle acceptance, journal staff will include these authors as contributors to the OSF registration. It is not required that all authors have an OSF account, but only authors with an OSF account will be included by journal staff as contributors to the registered protocol on the OSF. At least ONE author must have an OSF account to ensure that the registered protocol is linked to at least one member of the authoring team. In the event of Stage 2 acceptance, authors without an OSF account will still be named as authors on the published article. </w:t>
+        <w:t>”. In the event of the Stage 1 protocol receiving in-</w:t>
+      </w:r>
+      <w:proofErr w:type="gramStart"/>
+      <w:r>
+        <w:t>principle</w:t>
+      </w:r>
+      <w:proofErr w:type="gramEnd"/>
+      <w:r>
+        <w:t xml:space="preserve"> acceptance, journal staff will include these authors as contributors to the OSF registration. It is not required that all authors have an OSF account, but only authors with an OSF account will be included by journal staff as contributors to the registered protocol on the OSF. At least ONE author must have an OSF account to ensure that the registered protocol is linked to at least one member of the authoring team. In the event of Stage 2 acceptance, authors without an OSF account will still be named as authors on the published article. </w:t>
       </w:r>
     </w:p>
     <w:p>
@@ -7407,7 +7717,39 @@
         <w:pStyle w:val="ListParagraph"/>
       </w:pPr>
       <w:r>
-        <w:t>If the submission achieves Stage 1 in-principle acceptance, authors can instruct the journal to either make the registered Stage 1 manuscript immediately public on the OSF or instead register it under a private embargo for up to 4 years from the date of registration. If authors choose a private embargo, the embargo will be released and the registered protocol made public when any one of the following conditions are met: (a) submission of the Stage 2 manuscript; (b) withdrawal of the submission after in-principle acceptance and consequent triggering of a Withdrawn Registration (see Q5); or (c) natural expiry of the embargo period. Please choose the authors’ preferred method of registration following Stage 1 in-principle acceptance: Made public immediately OR Under private embargo. If choosing a private embargo please enter the duration of the embargo following in-principle acceptance. This can be specified either as a duration (e.g. “2 years”) or as a specific future date. The embargo period must be less then 4 years. Any entries that exceed this permissible maximum will be treated by the journal as “4 years”.</w:t>
+        <w:t>If the submission achieves Stage 1 in-</w:t>
+      </w:r>
+      <w:proofErr w:type="gramStart"/>
+      <w:r>
+        <w:t>principle</w:t>
+      </w:r>
+      <w:proofErr w:type="gramEnd"/>
+      <w:r>
+        <w:t xml:space="preserve"> acceptance, authors can instruct the journal to either make the registered Stage 1 manuscript immediately public on the OSF or instead register it under a private embargo for up to 4 years from the date of registration. If authors choose a private embargo, the embargo will be </w:t>
+      </w:r>
+      <w:proofErr w:type="gramStart"/>
+      <w:r>
+        <w:t>released</w:t>
+      </w:r>
+      <w:proofErr w:type="gramEnd"/>
+      <w:r>
+        <w:t xml:space="preserve"> and the registered protocol made public when any one of the following conditions are met: (a) submission of the Stage 2 manuscript; (b) withdrawal of the submission after in-principle acceptance and consequent triggering of a Withdrawn Registration (see Q5); or (c) natural expiry of the embargo period. Please choose the authors’ preferred method of registration following Stage 1 in-</w:t>
+      </w:r>
+      <w:proofErr w:type="gramStart"/>
+      <w:r>
+        <w:t>principle</w:t>
+      </w:r>
+      <w:proofErr w:type="gramEnd"/>
+      <w:r>
+        <w:t xml:space="preserve"> acceptance: Made public immediately OR Under private embargo. If choosing a private </w:t>
+      </w:r>
+      <w:proofErr w:type="gramStart"/>
+      <w:r>
+        <w:t>embargo</w:t>
+      </w:r>
+      <w:proofErr w:type="gramEnd"/>
+      <w:r>
+        <w:t xml:space="preserve"> please enter the duration of the embargo following in-principle acceptance. This can be specified either as a duration (e.g. “2 years”) or as a specific future date. The embargo period must be less then 4 years. Any entries that exceed this permissible maximum will be treated by the journal as “4 years”.</w:t>
       </w:r>
     </w:p>
     <w:p>
@@ -7431,7 +7773,23 @@
         </w:numPr>
       </w:pPr>
       <w:r>
-        <w:t>Should Stage 1 in-principle acceptance be forthcoming, authors will be asked to provide the journal office with an estimated submission date for the completed Stage 2 manuscript. This deadline can be readily altered in consultation with the editors (e.g., in case of delays requiring additional time to complete the research). However, in the event that the authors (a) fail to submit the Stage 2 manuscript within 6 months of the mutually agreed deadline, while also (b) becoming non-responsive during this period to editorial enquiries, then the manuscript will be considered by the journal to be withdrawn, triggering publication of a Withdrawn Registration as outlined in Q5. Please confirm the authors’ agreement to these conditions.</w:t>
+        <w:t>Should Stage 1 in-</w:t>
+      </w:r>
+      <w:proofErr w:type="gramStart"/>
+      <w:r>
+        <w:t>principle</w:t>
+      </w:r>
+      <w:proofErr w:type="gramEnd"/>
+      <w:r>
+        <w:t xml:space="preserve"> acceptance be forthcoming, authors will be asked to provide the journal office with an estimated submission date for the completed Stage 2 manuscript. This deadline can be readily altered in consultation with the editors (e.g., in case of delays requiring additional time to complete the research). However, </w:t>
+      </w:r>
+      <w:proofErr w:type="gramStart"/>
+      <w:r>
+        <w:t>in the event that</w:t>
+      </w:r>
+      <w:proofErr w:type="gramEnd"/>
+      <w:r>
+        <w:t xml:space="preserve"> the authors (a) fail to submit the Stage 2 manuscript within 6 months of the mutually agreed deadline, while also (b) becoming non-responsive during this period to editorial enquiries, then the manuscript will be considered by the journal to be withdrawn, triggering publication of a Withdrawn Registration as outlined in Q5. Please confirm the authors’ agreement to these conditions.</w:t>
       </w:r>
     </w:p>
     <w:p>
@@ -7516,7 +7874,15 @@
         <w:t xml:space="preserve">ment </w:t>
       </w:r>
       <w:r>
-        <w:t>to all of the above points.</w:t>
+        <w:t xml:space="preserve">to </w:t>
+      </w:r>
+      <w:proofErr w:type="gramStart"/>
+      <w:r>
+        <w:t>all of</w:t>
+      </w:r>
+      <w:proofErr w:type="gramEnd"/>
+      <w:r>
+        <w:t xml:space="preserve"> the above points.</w:t>
       </w:r>
     </w:p>
     <w:sectPr>
@@ -7531,7 +7897,20 @@
 
 <file path=word/comments.xml><?xml version="1.0" encoding="utf-8"?>
 <w:comments xmlns:wpc="http://schemas.microsoft.com/office/word/2010/wordprocessingCanvas" xmlns:cx="http://schemas.microsoft.com/office/drawing/2014/chartex" xmlns:cx1="http://schemas.microsoft.com/office/drawing/2015/9/8/chartex" xmlns:cx2="http://schemas.microsoft.com/office/drawing/2015/10/21/chartex" xmlns:cx3="http://schemas.microsoft.com/office/drawing/2016/5/9/chartex" xmlns:cx4="http://schemas.microsoft.com/office/drawing/2016/5/10/chartex" xmlns:cx5="http://schemas.microsoft.com/office/drawing/2016/5/11/chartex" xmlns:cx6="http://schemas.microsoft.com/office/drawing/2016/5/12/chartex" xmlns:cx7="http://schemas.microsoft.com/office/drawing/2016/5/13/chartex" xmlns:cx8="http://schemas.microsoft.com/office/drawing/2016/5/14/chartex" xmlns:mc="http://schemas.openxmlformats.org/markup-compatibility/2006" xmlns:aink="http://schemas.microsoft.com/office/drawing/2016/ink" xmlns:am3d="http://schemas.microsoft.com/office/drawing/2017/model3d" xmlns:o="urn:schemas-microsoft-com:office:office" xmlns:oel="http://schemas.microsoft.com/office/2019/extlst" xmlns:r="http://schemas.openxmlformats.org/officeDocument/2006/relationships" xmlns:m="http://schemas.openxmlformats.org/officeDocument/2006/math" xmlns:v="urn:schemas-microsoft-com:vml" xmlns:wp14="http://schemas.microsoft.com/office/word/2010/wordprocessingDrawing" xmlns:wp="http://schemas.openxmlformats.org/drawingml/2006/wordprocessingDrawing" xmlns:w10="urn:schemas-microsoft-com:office:word" xmlns:w="http://schemas.openxmlformats.org/wordprocessingml/2006/main" xmlns:w14="http://schemas.microsoft.com/office/word/2010/wordml" xmlns:w15="http://schemas.microsoft.com/office/word/2012/wordml" xmlns:w16cex="http://schemas.microsoft.com/office/word/2018/wordml/cex" xmlns:w16cid="http://schemas.microsoft.com/office/word/2016/wordml/cid" xmlns:w16="http://schemas.microsoft.com/office/word/2018/wordml" xmlns:w16sdtdh="http://schemas.microsoft.com/office/word/2020/wordml/sdtdatahash" xmlns:w16se="http://schemas.microsoft.com/office/word/2015/wordml/symex" xmlns:wpg="http://schemas.microsoft.com/office/word/2010/wordprocessingGroup" xmlns:wpi="http://schemas.microsoft.com/office/word/2010/wordprocessingInk" xmlns:wne="http://schemas.microsoft.com/office/word/2006/wordml" xmlns:wps="http://schemas.microsoft.com/office/word/2010/wordprocessingShape" mc:Ignorable="w14 w15 w16se w16cid w16 w16cex w16sdtdh wp14">
-  <w:comment w:id="0" w:author="Microsoft Office User" w:date="2022-08-23T17:54:00Z" w:initials="MOU">
+  <w:comment w:id="0" w:author="Hussey, Ian (PSY)" w:date="2024-02-15T12:05:00Z" w:initials="IH">
+    <w:p>
+      <w:r>
+        <w:rPr>
+          <w:rStyle w:val="CommentReference"/>
+        </w:rPr>
+        <w:annotationRef/>
+      </w:r>
+      <w:r>
+        <w:t>Add sth about debate about whether it’s an implicit measure or not</w:t>
+      </w:r>
+    </w:p>
+  </w:comment>
+  <w:comment w:id="1" w:author="Microsoft Office User" w:date="2022-08-23T17:54:00Z" w:initials="MOU">
     <w:p>
       <w:pPr>
         <w:pStyle w:val="CommentText"/>
@@ -7552,20 +7931,241 @@
 
 <file path=word/commentsExtended.xml><?xml version="1.0" encoding="utf-8"?>
 <w15:commentsEx xmlns:wpc="http://schemas.microsoft.com/office/word/2010/wordprocessingCanvas" xmlns:cx="http://schemas.microsoft.com/office/drawing/2014/chartex" xmlns:cx1="http://schemas.microsoft.com/office/drawing/2015/9/8/chartex" xmlns:cx2="http://schemas.microsoft.com/office/drawing/2015/10/21/chartex" xmlns:cx3="http://schemas.microsoft.com/office/drawing/2016/5/9/chartex" xmlns:cx4="http://schemas.microsoft.com/office/drawing/2016/5/10/chartex" xmlns:cx5="http://schemas.microsoft.com/office/drawing/2016/5/11/chartex" xmlns:cx6="http://schemas.microsoft.com/office/drawing/2016/5/12/chartex" xmlns:cx7="http://schemas.microsoft.com/office/drawing/2016/5/13/chartex" xmlns:cx8="http://schemas.microsoft.com/office/drawing/2016/5/14/chartex" xmlns:mc="http://schemas.openxmlformats.org/markup-compatibility/2006" xmlns:aink="http://schemas.microsoft.com/office/drawing/2016/ink" xmlns:am3d="http://schemas.microsoft.com/office/drawing/2017/model3d" xmlns:o="urn:schemas-microsoft-com:office:office" xmlns:oel="http://schemas.microsoft.com/office/2019/extlst" xmlns:r="http://schemas.openxmlformats.org/officeDocument/2006/relationships" xmlns:m="http://schemas.openxmlformats.org/officeDocument/2006/math" xmlns:v="urn:schemas-microsoft-com:vml" xmlns:wp14="http://schemas.microsoft.com/office/word/2010/wordprocessingDrawing" xmlns:wp="http://schemas.openxmlformats.org/drawingml/2006/wordprocessingDrawing" xmlns:w10="urn:schemas-microsoft-com:office:word" xmlns:w="http://schemas.openxmlformats.org/wordprocessingml/2006/main" xmlns:w14="http://schemas.microsoft.com/office/word/2010/wordml" xmlns:w15="http://schemas.microsoft.com/office/word/2012/wordml" xmlns:w16cex="http://schemas.microsoft.com/office/word/2018/wordml/cex" xmlns:w16cid="http://schemas.microsoft.com/office/word/2016/wordml/cid" xmlns:w16="http://schemas.microsoft.com/office/word/2018/wordml" xmlns:w16sdtdh="http://schemas.microsoft.com/office/word/2020/wordml/sdtdatahash" xmlns:w16se="http://schemas.microsoft.com/office/word/2015/wordml/symex" xmlns:wpg="http://schemas.microsoft.com/office/word/2010/wordprocessingGroup" xmlns:wpi="http://schemas.microsoft.com/office/word/2010/wordprocessingInk" xmlns:wne="http://schemas.microsoft.com/office/word/2006/wordml" xmlns:wps="http://schemas.microsoft.com/office/word/2010/wordprocessingShape" mc:Ignorable="w14 w15 w16se w16cid w16 w16cex w16sdtdh wp14">
+  <w15:commentEx w15:paraId="0837103A" w15:done="0"/>
   <w15:commentEx w15:paraId="4DD31D79" w15:done="0"/>
 </w15:commentsEx>
 </file>
 
 <file path=word/commentsExtensible.xml><?xml version="1.0" encoding="utf-8"?>
-<w16cex:commentsExtensible xmlns:wpc="http://schemas.microsoft.com/office/word/2010/wordprocessingCanvas" xmlns:cx="http://schemas.microsoft.com/office/drawing/2014/chartex" xmlns:cx1="http://schemas.microsoft.com/office/drawing/2015/9/8/chartex" xmlns:cx2="http://schemas.microsoft.com/office/drawing/2015/10/21/chartex" xmlns:cx3="http://schemas.microsoft.com/office/drawing/2016/5/9/chartex" xmlns:cx4="http://schemas.microsoft.com/office/drawing/2016/5/10/chartex" xmlns:cx5="http://schemas.microsoft.com/office/drawing/2016/5/11/chartex" xmlns:cx6="http://schemas.microsoft.com/office/drawing/2016/5/12/chartex" xmlns:cx7="http://schemas.microsoft.com/office/drawing/2016/5/13/chartex" xmlns:cx8="http://schemas.microsoft.com/office/drawing/2016/5/14/chartex" xmlns:mc="http://schemas.openxmlformats.org/markup-compatibility/2006" xmlns:aink="http://schemas.microsoft.com/office/drawing/2016/ink" xmlns:am3d="http://schemas.microsoft.com/office/drawing/2017/model3d" xmlns:o="urn:schemas-microsoft-com:office:office" xmlns:oel="http://schemas.microsoft.com/office/2019/extlst" xmlns:r="http://schemas.openxmlformats.org/officeDocument/2006/relationships" xmlns:m="http://schemas.openxmlformats.org/officeDocument/2006/math" xmlns:v="urn:schemas-microsoft-com:vml" xmlns:wp14="http://schemas.microsoft.com/office/word/2010/wordprocessingDrawing" xmlns:wp="http://schemas.openxmlformats.org/drawingml/2006/wordprocessingDrawing" xmlns:w10="urn:schemas-microsoft-com:office:word" xmlns:w="http://schemas.openxmlformats.org/wordprocessingml/2006/main" xmlns:w14="http://schemas.microsoft.com/office/word/2010/wordml" xmlns:w15="http://schemas.microsoft.com/office/word/2012/wordml" xmlns:w16cex="http://schemas.microsoft.com/office/word/2018/wordml/cex" xmlns:w16cid="http://schemas.microsoft.com/office/word/2016/wordml/cid" xmlns:w16="http://schemas.microsoft.com/office/word/2018/wordml" xmlns:w16sdtdh="http://schemas.microsoft.com/office/word/2020/wordml/sdtdatahash" xmlns:w16se="http://schemas.microsoft.com/office/word/2015/wordml/symex" xmlns:wpg="http://schemas.microsoft.com/office/word/2010/wordprocessingGroup" xmlns:wpi="http://schemas.microsoft.com/office/word/2010/wordprocessingInk" xmlns:wne="http://schemas.microsoft.com/office/word/2006/wordml" xmlns:wps="http://schemas.microsoft.com/office/word/2010/wordprocessingShape" mc:Ignorable="w14 w15 w16se w16cid w16 w16cex w16sdtdh wp14">
+<w16cex:commentsExtensible xmlns:wpc="http://schemas.microsoft.com/office/word/2010/wordprocessingCanvas" xmlns:cx="http://schemas.microsoft.com/office/drawing/2014/chartex" xmlns:cx1="http://schemas.microsoft.com/office/drawing/2015/9/8/chartex" xmlns:cx2="http://schemas.microsoft.com/office/drawing/2015/10/21/chartex" xmlns:cx3="http://schemas.microsoft.com/office/drawing/2016/5/9/chartex" xmlns:cx4="http://schemas.microsoft.com/office/drawing/2016/5/10/chartex" xmlns:cx5="http://schemas.microsoft.com/office/drawing/2016/5/11/chartex" xmlns:cx6="http://schemas.microsoft.com/office/drawing/2016/5/12/chartex" xmlns:cx7="http://schemas.microsoft.com/office/drawing/2016/5/13/chartex" xmlns:cx8="http://schemas.microsoft.com/office/drawing/2016/5/14/chartex" xmlns:cr="http://schemas.microsoft.com/office/comments/2020/reactions" xmlns:mc="http://schemas.openxmlformats.org/markup-compatibility/2006" xmlns:aink="http://schemas.microsoft.com/office/drawing/2016/ink" xmlns:am3d="http://schemas.microsoft.com/office/drawing/2017/model3d" xmlns:o="urn:schemas-microsoft-com:office:office" xmlns:oel="http://schemas.microsoft.com/office/2019/extlst" xmlns:r="http://schemas.openxmlformats.org/officeDocument/2006/relationships" xmlns:m="http://schemas.openxmlformats.org/officeDocument/2006/math" xmlns:v="urn:schemas-microsoft-com:vml" xmlns:wp14="http://schemas.microsoft.com/office/word/2010/wordprocessingDrawing" xmlns:wp="http://schemas.openxmlformats.org/drawingml/2006/wordprocessingDrawing" xmlns:w10="urn:schemas-microsoft-com:office:word" xmlns:w="http://schemas.openxmlformats.org/wordprocessingml/2006/main" xmlns:w14="http://schemas.microsoft.com/office/word/2010/wordml" xmlns:w15="http://schemas.microsoft.com/office/word/2012/wordml" xmlns:w16cex="http://schemas.microsoft.com/office/word/2018/wordml/cex" xmlns:w16cid="http://schemas.microsoft.com/office/word/2016/wordml/cid" xmlns:w16="http://schemas.microsoft.com/office/word/2018/wordml" xmlns:w16sdtdh="http://schemas.microsoft.com/office/word/2020/wordml/sdtdatahash" xmlns:w16se="http://schemas.microsoft.com/office/word/2015/wordml/symex" xmlns:wpg="http://schemas.microsoft.com/office/word/2010/wordprocessingGroup" xmlns:wpi="http://schemas.microsoft.com/office/word/2010/wordprocessingInk" xmlns:wne="http://schemas.microsoft.com/office/word/2006/wordml" xmlns:wps="http://schemas.microsoft.com/office/word/2010/wordprocessingShape" mc:Ignorable="w14 w15 w16se w16cid w16 w16cex w16sdtdh cr wp14">
+  <w16cex:commentExtensible w16cex:durableId="215A060D" w16cex:dateUtc="2024-02-15T11:05:00Z"/>
   <w16cex:commentExtensible w16cex:durableId="26AF92BB" w16cex:dateUtc="2022-08-23T15:54:00Z"/>
 </w16cex:commentsExtensible>
 </file>
 
 <file path=word/commentsIds.xml><?xml version="1.0" encoding="utf-8"?>
 <w16cid:commentsIds xmlns:wpc="http://schemas.microsoft.com/office/word/2010/wordprocessingCanvas" xmlns:cx="http://schemas.microsoft.com/office/drawing/2014/chartex" xmlns:cx1="http://schemas.microsoft.com/office/drawing/2015/9/8/chartex" xmlns:cx2="http://schemas.microsoft.com/office/drawing/2015/10/21/chartex" xmlns:cx3="http://schemas.microsoft.com/office/drawing/2016/5/9/chartex" xmlns:cx4="http://schemas.microsoft.com/office/drawing/2016/5/10/chartex" xmlns:cx5="http://schemas.microsoft.com/office/drawing/2016/5/11/chartex" xmlns:cx6="http://schemas.microsoft.com/office/drawing/2016/5/12/chartex" xmlns:cx7="http://schemas.microsoft.com/office/drawing/2016/5/13/chartex" xmlns:cx8="http://schemas.microsoft.com/office/drawing/2016/5/14/chartex" xmlns:mc="http://schemas.openxmlformats.org/markup-compatibility/2006" xmlns:aink="http://schemas.microsoft.com/office/drawing/2016/ink" xmlns:am3d="http://schemas.microsoft.com/office/drawing/2017/model3d" xmlns:o="urn:schemas-microsoft-com:office:office" xmlns:oel="http://schemas.microsoft.com/office/2019/extlst" xmlns:r="http://schemas.openxmlformats.org/officeDocument/2006/relationships" xmlns:m="http://schemas.openxmlformats.org/officeDocument/2006/math" xmlns:v="urn:schemas-microsoft-com:vml" xmlns:wp14="http://schemas.microsoft.com/office/word/2010/wordprocessingDrawing" xmlns:wp="http://schemas.openxmlformats.org/drawingml/2006/wordprocessingDrawing" xmlns:w10="urn:schemas-microsoft-com:office:word" xmlns:w="http://schemas.openxmlformats.org/wordprocessingml/2006/main" xmlns:w14="http://schemas.microsoft.com/office/word/2010/wordml" xmlns:w15="http://schemas.microsoft.com/office/word/2012/wordml" xmlns:w16cex="http://schemas.microsoft.com/office/word/2018/wordml/cex" xmlns:w16cid="http://schemas.microsoft.com/office/word/2016/wordml/cid" xmlns:w16="http://schemas.microsoft.com/office/word/2018/wordml" xmlns:w16sdtdh="http://schemas.microsoft.com/office/word/2020/wordml/sdtdatahash" xmlns:w16se="http://schemas.microsoft.com/office/word/2015/wordml/symex" xmlns:wpg="http://schemas.microsoft.com/office/word/2010/wordprocessingGroup" xmlns:wpi="http://schemas.microsoft.com/office/word/2010/wordprocessingInk" xmlns:wne="http://schemas.microsoft.com/office/word/2006/wordml" xmlns:wps="http://schemas.microsoft.com/office/word/2010/wordprocessingShape" mc:Ignorable="w14 w15 w16se w16cid w16 w16cex w16sdtdh wp14">
+  <w16cid:commentId w16cid:paraId="0837103A" w16cid:durableId="215A060D"/>
   <w16cid:commentId w16cid:paraId="4DD31D79" w16cid:durableId="26AF92BB"/>
 </w16cid:commentsIds>
+</file>
+
+<file path=word/endnotes.xml><?xml version="1.0" encoding="utf-8"?>
+<w:endnotes xmlns:wpc="http://schemas.microsoft.com/office/word/2010/wordprocessingCanvas" xmlns:cx="http://schemas.microsoft.com/office/drawing/2014/chartex" xmlns:cx1="http://schemas.microsoft.com/office/drawing/2015/9/8/chartex" xmlns:cx2="http://schemas.microsoft.com/office/drawing/2015/10/21/chartex" xmlns:cx3="http://schemas.microsoft.com/office/drawing/2016/5/9/chartex" xmlns:cx4="http://schemas.microsoft.com/office/drawing/2016/5/10/chartex" xmlns:cx5="http://schemas.microsoft.com/office/drawing/2016/5/11/chartex" xmlns:cx6="http://schemas.microsoft.com/office/drawing/2016/5/12/chartex" xmlns:cx7="http://schemas.microsoft.com/office/drawing/2016/5/13/chartex" xmlns:cx8="http://schemas.microsoft.com/office/drawing/2016/5/14/chartex" xmlns:mc="http://schemas.openxmlformats.org/markup-compatibility/2006" xmlns:aink="http://schemas.microsoft.com/office/drawing/2016/ink" xmlns:am3d="http://schemas.microsoft.com/office/drawing/2017/model3d" xmlns:o="urn:schemas-microsoft-com:office:office" xmlns:oel="http://schemas.microsoft.com/office/2019/extlst" xmlns:r="http://schemas.openxmlformats.org/officeDocument/2006/relationships" xmlns:m="http://schemas.openxmlformats.org/officeDocument/2006/math" xmlns:v="urn:schemas-microsoft-com:vml" xmlns:wp14="http://schemas.microsoft.com/office/word/2010/wordprocessingDrawing" xmlns:wp="http://schemas.openxmlformats.org/drawingml/2006/wordprocessingDrawing" xmlns:w10="urn:schemas-microsoft-com:office:word" xmlns:w="http://schemas.openxmlformats.org/wordprocessingml/2006/main" xmlns:w14="http://schemas.microsoft.com/office/word/2010/wordml" xmlns:w15="http://schemas.microsoft.com/office/word/2012/wordml" xmlns:w16cex="http://schemas.microsoft.com/office/word/2018/wordml/cex" xmlns:w16cid="http://schemas.microsoft.com/office/word/2016/wordml/cid" xmlns:w16="http://schemas.microsoft.com/office/word/2018/wordml" xmlns:w16sdtdh="http://schemas.microsoft.com/office/word/2020/wordml/sdtdatahash" xmlns:w16se="http://schemas.microsoft.com/office/word/2015/wordml/symex" xmlns:wpg="http://schemas.microsoft.com/office/word/2010/wordprocessingGroup" xmlns:wpi="http://schemas.microsoft.com/office/word/2010/wordprocessingInk" xmlns:wne="http://schemas.microsoft.com/office/word/2006/wordml" xmlns:wps="http://schemas.microsoft.com/office/word/2010/wordprocessingShape" mc:Ignorable="w14 w15 w16se w16cid w16 w16cex w16sdtdh wp14">
+  <w:endnote w:type="separator" w:id="-1">
+    <w:p>
+      <w:r>
+        <w:separator/>
+      </w:r>
+    </w:p>
+  </w:endnote>
+  <w:endnote w:type="continuationSeparator" w:id="0">
+    <w:p>
+      <w:r>
+        <w:continuationSeparator/>
+      </w:r>
+    </w:p>
+  </w:endnote>
+</w:endnotes>
+</file>
+
+<file path=word/footnotes.xml><?xml version="1.0" encoding="utf-8"?>
+<w:footnotes xmlns:wpc="http://schemas.microsoft.com/office/word/2010/wordprocessingCanvas" xmlns:cx="http://schemas.microsoft.com/office/drawing/2014/chartex" xmlns:cx1="http://schemas.microsoft.com/office/drawing/2015/9/8/chartex" xmlns:cx2="http://schemas.microsoft.com/office/drawing/2015/10/21/chartex" xmlns:cx3="http://schemas.microsoft.com/office/drawing/2016/5/9/chartex" xmlns:cx4="http://schemas.microsoft.com/office/drawing/2016/5/10/chartex" xmlns:cx5="http://schemas.microsoft.com/office/drawing/2016/5/11/chartex" xmlns:cx6="http://schemas.microsoft.com/office/drawing/2016/5/12/chartex" xmlns:cx7="http://schemas.microsoft.com/office/drawing/2016/5/13/chartex" xmlns:cx8="http://schemas.microsoft.com/office/drawing/2016/5/14/chartex" xmlns:mc="http://schemas.openxmlformats.org/markup-compatibility/2006" xmlns:aink="http://schemas.microsoft.com/office/drawing/2016/ink" xmlns:am3d="http://schemas.microsoft.com/office/drawing/2017/model3d" xmlns:o="urn:schemas-microsoft-com:office:office" xmlns:oel="http://schemas.microsoft.com/office/2019/extlst" xmlns:r="http://schemas.openxmlformats.org/officeDocument/2006/relationships" xmlns:m="http://schemas.openxmlformats.org/officeDocument/2006/math" xmlns:v="urn:schemas-microsoft-com:vml" xmlns:wp14="http://schemas.microsoft.com/office/word/2010/wordprocessingDrawing" xmlns:wp="http://schemas.openxmlformats.org/drawingml/2006/wordprocessingDrawing" xmlns:w10="urn:schemas-microsoft-com:office:word" xmlns:w="http://schemas.openxmlformats.org/wordprocessingml/2006/main" xmlns:w14="http://schemas.microsoft.com/office/word/2010/wordml" xmlns:w15="http://schemas.microsoft.com/office/word/2012/wordml" xmlns:w16cex="http://schemas.microsoft.com/office/word/2018/wordml/cex" xmlns:w16cid="http://schemas.microsoft.com/office/word/2016/wordml/cid" xmlns:w16="http://schemas.microsoft.com/office/word/2018/wordml" xmlns:w16sdtdh="http://schemas.microsoft.com/office/word/2020/wordml/sdtdatahash" xmlns:w16se="http://schemas.microsoft.com/office/word/2015/wordml/symex" xmlns:wpg="http://schemas.microsoft.com/office/word/2010/wordprocessingGroup" xmlns:wpi="http://schemas.microsoft.com/office/word/2010/wordprocessingInk" xmlns:wne="http://schemas.microsoft.com/office/word/2006/wordml" xmlns:wps="http://schemas.microsoft.com/office/word/2010/wordprocessingShape" mc:Ignorable="w14 w15 w16se w16cid w16 w16cex w16sdtdh wp14">
+  <w:footnote w:type="separator" w:id="-1">
+    <w:p>
+      <w:r>
+        <w:separator/>
+      </w:r>
+    </w:p>
+  </w:footnote>
+  <w:footnote w:type="continuationSeparator" w:id="0">
+    <w:p>
+      <w:r>
+        <w:continuationSeparator/>
+      </w:r>
+    </w:p>
+  </w:footnote>
+  <w:footnote w:id="1">
+    <w:p>
+      <w:pPr>
+        <w:pStyle w:val="FootnoteText"/>
+        <w:rPr>
+          <w:lang w:val="en-US"/>
+        </w:rPr>
+      </w:pPr>
+      <w:r>
+        <w:rPr>
+          <w:rStyle w:val="FootnoteReference"/>
+        </w:rPr>
+        <w:footnoteRef/>
+      </w:r>
+      <w:r>
+        <w:t xml:space="preserve"> </w:t>
+      </w:r>
+      <w:r>
+        <w:t xml:space="preserve">Two other reviews of the IRAP’s test-retest reliability have also been conducted </w:t>
+      </w:r>
+      <w:r>
+        <w:rPr>
+          <w:lang w:val="en-US"/>
+        </w:rPr>
+        <w:fldChar w:fldCharType="begin"/>
+      </w:r>
+      <w:r>
+        <w:rPr>
+          <w:lang w:val="en-US"/>
+        </w:rPr>
+        <w:instrText xml:space="preserve"> ADDIN ZOTERO_ITEM CSL_CITATION {"citationID":"MuNlVxc2","properties":{"formattedCitation":"(Golijani-Moghaddam et al., 2013: r = .49; Greenwald &amp; Lai, 2020: r = .45)","plainCitation":"(Golijani-Moghaddam et al., 2013: r = .49; Greenwald &amp; Lai, 2020: r = .45)","noteIndex":1},"citationItems":[{"id":1874,"uris":["http://zotero.org/users/1687755/items/WEXEG2BA"],"itemData":{"id":1874,"type":"article-journal","container-title":"Journal of Contextual Behavioral Science","DOI":"10.1016/j.jcbs.2013.05.002","ISSN":"22121447","issue":"3-4","language":"en","page":"105-119","source":"CrossRef","title":"The Implicit Relational Assessment Procedure: Emerging reliability and validity data","title-short":"The Implicit Relational Assessment Procedure","volume":"2","author":[{"family":"Golijani-Moghaddam","given":"Nima"},{"family":"Hart","given":"Aidan"},{"family":"Dawson","given":"David L."}],"issued":{"date-parts":[["2013",10]]}},"label":"page","suffix":": r = .49"},{"id":432,"uris":["http://zotero.org/users/1687755/items/UQYJYU63"],"itemData":{"id":432,"type":"article-journal","abstract":"In the last 20 years, research on implicit social cognition has established that social judgments and behavior are guided by attitudes and stereotypes of which the actor may lack awareness. Research using the methods of implicit social cognition has produced the concept of implicit bias, which has generated wide attention not only in social, clinical, and developmental psychology, but also in disciplines outside of psychology, including business, law, criminal justice, medicine, education, and political science. Although this rapidly growing body of research offers prospects of useful societal applications, the theory needed to confidently guide those applications remains insufficiently developed. This article describes the methods that have been developed, the findings that have been obtained, and the theoretical questions that remain to be answered.","container-title":"Annual Review of Psychology","DOI":"10.1146/annurev-psych-010419-050837","issue":"1","note":"_eprint: https://doi.org/10.1146/annurev-psych-010419-050837\nPMID: 31640465","page":"419-445","source":"Annual Reviews","title":"Implicit Social Cognition","volume":"71","author":[{"family":"Greenwald","given":"Anthony G."},{"family":"Lai","given":"Calvin K."}],"issued":{"date-parts":[["2020"]]}},"label":"page","suffix":": r = .45"}],"schema":"https://github.com/citation-style-language/schema/raw/master/csl-citation.json"} </w:instrText>
+      </w:r>
+      <w:r>
+        <w:rPr>
+          <w:lang w:val="en-US"/>
+        </w:rPr>
+        <w:fldChar w:fldCharType="separate"/>
+      </w:r>
+      <w:r>
+        <w:rPr>
+          <w:lang w:val="en-US"/>
+        </w:rPr>
+        <w:t>(</w:t>
+      </w:r>
+      <w:proofErr w:type="spellStart"/>
+      <w:r>
+        <w:rPr>
+          <w:lang w:val="en-US"/>
+        </w:rPr>
+        <w:t>Golijani</w:t>
+      </w:r>
+      <w:proofErr w:type="spellEnd"/>
+      <w:r>
+        <w:rPr>
+          <w:lang w:val="en-US"/>
+        </w:rPr>
+        <w:t>-Moghaddam et al., 2013: r = .49; Greenwald &amp; Lai, 2020: r = .45)</w:t>
+      </w:r>
+      <w:r>
+        <w:rPr>
+          <w:lang w:val="en-US"/>
+        </w:rPr>
+        <w:fldChar w:fldCharType="end"/>
+      </w:r>
+      <w:r>
+        <w:rPr>
+          <w:lang w:val="en-US"/>
+        </w:rPr>
+        <w:t>.</w:t>
+      </w:r>
+      <w:r>
+        <w:t xml:space="preserve"> However, both estimated test-retest reliability from a very small number of studies (</w:t>
+      </w:r>
+      <w:proofErr w:type="spellStart"/>
+      <w:r>
+        <w:rPr>
+          <w:i/>
+          <w:iCs/>
+        </w:rPr>
+        <w:t>k</w:t>
+      </w:r>
+      <w:r>
+        <w:t>s</w:t>
+      </w:r>
+      <w:proofErr w:type="spellEnd"/>
+      <w:r>
+        <w:t xml:space="preserve"> = 1 and 2, respectively) with very small sample sizes (</w:t>
+      </w:r>
+      <w:r>
+        <w:rPr>
+          <w:i/>
+          <w:iCs/>
+        </w:rPr>
+        <w:t>N</w:t>
+      </w:r>
+      <w:r>
+        <w:t xml:space="preserve">s = 12 and 25, respectively). Hussey &amp; Drake’s </w:t>
+      </w:r>
+      <w:r>
+        <w:fldChar w:fldCharType="begin"/>
+      </w:r>
+      <w:r>
+        <w:instrText xml:space="preserve"> ADDIN ZOTERO_ITEM CSL_CITATION {"citationID":"svW3NYbQ","properties":{"formattedCitation":"(2020)","plainCitation":"(2020)","noteIndex":0},"citationItems":[{"id":15,"uris":["http://zotero.org/users/1687755/items/MU3ZSDRR"],"itemData":{"id":15,"type":"article-journal","abstract":"Evidence for the IRAP’s reliability and validity is mixed, with one meta-analysis concluding it has good criterion validity and potential for clinical assessment, and two others concluding that it demonstrates low reliability. Here, we extend this evidence base through meta-analyses of all published and unpublished studies conducted in two labs. Individual participant data was used to estimate both internal consistency and test-retest reliability across a large number of domains (k = 16) and participants (N = 1576). Results suggest that internal consistency is poor (α = .51, 95% CI [.46, .56]) and test-retest reliability is very poor (ICC = .20, 95% CI [.05, .34]). We conclude that researchers should be very cautious about choosing to employ the IRAP or when interpreting its results.","container-title":"PsyArXiv","DOI":"10.31234/osf.io/ge3k7","note":"publisher: PsyArXiv","source":"psyarxiv.com","title":"The Implicit Relational Assessment Procedure demonstrates poor internal consistency and test-retest reliability: A meta-analysis","URL":"https://psyarxiv.com/ge3k7/","author":[{"family":"Hussey","given":"Ian"},{"family":"Drake","given":"Chad E."}],"accessed":{"date-parts":[["2020",6,12]]},"issued":{"date-parts":[["2020"]]}},"label":"page","suppress-author":true}],"schema":"https://github.com/citation-style-language/schema/raw/master/csl-citation.json"} </w:instrText>
+      </w:r>
+      <w:r>
+        <w:fldChar w:fldCharType="separate"/>
+      </w:r>
+      <w:r>
+        <w:t>(2020)</w:t>
+      </w:r>
+      <w:r>
+        <w:rPr>
+          <w:lang w:val="en-US"/>
+        </w:rPr>
+        <w:fldChar w:fldCharType="end"/>
+      </w:r>
+      <w:r>
+        <w:t xml:space="preserve"> estimate</w:t>
+      </w:r>
+      <w:r>
+        <w:t xml:space="preserve">s, which were derived from a larger number of studies and participants (k = 8, N = </w:t>
+      </w:r>
+      <w:r>
+        <w:rPr>
+          <w:lang w:val="en-US"/>
+        </w:rPr>
+        <w:t>318</w:t>
+      </w:r>
+      <w:r>
+        <w:rPr>
+          <w:lang w:val="en-US"/>
+        </w:rPr>
+        <w:t>)</w:t>
+      </w:r>
+      <w:r>
+        <w:t xml:space="preserve"> therefore represent the </w:t>
+      </w:r>
+      <w:r>
+        <w:t xml:space="preserve">more </w:t>
+      </w:r>
+      <w:r>
+        <w:t>precise estimate</w:t>
+      </w:r>
+      <w:r>
+        <w:t>s</w:t>
+      </w:r>
+      <w:r>
+        <w:t>. In addition, Hussey &amp; Drake (2020) employ both more appropriate methods to estimate reliability (i.e., permutation based internal consistency rather than split-half reliability, and ICC</w:t>
+      </w:r>
+      <w:r>
+        <w:rPr>
+          <w:rFonts w:cs="Calibri (Headings)"/>
+          <w:vertAlign w:val="subscript"/>
+        </w:rPr>
+        <w:t>2</w:t>
+      </w:r>
+      <w:r>
+        <w:t xml:space="preserve"> rather than </w:t>
+      </w:r>
+      <w:r>
+        <w:t xml:space="preserve">Pearson’s </w:t>
+      </w:r>
+      <w:r>
+        <w:rPr>
+          <w:i/>
+          <w:iCs/>
+        </w:rPr>
+        <w:t>r</w:t>
+      </w:r>
+      <w:r>
+        <w:t>.</w:t>
+      </w:r>
+      <w:r>
+        <w:t xml:space="preserve"> </w:t>
+      </w:r>
+      <w:r>
+        <w:t xml:space="preserve">See Hussey &amp; Drake (2020) for further discussion. </w:t>
+      </w:r>
+    </w:p>
+  </w:footnote>
+</w:footnotes>
 </file>
 
 <file path=word/numbering.xml><?xml version="1.0" encoding="utf-8"?>
@@ -8012,6 +8612,9 @@
 
 <file path=word/people.xml><?xml version="1.0" encoding="utf-8"?>
 <w15:people xmlns:wpc="http://schemas.microsoft.com/office/word/2010/wordprocessingCanvas" xmlns:cx="http://schemas.microsoft.com/office/drawing/2014/chartex" xmlns:cx1="http://schemas.microsoft.com/office/drawing/2015/9/8/chartex" xmlns:cx2="http://schemas.microsoft.com/office/drawing/2015/10/21/chartex" xmlns:cx3="http://schemas.microsoft.com/office/drawing/2016/5/9/chartex" xmlns:cx4="http://schemas.microsoft.com/office/drawing/2016/5/10/chartex" xmlns:cx5="http://schemas.microsoft.com/office/drawing/2016/5/11/chartex" xmlns:cx6="http://schemas.microsoft.com/office/drawing/2016/5/12/chartex" xmlns:cx7="http://schemas.microsoft.com/office/drawing/2016/5/13/chartex" xmlns:cx8="http://schemas.microsoft.com/office/drawing/2016/5/14/chartex" xmlns:mc="http://schemas.openxmlformats.org/markup-compatibility/2006" xmlns:aink="http://schemas.microsoft.com/office/drawing/2016/ink" xmlns:am3d="http://schemas.microsoft.com/office/drawing/2017/model3d" xmlns:o="urn:schemas-microsoft-com:office:office" xmlns:oel="http://schemas.microsoft.com/office/2019/extlst" xmlns:r="http://schemas.openxmlformats.org/officeDocument/2006/relationships" xmlns:m="http://schemas.openxmlformats.org/officeDocument/2006/math" xmlns:v="urn:schemas-microsoft-com:vml" xmlns:wp14="http://schemas.microsoft.com/office/word/2010/wordprocessingDrawing" xmlns:wp="http://schemas.openxmlformats.org/drawingml/2006/wordprocessingDrawing" xmlns:w10="urn:schemas-microsoft-com:office:word" xmlns:w="http://schemas.openxmlformats.org/wordprocessingml/2006/main" xmlns:w14="http://schemas.microsoft.com/office/word/2010/wordml" xmlns:w15="http://schemas.microsoft.com/office/word/2012/wordml" xmlns:w16cex="http://schemas.microsoft.com/office/word/2018/wordml/cex" xmlns:w16cid="http://schemas.microsoft.com/office/word/2016/wordml/cid" xmlns:w16="http://schemas.microsoft.com/office/word/2018/wordml" xmlns:w16sdtdh="http://schemas.microsoft.com/office/word/2020/wordml/sdtdatahash" xmlns:w16se="http://schemas.microsoft.com/office/word/2015/wordml/symex" xmlns:wpg="http://schemas.microsoft.com/office/word/2010/wordprocessingGroup" xmlns:wpi="http://schemas.microsoft.com/office/word/2010/wordprocessingInk" xmlns:wne="http://schemas.microsoft.com/office/word/2006/wordml" xmlns:wps="http://schemas.microsoft.com/office/word/2010/wordprocessingShape" mc:Ignorable="w14 w15 w16se w16cid w16 w16cex w16sdtdh wp14">
+  <w15:person w15:author="Hussey, Ian (PSY)">
+    <w15:presenceInfo w15:providerId="AD" w15:userId="S::ian.hussey@unibe.ch::dcab90cc-a2f9-4358-ac58-ea236089634e"/>
+  </w15:person>
   <w15:person w15:author="Microsoft Office User">
     <w15:presenceInfo w15:providerId="None" w15:userId="Microsoft Office User"/>
   </w15:person>
@@ -8731,6 +9334,40 @@
       <w:u w:val="single"/>
     </w:rPr>
   </w:style>
+  <w:style w:type="paragraph" w:styleId="FootnoteText">
+    <w:name w:val="footnote text"/>
+    <w:basedOn w:val="Normal"/>
+    <w:link w:val="FootnoteTextChar"/>
+    <w:uiPriority w:val="99"/>
+    <w:semiHidden/>
+    <w:unhideWhenUsed/>
+    <w:rsid w:val="007C23EB"/>
+  </w:style>
+  <w:style w:type="character" w:customStyle="1" w:styleId="FootnoteTextChar">
+    <w:name w:val="Footnote Text Char"/>
+    <w:basedOn w:val="DefaultParagraphFont"/>
+    <w:link w:val="FootnoteText"/>
+    <w:uiPriority w:val="99"/>
+    <w:semiHidden/>
+    <w:rsid w:val="007C23EB"/>
+    <w:rPr>
+      <w:rFonts w:asciiTheme="majorHAnsi" w:eastAsia="Times New Roman" w:hAnsiTheme="majorHAnsi" w:cstheme="majorHAnsi"/>
+      <w:color w:val="000000"/>
+      <w:sz w:val="20"/>
+      <w:szCs w:val="20"/>
+    </w:rPr>
+  </w:style>
+  <w:style w:type="character" w:styleId="FootnoteReference">
+    <w:name w:val="footnote reference"/>
+    <w:basedOn w:val="DefaultParagraphFont"/>
+    <w:uiPriority w:val="99"/>
+    <w:semiHidden/>
+    <w:unhideWhenUsed/>
+    <w:rsid w:val="007C23EB"/>
+    <w:rPr>
+      <w:vertAlign w:val="superscript"/>
+    </w:rPr>
+  </w:style>
 </w:styles>
 </file>
 

</xml_diff>